<commit_message>
moved to mobile/ itegration of AdMob/ documents filling
</commit_message>
<xml_diff>
--- a/DevLog  .docx
+++ b/DevLog  .docx
@@ -18,7 +18,6 @@
         </w:rPr>
         <w:t xml:space="preserve">Sea Adventures- </w:t>
       </w:r>
-      <w:proofErr w:type="spellStart"/>
       <w:r>
         <w:rPr>
           <w:b/>
@@ -27,7 +26,6 @@
         </w:rPr>
         <w:t>DevLog</w:t>
       </w:r>
-      <w:proofErr w:type="spellEnd"/>
       <w:r>
         <w:rPr>
           <w:b/>
@@ -359,19 +357,19 @@
         <w:rPr>
           <w:lang w:val="en-US"/>
         </w:rPr>
-        <w:t xml:space="preserve">I would also like to create small economy within the game, which would be able to </w:t>
-      </w:r>
-      <w:r>
-        <w:rPr>
-          <w:lang w:val="en-US"/>
-        </w:rPr>
-        <w:t>later</w:t>
-      </w:r>
-      <w:r>
-        <w:rPr>
-          <w:lang w:val="en-US"/>
-        </w:rPr>
-        <w:t xml:space="preserve"> monetize the game. For example, create a currency so important and valuable so that a player spends money on it.</w:t>
+        <w:t>I would also like to create small economy within the game, which would be able to later monetize the game. For example, create a currency so important and valuable so that a player spends money on it</w:t>
+      </w:r>
+      <w:r>
+        <w:rPr>
+          <w:lang w:val="en-US"/>
+        </w:rPr>
+        <w:t xml:space="preserve"> or develop the flow in the game in such a way that makes the user want to watch an Advertisement</w:t>
+      </w:r>
+      <w:r>
+        <w:rPr>
+          <w:lang w:val="en-US"/>
+        </w:rPr>
+        <w:t>.</w:t>
       </w:r>
     </w:p>
     <w:p>
@@ -454,12 +452,18 @@
         <w:rPr>
           <w:lang w:val="en-US"/>
         </w:rPr>
-        <w:t>Economy good enough to monetize the game</w:t>
-      </w:r>
-    </w:p>
-    <w:p>
-      <w:pPr>
-        <w:pStyle w:val="3"/>
+        <w:t xml:space="preserve">Business strategy </w:t>
+      </w:r>
+      <w:r>
+        <w:rPr>
+          <w:lang w:val="en-US"/>
+        </w:rPr>
+        <w:t>good enough to monetize the game</w:t>
+      </w:r>
+    </w:p>
+    <w:p>
+      <w:pPr>
+        <w:pStyle w:val="2"/>
         <w:rPr>
           <w:lang w:val="en-US"/>
         </w:rPr>
@@ -766,7 +770,7 @@
         <w:rPr>
           <w:lang w:val="en-US"/>
         </w:rPr>
-        <w:t>, so that if you want to download it, you have to pay for it first.</w:t>
+        <w:t>.</w:t>
       </w:r>
     </w:p>
     <w:p>
@@ -780,32 +784,32 @@
         <w:rPr>
           <w:lang w:val="en-US"/>
         </w:rPr>
-        <w:t>Micro transactions:</w:t>
-      </w:r>
-    </w:p>
-    <w:p>
-      <w:pPr>
-        <w:rPr>
-          <w:lang w:val="en-US"/>
-        </w:rPr>
-      </w:pPr>
-      <w:r>
-        <w:rPr>
-          <w:lang w:val="en-US"/>
-        </w:rPr>
-        <w:t xml:space="preserve">Successful games (revenue-wise) such as </w:t>
-      </w:r>
-      <w:r>
-        <w:rPr>
-          <w:lang w:val="en-US"/>
-        </w:rPr>
-        <w:t xml:space="preserve">the </w:t>
-      </w:r>
-      <w:r>
-        <w:rPr>
-          <w:lang w:val="en-US"/>
-        </w:rPr>
-        <w:t>Supercell games, ‘Fortnite’, ‘Overwatch’, all use Microtransactions to make money</w:t>
+        <w:t>Micro transactions</w:t>
+      </w:r>
+      <w:r>
+        <w:rPr>
+          <w:lang w:val="en-US"/>
+        </w:rPr>
+        <w:t xml:space="preserve"> Strategy</w:t>
+      </w:r>
+      <w:r>
+        <w:rPr>
+          <w:lang w:val="en-US"/>
+        </w:rPr>
+        <w:t>:</w:t>
+      </w:r>
+    </w:p>
+    <w:p>
+      <w:pPr>
+        <w:rPr>
+          <w:lang w:val="en-US"/>
+        </w:rPr>
+      </w:pPr>
+      <w:r>
+        <w:rPr>
+          <w:lang w:val="en-US"/>
+        </w:rPr>
+        <w:t>Successful games (revenue-wise) such as the Supercell games, ‘Fortnite’, ‘Overwatch’, all use Microtransactions to make money</w:t>
       </w:r>
       <w:r>
         <w:rPr>
@@ -838,9 +842,131 @@
     <w:p>
       <w:pPr>
         <w:rPr>
-          <w:lang w:val="en-US"/>
-        </w:rPr>
-      </w:pPr>
+          <w:highlight w:val="yellow"/>
+          <w:lang w:val="en-US"/>
+        </w:rPr>
+      </w:pPr>
+      <w:r>
+        <w:rPr>
+          <w:highlight w:val="yellow"/>
+          <w:lang w:val="en-US"/>
+        </w:rPr>
+        <w:t>Separation of gems/gold means that payable currency is not over-inflated through actions in game</w:t>
+      </w:r>
+    </w:p>
+    <w:p>
+      <w:pPr>
+        <w:rPr>
+          <w:highlight w:val="yellow"/>
+          <w:lang w:val="en-US"/>
+        </w:rPr>
+      </w:pPr>
+      <w:r>
+        <w:rPr>
+          <w:highlight w:val="yellow"/>
+          <w:lang w:val="en-US"/>
+        </w:rPr>
+        <w:t>HC maintains value by remaining a rarer resource</w:t>
+      </w:r>
+    </w:p>
+    <w:p>
+      <w:pPr>
+        <w:rPr>
+          <w:highlight w:val="yellow"/>
+          <w:lang w:val="en-US"/>
+        </w:rPr>
+      </w:pPr>
+      <w:r>
+        <w:rPr>
+          <w:highlight w:val="yellow"/>
+          <w:lang w:val="en-US"/>
+        </w:rPr>
+        <w:lastRenderedPageBreak/>
+        <w:t>Often, the currencies also fulfil different purposes</w:t>
+      </w:r>
+    </w:p>
+    <w:p>
+      <w:pPr>
+        <w:rPr>
+          <w:highlight w:val="yellow"/>
+          <w:lang w:val="en-US"/>
+        </w:rPr>
+      </w:pPr>
+      <w:r>
+        <w:rPr>
+          <w:highlight w:val="yellow"/>
+          <w:lang w:val="en-US"/>
+        </w:rPr>
+        <w:t>Soft currency focuses on building basics structures for play (with a slower grind)</w:t>
+      </w:r>
+    </w:p>
+    <w:p>
+      <w:pPr>
+        <w:rPr>
+          <w:highlight w:val="yellow"/>
+          <w:lang w:val="en-US"/>
+        </w:rPr>
+      </w:pPr>
+      <w:r>
+        <w:rPr>
+          <w:highlight w:val="yellow"/>
+          <w:lang w:val="en-US"/>
+        </w:rPr>
+        <w:t>Hard currency focuses on time/grind reduction and exclusive items, gacha, skins etc.</w:t>
+      </w:r>
+    </w:p>
+    <w:p>
+      <w:pPr>
+        <w:rPr>
+          <w:highlight w:val="yellow"/>
+          <w:lang w:val="en-US"/>
+        </w:rPr>
+      </w:pPr>
+      <w:r>
+        <w:rPr>
+          <w:highlight w:val="yellow"/>
+          <w:lang w:val="en-US"/>
+        </w:rPr>
+        <w:t>Some games allow conversion between currencies</w:t>
+      </w:r>
+    </w:p>
+    <w:p>
+      <w:pPr>
+        <w:rPr>
+          <w:highlight w:val="yellow"/>
+          <w:lang w:val="en-US"/>
+        </w:rPr>
+      </w:pPr>
+      <w:r>
+        <w:rPr>
+          <w:highlight w:val="yellow"/>
+          <w:lang w:val="en-US"/>
+        </w:rPr>
+        <w:t>This is risky as both currencies need proven balance in advance. Otherwise you could destroy value of your premium currency or over-inflate your soft currency</w:t>
+      </w:r>
+    </w:p>
+    <w:p>
+      <w:pPr>
+        <w:rPr>
+          <w:lang w:val="en-US"/>
+        </w:rPr>
+      </w:pPr>
+      <w:proofErr w:type="gramStart"/>
+      <w:r>
+        <w:rPr>
+          <w:highlight w:val="yellow"/>
+          <w:lang w:val="en-US"/>
+        </w:rPr>
+        <w:t>However</w:t>
+      </w:r>
+      <w:proofErr w:type="gramEnd"/>
+      <w:r>
+        <w:rPr>
+          <w:highlight w:val="yellow"/>
+          <w:lang w:val="en-US"/>
+        </w:rPr>
+        <w:t xml:space="preserve"> it can move economy focus towards retention (non-payers)</w:t>
+      </w:r>
     </w:p>
     <w:p>
       <w:pPr>
@@ -898,7 +1024,19 @@
         <w:rPr>
           <w:lang w:val="en-US"/>
         </w:rPr>
-        <w:t>Ads:</w:t>
+        <w:t>Ads</w:t>
+      </w:r>
+      <w:r>
+        <w:rPr>
+          <w:lang w:val="en-US"/>
+        </w:rPr>
+        <w:t xml:space="preserve"> Strategy</w:t>
+      </w:r>
+      <w:r>
+        <w:rPr>
+          <w:lang w:val="en-US"/>
+        </w:rPr>
+        <w:t>:</w:t>
       </w:r>
     </w:p>
     <w:p>
@@ -1193,112 +1331,106 @@
     <w:p>
       <w:pPr>
         <w:rPr>
-          <w:lang w:val="en-US"/>
-        </w:rPr>
-      </w:pPr>
-      <w:r>
-        <w:rPr>
-          <w:lang w:val="en-US"/>
-        </w:rPr>
-        <w:t>However,</w:t>
-      </w:r>
-      <w:r>
-        <w:rPr>
-          <w:lang w:val="en-US"/>
-        </w:rPr>
-        <w:t xml:space="preserve"> there is another way to integrate Ads within your game. </w:t>
-      </w:r>
-      <w:r>
-        <w:rPr>
-          <w:lang w:val="en-US"/>
-        </w:rPr>
-        <w:t>If the goal of the</w:t>
-      </w:r>
-      <w:r>
-        <w:rPr>
-          <w:lang w:val="en-US"/>
-        </w:rPr>
-        <w:t xml:space="preserve"> developers</w:t>
-      </w:r>
-      <w:r>
-        <w:rPr>
-          <w:lang w:val="en-US"/>
-        </w:rPr>
-        <w:t xml:space="preserve"> is to keep their players</w:t>
-      </w:r>
-      <w:r>
-        <w:rPr>
-          <w:lang w:val="en-US"/>
-        </w:rPr>
-        <w:t xml:space="preserve"> playing their game</w:t>
-      </w:r>
-      <w:r>
-        <w:rPr>
-          <w:lang w:val="en-US"/>
-        </w:rPr>
-        <w:t>, t</w:t>
-      </w:r>
-      <w:r>
-        <w:rPr>
-          <w:lang w:val="en-US"/>
-        </w:rPr>
-        <w:t>he Ad</w:t>
-      </w:r>
-      <w:r>
-        <w:rPr>
-          <w:lang w:val="en-US"/>
-        </w:rPr>
-        <w:t xml:space="preserve">s </w:t>
-      </w:r>
-      <w:r>
-        <w:rPr>
-          <w:lang w:val="en-US"/>
-        </w:rPr>
-        <w:t>should be presented</w:t>
-      </w:r>
-      <w:r>
-        <w:rPr>
-          <w:lang w:val="en-US"/>
-        </w:rPr>
-        <w:t xml:space="preserve"> in a delicate way.</w:t>
-      </w:r>
-      <w:r>
-        <w:rPr>
-          <w:lang w:val="en-US"/>
-        </w:rPr>
-        <w:t xml:space="preserve"> </w:t>
-      </w:r>
-      <w:r>
-        <w:rPr>
-          <w:lang w:val="en-US"/>
-        </w:rPr>
-        <w:t xml:space="preserve">The </w:t>
-      </w:r>
-      <w:r>
-        <w:rPr>
-          <w:lang w:val="en-US"/>
-        </w:rPr>
-        <w:t xml:space="preserve">user </w:t>
-      </w:r>
-      <w:r>
-        <w:rPr>
-          <w:lang w:val="en-US"/>
-        </w:rPr>
-        <w:t xml:space="preserve">should </w:t>
-      </w:r>
-      <w:r>
-        <w:rPr>
-          <w:lang w:val="en-US"/>
-        </w:rPr>
-        <w:t xml:space="preserve">see what </w:t>
-      </w:r>
-      <w:r>
-        <w:rPr>
           <w:i/>
           <w:iCs/>
           <w:lang w:val="en-US"/>
         </w:rPr>
-        <w:t xml:space="preserve">valuable </w:t>
+      </w:pPr>
+      <w:r>
+        <w:rPr>
+          <w:lang w:val="en-US"/>
+        </w:rPr>
+        <w:t>However,</w:t>
+      </w:r>
+      <w:r>
+        <w:rPr>
+          <w:lang w:val="en-US"/>
+        </w:rPr>
+        <w:t xml:space="preserve"> there is another way to integrate Ads within your game. </w:t>
+      </w:r>
+      <w:r>
+        <w:rPr>
+          <w:lang w:val="en-US"/>
+        </w:rPr>
+        <w:t>If the goal of the</w:t>
+      </w:r>
+      <w:r>
+        <w:rPr>
+          <w:lang w:val="en-US"/>
+        </w:rPr>
+        <w:t xml:space="preserve"> developers</w:t>
+      </w:r>
+      <w:r>
+        <w:rPr>
+          <w:lang w:val="en-US"/>
+        </w:rPr>
+        <w:t xml:space="preserve"> is to keep their players</w:t>
+      </w:r>
+      <w:r>
+        <w:rPr>
+          <w:lang w:val="en-US"/>
+        </w:rPr>
+        <w:t xml:space="preserve"> playing their game</w:t>
+      </w:r>
+      <w:r>
+        <w:rPr>
+          <w:lang w:val="en-US"/>
+        </w:rPr>
+        <w:t>, t</w:t>
+      </w:r>
+      <w:r>
+        <w:rPr>
+          <w:lang w:val="en-US"/>
+        </w:rPr>
+        <w:t>he Ad</w:t>
+      </w:r>
+      <w:r>
+        <w:rPr>
+          <w:lang w:val="en-US"/>
+        </w:rPr>
+        <w:t xml:space="preserve">s </w:t>
+      </w:r>
+      <w:r>
+        <w:rPr>
+          <w:lang w:val="en-US"/>
+        </w:rPr>
+        <w:t>should be presented</w:t>
+      </w:r>
+      <w:r>
+        <w:rPr>
+          <w:lang w:val="en-US"/>
+        </w:rPr>
+        <w:t xml:space="preserve"> in a delicate way.</w:t>
+      </w:r>
+      <w:r>
+        <w:rPr>
+          <w:lang w:val="en-US"/>
+        </w:rPr>
+        <w:t xml:space="preserve"> </w:t>
+      </w:r>
+      <w:r>
+        <w:rPr>
+          <w:lang w:val="en-US"/>
+        </w:rPr>
+        <w:t xml:space="preserve">The </w:t>
+      </w:r>
+      <w:r>
+        <w:rPr>
+          <w:lang w:val="en-US"/>
+        </w:rPr>
+        <w:t xml:space="preserve">user </w:t>
+      </w:r>
+      <w:r>
+        <w:rPr>
+          <w:lang w:val="en-US"/>
+        </w:rPr>
+        <w:t xml:space="preserve">should </w:t>
+      </w:r>
+      <w:r>
+        <w:rPr>
+          <w:lang w:val="en-US"/>
+        </w:rPr>
+        <w:t xml:space="preserve">see what </w:t>
       </w:r>
       <w:r>
         <w:rPr>
@@ -1306,25 +1438,7 @@
           <w:iCs/>
           <w:lang w:val="en-US"/>
         </w:rPr>
-        <w:t>reward</w:t>
-      </w:r>
-      <w:r>
-        <w:rPr>
-          <w:lang w:val="en-US"/>
-        </w:rPr>
-        <w:t xml:space="preserve"> </w:t>
-      </w:r>
-      <w:r>
-        <w:rPr>
-          <w:lang w:val="en-US"/>
-        </w:rPr>
-        <w:t>is waiting for him</w:t>
-      </w:r>
-      <w:r>
-        <w:rPr>
-          <w:lang w:val="en-US"/>
-        </w:rPr>
-        <w:t xml:space="preserve"> </w:t>
+        <w:t xml:space="preserve">valuable </w:t>
       </w:r>
       <w:r>
         <w:rPr>
@@ -1332,19 +1446,25 @@
           <w:iCs/>
           <w:lang w:val="en-US"/>
         </w:rPr>
-        <w:t>after</w:t>
-      </w:r>
-      <w:r>
-        <w:rPr>
-          <w:lang w:val="en-US"/>
-        </w:rPr>
-        <w:t xml:space="preserve"> the Ad</w:t>
-      </w:r>
-      <w:r>
-        <w:rPr>
-          <w:lang w:val="en-US"/>
-        </w:rPr>
-        <w:t xml:space="preserve"> and have the </w:t>
+        <w:t>reward</w:t>
+      </w:r>
+      <w:r>
+        <w:rPr>
+          <w:lang w:val="en-US"/>
+        </w:rPr>
+        <w:t xml:space="preserve"> </w:t>
+      </w:r>
+      <w:r>
+        <w:rPr>
+          <w:lang w:val="en-US"/>
+        </w:rPr>
+        <w:t>is waiting for him</w:t>
+      </w:r>
+      <w:r>
+        <w:rPr>
+          <w:lang w:val="en-US"/>
+        </w:rPr>
+        <w:t xml:space="preserve"> </w:t>
       </w:r>
       <w:r>
         <w:rPr>
@@ -1352,6 +1472,26 @@
           <w:iCs/>
           <w:lang w:val="en-US"/>
         </w:rPr>
+        <w:t>after</w:t>
+      </w:r>
+      <w:r>
+        <w:rPr>
+          <w:lang w:val="en-US"/>
+        </w:rPr>
+        <w:t xml:space="preserve"> the Ad</w:t>
+      </w:r>
+      <w:r>
+        <w:rPr>
+          <w:lang w:val="en-US"/>
+        </w:rPr>
+        <w:t xml:space="preserve"> and have the </w:t>
+      </w:r>
+      <w:r>
+        <w:rPr>
+          <w:i/>
+          <w:iCs/>
+          <w:lang w:val="en-US"/>
+        </w:rPr>
         <w:t>option</w:t>
       </w:r>
       <w:r>
@@ -1473,65 +1613,551 @@
     </w:p>
     <w:p>
       <w:pPr>
-        <w:rPr>
-          <w:rStyle w:val="30"/>
-          <w:lang w:val="en-US"/>
-        </w:rPr>
-      </w:pPr>
-      <w:r>
-        <w:rPr>
-          <w:rStyle w:val="30"/>
-        </w:rPr>
-        <w:t>My</w:t>
-      </w:r>
-      <w:r>
-        <w:rPr>
-          <w:rStyle w:val="30"/>
-        </w:rPr>
-        <w:t xml:space="preserve"> Strategy:</w:t>
-      </w:r>
-    </w:p>
-    <w:p>
-      <w:pPr>
-        <w:rPr>
-          <w:lang w:val="en-US"/>
-        </w:rPr>
-      </w:pPr>
-      <w:r>
-        <w:rPr>
-          <w:lang w:val="en-US"/>
-        </w:rPr>
-        <w:t xml:space="preserve">The </w:t>
-      </w:r>
-      <w:r>
-        <w:rPr>
-          <w:lang w:val="en-US"/>
-        </w:rPr>
-        <w:t xml:space="preserve">business </w:t>
-      </w:r>
-      <w:r>
-        <w:rPr>
-          <w:lang w:val="en-US"/>
-        </w:rPr>
-        <w:t>strategy</w:t>
-      </w:r>
-      <w:r>
-        <w:rPr>
-          <w:lang w:val="en-US"/>
-        </w:rPr>
-        <w:t xml:space="preserve"> I will be designing</w:t>
-      </w:r>
-      <w:r>
-        <w:rPr>
-          <w:lang w:val="en-US"/>
-        </w:rPr>
-        <w:t xml:space="preserve"> to monetize the game,</w:t>
-      </w:r>
-      <w:r>
-        <w:rPr>
-          <w:lang w:val="en-US"/>
-        </w:rPr>
-        <w:t xml:space="preserve"> will work as making the game </w:t>
+        <w:pStyle w:val="2"/>
+        <w:rPr>
+          <w:lang w:val="en-US"/>
+        </w:rPr>
+      </w:pPr>
+      <w:r>
+        <w:rPr>
+          <w:lang w:val="en-US"/>
+        </w:rPr>
+        <w:t>Premium Game Strategy:</w:t>
+      </w:r>
+    </w:p>
+    <w:p>
+      <w:pPr>
+        <w:pStyle w:val="3"/>
+        <w:rPr>
+          <w:lang w:val="en-US"/>
+        </w:rPr>
+      </w:pPr>
+      <w:r>
+        <w:rPr>
+          <w:lang w:val="en-US"/>
+        </w:rPr>
+        <w:t>Overview:</w:t>
+      </w:r>
+    </w:p>
+    <w:p>
+      <w:pPr>
+        <w:rPr>
+          <w:lang w:val="en-US"/>
+        </w:rPr>
+      </w:pPr>
+      <w:r>
+        <w:rPr>
+          <w:lang w:val="en-US"/>
+        </w:rPr>
+        <w:t>If</w:t>
+      </w:r>
+      <w:r>
+        <w:rPr>
+          <w:lang w:val="en-US"/>
+        </w:rPr>
+        <w:t xml:space="preserve"> </w:t>
+      </w:r>
+      <w:r>
+        <w:rPr>
+          <w:lang w:val="en-US"/>
+        </w:rPr>
+        <w:t xml:space="preserve">the </w:t>
+      </w:r>
+      <w:r>
+        <w:rPr>
+          <w:lang w:val="en-US"/>
+        </w:rPr>
+        <w:t>users want to play</w:t>
+      </w:r>
+      <w:r>
+        <w:rPr>
+          <w:lang w:val="en-US"/>
+        </w:rPr>
+        <w:t xml:space="preserve"> your game</w:t>
+      </w:r>
+      <w:r>
+        <w:rPr>
+          <w:lang w:val="en-US"/>
+        </w:rPr>
+        <w:t>, they have to pay for it first.</w:t>
+      </w:r>
+    </w:p>
+    <w:p>
+      <w:pPr>
+        <w:pStyle w:val="3"/>
+        <w:rPr>
+          <w:lang w:val="en-US"/>
+        </w:rPr>
+      </w:pPr>
+      <w:r>
+        <w:rPr>
+          <w:lang w:val="en-US"/>
+        </w:rPr>
+        <w:t>Example</w:t>
+      </w:r>
+      <w:r>
+        <w:rPr>
+          <w:lang w:val="en-US"/>
+        </w:rPr>
+        <w:t>s</w:t>
+      </w:r>
+      <w:r>
+        <w:rPr>
+          <w:lang w:val="en-US"/>
+        </w:rPr>
+        <w:t xml:space="preserve"> of who is using this s</w:t>
+      </w:r>
+      <w:r>
+        <w:rPr>
+          <w:lang w:val="en-US"/>
+        </w:rPr>
+        <w:t>trateg</w:t>
+      </w:r>
+      <w:r>
+        <w:rPr>
+          <w:lang w:val="en-US"/>
+        </w:rPr>
+        <w:t>y</w:t>
+      </w:r>
+      <w:r>
+        <w:rPr>
+          <w:lang w:val="en-US"/>
+        </w:rPr>
+        <w:t>:</w:t>
+      </w:r>
+    </w:p>
+    <w:p>
+      <w:pPr>
+        <w:rPr>
+          <w:lang w:val="en-US"/>
+        </w:rPr>
+      </w:pPr>
+      <w:r>
+        <w:rPr>
+          <w:lang w:val="en-US"/>
+        </w:rPr>
+        <w:t xml:space="preserve">You need to have a very good </w:t>
+      </w:r>
+      <w:r>
+        <w:rPr>
+          <w:lang w:val="en-US"/>
+        </w:rPr>
+        <w:t>advertisement</w:t>
+      </w:r>
+      <w:r>
+        <w:rPr>
+          <w:lang w:val="en-US"/>
+        </w:rPr>
+        <w:t>, in order to make the people buy your game, before they can play it.</w:t>
+      </w:r>
+      <w:r>
+        <w:rPr>
+          <w:lang w:val="en-US"/>
+        </w:rPr>
+        <w:t xml:space="preserve"> Usually this marketing strategy </w:t>
+      </w:r>
+      <w:r>
+        <w:rPr>
+          <w:lang w:val="en-US"/>
+        </w:rPr>
+        <w:t xml:space="preserve">(Premium games) </w:t>
+      </w:r>
+      <w:r>
+        <w:rPr>
+          <w:lang w:val="en-US"/>
+        </w:rPr>
+        <w:t xml:space="preserve">is picked by triple A studios, which already have many fans, which will buy </w:t>
+      </w:r>
+      <w:r>
+        <w:rPr>
+          <w:lang w:val="en-US"/>
+        </w:rPr>
+        <w:t>their</w:t>
+      </w:r>
+      <w:r>
+        <w:rPr>
+          <w:lang w:val="en-US"/>
+        </w:rPr>
+        <w:t xml:space="preserve"> game. Those companies also spend a lot money in marketing campaigns to make a fuzz and hype the people for the game they are releasing. Such companies are for example: “EA games”, “Ubisoft”, “Blizzard”, etc. </w:t>
+      </w:r>
+    </w:p>
+    <w:p>
+      <w:pPr>
+        <w:rPr>
+          <w:lang w:val="en-US"/>
+        </w:rPr>
+      </w:pPr>
+      <w:r>
+        <w:rPr>
+          <w:lang w:val="en-US"/>
+        </w:rPr>
+        <w:t>However, if you are a</w:t>
+      </w:r>
+      <w:r>
+        <w:rPr>
+          <w:lang w:val="en-US"/>
+        </w:rPr>
+        <w:t>n</w:t>
+      </w:r>
+      <w:r>
+        <w:rPr>
+          <w:lang w:val="en-US"/>
+        </w:rPr>
+        <w:t xml:space="preserve"> </w:t>
+      </w:r>
+      <w:r>
+        <w:rPr>
+          <w:lang w:val="en-US"/>
+        </w:rPr>
+        <w:t>infamous</w:t>
+      </w:r>
+      <w:r>
+        <w:rPr>
+          <w:lang w:val="en-US"/>
+        </w:rPr>
+        <w:t xml:space="preserve"> studio, but your game is very unique and offers something which hasn’t been seen yet, </w:t>
+      </w:r>
+      <w:r>
+        <w:rPr>
+          <w:lang w:val="en-US"/>
+        </w:rPr>
+        <w:t xml:space="preserve">with good </w:t>
+      </w:r>
+      <w:r>
+        <w:rPr>
+          <w:lang w:val="en-US"/>
+        </w:rPr>
+        <w:t>advertise</w:t>
+      </w:r>
+      <w:r>
+        <w:rPr>
+          <w:lang w:val="en-US"/>
+        </w:rPr>
+        <w:t>ment</w:t>
+      </w:r>
+      <w:r>
+        <w:rPr>
+          <w:lang w:val="en-US"/>
+        </w:rPr>
+        <w:t xml:space="preserve"> </w:t>
+      </w:r>
+      <w:r>
+        <w:rPr>
+          <w:lang w:val="en-US"/>
+        </w:rPr>
+        <w:t xml:space="preserve">you can </w:t>
+      </w:r>
+      <w:r>
+        <w:rPr>
+          <w:lang w:val="en-US"/>
+        </w:rPr>
+        <w:t>get people</w:t>
+      </w:r>
+      <w:r>
+        <w:rPr>
+          <w:lang w:val="en-US"/>
+        </w:rPr>
+        <w:t xml:space="preserve"> to buy your product</w:t>
+      </w:r>
+      <w:r>
+        <w:rPr>
+          <w:lang w:val="en-US"/>
+        </w:rPr>
+        <w:t xml:space="preserve">. An example for such games </w:t>
+      </w:r>
+      <w:r>
+        <w:rPr>
+          <w:lang w:val="en-US"/>
+        </w:rPr>
+        <w:t xml:space="preserve">is: “Cuphead”, being unique with their visuals, “Fall guys”, being unique with their </w:t>
+      </w:r>
+      <w:r>
+        <w:rPr>
+          <w:lang w:val="en-US"/>
+        </w:rPr>
+        <w:lastRenderedPageBreak/>
+        <w:t>multiplayer competitive levels, “Dreams”, being unique with the creativity they give to their user and much more.</w:t>
+      </w:r>
+    </w:p>
+    <w:p>
+      <w:pPr>
+        <w:pStyle w:val="3"/>
+        <w:rPr>
+          <w:lang w:val="en-US"/>
+        </w:rPr>
+      </w:pPr>
+      <w:r>
+        <w:rPr>
+          <w:lang w:val="en-US"/>
+        </w:rPr>
+        <w:t>Goal of the strategy:</w:t>
+      </w:r>
+    </w:p>
+    <w:p>
+      <w:pPr>
+        <w:rPr>
+          <w:lang w:val="en-US"/>
+        </w:rPr>
+      </w:pPr>
+      <w:r>
+        <w:rPr>
+          <w:lang w:val="en-US"/>
+        </w:rPr>
+        <w:t xml:space="preserve">Using this strategy, the goal of the seller </w:t>
+      </w:r>
+      <w:r>
+        <w:rPr>
+          <w:lang w:val="en-US"/>
+        </w:rPr>
+        <w:t>is to give a good run for the player’s money.</w:t>
+      </w:r>
+      <w:r>
+        <w:rPr>
+          <w:lang w:val="en-US"/>
+        </w:rPr>
+        <w:t xml:space="preserve"> For example, </w:t>
+      </w:r>
+      <w:r>
+        <w:rPr>
+          <w:lang w:val="en-US"/>
+        </w:rPr>
+        <w:t>Player pays 10-60 dollars up front for a game. The value they get out of it is measured in the subsequent time they get out of it.</w:t>
+      </w:r>
+    </w:p>
+    <w:p>
+      <w:pPr>
+        <w:rPr>
+          <w:i/>
+          <w:iCs/>
+          <w:lang w:val="en-US"/>
+        </w:rPr>
+      </w:pPr>
+      <w:r>
+        <w:rPr>
+          <w:i/>
+          <w:iCs/>
+          <w:lang w:val="en-US"/>
+        </w:rPr>
+        <w:t>“</w:t>
+      </w:r>
+      <w:r>
+        <w:rPr>
+          <w:i/>
+          <w:iCs/>
+          <w:lang w:val="en-US"/>
+        </w:rPr>
+        <w:t xml:space="preserve">Let’s take a theoretical example of one of these types of games - let’s say I buy the latest Zelda game, and I pay $60. Additionally, let’s say I value 1 hour of entertainment at $1. If I get 60 </w:t>
+      </w:r>
+      <w:r>
+        <w:rPr>
+          <w:i/>
+          <w:iCs/>
+          <w:lang w:val="en-US"/>
+        </w:rPr>
+        <w:t>hours’ worth</w:t>
+      </w:r>
+      <w:r>
+        <w:rPr>
+          <w:i/>
+          <w:iCs/>
+          <w:lang w:val="en-US"/>
+        </w:rPr>
+        <w:t xml:space="preserve"> of entertainment, I “break even”; meaning that I feel like I got my money’s worth. (see graph below) Until then, I’m experiencing a consumer “loss” - but as soon as I reach the break-even point, any additional amount of time that I play that game I experience a consumer “profit”. I’m getting more than I bargained for, which is the ideal state. The gold standard games that we all love would break this barrier and provide us with an abundance of profit.</w:t>
+      </w:r>
+      <w:r>
+        <w:rPr>
+          <w:i/>
+          <w:iCs/>
+          <w:lang w:val="en-US"/>
+        </w:rPr>
+        <w:t xml:space="preserve">” </w:t>
+      </w:r>
+      <w:proofErr w:type="gramStart"/>
+      <w:r>
+        <w:rPr>
+          <w:i/>
+          <w:iCs/>
+          <w:lang w:val="en-US"/>
+        </w:rPr>
+        <w:t>(</w:t>
+      </w:r>
+      <w:proofErr w:type="gramEnd"/>
+      <w:hyperlink w:anchor="premiumGameGraph" w:history="1">
+        <w:r>
+          <w:rPr>
+            <w:rStyle w:val="aa"/>
+            <w:i/>
+            <w:iCs/>
+            <w:lang w:val="en-US"/>
+          </w:rPr>
+          <w:t>D</w:t>
+        </w:r>
+        <w:r>
+          <w:rPr>
+            <w:rStyle w:val="aa"/>
+            <w:i/>
+            <w:iCs/>
+            <w:lang w:val="en-US"/>
+          </w:rPr>
+          <w:t>econstructor</w:t>
+        </w:r>
+        <w:r>
+          <w:rPr>
+            <w:rStyle w:val="aa"/>
+            <w:i/>
+            <w:iCs/>
+            <w:lang w:val="en-US"/>
+          </w:rPr>
+          <w:t xml:space="preserve"> </w:t>
+        </w:r>
+        <w:r>
+          <w:rPr>
+            <w:rStyle w:val="aa"/>
+            <w:i/>
+            <w:iCs/>
+            <w:lang w:val="en-US"/>
+          </w:rPr>
+          <w:t>of</w:t>
+        </w:r>
+        <w:r>
+          <w:rPr>
+            <w:rStyle w:val="aa"/>
+            <w:i/>
+            <w:iCs/>
+            <w:lang w:val="en-US"/>
+          </w:rPr>
+          <w:t xml:space="preserve"> </w:t>
+        </w:r>
+        <w:r>
+          <w:rPr>
+            <w:rStyle w:val="aa"/>
+            <w:i/>
+            <w:iCs/>
+            <w:lang w:val="en-US"/>
+          </w:rPr>
+          <w:t>fun</w:t>
+        </w:r>
+      </w:hyperlink>
+      <w:r>
+        <w:rPr>
+          <w:i/>
+          <w:iCs/>
+          <w:lang w:val="en-US"/>
+        </w:rPr>
+        <w:t>)</w:t>
+      </w:r>
+      <w:r>
+        <w:rPr>
+          <w:i/>
+          <w:iCs/>
+          <w:lang w:val="en-US"/>
+        </w:rPr>
+        <w:t xml:space="preserve"> </w:t>
+      </w:r>
+    </w:p>
+    <w:p>
+      <w:pPr>
+        <w:rPr>
+          <w:i/>
+          <w:iCs/>
+          <w:lang w:val="en-US"/>
+        </w:rPr>
+      </w:pPr>
+      <w:r>
+        <w:rPr>
+          <w:noProof/>
+        </w:rPr>
+        <w:drawing>
+          <wp:inline distT="0" distB="0" distL="0" distR="0" wp14:anchorId="6B8F18A8" wp14:editId="6BB1C89C">
+            <wp:extent cx="2927584" cy="2482359"/>
+            <wp:effectExtent l="0" t="0" r="6350" b="0"/>
+            <wp:docPr id="181" name="Google Shape;181;p23"/>
+            <wp:cNvGraphicFramePr/>
+            <a:graphic xmlns:a="http://schemas.openxmlformats.org/drawingml/2006/main">
+              <a:graphicData uri="http://schemas.openxmlformats.org/drawingml/2006/picture">
+                <pic:pic xmlns:pic="http://schemas.openxmlformats.org/drawingml/2006/picture">
+                  <pic:nvPicPr>
+                    <pic:cNvPr id="181" name="Google Shape;181;p23"/>
+                    <pic:cNvPicPr preferRelativeResize="0"/>
+                  </pic:nvPicPr>
+                  <pic:blipFill>
+                    <a:blip r:embed="rId8">
+                      <a:alphaModFix/>
+                    </a:blip>
+                    <a:stretch>
+                      <a:fillRect/>
+                    </a:stretch>
+                  </pic:blipFill>
+                  <pic:spPr>
+                    <a:xfrm>
+                      <a:off x="0" y="0"/>
+                      <a:ext cx="2927584" cy="2482359"/>
+                    </a:xfrm>
+                    <a:prstGeom prst="rect">
+                      <a:avLst/>
+                    </a:prstGeom>
+                    <a:noFill/>
+                    <a:ln>
+                      <a:noFill/>
+                    </a:ln>
+                  </pic:spPr>
+                </pic:pic>
+              </a:graphicData>
+            </a:graphic>
+          </wp:inline>
+        </w:drawing>
+      </w:r>
+    </w:p>
+    <w:p>
+      <w:pPr>
+        <w:rPr>
+          <w:lang w:val="en-US"/>
+        </w:rPr>
+      </w:pPr>
+    </w:p>
+    <w:p>
+      <w:pPr>
+        <w:pStyle w:val="2"/>
+        <w:rPr>
+          <w:lang w:val="en-US"/>
+        </w:rPr>
+      </w:pPr>
+      <w:r>
+        <w:rPr>
+          <w:lang w:val="en-US"/>
+        </w:rPr>
+        <w:t>My Strategy:</w:t>
+      </w:r>
+    </w:p>
+    <w:p>
+      <w:pPr>
+        <w:rPr>
+          <w:lang w:val="en-US"/>
+        </w:rPr>
+      </w:pPr>
+      <w:r>
+        <w:rPr>
+          <w:lang w:val="en-US"/>
+        </w:rPr>
+        <w:t xml:space="preserve">As I am not going to provide any unique gameplay and I don’t have the funds to advertise my game, </w:t>
+      </w:r>
+      <w:r>
+        <w:rPr>
+          <w:lang w:val="en-US"/>
+        </w:rPr>
+        <w:t xml:space="preserve">so </w:t>
+      </w:r>
+      <w:r>
+        <w:rPr>
+          <w:lang w:val="en-US"/>
+        </w:rPr>
+        <w:t>t</w:t>
+      </w:r>
+      <w:r>
+        <w:rPr>
+          <w:lang w:val="en-US"/>
+        </w:rPr>
+        <w:t xml:space="preserve">he business strategy I will be designing to monetize the game, will work as making the game </w:t>
       </w:r>
       <w:r>
         <w:rPr>
@@ -1553,7 +2179,13 @@
           <w:bCs/>
           <w:lang w:val="en-US"/>
         </w:rPr>
-        <w:t xml:space="preserve">to </w:t>
+        <w:t xml:space="preserve">to Play (F2P) </w:t>
+      </w:r>
+      <w:r>
+        <w:rPr>
+          <w:lang w:val="en-US"/>
+        </w:rPr>
+        <w:t xml:space="preserve">and rely on </w:t>
       </w:r>
       <w:r>
         <w:rPr>
@@ -1561,7 +2193,7 @@
           <w:bCs/>
           <w:lang w:val="en-US"/>
         </w:rPr>
-        <w:t>Play (F2P)</w:t>
+        <w:t>M</w:t>
       </w:r>
       <w:r>
         <w:rPr>
@@ -1569,13 +2201,7 @@
           <w:bCs/>
           <w:lang w:val="en-US"/>
         </w:rPr>
-        <w:t xml:space="preserve"> </w:t>
-      </w:r>
-      <w:r>
-        <w:rPr>
-          <w:lang w:val="en-US"/>
-        </w:rPr>
-        <w:t xml:space="preserve">and rely on </w:t>
+        <w:t>icro transactions</w:t>
       </w:r>
       <w:r>
         <w:rPr>
@@ -1583,51 +2209,55 @@
           <w:bCs/>
           <w:lang w:val="en-US"/>
         </w:rPr>
-        <w:t>M</w:t>
-      </w:r>
-      <w:r>
-        <w:rPr>
-          <w:b/>
-          <w:bCs/>
-          <w:lang w:val="en-US"/>
-        </w:rPr>
-        <w:t>icro transactions</w:t>
-      </w:r>
-      <w:r>
-        <w:rPr>
-          <w:b/>
-          <w:bCs/>
-          <w:lang w:val="en-US"/>
-        </w:rPr>
-        <w:t xml:space="preserve"> and </w:t>
-      </w:r>
-      <w:r>
-        <w:rPr>
-          <w:b/>
-          <w:bCs/>
-          <w:lang w:val="en-US"/>
-        </w:rPr>
-        <w:t xml:space="preserve">Rewarded Video </w:t>
-      </w:r>
-      <w:r>
-        <w:rPr>
-          <w:b/>
-          <w:bCs/>
-          <w:lang w:val="en-US"/>
-        </w:rPr>
-        <w:t>Ads</w:t>
-      </w:r>
-      <w:r>
-        <w:rPr>
-          <w:lang w:val="en-US"/>
-        </w:rPr>
-        <w:t>.</w:t>
-      </w:r>
-      <w:r>
-        <w:rPr>
-          <w:lang w:val="en-US"/>
-        </w:rPr>
-        <w:t xml:space="preserve"> After a library research it seems that this kind of hybrid strategy works the best (</w:t>
+        <w:t xml:space="preserve"> and Rewarded Video Ads</w:t>
+      </w:r>
+      <w:r>
+        <w:rPr>
+          <w:lang w:val="en-US"/>
+        </w:rPr>
+        <w:t xml:space="preserve">. </w:t>
+      </w:r>
+      <w:r>
+        <w:rPr>
+          <w:lang w:val="en-US"/>
+        </w:rPr>
+        <w:t>After a library research</w:t>
+      </w:r>
+      <w:r>
+        <w:rPr>
+          <w:lang w:val="en-US"/>
+        </w:rPr>
+        <w:t>,</w:t>
+      </w:r>
+      <w:r>
+        <w:rPr>
+          <w:lang w:val="en-US"/>
+        </w:rPr>
+        <w:t xml:space="preserve"> it seems that this kind of hybrid strategy works </w:t>
+      </w:r>
+      <w:r>
+        <w:rPr>
+          <w:lang w:val="en-US"/>
+        </w:rPr>
+        <w:t>very well</w:t>
+      </w:r>
+      <w:r>
+        <w:rPr>
+          <w:lang w:val="en-US"/>
+        </w:rPr>
+        <w:t xml:space="preserve"> </w:t>
+      </w:r>
+      <w:r>
+        <w:rPr>
+          <w:lang w:val="en-US"/>
+        </w:rPr>
+        <w:t>for mobile games</w:t>
+      </w:r>
+      <w:r>
+        <w:rPr>
+          <w:lang w:val="en-US"/>
+        </w:rPr>
+        <w:t>(</w:t>
       </w:r>
       <w:hyperlink w:anchor="ResearchStatsOnMonetization" w:history="1">
         <w:r>
@@ -1642,6 +2272,57 @@
         <w:rPr>
           <w:lang w:val="en-US"/>
         </w:rPr>
+        <w:t>)</w:t>
+      </w:r>
+      <w:r>
+        <w:rPr>
+          <w:lang w:val="en-US"/>
+        </w:rPr>
+        <w:t>, and it can be seen applied in a lot of successful mobile titles (</w:t>
+      </w:r>
+      <w:hyperlink r:id="rId9" w:history="1">
+        <w:r>
+          <w:rPr>
+            <w:rStyle w:val="aa"/>
+            <w:lang w:val="en-US"/>
+          </w:rPr>
+          <w:t>Wordscapes</w:t>
+        </w:r>
+      </w:hyperlink>
+      <w:r>
+        <w:rPr>
+          <w:lang w:val="en-US"/>
+        </w:rPr>
+        <w:t xml:space="preserve">, </w:t>
+      </w:r>
+      <w:hyperlink r:id="rId10" w:history="1">
+        <w:r>
+          <w:rPr>
+            <w:rStyle w:val="aa"/>
+            <w:lang w:val="en-US"/>
+          </w:rPr>
+          <w:t>Angry Birds</w:t>
+        </w:r>
+      </w:hyperlink>
+      <w:r>
+        <w:rPr>
+          <w:lang w:val="en-US"/>
+        </w:rPr>
+        <w:t xml:space="preserve">, </w:t>
+      </w:r>
+      <w:hyperlink r:id="rId11" w:history="1">
+        <w:r>
+          <w:rPr>
+            <w:rStyle w:val="aa"/>
+            <w:lang w:val="en-US"/>
+          </w:rPr>
+          <w:t>Piano Tiles</w:t>
+        </w:r>
+      </w:hyperlink>
+      <w:r>
+        <w:rPr>
+          <w:lang w:val="en-US"/>
+        </w:rPr>
         <w:t>).</w:t>
       </w:r>
     </w:p>
@@ -1658,13 +2339,7 @@
         <w:rPr>
           <w:lang w:val="en-US"/>
         </w:rPr>
-        <w:t xml:space="preserve">I don’t want to force the user into watching an ad-&gt; this will make him quit my game. </w:t>
-      </w:r>
-      <w:r>
-        <w:rPr>
-          <w:lang w:val="en-US"/>
-        </w:rPr>
-        <w:t>In Sea Adventures after the user has died during the level, he will be given the choice to continue,</w:t>
+        <w:t>I don’t want to force the user into watching an ad-&gt; this will make him quit my game. In Sea Adventures after the user has died during the level, he will be given the choice to continue,</w:t>
       </w:r>
       <w:r>
         <w:rPr>
@@ -1714,7 +2389,7 @@
     </w:p>
     <w:p>
       <w:pPr>
-        <w:pStyle w:val="2"/>
+        <w:pStyle w:val="3"/>
         <w:rPr>
           <w:lang w:val="en-US"/>
         </w:rPr>
@@ -1822,6 +2497,7 @@
           <w:szCs w:val="24"/>
           <w:lang w:val="en-US"/>
         </w:rPr>
+        <w:lastRenderedPageBreak/>
         <w:t>Diamonds</w:t>
       </w:r>
       <w:r>
@@ -2012,7 +2688,6 @@
         <w:rPr>
           <w:lang w:val="en-US"/>
         </w:rPr>
-        <w:lastRenderedPageBreak/>
         <w:t>User Scenario:</w:t>
       </w:r>
     </w:p>
@@ -2063,7 +2738,7 @@
                     </pic:cNvPicPr>
                   </pic:nvPicPr>
                   <pic:blipFill>
-                    <a:blip r:embed="rId8" cstate="print">
+                    <a:blip r:embed="rId12" cstate="print">
                       <a:extLst>
                         <a:ext uri="{28A0092B-C50C-407E-A947-70E740481C1C}">
                           <a14:useLocalDpi xmlns:a14="http://schemas.microsoft.com/office/drawing/2010/main" val="0"/>
@@ -2287,6 +2962,7 @@
         <w:rPr>
           <w:lang w:val="en-US"/>
         </w:rPr>
+        <w:lastRenderedPageBreak/>
         <w:t>Preparation phase:</w:t>
       </w:r>
     </w:p>
@@ -2458,7 +3134,6 @@
         <w:rPr>
           <w:lang w:val="en-US"/>
         </w:rPr>
-        <w:lastRenderedPageBreak/>
         <w:t>Lose State:</w:t>
       </w:r>
     </w:p>
@@ -2972,6 +3647,7 @@
         <w:rPr>
           <w:lang w:val="en-US"/>
         </w:rPr>
+        <w:lastRenderedPageBreak/>
         <w:t>Reference:</w:t>
       </w:r>
     </w:p>
@@ -3012,41 +3688,13 @@
         </w:rPr>
         <w:t xml:space="preserve"> Ref: </w:t>
       </w:r>
-      <w:hyperlink r:id="rId9" w:history="1">
+      <w:hyperlink r:id="rId13" w:anchor=":~:text=The%20six%20types%20of%20game,gotta%20pay%20for%20the%20oars" w:history="1">
         <w:r>
           <w:rPr>
             <w:rStyle w:val="aa"/>
             <w:lang w:val="en-US"/>
           </w:rPr>
-          <w:t>https:</w:t>
-        </w:r>
-        <w:r>
-          <w:rPr>
-            <w:rStyle w:val="aa"/>
-            <w:lang w:val="en-US"/>
-          </w:rPr>
-          <w:t>/</w:t>
-        </w:r>
-        <w:r>
-          <w:rPr>
-            <w:rStyle w:val="aa"/>
-            <w:lang w:val="en-US"/>
-          </w:rPr>
-          <w:t>/www.feedough.com/how-to-choose-the-right-busin</w:t>
-        </w:r>
-        <w:r>
-          <w:rPr>
-            <w:rStyle w:val="aa"/>
-            <w:lang w:val="en-US"/>
-          </w:rPr>
-          <w:t>e</w:t>
-        </w:r>
-        <w:r>
-          <w:rPr>
-            <w:rStyle w:val="aa"/>
-            <w:lang w:val="en-US"/>
-          </w:rPr>
-          <w:t>ss-model-for-your-game/#:~:text=The%20six%20types%20of%20game,gotta%20pay%20for%20the%20oars</w:t>
+          <w:t>https://www.feedough.com/how-to-choose-the-right-business-model-for-your-game/#:~:text=The%20six%20types%20of%20game,gotta%20pay%20for%20the%20oars</w:t>
         </w:r>
       </w:hyperlink>
     </w:p>
@@ -3075,7 +3723,7 @@
         </w:rPr>
         <w:t xml:space="preserve">, Author: Sensortower Ref: </w:t>
       </w:r>
-      <w:hyperlink r:id="rId10" w:history="1">
+      <w:hyperlink r:id="rId14" w:history="1">
         <w:r>
           <w:rPr>
             <w:rStyle w:val="aa"/>
@@ -3137,15 +3785,9 @@
         <w:rPr>
           <w:lang w:val="en-US"/>
         </w:rPr>
-        <w:t>ExchangeWire PressBox</w:t>
-      </w:r>
-      <w:r>
-        <w:rPr>
-          <w:lang w:val="en-US"/>
-        </w:rPr>
-        <w:t xml:space="preserve"> (date: 12.02.2020) Ref: </w:t>
-      </w:r>
-      <w:hyperlink r:id="rId11" w:history="1">
+        <w:t xml:space="preserve">ExchangeWire PressBox (date: 12.02.2020) Ref: </w:t>
+      </w:r>
+      <w:hyperlink r:id="rId15" w:history="1">
         <w:r>
           <w:rPr>
             <w:rStyle w:val="aa"/>
@@ -3166,10 +3808,105 @@
           <w:lang w:val="en-US"/>
         </w:rPr>
       </w:pPr>
+      <w:r>
+        <w:rPr>
+          <w:lang w:val="en-US"/>
+        </w:rPr>
+        <w:t>Designing For Vs Designing AROUND Player Behavior</w:t>
+      </w:r>
+      <w:r>
+        <w:rPr>
+          <w:lang w:val="en-US"/>
+        </w:rPr>
+        <w:t xml:space="preserve">, Author: Game Dev Underground (Date: 12.06.2020), Ref: </w:t>
+      </w:r>
+      <w:hyperlink r:id="rId16" w:history="1">
+        <w:r>
+          <w:rPr>
+            <w:rStyle w:val="aa"/>
+            <w:lang w:val="en-US"/>
+          </w:rPr>
+          <w:t>https://www.youtube.com/watch?v=0Ie0jQmI8fA&amp;app=desktop</w:t>
+        </w:r>
+      </w:hyperlink>
+      <w:r>
+        <w:rPr>
+          <w:lang w:val="en-US"/>
+        </w:rPr>
+        <w:t xml:space="preserve"> </w:t>
+      </w:r>
     </w:p>
     <w:p>
       <w:pPr>
         <w:pStyle w:val="a7"/>
+        <w:numPr>
+          <w:ilvl w:val="0"/>
+          <w:numId w:val="9"/>
+        </w:numPr>
+        <w:rPr>
+          <w:lang w:val="en-US"/>
+        </w:rPr>
+      </w:pPr>
+      <w:r>
+        <w:rPr>
+          <w:lang w:val="en-US"/>
+        </w:rPr>
+        <w:t>S</w:t>
+      </w:r>
+      <w:bookmarkStart w:id="4" w:name="premiumGameGraph"/>
+      <w:bookmarkEnd w:id="4"/>
+      <w:r>
+        <w:rPr>
+          <w:lang w:val="en-US"/>
+        </w:rPr>
+        <w:t>tar Wars Battlefront II: The Only Analysis You Need to Read</w:t>
+      </w:r>
+      <w:r>
+        <w:rPr>
+          <w:lang w:val="en-US"/>
+        </w:rPr>
+        <w:t>, Author:</w:t>
+      </w:r>
+      <w:r>
+        <w:t xml:space="preserve"> </w:t>
+      </w:r>
+      <w:r>
+        <w:rPr>
+          <w:lang w:val="en-US"/>
+        </w:rPr>
+        <w:t>Michail Katkoff</w:t>
+      </w:r>
+      <w:r>
+        <w:rPr>
+          <w:lang w:val="en-US"/>
+        </w:rPr>
+        <w:t xml:space="preserve"> (date 21.11.2018) Ref: </w:t>
+      </w:r>
+      <w:hyperlink r:id="rId17" w:history="1">
+        <w:r>
+          <w:rPr>
+            <w:rStyle w:val="aa"/>
+            <w:lang w:val="en-US"/>
+          </w:rPr>
+          <w:t>https://www.deconstructoroffun.com/blog/2017/11/20/deconstructing-the-star-wars-battlefront-ii-controversy</w:t>
+        </w:r>
+      </w:hyperlink>
+    </w:p>
+    <w:p>
+      <w:pPr>
+        <w:pStyle w:val="a7"/>
+        <w:numPr>
+          <w:ilvl w:val="0"/>
+          <w:numId w:val="9"/>
+        </w:numPr>
+        <w:rPr>
+          <w:lang w:val="en-US"/>
+        </w:rPr>
+      </w:pPr>
+    </w:p>
+    <w:p>
+      <w:pPr>
+        <w:pStyle w:val="a7"/>
         <w:rPr>
           <w:lang w:val="en-US"/>
         </w:rPr>
@@ -3186,7 +3923,6 @@
         <w:rPr>
           <w:lang w:val="en-US"/>
         </w:rPr>
-        <w:lastRenderedPageBreak/>
         <w:t>To be decided:</w:t>
       </w:r>
     </w:p>
@@ -3315,29 +4051,24 @@
       </w:pPr>
       <w:r>
         <w:rPr>
+          <w:strike/>
           <w:lang w:val="en-US"/>
         </w:rPr>
         <w:t>If your player ship is shooting attacking enemies automatically or the player is aiming</w:t>
       </w:r>
       <w:r>
         <w:rPr>
-          <w:lang w:val="en-US"/>
-        </w:rPr>
-        <w:t>? If the game is going to be mobile, automatic shooting (</w:t>
-      </w:r>
-      <w:proofErr w:type="spellStart"/>
-      <w:r>
-        <w:rPr>
-          <w:lang w:val="en-US"/>
-        </w:rPr>
-        <w:t>Archero</w:t>
-      </w:r>
-      <w:proofErr w:type="spellEnd"/>
-      <w:r>
-        <w:rPr>
-          <w:lang w:val="en-US"/>
-        </w:rPr>
-        <w:t>) will be easier on the player, but would as well give the feeling that the user has less control over the level and his actions.</w:t>
+          <w:strike/>
+          <w:lang w:val="en-US"/>
+        </w:rPr>
+        <w:t>? If the game is going to be mobile, automatic shooting (Archero) will be easier on the player, but would as well give the feeling that the user has less control over the level and his actions.</w:t>
+      </w:r>
+      <w:r>
+        <w:rPr>
+          <w:strike/>
+          <w:lang w:val="en-US"/>
+        </w:rPr>
+        <w:t xml:space="preserve"> </w:t>
       </w:r>
     </w:p>
     <w:p>
@@ -3348,14 +4079,16 @@
           <w:numId w:val="1"/>
         </w:numPr>
         <w:rPr>
-          <w:lang w:val="en-US"/>
-        </w:rPr>
-      </w:pPr>
-      <w:r>
-        <w:rPr>
-          <w:lang w:val="en-US"/>
-        </w:rPr>
-        <w:t>What enemies should be there?</w:t>
+          <w:strike/>
+          <w:lang w:val="en-US"/>
+        </w:rPr>
+      </w:pPr>
+      <w:r>
+        <w:rPr>
+          <w:strike/>
+          <w:lang w:val="en-US"/>
+        </w:rPr>
+        <w:t>Why control over the level is vital?</w:t>
       </w:r>
     </w:p>
     <w:p>
@@ -3373,7 +4106,7 @@
         <w:rPr>
           <w:lang w:val="en-US"/>
         </w:rPr>
-        <w:t>What defenses should be there?</w:t>
+        <w:t>What enemies should be there?</w:t>
       </w:r>
     </w:p>
     <w:p>
@@ -3391,7 +4124,7 @@
         <w:rPr>
           <w:lang w:val="en-US"/>
         </w:rPr>
-        <w:t>What are the advantages and disadvantages of the different player ships (characters)?</w:t>
+        <w:t>What defenses should be there?</w:t>
       </w:r>
     </w:p>
     <w:p>
@@ -3402,30 +4135,14 @@
           <w:numId w:val="1"/>
         </w:numPr>
         <w:rPr>
-          <w:strike/>
-          <w:lang w:val="en-US"/>
-        </w:rPr>
-      </w:pPr>
-      <w:r>
-        <w:rPr>
-          <w:strike/>
-          <w:lang w:val="en-US"/>
-        </w:rPr>
-        <w:t xml:space="preserve">What upgrades there will be outside of the level? (maybe increasing your overall stat for one </w:t>
-      </w:r>
-      <w:r>
-        <w:rPr>
-          <w:strike/>
-          <w:lang w:val="en-US"/>
-        </w:rPr>
-        <w:t xml:space="preserve">type of </w:t>
-      </w:r>
-      <w:r>
-        <w:rPr>
-          <w:strike/>
-          <w:lang w:val="en-US"/>
-        </w:rPr>
-        <w:t>ship)</w:t>
+          <w:lang w:val="en-US"/>
+        </w:rPr>
+      </w:pPr>
+      <w:r>
+        <w:rPr>
+          <w:lang w:val="en-US"/>
+        </w:rPr>
+        <w:t>What are the advantages and disadvantages of the different player ships (characters)?</w:t>
       </w:r>
     </w:p>
     <w:p>
@@ -3436,53 +4153,30 @@
           <w:numId w:val="1"/>
         </w:numPr>
         <w:rPr>
-          <w:lang w:val="en-US"/>
-        </w:rPr>
-      </w:pPr>
-      <w:r>
-        <w:rPr>
-          <w:lang w:val="en-US"/>
-        </w:rPr>
-        <w:t>Find who is your user. Who likes this genre /type of games? What do those people like? Get good insight of your users. Personas</w:t>
-      </w:r>
-      <w:r>
-        <w:rPr>
-          <w:lang w:val="en-US"/>
-        </w:rPr>
-        <w:t>: Strategy/Planning games players, who like medium fast paced games, where they have to plan their decisions but as well take new decisions on the go:</w:t>
-      </w:r>
-      <w:r>
-        <w:t xml:space="preserve"> </w:t>
-      </w:r>
-      <w:hyperlink r:id="rId12" w:history="1">
-        <w:r>
-          <w:rPr>
-            <w:rStyle w:val="aa"/>
-            <w:lang w:val="en-US"/>
-          </w:rPr>
-          <w:t>https://english.stackexchange.com/questions/196100/what-is-a-word-to-describe-the-character-of-someone-who-plans-his-actions-in-adv</w:t>
-        </w:r>
-      </w:hyperlink>
-      <w:r>
-        <w:rPr>
-          <w:lang w:val="en-US"/>
-        </w:rPr>
-        <w:t xml:space="preserve"> / </w:t>
-      </w:r>
-      <w:hyperlink r:id="rId13" w:history="1">
-        <w:r>
-          <w:rPr>
-            <w:rStyle w:val="aa"/>
-            <w:lang w:val="en-US"/>
-          </w:rPr>
-          <w:t>https://en.wikipedia.org/wiki/Conscientiousness</w:t>
-        </w:r>
-      </w:hyperlink>
-      <w:r>
-        <w:rPr>
-          <w:lang w:val="en-US"/>
-        </w:rPr>
-        <w:t xml:space="preserve"> </w:t>
+          <w:strike/>
+          <w:lang w:val="en-US"/>
+        </w:rPr>
+      </w:pPr>
+      <w:r>
+        <w:rPr>
+          <w:strike/>
+          <w:lang w:val="en-US"/>
+        </w:rPr>
+        <w:t xml:space="preserve">What upgrades there will be outside of the level? (maybe increasing your overall stat for one </w:t>
+      </w:r>
+      <w:r>
+        <w:rPr>
+          <w:strike/>
+          <w:lang w:val="en-US"/>
+        </w:rPr>
+        <w:t xml:space="preserve">type of </w:t>
+      </w:r>
+      <w:r>
+        <w:rPr>
+          <w:strike/>
+          <w:lang w:val="en-US"/>
+        </w:rPr>
+        <w:t>ship)</w:t>
       </w:r>
     </w:p>
     <w:p>
@@ -3493,14 +4187,16 @@
           <w:numId w:val="1"/>
         </w:numPr>
         <w:rPr>
-          <w:lang w:val="en-US"/>
-        </w:rPr>
-      </w:pPr>
-      <w:r>
-        <w:rPr>
-          <w:lang w:val="en-US"/>
-        </w:rPr>
-        <w:t>Should there be customization to the upgrades of your ship? How customization can be monetized?</w:t>
+          <w:strike/>
+          <w:lang w:val="en-US"/>
+        </w:rPr>
+      </w:pPr>
+      <w:r>
+        <w:rPr>
+          <w:strike/>
+          <w:lang w:val="en-US"/>
+        </w:rPr>
+        <w:t xml:space="preserve">Find who is your user. Who likes this genre /type of games? What do those people like? Get good insight of your users. </w:t>
       </w:r>
     </w:p>
     <w:p>
@@ -3511,6 +4207,26 @@
           <w:numId w:val="1"/>
         </w:numPr>
         <w:rPr>
+          <w:strike/>
+          <w:lang w:val="en-US"/>
+        </w:rPr>
+      </w:pPr>
+      <w:r>
+        <w:rPr>
+          <w:strike/>
+          <w:lang w:val="en-US"/>
+        </w:rPr>
+        <w:t>Should there be customization to the upgrades of your ship? How customization can be monetized?</w:t>
+      </w:r>
+    </w:p>
+    <w:p>
+      <w:pPr>
+        <w:pStyle w:val="a7"/>
+        <w:numPr>
+          <w:ilvl w:val="0"/>
+          <w:numId w:val="1"/>
+        </w:numPr>
+        <w:rPr>
           <w:lang w:val="en-US"/>
         </w:rPr>
       </w:pPr>
@@ -3637,7 +4353,114 @@
         <w:rPr>
           <w:lang w:val="en-US"/>
         </w:rPr>
+        <w:lastRenderedPageBreak/>
         <w:t>Both of the controls been implemented in the project and will be tested to see which one is liked more and suits the game. If the game is moved to mobile, “click to go” controls are more user-friendly, than little mobile joystick controller on the bottom corner of the screen.</w:t>
+      </w:r>
+    </w:p>
+    <w:p>
+      <w:pPr>
+        <w:pStyle w:val="a7"/>
+        <w:numPr>
+          <w:ilvl w:val="0"/>
+          <w:numId w:val="6"/>
+        </w:numPr>
+        <w:rPr>
+          <w:lang w:val="en-US"/>
+        </w:rPr>
+      </w:pPr>
+      <w:r>
+        <w:rPr>
+          <w:lang w:val="en-US"/>
+        </w:rPr>
+        <w:t xml:space="preserve">Player is aiming and shooting with the mouse. So that the player could have more control over the level. </w:t>
+      </w:r>
+    </w:p>
+    <w:p>
+      <w:pPr>
+        <w:pStyle w:val="a7"/>
+        <w:numPr>
+          <w:ilvl w:val="0"/>
+          <w:numId w:val="6"/>
+        </w:numPr>
+        <w:rPr>
+          <w:lang w:val="en-US"/>
+        </w:rPr>
+      </w:pPr>
+      <w:r>
+        <w:rPr>
+          <w:lang w:val="en-US"/>
+        </w:rPr>
+        <w:t>I</w:t>
+      </w:r>
+      <w:r>
+        <w:rPr>
+          <w:lang w:val="en-US"/>
+        </w:rPr>
+        <w:t xml:space="preserve"> want to </w:t>
+      </w:r>
+      <w:r>
+        <w:rPr>
+          <w:lang w:val="en-US"/>
+        </w:rPr>
+        <w:t xml:space="preserve">add more depth to the levels, because I want to make them available to being completed in different styles (ways). I want to emphasize how </w:t>
+      </w:r>
+      <w:r>
+        <w:rPr>
+          <w:lang w:val="en-US"/>
+        </w:rPr>
+        <w:t xml:space="preserve">important </w:t>
+      </w:r>
+      <w:r>
+        <w:rPr>
+          <w:lang w:val="en-US"/>
+        </w:rPr>
+        <w:t xml:space="preserve">it is </w:t>
+      </w:r>
+      <w:r>
+        <w:rPr>
+          <w:lang w:val="en-US"/>
+        </w:rPr>
+        <w:t>to strategies your moves during a wave. For example, where or if at all you will put your traps, and then defeat the waves of enemies. Not putting traps will be done with the idea to spare the money so that they can convert to coins at the end of the level</w:t>
+      </w:r>
+      <w:r>
+        <w:rPr>
+          <w:lang w:val="en-US"/>
+        </w:rPr>
+        <w:t xml:space="preserve">, but without the traps the level will be harder to compete and the </w:t>
+      </w:r>
+      <w:r>
+        <w:rPr>
+          <w:b/>
+          <w:bCs/>
+          <w:lang w:val="en-US"/>
+        </w:rPr>
+        <w:t>entrance currency</w:t>
+      </w:r>
+      <w:r>
+        <w:rPr>
+          <w:lang w:val="en-US"/>
+        </w:rPr>
+        <w:t xml:space="preserve"> (</w:t>
+      </w:r>
+      <w:r>
+        <w:rPr>
+          <w:b/>
+          <w:bCs/>
+          <w:lang w:val="en-US"/>
+        </w:rPr>
+        <w:t>Keys</w:t>
+      </w:r>
+      <w:r>
+        <w:rPr>
+          <w:lang w:val="en-US"/>
+        </w:rPr>
+        <w:t>) will be lost.</w:t>
+      </w:r>
+      <w:r>
+        <w:rPr>
+          <w:lang w:val="en-US"/>
+        </w:rPr>
+        <w:t xml:space="preserve"> </w:t>
       </w:r>
     </w:p>
     <w:p>
@@ -3741,6 +4564,64 @@
           <w:lang w:val="en-US"/>
         </w:rPr>
         <w:t xml:space="preserve"> Also upgrading the appearance of your ship will be sold as well.</w:t>
+      </w:r>
+    </w:p>
+    <w:p>
+      <w:pPr>
+        <w:ind w:left="360"/>
+        <w:rPr>
+          <w:lang w:val="en-US"/>
+        </w:rPr>
+      </w:pPr>
+      <w:r>
+        <w:rPr>
+          <w:lang w:val="en-US"/>
+        </w:rPr>
+        <w:t xml:space="preserve">10. </w:t>
+      </w:r>
+      <w:r>
+        <w:rPr>
+          <w:lang w:val="en-US"/>
+        </w:rPr>
+        <w:t xml:space="preserve">The type of people who will probably try out the game will be: </w:t>
+      </w:r>
+      <w:r>
+        <w:rPr>
+          <w:lang w:val="en-US"/>
+        </w:rPr>
+        <w:t>Personas</w:t>
+      </w:r>
+      <w:r>
+        <w:rPr>
+          <w:lang w:val="en-US"/>
+        </w:rPr>
+        <w:t xml:space="preserve">: Strategy/Planning games players, who like medium fast paced games, where they have to plan their decisions but as well take new decisions on the go. However, </w:t>
+      </w:r>
+      <w:r>
+        <w:rPr>
+          <w:lang w:val="en-US"/>
+        </w:rPr>
+        <w:t>I will try to create the economy of the game, in such way so that every player has the same behavior in the game, in terms of when to buy stuff or watch Ads.</w:t>
+      </w:r>
+      <w:r>
+        <w:rPr>
+          <w:lang w:val="en-US"/>
+        </w:rPr>
+        <w:t xml:space="preserve"> That being said I am not aiming at a specific target of players, but I am aiming at creating a game which will trigger the same emotions in almost every gamer.</w:t>
+      </w:r>
+    </w:p>
+    <w:p>
+      <w:pPr>
+        <w:ind w:left="360"/>
+        <w:rPr>
+          <w:lang w:val="en-US"/>
+        </w:rPr>
+      </w:pPr>
+      <w:r>
+        <w:rPr>
+          <w:lang w:val="en-US"/>
+        </w:rPr>
+        <w:t>11. Yes, with the help of micro-transactions the player will be able to buy new appearances for his ship.</w:t>
       </w:r>
     </w:p>
     <w:p>
@@ -3791,7 +4672,7 @@
                     </pic:cNvPicPr>
                   </pic:nvPicPr>
                   <pic:blipFill>
-                    <a:blip r:embed="rId14" cstate="print">
+                    <a:blip r:embed="rId18" cstate="print">
                       <a:extLst>
                         <a:ext uri="{28A0092B-C50C-407E-A947-70E740481C1C}">
                           <a14:useLocalDpi xmlns:a14="http://schemas.microsoft.com/office/drawing/2010/main" val="0"/>
@@ -3889,7 +4770,7 @@
                     </pic:cNvPicPr>
                   </pic:nvPicPr>
                   <pic:blipFill>
-                    <a:blip r:embed="rId15" cstate="print">
+                    <a:blip r:embed="rId19" cstate="print">
                       <a:extLst>
                         <a:ext uri="{28A0092B-C50C-407E-A947-70E740481C1C}">
                           <a14:useLocalDpi xmlns:a14="http://schemas.microsoft.com/office/drawing/2010/main" val="0"/>
@@ -4019,7 +4900,7 @@
                     <pic:cNvPicPr/>
                   </pic:nvPicPr>
                   <pic:blipFill>
-                    <a:blip r:embed="rId16"/>
+                    <a:blip r:embed="rId20"/>
                     <a:stretch>
                       <a:fillRect/>
                     </a:stretch>
@@ -4306,6 +5187,99 @@
     </w:lvl>
   </w:abstractNum>
   <w:abstractNum w:abstractNumId="2" w15:restartNumberingAfterBreak="0">
+    <w:nsid w:val="28CD72CD"/>
+    <w:multiLevelType w:val="hybridMultilevel"/>
+    <w:tmpl w:val="3E56F430"/>
+    <w:lvl w:ilvl="0" w:tplc="27E6F5B8">
+      <w:start w:val="1"/>
+      <w:numFmt w:val="decimal"/>
+      <w:lvlText w:val="%1."/>
+      <w:lvlJc w:val="left"/>
+      <w:pPr>
+        <w:ind w:left="630" w:hanging="360"/>
+      </w:pPr>
+      <w:rPr>
+        <w:rFonts w:hint="default"/>
+        <w:color w:val="auto"/>
+      </w:rPr>
+    </w:lvl>
+    <w:lvl w:ilvl="1" w:tplc="04090019">
+      <w:start w:val="1"/>
+      <w:numFmt w:val="lowerLetter"/>
+      <w:lvlText w:val="%2."/>
+      <w:lvlJc w:val="left"/>
+      <w:pPr>
+        <w:ind w:left="1890" w:hanging="360"/>
+      </w:pPr>
+    </w:lvl>
+    <w:lvl w:ilvl="2" w:tplc="0409001B">
+      <w:start w:val="1"/>
+      <w:numFmt w:val="lowerRoman"/>
+      <w:lvlText w:val="%3."/>
+      <w:lvlJc w:val="right"/>
+      <w:pPr>
+        <w:ind w:left="2160" w:hanging="180"/>
+      </w:pPr>
+    </w:lvl>
+    <w:lvl w:ilvl="3" w:tplc="6BAAF996">
+      <w:start w:val="1"/>
+      <w:numFmt w:val="bullet"/>
+      <w:lvlText w:val="-"/>
+      <w:lvlJc w:val="left"/>
+      <w:pPr>
+        <w:ind w:left="2880" w:hanging="360"/>
+      </w:pPr>
+      <w:rPr>
+        <w:rFonts w:ascii="Calibri" w:eastAsiaTheme="minorHAnsi" w:hAnsi="Calibri" w:cs="Calibri" w:hint="default"/>
+      </w:rPr>
+    </w:lvl>
+    <w:lvl w:ilvl="4" w:tplc="04090019" w:tentative="1">
+      <w:start w:val="1"/>
+      <w:numFmt w:val="lowerLetter"/>
+      <w:lvlText w:val="%5."/>
+      <w:lvlJc w:val="left"/>
+      <w:pPr>
+        <w:ind w:left="3600" w:hanging="360"/>
+      </w:pPr>
+    </w:lvl>
+    <w:lvl w:ilvl="5" w:tplc="0409001B" w:tentative="1">
+      <w:start w:val="1"/>
+      <w:numFmt w:val="lowerRoman"/>
+      <w:lvlText w:val="%6."/>
+      <w:lvlJc w:val="right"/>
+      <w:pPr>
+        <w:ind w:left="4320" w:hanging="180"/>
+      </w:pPr>
+    </w:lvl>
+    <w:lvl w:ilvl="6" w:tplc="0409000F" w:tentative="1">
+      <w:start w:val="1"/>
+      <w:numFmt w:val="decimal"/>
+      <w:lvlText w:val="%7."/>
+      <w:lvlJc w:val="left"/>
+      <w:pPr>
+        <w:ind w:left="5040" w:hanging="360"/>
+      </w:pPr>
+    </w:lvl>
+    <w:lvl w:ilvl="7" w:tplc="04090019" w:tentative="1">
+      <w:start w:val="1"/>
+      <w:numFmt w:val="lowerLetter"/>
+      <w:lvlText w:val="%8."/>
+      <w:lvlJc w:val="left"/>
+      <w:pPr>
+        <w:ind w:left="5760" w:hanging="360"/>
+      </w:pPr>
+    </w:lvl>
+    <w:lvl w:ilvl="8" w:tplc="0409001B" w:tentative="1">
+      <w:start w:val="1"/>
+      <w:numFmt w:val="lowerRoman"/>
+      <w:lvlText w:val="%9."/>
+      <w:lvlJc w:val="right"/>
+      <w:pPr>
+        <w:ind w:left="6480" w:hanging="180"/>
+      </w:pPr>
+    </w:lvl>
+  </w:abstractNum>
+  <w:abstractNum w:abstractNumId="3" w15:restartNumberingAfterBreak="0">
     <w:nsid w:val="2FF0592F"/>
     <w:multiLevelType w:val="hybridMultilevel"/>
     <w:tmpl w:val="46302D2C"/>
@@ -4394,7 +5368,7 @@
       </w:pPr>
     </w:lvl>
   </w:abstractNum>
-  <w:abstractNum w:abstractNumId="3" w15:restartNumberingAfterBreak="0">
+  <w:abstractNum w:abstractNumId="4" w15:restartNumberingAfterBreak="0">
     <w:nsid w:val="31FB1684"/>
     <w:multiLevelType w:val="hybridMultilevel"/>
     <w:tmpl w:val="573C0580"/>
@@ -4507,7 +5481,7 @@
       </w:rPr>
     </w:lvl>
   </w:abstractNum>
-  <w:abstractNum w:abstractNumId="4" w15:restartNumberingAfterBreak="0">
+  <w:abstractNum w:abstractNumId="5" w15:restartNumberingAfterBreak="0">
     <w:nsid w:val="3B7B0D9A"/>
     <w:multiLevelType w:val="hybridMultilevel"/>
     <w:tmpl w:val="E05A9C40"/>
@@ -4596,7 +5570,7 @@
       </w:pPr>
     </w:lvl>
   </w:abstractNum>
-  <w:abstractNum w:abstractNumId="5" w15:restartNumberingAfterBreak="0">
+  <w:abstractNum w:abstractNumId="6" w15:restartNumberingAfterBreak="0">
     <w:nsid w:val="4D0B6B37"/>
     <w:multiLevelType w:val="hybridMultilevel"/>
     <w:tmpl w:val="E05A9C40"/>
@@ -4685,7 +5659,7 @@
       </w:pPr>
     </w:lvl>
   </w:abstractNum>
-  <w:abstractNum w:abstractNumId="6" w15:restartNumberingAfterBreak="0">
+  <w:abstractNum w:abstractNumId="7" w15:restartNumberingAfterBreak="0">
     <w:nsid w:val="5B1E4BD8"/>
     <w:multiLevelType w:val="hybridMultilevel"/>
     <w:tmpl w:val="ACF82286"/>
@@ -4774,7 +5748,7 @@
       </w:pPr>
     </w:lvl>
   </w:abstractNum>
-  <w:abstractNum w:abstractNumId="7" w15:restartNumberingAfterBreak="0">
+  <w:abstractNum w:abstractNumId="8" w15:restartNumberingAfterBreak="0">
     <w:nsid w:val="60D5078D"/>
     <w:multiLevelType w:val="hybridMultilevel"/>
     <w:tmpl w:val="E05A9C40"/>
@@ -4863,7 +5837,7 @@
       </w:pPr>
     </w:lvl>
   </w:abstractNum>
-  <w:abstractNum w:abstractNumId="8" w15:restartNumberingAfterBreak="0">
+  <w:abstractNum w:abstractNumId="9" w15:restartNumberingAfterBreak="0">
     <w:nsid w:val="6D1B72B1"/>
     <w:multiLevelType w:val="hybridMultilevel"/>
     <w:tmpl w:val="A8A43ADA"/>
@@ -4956,28 +5930,31 @@
     <w:abstractNumId w:val="0"/>
   </w:num>
   <w:num w:numId="2">
-    <w:abstractNumId w:val="5"/>
+    <w:abstractNumId w:val="6"/>
   </w:num>
   <w:num w:numId="3">
-    <w:abstractNumId w:val="3"/>
+    <w:abstractNumId w:val="4"/>
   </w:num>
   <w:num w:numId="4">
     <w:abstractNumId w:val="1"/>
   </w:num>
   <w:num w:numId="5">
-    <w:abstractNumId w:val="6"/>
+    <w:abstractNumId w:val="7"/>
   </w:num>
   <w:num w:numId="6">
-    <w:abstractNumId w:val="2"/>
+    <w:abstractNumId w:val="3"/>
   </w:num>
   <w:num w:numId="7">
-    <w:abstractNumId w:val="4"/>
+    <w:abstractNumId w:val="5"/>
   </w:num>
   <w:num w:numId="8">
-    <w:abstractNumId w:val="7"/>
+    <w:abstractNumId w:val="8"/>
   </w:num>
   <w:num w:numId="9">
-    <w:abstractNumId w:val="8"/>
+    <w:abstractNumId w:val="9"/>
+  </w:num>
+  <w:num w:numId="10">
+    <w:abstractNumId w:val="2"/>
   </w:num>
 </w:numbering>
 </file>
@@ -5705,6 +6682,104 @@
       <w:u w:val="single"/>
     </w:rPr>
   </w:style>
+  <w:style w:type="character" w:styleId="af1">
+    <w:name w:val="annotation reference"/>
+    <w:basedOn w:val="a0"/>
+    <w:uiPriority w:val="99"/>
+    <w:semiHidden/>
+    <w:unhideWhenUsed/>
+    <w:rsid w:val="004A3420"/>
+    <w:rPr>
+      <w:sz w:val="16"/>
+      <w:szCs w:val="16"/>
+    </w:rPr>
+  </w:style>
+  <w:style w:type="paragraph" w:styleId="af2">
+    <w:name w:val="annotation text"/>
+    <w:basedOn w:val="a"/>
+    <w:link w:val="af3"/>
+    <w:uiPriority w:val="99"/>
+    <w:semiHidden/>
+    <w:unhideWhenUsed/>
+    <w:rsid w:val="004A3420"/>
+    <w:pPr>
+      <w:spacing w:line="240" w:lineRule="auto"/>
+    </w:pPr>
+    <w:rPr>
+      <w:sz w:val="20"/>
+      <w:szCs w:val="20"/>
+    </w:rPr>
+  </w:style>
+  <w:style w:type="character" w:customStyle="1" w:styleId="af3">
+    <w:name w:val="Текст на коментар Знак"/>
+    <w:basedOn w:val="a0"/>
+    <w:link w:val="af2"/>
+    <w:uiPriority w:val="99"/>
+    <w:semiHidden/>
+    <w:rsid w:val="004A3420"/>
+    <w:rPr>
+      <w:sz w:val="20"/>
+      <w:szCs w:val="20"/>
+    </w:rPr>
+  </w:style>
+  <w:style w:type="paragraph" w:styleId="af4">
+    <w:name w:val="annotation subject"/>
+    <w:basedOn w:val="af2"/>
+    <w:next w:val="af2"/>
+    <w:link w:val="af5"/>
+    <w:uiPriority w:val="99"/>
+    <w:semiHidden/>
+    <w:unhideWhenUsed/>
+    <w:rsid w:val="004A3420"/>
+    <w:rPr>
+      <w:b/>
+      <w:bCs/>
+    </w:rPr>
+  </w:style>
+  <w:style w:type="character" w:customStyle="1" w:styleId="af5">
+    <w:name w:val="Предмет на коментар Знак"/>
+    <w:basedOn w:val="af3"/>
+    <w:link w:val="af4"/>
+    <w:uiPriority w:val="99"/>
+    <w:semiHidden/>
+    <w:rsid w:val="004A3420"/>
+    <w:rPr>
+      <w:b/>
+      <w:bCs/>
+      <w:sz w:val="20"/>
+      <w:szCs w:val="20"/>
+    </w:rPr>
+  </w:style>
+  <w:style w:type="paragraph" w:styleId="af6">
+    <w:name w:val="Balloon Text"/>
+    <w:basedOn w:val="a"/>
+    <w:link w:val="af7"/>
+    <w:uiPriority w:val="99"/>
+    <w:semiHidden/>
+    <w:unhideWhenUsed/>
+    <w:rsid w:val="004A3420"/>
+    <w:pPr>
+      <w:spacing w:after="0" w:line="240" w:lineRule="auto"/>
+    </w:pPr>
+    <w:rPr>
+      <w:rFonts w:ascii="Segoe UI" w:hAnsi="Segoe UI" w:cs="Segoe UI"/>
+      <w:sz w:val="18"/>
+      <w:szCs w:val="18"/>
+    </w:rPr>
+  </w:style>
+  <w:style w:type="character" w:customStyle="1" w:styleId="af7">
+    <w:name w:val="Изнесен текст Знак"/>
+    <w:basedOn w:val="a0"/>
+    <w:link w:val="af6"/>
+    <w:uiPriority w:val="99"/>
+    <w:semiHidden/>
+    <w:rsid w:val="004A3420"/>
+    <w:rPr>
+      <w:rFonts w:ascii="Segoe UI" w:hAnsi="Segoe UI" w:cs="Segoe UI"/>
+      <w:sz w:val="18"/>
+      <w:szCs w:val="18"/>
+    </w:rPr>
+  </w:style>
 </w:styles>
 </file>
 

</xml_diff>

<commit_message>
documents and project updates
</commit_message>
<xml_diff>
--- a/DevLog  .docx
+++ b/DevLog  .docx
@@ -18,7 +18,6 @@
         </w:rPr>
         <w:t xml:space="preserve">Sea Adventures- </w:t>
       </w:r>
-      <w:proofErr w:type="spellStart"/>
       <w:r>
         <w:rPr>
           <w:b/>
@@ -27,7 +26,6 @@
         </w:rPr>
         <w:t>DevLog</w:t>
       </w:r>
-      <w:proofErr w:type="spellEnd"/>
       <w:r>
         <w:rPr>
           <w:b/>
@@ -54,273 +52,21 @@
         <w:rPr>
           <w:lang w:val="en-US"/>
         </w:rPr>
-        <w:t>Overview:</w:t>
-      </w:r>
-    </w:p>
-    <w:p>
-      <w:pPr>
-        <w:rPr>
-          <w:lang w:val="en-US"/>
-        </w:rPr>
-      </w:pPr>
-      <w:r>
-        <w:rPr>
-          <w:lang w:val="en-US"/>
-        </w:rPr>
-        <w:t>I am inspired to create a</w:t>
-      </w:r>
-      <w:r>
-        <w:rPr>
-          <w:lang w:val="en-US"/>
-        </w:rPr>
-        <w:t xml:space="preserve"> </w:t>
-      </w:r>
-      <w:r>
-        <w:rPr>
-          <w:b/>
-          <w:bCs/>
-          <w:lang w:val="en-US"/>
-        </w:rPr>
-        <w:t>Tower Defense</w:t>
-      </w:r>
-      <w:r>
-        <w:rPr>
-          <w:lang w:val="en-US"/>
-        </w:rPr>
-        <w:t xml:space="preserve">, </w:t>
-      </w:r>
-      <w:r>
-        <w:rPr>
-          <w:b/>
-          <w:bCs/>
-          <w:strike/>
-          <w:lang w:val="en-US"/>
-        </w:rPr>
-        <w:t>RPG</w:t>
-      </w:r>
-      <w:r>
-        <w:rPr>
-          <w:lang w:val="en-US"/>
-        </w:rPr>
-        <w:t xml:space="preserve">, </w:t>
-      </w:r>
-      <w:r>
-        <w:rPr>
-          <w:b/>
-          <w:bCs/>
-          <w:lang w:val="en-US"/>
-        </w:rPr>
-        <w:t>Strategy</w:t>
-      </w:r>
-      <w:r>
-        <w:rPr>
-          <w:lang w:val="en-US"/>
-        </w:rPr>
-        <w:t xml:space="preserve"> game.</w:t>
-      </w:r>
-      <w:r>
-        <w:rPr>
-          <w:lang w:val="en-US"/>
-        </w:rPr>
-        <w:t xml:space="preserve"> Main idea is that you have your ship (</w:t>
-      </w:r>
-      <w:r>
-        <w:rPr>
-          <w:i/>
-          <w:iCs/>
-          <w:lang w:val="en-US"/>
-        </w:rPr>
-        <w:t>player</w:t>
-      </w:r>
-      <w:r>
-        <w:rPr>
-          <w:lang w:val="en-US"/>
-        </w:rPr>
-        <w:t>) in open waters (</w:t>
-      </w:r>
-      <w:r>
-        <w:rPr>
-          <w:i/>
-          <w:iCs/>
-          <w:lang w:val="en-US"/>
-        </w:rPr>
-        <w:t>level map</w:t>
-      </w:r>
-      <w:r>
-        <w:rPr>
-          <w:lang w:val="en-US"/>
-        </w:rPr>
-        <w:t>) and you have an island</w:t>
-      </w:r>
-      <w:r>
-        <w:rPr>
-          <w:lang w:val="en-US"/>
-        </w:rPr>
-        <w:t xml:space="preserve"> </w:t>
-      </w:r>
-      <w:r>
-        <w:rPr>
-          <w:lang w:val="en-US"/>
-        </w:rPr>
-        <w:t>(main point of interest)</w:t>
-      </w:r>
-      <w:r>
-        <w:rPr>
-          <w:lang w:val="en-US"/>
-        </w:rPr>
-        <w:t xml:space="preserve">, somewhere on the </w:t>
-      </w:r>
-      <w:r>
-        <w:rPr>
-          <w:lang w:val="en-US"/>
-        </w:rPr>
-        <w:t xml:space="preserve">level </w:t>
-      </w:r>
-      <w:r>
-        <w:rPr>
-          <w:lang w:val="en-US"/>
-        </w:rPr>
-        <w:t xml:space="preserve">map, which must be </w:t>
-      </w:r>
-      <w:r>
-        <w:rPr>
-          <w:b/>
-          <w:bCs/>
-          <w:i/>
-          <w:iCs/>
-          <w:lang w:val="en-US"/>
-        </w:rPr>
-        <w:t>defended</w:t>
-      </w:r>
-      <w:r>
-        <w:rPr>
-          <w:lang w:val="en-US"/>
-        </w:rPr>
-        <w:t>. Just like in “</w:t>
-      </w:r>
-      <w:r>
-        <w:rPr>
-          <w:b/>
-          <w:bCs/>
-          <w:lang w:val="en-US"/>
-        </w:rPr>
-        <w:t>Orcs Must Die</w:t>
-      </w:r>
-      <w:r>
-        <w:rPr>
-          <w:lang w:val="en-US"/>
-        </w:rPr>
-        <w:t xml:space="preserve">” the player, would be able to place </w:t>
-      </w:r>
-      <w:r>
-        <w:rPr>
-          <w:b/>
-          <w:bCs/>
-          <w:i/>
-          <w:iCs/>
-          <w:lang w:val="en-US"/>
-        </w:rPr>
-        <w:t>defenses</w:t>
-      </w:r>
-      <w:r>
-        <w:rPr>
-          <w:lang w:val="en-US"/>
-        </w:rPr>
-        <w:t xml:space="preserve"> on the map, which will help him when the </w:t>
-      </w:r>
-      <w:r>
-        <w:rPr>
-          <w:lang w:val="en-US"/>
-        </w:rPr>
-        <w:t>pirate</w:t>
-      </w:r>
-      <w:r>
-        <w:rPr>
-          <w:lang w:val="en-US"/>
-        </w:rPr>
-        <w:t xml:space="preserve">s </w:t>
-      </w:r>
-      <w:r>
-        <w:rPr>
-          <w:lang w:val="en-US"/>
-        </w:rPr>
-        <w:t>(</w:t>
-      </w:r>
-      <w:r>
-        <w:rPr>
-          <w:i/>
-          <w:iCs/>
-          <w:lang w:val="en-US"/>
-        </w:rPr>
-        <w:t>enemies</w:t>
-      </w:r>
-      <w:r>
-        <w:rPr>
-          <w:lang w:val="en-US"/>
-        </w:rPr>
-        <w:t>) come.</w:t>
-      </w:r>
-      <w:r>
-        <w:rPr>
-          <w:lang w:val="en-US"/>
-        </w:rPr>
-        <w:t xml:space="preserve"> I would like to be able to introduce several types of ships, with which the player will be able to play with (</w:t>
-      </w:r>
-      <w:r>
-        <w:rPr>
-          <w:i/>
-          <w:iCs/>
-          <w:lang w:val="en-US"/>
-        </w:rPr>
-        <w:t>attacker, defender, carrier</w:t>
-      </w:r>
-      <w:r>
-        <w:rPr>
-          <w:lang w:val="en-US"/>
-        </w:rPr>
-        <w:t xml:space="preserve">), all of which will have different advantages and disadvantages. </w:t>
-      </w:r>
-      <w:r>
-        <w:rPr>
-          <w:lang w:val="en-US"/>
-        </w:rPr>
-        <w:t xml:space="preserve">The level will be similar to a </w:t>
-      </w:r>
-      <w:r>
-        <w:rPr>
-          <w:b/>
-          <w:bCs/>
-          <w:lang w:val="en-US"/>
-        </w:rPr>
-        <w:t>Plants vs. Zombies</w:t>
-      </w:r>
-      <w:r>
-        <w:rPr>
-          <w:b/>
-          <w:bCs/>
-          <w:lang w:val="en-US"/>
-        </w:rPr>
-        <w:t xml:space="preserve"> </w:t>
-      </w:r>
-      <w:r>
-        <w:rPr>
-          <w:lang w:val="en-US"/>
-        </w:rPr>
-        <w:t xml:space="preserve">level, where there are several waves and the player needs to survive until the end. </w:t>
-      </w:r>
-    </w:p>
-    <w:p>
-      <w:pPr>
-        <w:pStyle w:val="1"/>
-        <w:rPr>
-          <w:lang w:val="en-US"/>
-        </w:rPr>
-      </w:pPr>
-      <w:r>
-        <w:rPr>
-          <w:lang w:val="en-US"/>
-        </w:rPr>
-        <w:t>Target performance</w:t>
+        <w:t>My Business Strategy Research and Design:</w:t>
+      </w:r>
+    </w:p>
+    <w:p>
+      <w:pPr>
+        <w:pStyle w:val="2"/>
+        <w:rPr>
+          <w:lang w:val="en-US"/>
+        </w:rPr>
+      </w:pPr>
+      <w:r>
+        <w:rPr>
+          <w:lang w:val="en-US"/>
+        </w:rPr>
+        <w:t>Overview</w:t>
       </w:r>
       <w:r>
         <w:rPr>
@@ -331,180 +77,15 @@
     </w:p>
     <w:p>
       <w:pPr>
-        <w:pStyle w:val="2"/>
-        <w:ind w:firstLine="360"/>
-        <w:rPr>
-          <w:lang w:val="en-US"/>
-        </w:rPr>
-      </w:pPr>
-      <w:r>
-        <w:rPr>
-          <w:lang w:val="en-US"/>
-        </w:rPr>
-        <w:t>Design:</w:t>
-      </w:r>
-    </w:p>
-    <w:p>
-      <w:pPr>
-        <w:pStyle w:val="a7"/>
-        <w:numPr>
-          <w:ilvl w:val="0"/>
-          <w:numId w:val="3"/>
-        </w:numPr>
-        <w:rPr>
-          <w:lang w:val="en-US"/>
-        </w:rPr>
-      </w:pPr>
-      <w:r>
-        <w:rPr>
-          <w:lang w:val="en-US"/>
-        </w:rPr>
-        <w:t>I would also like to create small economy within the game, which would be able to later monetize the game. For example, create a currency so important and valuable so that a player spends money on it</w:t>
-      </w:r>
-      <w:r>
-        <w:rPr>
-          <w:lang w:val="en-US"/>
-        </w:rPr>
-        <w:t xml:space="preserve"> or develop the flow in the game in such a way that makes the user want to watch an Advertisement</w:t>
-      </w:r>
-      <w:r>
-        <w:rPr>
-          <w:lang w:val="en-US"/>
-        </w:rPr>
-        <w:t>.</w:t>
-      </w:r>
-    </w:p>
-    <w:p>
-      <w:pPr>
-        <w:pStyle w:val="a7"/>
-        <w:numPr>
-          <w:ilvl w:val="0"/>
-          <w:numId w:val="3"/>
-        </w:numPr>
-        <w:rPr>
-          <w:strike/>
-          <w:lang w:val="en-US"/>
-        </w:rPr>
-      </w:pPr>
-      <w:r>
-        <w:rPr>
-          <w:lang w:val="en-US"/>
-        </w:rPr>
-        <w:t>I</w:t>
-      </w:r>
-      <w:r>
-        <w:rPr>
-          <w:strike/>
-          <w:lang w:val="en-US"/>
-        </w:rPr>
-        <w:t xml:space="preserve"> would like to investigate and learn how I can create a game, which introduces different types of main characters (different ships), defenses, enemies and at the same type will be balanced to play. I would like to give the player to choose different style of gameplay, which I find challenging to do. That is why I would really like to research such type of game design.</w:t>
-      </w:r>
-    </w:p>
-    <w:p>
-      <w:pPr>
-        <w:rPr>
-          <w:lang w:val="en-US"/>
-        </w:rPr>
-      </w:pPr>
-      <w:r>
-        <w:rPr>
-          <w:lang w:val="en-US"/>
-        </w:rPr>
-        <w:t>After</w:t>
-      </w:r>
-      <w:r>
-        <w:rPr>
-          <w:lang w:val="en-US"/>
-        </w:rPr>
-        <w:t xml:space="preserve"> </w:t>
-      </w:r>
-      <w:r>
-        <w:rPr>
-          <w:lang w:val="en-US"/>
-        </w:rPr>
-        <w:t xml:space="preserve">a </w:t>
-      </w:r>
-      <w:r>
-        <w:rPr>
-          <w:lang w:val="en-US"/>
-        </w:rPr>
-        <w:t>discussion with my teacher and after evaluating the time I have, I have decided to drop one of the design goals I have set, namely the one where I integrate RPG aspect in the project.</w:t>
-      </w:r>
-      <w:r>
-        <w:rPr>
-          <w:lang w:val="en-US"/>
-        </w:rPr>
-        <w:t xml:space="preserve"> This was done with the view that I focus mainly on one goal and </w:t>
-      </w:r>
-      <w:r>
-        <w:rPr>
-          <w:lang w:val="en-US"/>
-        </w:rPr>
-        <w:t>have time to achieve it the best way I can.</w:t>
-      </w:r>
-    </w:p>
-    <w:p>
-      <w:pPr>
-        <w:pStyle w:val="1"/>
-        <w:rPr>
-          <w:lang w:val="en-US"/>
-        </w:rPr>
-      </w:pPr>
-      <w:r>
-        <w:rPr>
-          <w:lang w:val="en-US"/>
-        </w:rPr>
-        <w:t xml:space="preserve">My </w:t>
-      </w:r>
-      <w:r>
-        <w:rPr>
-          <w:lang w:val="en-US"/>
-        </w:rPr>
-        <w:t xml:space="preserve">Business </w:t>
-      </w:r>
-      <w:r>
-        <w:rPr>
-          <w:lang w:val="en-US"/>
-        </w:rPr>
-        <w:t xml:space="preserve">Research and </w:t>
-      </w:r>
-      <w:r>
-        <w:rPr>
-          <w:lang w:val="en-US"/>
-        </w:rPr>
-        <w:t>S</w:t>
-      </w:r>
-      <w:r>
-        <w:rPr>
-          <w:lang w:val="en-US"/>
-        </w:rPr>
-        <w:t>trategy</w:t>
-      </w:r>
-      <w:r>
-        <w:rPr>
-          <w:lang w:val="en-US"/>
-        </w:rPr>
-        <w:t xml:space="preserve"> design</w:t>
-      </w:r>
-      <w:r>
-        <w:rPr>
-          <w:lang w:val="en-US"/>
-        </w:rPr>
-        <w:t>:</w:t>
-      </w:r>
-    </w:p>
-    <w:p>
-      <w:pPr>
-        <w:pStyle w:val="2"/>
-        <w:rPr>
-          <w:lang w:val="en-US"/>
-        </w:rPr>
-      </w:pPr>
-      <w:r>
-        <w:rPr>
-          <w:lang w:val="en-US"/>
-        </w:rPr>
-        <w:t xml:space="preserve">Overview: </w:t>
+        <w:rPr>
+          <w:lang w:val="en-US"/>
+        </w:rPr>
+      </w:pPr>
+      <w:r>
+        <w:rPr>
+          <w:lang w:val="en-US"/>
+        </w:rPr>
+        <w:t>I would also like to create small economy within the game, which would be able to later monetize the game. For example, create a currency so important and valuable so that a player spends money on it or develop the flow in the game in such a way that makes the user want to watch an Advertisement.</w:t>
       </w:r>
     </w:p>
     <w:p>
@@ -784,7 +365,9 @@
         </w:rPr>
       </w:pPr>
       <w:r>
-        <w:lastRenderedPageBreak/>
+        <w:rPr>
+          <w:noProof/>
+        </w:rPr>
         <w:drawing>
           <wp:anchor distT="0" distB="0" distL="114300" distR="114300" simplePos="0" relativeHeight="251658240" behindDoc="1" locked="0" layoutInCell="1" allowOverlap="1" wp14:anchorId="0C09BA44" wp14:editId="5624BA44">
             <wp:simplePos x="0" y="0"/>
@@ -879,29 +462,7 @@
           <w:shd w:val="clear" w:color="auto" w:fill="FFFFFF"/>
           <w:lang w:val="en-US"/>
         </w:rPr>
-        <w:t xml:space="preserve">I get an abundance of consumer profit in the beginning with a free-to-play game because the cost to me is zero. However, as I </w:t>
-      </w:r>
-      <w:r>
-        <w:rPr>
-          <w:rFonts w:ascii="Lato" w:hAnsi="Lato"/>
-          <w:color w:val="BBBBBB"/>
-          <w:sz w:val="20"/>
-          <w:szCs w:val="20"/>
-          <w:shd w:val="clear" w:color="auto" w:fill="FFFFFF"/>
-          <w:lang w:val="en-US"/>
-        </w:rPr>
-        <w:t>progress,</w:t>
-      </w:r>
-      <w:r>
-        <w:rPr>
-          <w:rFonts w:ascii="Lato" w:hAnsi="Lato"/>
-          <w:color w:val="BBBBBB"/>
-          <w:sz w:val="20"/>
-          <w:szCs w:val="20"/>
-          <w:shd w:val="clear" w:color="auto" w:fill="FFFFFF"/>
-          <w:lang w:val="en-US"/>
-        </w:rPr>
-        <w:t xml:space="preserve"> I get pinched and I end up paying. At an aggregate level (i.e. across all players) users are paying for the product after trying it for free. Users get all consumer profit up front, but the profit is then split between consumer and producer later</w:t>
+        <w:t>I get an abundance of consumer profit in the beginning with a free-to-play game because the cost to me is zero. However, as I progress, I get pinched and I end up paying. At an aggregate level (i.e. across all players) users are paying for the product after trying it for free. Users get all consumer profit up front, but the profit is then split between consumer and producer later</w:t>
       </w:r>
       <w:r>
         <w:rPr>
@@ -1204,6 +765,7 @@
         <w:rPr>
           <w:lang w:val="en-US"/>
         </w:rPr>
+        <w:lastRenderedPageBreak/>
         <w:t>Currencies:</w:t>
       </w:r>
     </w:p>
@@ -1323,19 +885,7 @@
         <w:rPr>
           <w:lang w:val="en-US"/>
         </w:rPr>
-        <w:t>(</w:t>
-      </w:r>
-      <w:r>
-        <w:rPr>
-          <w:lang w:val="en-US"/>
-        </w:rPr>
-        <w:t>play smart, plan out moves</w:t>
-      </w:r>
-      <w:r>
-        <w:rPr>
-          <w:lang w:val="en-US"/>
-        </w:rPr>
-        <w:t xml:space="preserve">) </w:t>
+        <w:t xml:space="preserve">(play smart, plan out moves) </w:t>
       </w:r>
       <w:r>
         <w:rPr>
@@ -1696,7 +1246,9 @@
         <w:keepNext/>
       </w:pPr>
       <w:r>
-        <w:lastRenderedPageBreak/>
+        <w:rPr>
+          <w:noProof/>
+        </w:rPr>
         <w:drawing>
           <wp:inline distT="0" distB="0" distL="0" distR="0" wp14:anchorId="2B1530F6" wp14:editId="0B46849E">
             <wp:extent cx="5760720" cy="3729355"/>
@@ -1759,14 +1311,27 @@
       <w:r>
         <w:t xml:space="preserve">Figure </w:t>
       </w:r>
-      <w:fldSimple w:instr=" SEQ Figure \* ARABIC ">
-        <w:r>
-          <w:rPr>
-            <w:noProof/>
-          </w:rPr>
-          <w:t>1</w:t>
-        </w:r>
-      </w:fldSimple>
+      <w:r>
+        <w:fldChar w:fldCharType="begin"/>
+      </w:r>
+      <w:r>
+        <w:instrText xml:space="preserve"> SEQ Figure \* ARABIC </w:instrText>
+      </w:r>
+      <w:r>
+        <w:fldChar w:fldCharType="separate"/>
+      </w:r>
+      <w:r>
+        <w:rPr>
+          <w:noProof/>
+        </w:rPr>
+        <w:t>1</w:t>
+      </w:r>
+      <w:r>
+        <w:rPr>
+          <w:noProof/>
+        </w:rPr>
+        <w:fldChar w:fldCharType="end"/>
+      </w:r>
       <w:r>
         <w:rPr>
           <w:lang w:val="en-US"/>
@@ -1847,6 +1412,7 @@
           <w:noProof/>
           <w:lang w:val="en-US"/>
         </w:rPr>
+        <w:lastRenderedPageBreak/>
         <w:drawing>
           <wp:inline distT="0" distB="0" distL="0" distR="0" wp14:anchorId="37587F4B" wp14:editId="59184194">
             <wp:extent cx="5760720" cy="4320540"/>
@@ -1911,13 +1477,7 @@
         <w:rPr>
           <w:lang w:val="en-US"/>
         </w:rPr>
-        <w:t>2</w:t>
-      </w:r>
-      <w:r>
-        <w:rPr>
-          <w:lang w:val="en-US"/>
-        </w:rPr>
-        <w:t>- Core Loop notes</w:t>
+        <w:t>2- Core Loop notes</w:t>
       </w:r>
     </w:p>
     <w:p>
@@ -2032,11 +1592,6 @@
       </w:r>
     </w:p>
     <w:p>
-      <w:pPr>
-        <w:rPr>
-          <w:lang w:val="en-US"/>
-        </w:rPr>
-      </w:pPr>
       <w:r>
         <w:rPr>
           <w:lang w:val="en-US"/>
@@ -2199,6 +1754,7 @@
         <w:rPr>
           <w:lang w:val="en-US"/>
         </w:rPr>
+        <w:lastRenderedPageBreak/>
         <w:t>Lose State:</w:t>
       </w:r>
     </w:p>
@@ -3485,9 +3041,201 @@
         <w:rPr>
           <w:lang w:val="en-US"/>
         </w:rPr>
+        <w:t>Game creation:</w:t>
+      </w:r>
+    </w:p>
+    <w:p>
+      <w:pPr>
+        <w:pStyle w:val="2"/>
+        <w:rPr>
+          <w:lang w:val="en-US"/>
+        </w:rPr>
+      </w:pPr>
+      <w:r>
+        <w:rPr>
+          <w:lang w:val="en-US"/>
+        </w:rPr>
+        <w:t>Overview:</w:t>
+      </w:r>
+    </w:p>
+    <w:p>
+      <w:pPr>
+        <w:rPr>
+          <w:lang w:val="en-US"/>
+        </w:rPr>
+      </w:pPr>
+      <w:r>
+        <w:rPr>
+          <w:lang w:val="en-US"/>
+        </w:rPr>
+        <w:t xml:space="preserve">I am inspired to create a </w:t>
+      </w:r>
+      <w:r>
+        <w:rPr>
+          <w:b/>
+          <w:bCs/>
+          <w:lang w:val="en-US"/>
+        </w:rPr>
+        <w:t>Tower Defense</w:t>
+      </w:r>
+      <w:r>
+        <w:rPr>
+          <w:lang w:val="en-US"/>
+        </w:rPr>
+        <w:t xml:space="preserve">, </w:t>
+      </w:r>
+      <w:r>
+        <w:rPr>
+          <w:b/>
+          <w:bCs/>
+          <w:lang w:val="en-US"/>
+        </w:rPr>
+        <w:t>Strategy</w:t>
+      </w:r>
+      <w:r>
+        <w:rPr>
+          <w:lang w:val="en-US"/>
+        </w:rPr>
+        <w:t xml:space="preserve"> game. Main idea is that you have your ship (</w:t>
+      </w:r>
+      <w:r>
+        <w:rPr>
+          <w:i/>
+          <w:iCs/>
+          <w:lang w:val="en-US"/>
+        </w:rPr>
+        <w:t>player</w:t>
+      </w:r>
+      <w:r>
+        <w:rPr>
+          <w:lang w:val="en-US"/>
+        </w:rPr>
+        <w:t>) in open waters (</w:t>
+      </w:r>
+      <w:r>
+        <w:rPr>
+          <w:i/>
+          <w:iCs/>
+          <w:lang w:val="en-US"/>
+        </w:rPr>
+        <w:t>level map</w:t>
+      </w:r>
+      <w:r>
+        <w:rPr>
+          <w:lang w:val="en-US"/>
+        </w:rPr>
+        <w:t xml:space="preserve">) and you have an island (main point of interest), somewhere on the level map, which must be </w:t>
+      </w:r>
+      <w:r>
+        <w:rPr>
+          <w:b/>
+          <w:bCs/>
+          <w:i/>
+          <w:iCs/>
+          <w:lang w:val="en-US"/>
+        </w:rPr>
+        <w:t>defended</w:t>
+      </w:r>
+      <w:r>
+        <w:rPr>
+          <w:lang w:val="en-US"/>
+        </w:rPr>
+        <w:t>. Just like in “</w:t>
+      </w:r>
+      <w:r>
+        <w:rPr>
+          <w:b/>
+          <w:bCs/>
+          <w:lang w:val="en-US"/>
+        </w:rPr>
+        <w:t>Orcs Must Die</w:t>
+      </w:r>
+      <w:r>
+        <w:rPr>
+          <w:lang w:val="en-US"/>
+        </w:rPr>
+        <w:t xml:space="preserve">” the player, would be able to </w:t>
+      </w:r>
+      <w:r>
+        <w:rPr>
+          <w:lang w:val="en-US"/>
+        </w:rPr>
         <w:lastRenderedPageBreak/>
-        <w:t>Game creation:</w:t>
-      </w:r>
+        <w:t xml:space="preserve">place </w:t>
+      </w:r>
+      <w:r>
+        <w:rPr>
+          <w:b/>
+          <w:bCs/>
+          <w:i/>
+          <w:iCs/>
+          <w:lang w:val="en-US"/>
+        </w:rPr>
+        <w:t>defenses</w:t>
+      </w:r>
+      <w:r>
+        <w:rPr>
+          <w:lang w:val="en-US"/>
+        </w:rPr>
+        <w:t xml:space="preserve"> on the map, which will help him when the pirates (</w:t>
+      </w:r>
+      <w:r>
+        <w:rPr>
+          <w:i/>
+          <w:iCs/>
+          <w:lang w:val="en-US"/>
+        </w:rPr>
+        <w:t>enemies</w:t>
+      </w:r>
+      <w:r>
+        <w:rPr>
+          <w:lang w:val="en-US"/>
+        </w:rPr>
+        <w:t>) come. I would like to be able to introduce several types of ships, with which the player will be able to play with (</w:t>
+      </w:r>
+      <w:r>
+        <w:rPr>
+          <w:i/>
+          <w:iCs/>
+          <w:lang w:val="en-US"/>
+        </w:rPr>
+        <w:t>attacker, defender, carrier</w:t>
+      </w:r>
+      <w:r>
+        <w:rPr>
+          <w:lang w:val="en-US"/>
+        </w:rPr>
+        <w:t xml:space="preserve">), all of which will have different advantages and disadvantages. The level will be similar to a </w:t>
+      </w:r>
+      <w:r>
+        <w:rPr>
+          <w:b/>
+          <w:bCs/>
+          <w:lang w:val="en-US"/>
+        </w:rPr>
+        <w:t>Plants vs. Zombies</w:t>
+      </w:r>
+      <w:r>
+        <w:rPr>
+          <w:b/>
+          <w:bCs/>
+          <w:lang w:val="en-US"/>
+        </w:rPr>
+        <w:t xml:space="preserve"> </w:t>
+      </w:r>
+      <w:r>
+        <w:rPr>
+          <w:lang w:val="en-US"/>
+        </w:rPr>
+        <w:t xml:space="preserve">level, where there are several waves and the player needs to survive until the end. </w:t>
+      </w:r>
+    </w:p>
+    <w:p>
+      <w:pPr>
+        <w:rPr>
+          <w:lang w:val="en-US"/>
+        </w:rPr>
+      </w:pPr>
     </w:p>
     <w:p>
       <w:pPr>
@@ -3565,6 +3313,46 @@
     </w:p>
     <w:p>
       <w:pPr>
+        <w:pStyle w:val="3"/>
+        <w:rPr>
+          <w:lang w:val="en-US"/>
+        </w:rPr>
+      </w:pPr>
+      <w:r>
+        <w:rPr>
+          <w:rStyle w:val="20"/>
+        </w:rPr>
+        <w:t xml:space="preserve">Enemies </w:t>
+      </w:r>
+      <w:r>
+        <w:rPr>
+          <w:rStyle w:val="20"/>
+        </w:rPr>
+        <w:t>AI</w:t>
+      </w:r>
+      <w:r>
+        <w:rPr>
+          <w:lang w:val="en-US"/>
+        </w:rPr>
+        <w:t>:</w:t>
+      </w:r>
+    </w:p>
+    <w:p>
+      <w:pPr>
+        <w:pStyle w:val="3"/>
+        <w:rPr>
+          <w:lang w:val="en-US"/>
+        </w:rPr>
+      </w:pPr>
+      <w:r>
+        <w:rPr>
+          <w:lang w:val="en-US"/>
+        </w:rPr>
+        <w:t>Pathfiding:</w:t>
+      </w:r>
+    </w:p>
+    <w:p>
+      <w:pPr>
         <w:rPr>
           <w:lang w:val="en-US"/>
         </w:rPr>
@@ -3575,14 +3363,475 @@
         </w:rPr>
         <w:t xml:space="preserve">My enemies should spawn on the edges of the level and go to the center of it and attack the Island. </w:t>
       </w:r>
-    </w:p>
-    <w:p>
-      <w:pPr>
-        <w:pStyle w:val="1"/>
-        <w:rPr>
-          <w:lang w:val="en-US"/>
-        </w:rPr>
-      </w:pPr>
+      <w:r>
+        <w:rPr>
+          <w:lang w:val="en-US"/>
+        </w:rPr>
+        <w:t xml:space="preserve">As I want to have traps in my game, I had to create my enemies go to the island, but in the same time go around the traps on the map. In order to do that I had to create some kind of a pathfinding system. As </w:t>
+      </w:r>
+      <w:r>
+        <w:rPr>
+          <w:lang w:val="en-US"/>
+        </w:rPr>
+        <w:t xml:space="preserve">I found out </w:t>
+      </w:r>
+      <w:r>
+        <w:rPr>
+          <w:lang w:val="en-US"/>
+        </w:rPr>
+        <w:t>it will be a lot of work</w:t>
+      </w:r>
+      <w:r>
+        <w:rPr>
+          <w:lang w:val="en-US"/>
+        </w:rPr>
+        <w:t xml:space="preserve"> to create,</w:t>
+      </w:r>
+      <w:r>
+        <w:rPr>
+          <w:lang w:val="en-US"/>
+        </w:rPr>
+        <w:t xml:space="preserve"> I found an already made one by Unity (</w:t>
+      </w:r>
+      <w:hyperlink w:anchor="brackeys" w:history="1">
+        <w:r>
+          <w:rPr>
+            <w:rStyle w:val="aa"/>
+            <w:lang w:val="en-US"/>
+          </w:rPr>
+          <w:t>NavMesh by Unity</w:t>
+        </w:r>
+      </w:hyperlink>
+      <w:r>
+        <w:rPr>
+          <w:lang w:val="en-US"/>
+        </w:rPr>
+        <w:t>)</w:t>
+      </w:r>
+      <w:r>
+        <w:rPr>
+          <w:lang w:val="en-US"/>
+        </w:rPr>
+        <w:t xml:space="preserve">. </w:t>
+      </w:r>
+    </w:p>
+    <w:p>
+      <w:pPr>
+        <w:keepNext/>
+      </w:pPr>
+      <w:r>
+        <w:rPr>
+          <w:noProof/>
+          <w:lang w:val="en-US"/>
+        </w:rPr>
+        <w:lastRenderedPageBreak/>
+        <w:drawing>
+          <wp:inline distT="0" distB="0" distL="0" distR="0" wp14:anchorId="77F09CEB" wp14:editId="77C62D31">
+            <wp:extent cx="4572000" cy="3429000"/>
+            <wp:effectExtent l="0" t="0" r="0" b="0"/>
+            <wp:docPr id="5" name="Видео 5" descr="Enemy Pathfinding">
+              <a:hlinkClick xmlns:a="http://schemas.openxmlformats.org/drawingml/2006/main" r:id="rId17"/>
+            </wp:docPr>
+            <wp:cNvGraphicFramePr>
+              <a:graphicFrameLocks xmlns:a="http://schemas.openxmlformats.org/drawingml/2006/main" noChangeAspect="1"/>
+            </wp:cNvGraphicFramePr>
+            <a:graphic xmlns:a="http://schemas.openxmlformats.org/drawingml/2006/main">
+              <a:graphicData uri="http://schemas.openxmlformats.org/drawingml/2006/picture">
+                <pic:pic xmlns:pic="http://schemas.openxmlformats.org/drawingml/2006/picture">
+                  <pic:nvPicPr>
+                    <pic:cNvPr id="5" name="Видео 5" descr="Enemy Pathfinding">
+                      <a:hlinkClick r:id="rId17"/>
+                    </pic:cNvPr>
+                    <pic:cNvPicPr/>
+                  </pic:nvPicPr>
+                  <pic:blipFill>
+                    <a:blip r:embed="rId18">
+                      <a:extLst>
+                        <a:ext uri="{28A0092B-C50C-407E-A947-70E740481C1C}">
+                          <a14:useLocalDpi xmlns:a14="http://schemas.microsoft.com/office/drawing/2010/main" val="0"/>
+                        </a:ext>
+                        <a:ext uri="{C809E66F-F1BF-436E-b5F7-EEA9579F0CBA}">
+                          <wp15:webVideoPr xmlns:wp15="http://schemas.microsoft.com/office/word/2012/wordprocessingDrawing" embeddedHtml="&lt;iframe width=&quot;480&quot; height=&quot;270&quot; src=&quot;https://www.youtube.com/embed/JTHAcrRyOL8?feature=oembed&quot; frameborder=&quot;0&quot; allow=&quot;accelerometer; autoplay; clipboard-write; encrypted-media; gyroscope; picture-in-picture&quot; allowfullscreen=&quot;&quot; sandbox=&quot;allow-scripts allow-same-origin&quot;&gt;&lt;/iframe&gt;" h="270" w="480"/>
+                        </a:ext>
+                      </a:extLst>
+                    </a:blip>
+                    <a:stretch>
+                      <a:fillRect/>
+                    </a:stretch>
+                  </pic:blipFill>
+                  <pic:spPr>
+                    <a:xfrm>
+                      <a:off x="0" y="0"/>
+                      <a:ext cx="4572000" cy="3429000"/>
+                    </a:xfrm>
+                    <a:prstGeom prst="rect">
+                      <a:avLst/>
+                    </a:prstGeom>
+                  </pic:spPr>
+                </pic:pic>
+              </a:graphicData>
+            </a:graphic>
+          </wp:inline>
+        </w:drawing>
+      </w:r>
+    </w:p>
+    <w:p>
+      <w:pPr>
+        <w:pStyle w:val="ac"/>
+        <w:rPr>
+          <w:lang w:val="en-US"/>
+        </w:rPr>
+      </w:pPr>
+      <w:r>
+        <w:t xml:space="preserve">Figure </w:t>
+      </w:r>
+      <w:fldSimple w:instr=" SEQ Figure \* ARABIC ">
+        <w:r>
+          <w:rPr>
+            <w:noProof/>
+          </w:rPr>
+          <w:t>2</w:t>
+        </w:r>
+      </w:fldSimple>
+      <w:r>
+        <w:t xml:space="preserve">: </w:t>
+      </w:r>
+      <w:r>
+        <w:rPr>
+          <w:lang w:val="en-US"/>
+        </w:rPr>
+        <w:t xml:space="preserve">My enemy pathfinding </w:t>
+      </w:r>
+      <w:r>
+        <w:rPr>
+          <w:noProof/>
+          <w:lang w:val="en-US"/>
+        </w:rPr>
+        <w:t>functionality</w:t>
+      </w:r>
+    </w:p>
+    <w:p>
+      <w:pPr>
+        <w:pStyle w:val="3"/>
+        <w:rPr>
+          <w:lang w:val="en-US"/>
+        </w:rPr>
+      </w:pPr>
+      <w:r>
+        <w:rPr>
+          <w:lang w:val="en-US"/>
+        </w:rPr>
+        <w:t>Enemy States:</w:t>
+      </w:r>
+    </w:p>
+    <w:p>
+      <w:pPr>
+        <w:rPr>
+          <w:lang w:val="en-US"/>
+        </w:rPr>
+      </w:pPr>
+      <w:r>
+        <w:rPr>
+          <w:lang w:val="en-US"/>
+        </w:rPr>
+        <w:t xml:space="preserve">My enemy AI works the following way: </w:t>
+      </w:r>
+    </w:p>
+    <w:p>
+      <w:pPr>
+        <w:pStyle w:val="a7"/>
+        <w:numPr>
+          <w:ilvl w:val="0"/>
+          <w:numId w:val="17"/>
+        </w:numPr>
+        <w:rPr>
+          <w:lang w:val="en-US"/>
+        </w:rPr>
+      </w:pPr>
+      <w:r>
+        <w:rPr>
+          <w:lang w:val="en-US"/>
+        </w:rPr>
+        <w:t>Travel to the island</w:t>
+      </w:r>
+      <w:r>
+        <w:rPr>
+          <w:lang w:val="en-US"/>
+        </w:rPr>
+        <w:t>.</w:t>
+      </w:r>
+    </w:p>
+    <w:p>
+      <w:pPr>
+        <w:pStyle w:val="a7"/>
+        <w:numPr>
+          <w:ilvl w:val="0"/>
+          <w:numId w:val="17"/>
+        </w:numPr>
+        <w:rPr>
+          <w:lang w:val="en-US"/>
+        </w:rPr>
+      </w:pPr>
+      <w:r>
+        <w:rPr>
+          <w:lang w:val="en-US"/>
+        </w:rPr>
+        <w:t>If you see the player, chase him.</w:t>
+      </w:r>
+      <w:r>
+        <w:rPr>
+          <w:lang w:val="en-US"/>
+        </w:rPr>
+        <w:t xml:space="preserve"> </w:t>
+      </w:r>
+    </w:p>
+    <w:p>
+      <w:pPr>
+        <w:pStyle w:val="a7"/>
+        <w:numPr>
+          <w:ilvl w:val="0"/>
+          <w:numId w:val="17"/>
+        </w:numPr>
+        <w:rPr>
+          <w:lang w:val="en-US"/>
+        </w:rPr>
+      </w:pPr>
+      <w:r>
+        <w:rPr>
+          <w:lang w:val="en-US"/>
+        </w:rPr>
+        <w:t>If you get near the player attack him.</w:t>
+      </w:r>
+    </w:p>
+    <w:p>
+      <w:pPr>
+        <w:pStyle w:val="a7"/>
+        <w:numPr>
+          <w:ilvl w:val="0"/>
+          <w:numId w:val="17"/>
+        </w:numPr>
+        <w:rPr>
+          <w:lang w:val="en-US"/>
+        </w:rPr>
+      </w:pPr>
+      <w:r>
+        <w:rPr>
+          <w:lang w:val="en-US"/>
+        </w:rPr>
+        <w:t>If you don’t see the player go to 1.</w:t>
+      </w:r>
+    </w:p>
+    <w:p>
+      <w:pPr>
+        <w:pStyle w:val="a7"/>
+        <w:numPr>
+          <w:ilvl w:val="0"/>
+          <w:numId w:val="17"/>
+        </w:numPr>
+        <w:rPr>
+          <w:lang w:val="en-US"/>
+        </w:rPr>
+      </w:pPr>
+      <w:r>
+        <w:rPr>
+          <w:lang w:val="en-US"/>
+        </w:rPr>
+        <w:t>If you reach the Island, Attack the island until you defeat it.</w:t>
+      </w:r>
+    </w:p>
+    <w:p>
+      <w:r>
+        <w:rPr>
+          <w:lang w:val="en-US"/>
+        </w:rPr>
+        <w:t xml:space="preserve">In order to create the state </w:t>
+      </w:r>
+      <w:r>
+        <w:rPr>
+          <w:lang w:val="en-US"/>
+        </w:rPr>
+        <w:t>AI,</w:t>
+      </w:r>
+      <w:r>
+        <w:rPr>
+          <w:lang w:val="en-US"/>
+        </w:rPr>
+        <w:t xml:space="preserve"> I did a library research on the internet (</w:t>
+      </w:r>
+      <w:hyperlink w:anchor="codemonkey" w:history="1">
+        <w:r>
+          <w:rPr>
+            <w:rStyle w:val="aa"/>
+            <w:lang w:val="en-US"/>
+          </w:rPr>
+          <w:t>Simple Enemy AI</w:t>
+        </w:r>
+      </w:hyperlink>
+      <w:r>
+        <w:rPr>
+          <w:lang w:val="en-US"/>
+        </w:rPr>
+        <w:t xml:space="preserve">, </w:t>
+      </w:r>
+      <w:hyperlink w:anchor="JasonWeimann" w:history="1">
+        <w:r>
+          <w:rPr>
+            <w:rStyle w:val="aa"/>
+            <w:lang w:val="en-US"/>
+          </w:rPr>
+          <w:t>AI State Machine</w:t>
+        </w:r>
+      </w:hyperlink>
+      <w:r>
+        <w:rPr>
+          <w:lang w:val="en-US"/>
+        </w:rPr>
+        <w:t>)</w:t>
+      </w:r>
+      <w:r>
+        <w:rPr>
+          <w:lang w:val="en-US"/>
+        </w:rPr>
+        <w:t>.</w:t>
+      </w:r>
+      <w:r>
+        <w:rPr>
+          <w:lang w:val="en-US"/>
+        </w:rPr>
+        <w:t xml:space="preserve"> I modified the code so it suits my needs. For example, I changed the detection of the player function. I had </w:t>
+      </w:r>
+      <w:r>
+        <w:rPr>
+          <w:lang w:val="en-US"/>
+        </w:rPr>
+        <w:t xml:space="preserve">to make the AI ignore </w:t>
+      </w:r>
+      <w:r>
+        <w:rPr>
+          <w:lang w:val="en-US"/>
+        </w:rPr>
+        <w:t>(don’t see)</w:t>
+      </w:r>
+      <w:r>
+        <w:rPr>
+          <w:lang w:val="en-US"/>
+        </w:rPr>
+        <w:t xml:space="preserve"> </w:t>
+      </w:r>
+      <w:r>
+        <w:rPr>
+          <w:lang w:val="en-US"/>
+        </w:rPr>
+        <w:t>the player, if the player is behind a wall.</w:t>
+      </w:r>
+    </w:p>
+    <w:p/>
+    <w:p>
+      <w:pPr>
+        <w:keepNext/>
+      </w:pPr>
+      <w:r>
+        <w:rPr>
+          <w:noProof/>
+        </w:rPr>
+        <w:lastRenderedPageBreak/>
+        <w:drawing>
+          <wp:inline distT="0" distB="0" distL="0" distR="0" wp14:anchorId="01E3B023" wp14:editId="470D23B4">
+            <wp:extent cx="4572000" cy="3429000"/>
+            <wp:effectExtent l="0" t="0" r="0" b="0"/>
+            <wp:docPr id="7" name="Видео 7" descr="Enemy States (+ pathfinding)">
+              <a:hlinkClick xmlns:a="http://schemas.openxmlformats.org/drawingml/2006/main" r:id="rId19"/>
+            </wp:docPr>
+            <wp:cNvGraphicFramePr>
+              <a:graphicFrameLocks xmlns:a="http://schemas.openxmlformats.org/drawingml/2006/main" noChangeAspect="1"/>
+            </wp:cNvGraphicFramePr>
+            <a:graphic xmlns:a="http://schemas.openxmlformats.org/drawingml/2006/main">
+              <a:graphicData uri="http://schemas.openxmlformats.org/drawingml/2006/picture">
+                <pic:pic xmlns:pic="http://schemas.openxmlformats.org/drawingml/2006/picture">
+                  <pic:nvPicPr>
+                    <pic:cNvPr id="7" name="Видео 7" descr="Enemy States (+ pathfinding)">
+                      <a:hlinkClick r:id="rId19"/>
+                    </pic:cNvPr>
+                    <pic:cNvPicPr/>
+                  </pic:nvPicPr>
+                  <pic:blipFill>
+                    <a:blip r:embed="rId20">
+                      <a:extLst>
+                        <a:ext uri="{28A0092B-C50C-407E-A947-70E740481C1C}">
+                          <a14:useLocalDpi xmlns:a14="http://schemas.microsoft.com/office/drawing/2010/main" val="0"/>
+                        </a:ext>
+                        <a:ext uri="{C809E66F-F1BF-436E-b5F7-EEA9579F0CBA}">
+                          <wp15:webVideoPr xmlns:wp15="http://schemas.microsoft.com/office/word/2012/wordprocessingDrawing" embeddedHtml="&lt;iframe width=&quot;480&quot; height=&quot;270&quot; src=&quot;https://www.youtube.com/embed/aIzvKUoVwvI?feature=oembed&quot; frameborder=&quot;0&quot; allow=&quot;accelerometer; autoplay; clipboard-write; encrypted-media; gyroscope; picture-in-picture&quot; allowfullscreen=&quot;&quot; sandbox=&quot;allow-scripts allow-same-origin&quot;&gt;&lt;/iframe&gt;" h="270" w="480"/>
+                        </a:ext>
+                      </a:extLst>
+                    </a:blip>
+                    <a:stretch>
+                      <a:fillRect/>
+                    </a:stretch>
+                  </pic:blipFill>
+                  <pic:spPr>
+                    <a:xfrm>
+                      <a:off x="0" y="0"/>
+                      <a:ext cx="4572000" cy="3429000"/>
+                    </a:xfrm>
+                    <a:prstGeom prst="rect">
+                      <a:avLst/>
+                    </a:prstGeom>
+                  </pic:spPr>
+                </pic:pic>
+              </a:graphicData>
+            </a:graphic>
+          </wp:inline>
+        </w:drawing>
+      </w:r>
+    </w:p>
+    <w:p>
+      <w:pPr>
+        <w:pStyle w:val="ac"/>
+      </w:pPr>
+      <w:r>
+        <w:t xml:space="preserve">Figure </w:t>
+      </w:r>
+      <w:fldSimple w:instr=" SEQ Figure \* ARABIC ">
+        <w:r>
+          <w:rPr>
+            <w:noProof/>
+          </w:rPr>
+          <w:t>3</w:t>
+        </w:r>
+      </w:fldSimple>
+      <w:r>
+        <w:rPr>
+          <w:lang w:val="en-US"/>
+        </w:rPr>
+        <w:t xml:space="preserve">: </w:t>
+      </w:r>
+      <w:r>
+        <w:rPr>
+          <w:lang w:val="en-US"/>
+        </w:rPr>
+        <w:br/>
+      </w:r>
+      <w:r>
+        <w:rPr>
+          <w:lang w:val="en-US"/>
+        </w:rPr>
+        <w:t>Red line = not in range -&gt; going to the island.</w:t>
+      </w:r>
+      <w:r>
+        <w:rPr>
+          <w:lang w:val="en-US"/>
+        </w:rPr>
+        <w:br/>
+        <w:t xml:space="preserve">Yellow line = player in range, but not in view -&gt; go to the island. </w:t>
+      </w:r>
+      <w:r>
+        <w:rPr>
+          <w:lang w:val="en-US"/>
+        </w:rPr>
+        <w:br/>
+        <w:t>Green line = player in range and in view -&gt; attack player.</w:t>
+      </w:r>
     </w:p>
     <w:p>
       <w:pPr>
@@ -3635,7 +3884,7 @@
         </w:rPr>
         <w:t xml:space="preserve"> Ref: </w:t>
       </w:r>
-      <w:hyperlink r:id="rId17" w:anchor=":~:text=The%20six%20types%20of%20game,gotta%20pay%20for%20the%20oars" w:history="1">
+      <w:hyperlink r:id="rId21" w:anchor=":~:text=The%20six%20types%20of%20game,gotta%20pay%20for%20the%20oars" w:history="1">
         <w:r>
           <w:rPr>
             <w:rStyle w:val="aa"/>
@@ -3668,23 +3917,9 @@
         <w:rPr>
           <w:lang w:val="en-US"/>
         </w:rPr>
-        <w:t xml:space="preserve">, Author: </w:t>
-      </w:r>
-      <w:proofErr w:type="spellStart"/>
-      <w:r>
-        <w:rPr>
-          <w:lang w:val="en-US"/>
-        </w:rPr>
-        <w:t>Sensortower</w:t>
-      </w:r>
-      <w:proofErr w:type="spellEnd"/>
-      <w:r>
-        <w:rPr>
-          <w:lang w:val="en-US"/>
-        </w:rPr>
-        <w:t xml:space="preserve"> Ref: </w:t>
-      </w:r>
-      <w:hyperlink r:id="rId18" w:history="1">
+        <w:t xml:space="preserve">, Author: Sensortower Ref: </w:t>
+      </w:r>
+      <w:hyperlink r:id="rId22" w:history="1">
         <w:r>
           <w:rPr>
             <w:rStyle w:val="aa"/>
@@ -3742,35 +3977,13 @@
       <w:r>
         <w:t xml:space="preserve"> </w:t>
       </w:r>
-      <w:proofErr w:type="spellStart"/>
-      <w:r>
-        <w:rPr>
-          <w:lang w:val="en-US"/>
-        </w:rPr>
-        <w:t>ExchangeWire</w:t>
-      </w:r>
-      <w:proofErr w:type="spellEnd"/>
-      <w:r>
-        <w:rPr>
-          <w:lang w:val="en-US"/>
-        </w:rPr>
-        <w:t xml:space="preserve"> </w:t>
-      </w:r>
-      <w:proofErr w:type="spellStart"/>
-      <w:r>
-        <w:rPr>
-          <w:lang w:val="en-US"/>
-        </w:rPr>
-        <w:t>PressBox</w:t>
-      </w:r>
-      <w:proofErr w:type="spellEnd"/>
-      <w:r>
-        <w:rPr>
-          <w:lang w:val="en-US"/>
-        </w:rPr>
-        <w:t xml:space="preserve"> (date: 12.02.2020) Ref: </w:t>
-      </w:r>
-      <w:hyperlink r:id="rId19" w:history="1">
+      <w:r>
+        <w:rPr>
+          <w:lang w:val="en-US"/>
+        </w:rPr>
+        <w:t xml:space="preserve">ExchangeWire PressBox (date: 12.02.2020) Ref: </w:t>
+      </w:r>
+      <w:hyperlink r:id="rId23" w:history="1">
         <w:r>
           <w:rPr>
             <w:rStyle w:val="aa"/>
@@ -3795,7 +4008,6 @@
         <w:rPr>
           <w:lang w:val="en-US"/>
         </w:rPr>
-        <w:lastRenderedPageBreak/>
         <w:t>Designing For Vs Designing AROUND Player Behavior</w:t>
       </w:r>
       <w:r>
@@ -3804,7 +4016,7 @@
         </w:rPr>
         <w:t xml:space="preserve">, Author: Game Dev Underground (Date: 12.06.2020), Ref: </w:t>
       </w:r>
-      <w:hyperlink r:id="rId20" w:history="1">
+      <w:hyperlink r:id="rId24" w:history="1">
         <w:r>
           <w:rPr>
             <w:rStyle w:val="aa"/>
@@ -3854,57 +4066,133 @@
       <w:r>
         <w:t xml:space="preserve"> </w:t>
       </w:r>
-      <w:proofErr w:type="spellStart"/>
-      <w:r>
-        <w:rPr>
-          <w:lang w:val="en-US"/>
-        </w:rPr>
-        <w:t>Michail</w:t>
-      </w:r>
-      <w:proofErr w:type="spellEnd"/>
-      <w:r>
-        <w:rPr>
-          <w:lang w:val="en-US"/>
-        </w:rPr>
-        <w:t xml:space="preserve"> </w:t>
-      </w:r>
-      <w:proofErr w:type="spellStart"/>
-      <w:r>
-        <w:rPr>
-          <w:lang w:val="en-US"/>
-        </w:rPr>
-        <w:t>Katkoff</w:t>
-      </w:r>
-      <w:proofErr w:type="spellEnd"/>
+      <w:r>
+        <w:rPr>
+          <w:lang w:val="en-US"/>
+        </w:rPr>
+        <w:t>Michail Katkoff</w:t>
+      </w:r>
       <w:r>
         <w:rPr>
           <w:lang w:val="en-US"/>
         </w:rPr>
         <w:t xml:space="preserve"> (date 21.11.2018) Ref: </w:t>
       </w:r>
-      <w:hyperlink r:id="rId21" w:history="1">
+      <w:hyperlink r:id="rId25" w:history="1">
         <w:r>
           <w:rPr>
             <w:rStyle w:val="aa"/>
             <w:lang w:val="en-US"/>
           </w:rPr>
-          <w:t>https://w</w:t>
+          <w:t>https://www.deconstructoroffun.com/blog/2017/11/20/deconstructing-the-star-wars-battlefront-ii-controversy</w:t>
         </w:r>
+      </w:hyperlink>
+    </w:p>
+    <w:p>
+      <w:pPr>
+        <w:pStyle w:val="a7"/>
+        <w:numPr>
+          <w:ilvl w:val="0"/>
+          <w:numId w:val="9"/>
+        </w:numPr>
+        <w:rPr>
+          <w:lang w:val="en-US"/>
+        </w:rPr>
+      </w:pPr>
+      <w:bookmarkStart w:id="5" w:name="brackeys"/>
+      <w:r>
+        <w:rPr>
+          <w:lang w:val="en-US"/>
+        </w:rPr>
+        <w:t xml:space="preserve">Unity NavMesh </w:t>
+      </w:r>
+      <w:bookmarkEnd w:id="5"/>
+      <w:r>
+        <w:rPr>
+          <w:lang w:val="en-US"/>
+        </w:rPr>
+        <w:t xml:space="preserve">Tutorial </w:t>
+      </w:r>
+      <w:r>
+        <w:rPr>
+          <w:lang w:val="en-US"/>
+        </w:rPr>
+        <w:t>–</w:t>
+      </w:r>
+      <w:r>
+        <w:rPr>
+          <w:lang w:val="en-US"/>
+        </w:rPr>
+        <w:t xml:space="preserve"> Basics</w:t>
+      </w:r>
+      <w:r>
+        <w:rPr>
+          <w:lang w:val="en-US"/>
+        </w:rPr>
+        <w:t xml:space="preserve">, Author: Brackeys, Ref: </w:t>
+      </w:r>
+      <w:hyperlink r:id="rId26" w:history="1">
         <w:r>
           <w:rPr>
             <w:rStyle w:val="aa"/>
             <w:lang w:val="en-US"/>
           </w:rPr>
-          <w:t>w</w:t>
+          <w:t>https://www.youtube.com/watch?v=CHV1ymlw-P8</w:t>
         </w:r>
+      </w:hyperlink>
+      <w:r>
+        <w:rPr>
+          <w:lang w:val="en-US"/>
+        </w:rPr>
+        <w:t xml:space="preserve"> </w:t>
+      </w:r>
+    </w:p>
+    <w:p>
+      <w:pPr>
+        <w:pStyle w:val="a7"/>
+        <w:numPr>
+          <w:ilvl w:val="0"/>
+          <w:numId w:val="9"/>
+        </w:numPr>
+        <w:rPr>
+          <w:lang w:val="en-US"/>
+        </w:rPr>
+      </w:pPr>
+      <w:r>
+        <w:rPr>
+          <w:lang w:val="en-US"/>
+        </w:rPr>
+        <w:t xml:space="preserve"> </w:t>
+      </w:r>
+      <w:bookmarkStart w:id="6" w:name="codemonkey"/>
+      <w:r>
+        <w:rPr>
+          <w:lang w:val="en-US"/>
+        </w:rPr>
+        <w:t xml:space="preserve">Simple Enemy AI </w:t>
+      </w:r>
+      <w:bookmarkEnd w:id="6"/>
+      <w:r>
+        <w:rPr>
+          <w:lang w:val="en-US"/>
+        </w:rPr>
+        <w:t xml:space="preserve">,Author: Code Monkey, Ref: </w:t>
+      </w:r>
+      <w:hyperlink r:id="rId27" w:history="1">
         <w:r>
           <w:rPr>
             <w:rStyle w:val="aa"/>
             <w:lang w:val="en-US"/>
           </w:rPr>
-          <w:t>w.deconstructoroffun.com/blog/2017/11/20/deconstructing-the-star-wars-battlefront-ii-controversy</w:t>
+          <w:t>https://www.youtube.com/watch?v=db0KWYaWfeM</w:t>
         </w:r>
       </w:hyperlink>
+      <w:r>
+        <w:rPr>
+          <w:lang w:val="en-US"/>
+        </w:rPr>
+        <w:t xml:space="preserve"> </w:t>
+      </w:r>
     </w:p>
     <w:p>
       <w:pPr>
@@ -3917,6 +4205,35 @@
           <w:lang w:val="en-US"/>
         </w:rPr>
       </w:pPr>
+      <w:bookmarkStart w:id="7" w:name="JasonWeimann"/>
+      <w:r>
+        <w:rPr>
+          <w:lang w:val="en-US"/>
+        </w:rPr>
+        <w:t xml:space="preserve">AI with state machine, </w:t>
+      </w:r>
+      <w:bookmarkEnd w:id="7"/>
+      <w:r>
+        <w:rPr>
+          <w:lang w:val="en-US"/>
+        </w:rPr>
+        <w:t xml:space="preserve">Author: Jason Weimann Ref: </w:t>
+      </w:r>
+      <w:hyperlink r:id="rId28" w:history="1">
+        <w:r>
+          <w:rPr>
+            <w:rStyle w:val="aa"/>
+            <w:lang w:val="en-US"/>
+          </w:rPr>
+          <w:t>https://www.youtube.com/watch?v=YdERlPfwUb0&amp;t=209s</w:t>
+        </w:r>
+      </w:hyperlink>
+      <w:r>
+        <w:rPr>
+          <w:lang w:val="en-US"/>
+        </w:rPr>
+        <w:t xml:space="preserve"> </w:t>
+      </w:r>
     </w:p>
     <w:p>
       <w:pPr>
@@ -3937,6 +4254,7 @@
         <w:rPr>
           <w:lang w:val="en-US"/>
         </w:rPr>
+        <w:lastRenderedPageBreak/>
         <w:t>To be decided</w:t>
       </w:r>
       <w:r>
@@ -4087,23 +4405,7 @@
           <w:strike/>
           <w:lang w:val="en-US"/>
         </w:rPr>
-        <w:t>? If the game is going to be mobile, automatic shooting (</w:t>
-      </w:r>
-      <w:proofErr w:type="spellStart"/>
-      <w:r>
-        <w:rPr>
-          <w:strike/>
-          <w:lang w:val="en-US"/>
-        </w:rPr>
-        <w:t>Archero</w:t>
-      </w:r>
-      <w:proofErr w:type="spellEnd"/>
-      <w:r>
-        <w:rPr>
-          <w:strike/>
-          <w:lang w:val="en-US"/>
-        </w:rPr>
-        <w:t>) will be easier on the player, but would as well give the feeling that the user has less control over the level and his actions.</w:t>
+        <w:t>? If the game is going to be mobile, automatic shooting (Archero) will be easier on the player, but would as well give the feeling that the user has less control over the level and his actions.</w:t>
       </w:r>
       <w:r>
         <w:rPr>
@@ -4333,13 +4635,7 @@
         <w:rPr>
           <w:lang w:val="en-US"/>
         </w:rPr>
-        <w:t xml:space="preserve"> </w:t>
-      </w:r>
-      <w:r>
-        <w:rPr>
-          <w:lang w:val="en-US"/>
-        </w:rPr>
-        <w:t>(old)</w:t>
+        <w:t xml:space="preserve"> (old)</w:t>
       </w:r>
       <w:r>
         <w:rPr>
@@ -4696,6 +4992,7 @@
         <w:rPr>
           <w:lang w:val="en-US"/>
         </w:rPr>
+        <w:lastRenderedPageBreak/>
         <w:t xml:space="preserve">10. </w:t>
       </w:r>
       <w:r>
@@ -4780,19 +5077,7 @@
         <w:rPr>
           <w:lang w:val="en-US"/>
         </w:rPr>
-        <w:t>Balanced Stats and gameplay design</w:t>
-      </w:r>
-      <w:r>
-        <w:rPr>
-          <w:lang w:val="en-US"/>
-        </w:rPr>
-        <w:t>(old)</w:t>
-      </w:r>
-      <w:r>
-        <w:rPr>
-          <w:lang w:val="en-US"/>
-        </w:rPr>
-        <w:t>:</w:t>
+        <w:t>Balanced Stats and gameplay design(old):</w:t>
       </w:r>
     </w:p>
     <w:p>
@@ -5167,7 +5452,7 @@
                     </pic:cNvPicPr>
                   </pic:nvPicPr>
                   <pic:blipFill>
-                    <a:blip r:embed="rId22" cstate="print">
+                    <a:blip r:embed="rId29" cstate="print">
                       <a:extLst>
                         <a:ext uri="{28A0092B-C50C-407E-A947-70E740481C1C}">
                           <a14:useLocalDpi xmlns:a14="http://schemas.microsoft.com/office/drawing/2010/main" val="0"/>
@@ -5209,14 +5494,27 @@
       <w:r>
         <w:t xml:space="preserve">Figure </w:t>
       </w:r>
-      <w:fldSimple w:instr=" SEQ Figure \* ARABIC ">
-        <w:r>
-          <w:rPr>
-            <w:noProof/>
-          </w:rPr>
-          <w:t>2</w:t>
-        </w:r>
-      </w:fldSimple>
+      <w:r>
+        <w:fldChar w:fldCharType="begin"/>
+      </w:r>
+      <w:r>
+        <w:instrText xml:space="preserve"> SEQ Figure \* ARABIC </w:instrText>
+      </w:r>
+      <w:r>
+        <w:fldChar w:fldCharType="separate"/>
+      </w:r>
+      <w:r>
+        <w:rPr>
+          <w:noProof/>
+        </w:rPr>
+        <w:t>4</w:t>
+      </w:r>
+      <w:r>
+        <w:rPr>
+          <w:noProof/>
+        </w:rPr>
+        <w:fldChar w:fldCharType="end"/>
+      </w:r>
       <w:r>
         <w:rPr>
           <w:lang w:val="en-US"/>
@@ -5285,7 +5583,7 @@
                     <pic:cNvPicPr/>
                   </pic:nvPicPr>
                   <pic:blipFill>
-                    <a:blip r:embed="rId23"/>
+                    <a:blip r:embed="rId30"/>
                     <a:stretch>
                       <a:fillRect/>
                     </a:stretch>
@@ -5320,7 +5618,7 @@
           <w:lang w:val="en-US"/>
         </w:rPr>
       </w:pPr>
-      <w:bookmarkStart w:id="5" w:name="appendix1"/>
+      <w:bookmarkStart w:id="8" w:name="appendix1"/>
       <w:r>
         <w:rPr>
           <w:lang w:val="en-US"/>
@@ -5340,7 +5638,7 @@
         <w:t xml:space="preserve"> within the game industry:</w:t>
       </w:r>
     </w:p>
-    <w:bookmarkEnd w:id="5"/>
+    <w:bookmarkEnd w:id="8"/>
     <w:p>
       <w:pPr>
         <w:pStyle w:val="2"/>
@@ -5541,31 +5839,15 @@
         </w:rPr>
         <w:t>Successful games (revenue-wise) such as the Supercell games, ‘Fortnite’, ‘Overwatch’, all use Microtransactions to make money (</w:t>
       </w:r>
-      <w:proofErr w:type="spellStart"/>
-      <w:r>
-        <w:fldChar w:fldCharType="begin"/>
-      </w:r>
-      <w:r>
-        <w:instrText xml:space="preserve"> HYPERLINK \l "Sensortower" </w:instrText>
-      </w:r>
-      <w:r>
-        <w:fldChar w:fldCharType="separate"/>
-      </w:r>
-      <w:r>
-        <w:rPr>
-          <w:rStyle w:val="aa"/>
-          <w:lang w:val="en-US"/>
-        </w:rPr>
-        <w:t>Sensortower</w:t>
-      </w:r>
-      <w:proofErr w:type="spellEnd"/>
-      <w:r>
-        <w:rPr>
-          <w:rStyle w:val="aa"/>
-          <w:lang w:val="en-US"/>
-        </w:rPr>
-        <w:fldChar w:fldCharType="end"/>
-      </w:r>
+      <w:hyperlink w:anchor="Sensortower" w:history="1">
+        <w:r>
+          <w:rPr>
+            <w:rStyle w:val="aa"/>
+            <w:lang w:val="en-US"/>
+          </w:rPr>
+          <w:t>Sensortower</w:t>
+        </w:r>
+      </w:hyperlink>
       <w:r>
         <w:rPr>
           <w:lang w:val="en-US"/>
@@ -5641,21 +5923,7 @@
         <w:rPr>
           <w:lang w:val="en-US"/>
         </w:rPr>
-        <w:t xml:space="preserve">Hard currency aims to maintain value by remaining a rarer resource, which can give a better experience to the player, by giving access to exclusive items, </w:t>
-      </w:r>
-      <w:proofErr w:type="spellStart"/>
-      <w:r>
-        <w:rPr>
-          <w:lang w:val="en-US"/>
-        </w:rPr>
-        <w:t>gacha</w:t>
-      </w:r>
-      <w:proofErr w:type="spellEnd"/>
-      <w:r>
-        <w:rPr>
-          <w:lang w:val="en-US"/>
-        </w:rPr>
-        <w:t xml:space="preserve">, skins and/or focuses on time/grind </w:t>
+        <w:t xml:space="preserve">Hard currency aims to maintain value by remaining a rarer resource, which can give a better experience to the player, by giving access to exclusive items, gacha, skins and/or focuses on time/grind </w:t>
       </w:r>
       <w:r>
         <w:rPr>
@@ -6079,98 +6347,62 @@
         </w:rPr>
         <w:t>” (</w:t>
       </w:r>
-      <w:proofErr w:type="spellStart"/>
-      <w:r>
-        <w:fldChar w:fldCharType="begin"/>
-      </w:r>
-      <w:r>
-        <w:instrText xml:space="preserve"> HYPERLINK \l "premiumGameGraph" </w:instrText>
-      </w:r>
-      <w:r>
-        <w:fldChar w:fldCharType="separate"/>
-      </w:r>
-      <w:r>
-        <w:rPr>
-          <w:rStyle w:val="aa"/>
-          <w:i/>
-          <w:iCs/>
-          <w:lang w:val="en-US"/>
-        </w:rPr>
-        <w:t>D</w:t>
-      </w:r>
-      <w:r>
-        <w:rPr>
-          <w:rStyle w:val="aa"/>
-          <w:i/>
-          <w:iCs/>
-          <w:lang w:val="en-US"/>
-        </w:rPr>
-        <w:t>ec</w:t>
-      </w:r>
-      <w:r>
-        <w:rPr>
-          <w:rStyle w:val="aa"/>
-          <w:i/>
-          <w:iCs/>
-          <w:lang w:val="en-US"/>
-        </w:rPr>
-        <w:t>o</w:t>
-      </w:r>
-      <w:r>
-        <w:rPr>
-          <w:rStyle w:val="aa"/>
-          <w:i/>
-          <w:iCs/>
-          <w:lang w:val="en-US"/>
-        </w:rPr>
-        <w:t>nstructor</w:t>
-      </w:r>
-      <w:proofErr w:type="spellEnd"/>
-      <w:r>
-        <w:rPr>
-          <w:rStyle w:val="aa"/>
-          <w:i/>
-          <w:iCs/>
-          <w:lang w:val="en-US"/>
-        </w:rPr>
-        <w:t xml:space="preserve"> </w:t>
-      </w:r>
-      <w:r>
-        <w:rPr>
-          <w:rStyle w:val="aa"/>
-          <w:i/>
-          <w:iCs/>
-          <w:lang w:val="en-US"/>
-        </w:rPr>
-        <w:t>of</w:t>
-      </w:r>
-      <w:r>
-        <w:rPr>
-          <w:rStyle w:val="aa"/>
-          <w:i/>
-          <w:iCs/>
-          <w:lang w:val="en-US"/>
-        </w:rPr>
-        <w:t xml:space="preserve"> </w:t>
-      </w:r>
-      <w:r>
-        <w:rPr>
-          <w:rStyle w:val="aa"/>
-          <w:i/>
-          <w:iCs/>
-          <w:lang w:val="en-US"/>
-        </w:rPr>
-        <w:t>fun</w:t>
-      </w:r>
-      <w:r>
-        <w:rPr>
-          <w:rStyle w:val="aa"/>
-          <w:i/>
-          <w:iCs/>
-          <w:lang w:val="en-US"/>
-        </w:rPr>
-        <w:fldChar w:fldCharType="end"/>
-      </w:r>
+      <w:hyperlink w:anchor="premiumGameGraph" w:history="1">
+        <w:r>
+          <w:rPr>
+            <w:rStyle w:val="aa"/>
+            <w:i/>
+            <w:iCs/>
+            <w:lang w:val="en-US"/>
+          </w:rPr>
+          <w:t>D</w:t>
+        </w:r>
+        <w:r>
+          <w:rPr>
+            <w:rStyle w:val="aa"/>
+            <w:i/>
+            <w:iCs/>
+            <w:lang w:val="en-US"/>
+          </w:rPr>
+          <w:t>econstructor</w:t>
+        </w:r>
+        <w:r>
+          <w:rPr>
+            <w:rStyle w:val="aa"/>
+            <w:i/>
+            <w:iCs/>
+            <w:lang w:val="en-US"/>
+          </w:rPr>
+          <w:t xml:space="preserve"> </w:t>
+        </w:r>
+        <w:r>
+          <w:rPr>
+            <w:rStyle w:val="aa"/>
+            <w:i/>
+            <w:iCs/>
+            <w:lang w:val="en-US"/>
+          </w:rPr>
+          <w:t>of</w:t>
+        </w:r>
+        <w:r>
+          <w:rPr>
+            <w:rStyle w:val="aa"/>
+            <w:i/>
+            <w:iCs/>
+            <w:lang w:val="en-US"/>
+          </w:rPr>
+          <w:t xml:space="preserve"> </w:t>
+        </w:r>
+        <w:r>
+          <w:rPr>
+            <w:rStyle w:val="aa"/>
+            <w:i/>
+            <w:iCs/>
+            <w:lang w:val="en-US"/>
+          </w:rPr>
+          <w:t>fun</w:t>
+        </w:r>
+      </w:hyperlink>
       <w:r>
         <w:rPr>
           <w:i/>
@@ -6214,7 +6446,7 @@
                     <pic:cNvPicPr preferRelativeResize="0"/>
                   </pic:nvPicPr>
                   <pic:blipFill>
-                    <a:blip r:embed="rId24">
+                    <a:blip r:embed="rId31">
                       <a:alphaModFix/>
                     </a:blip>
                     <a:stretch>
@@ -7096,6 +7328,95 @@
     </w:lvl>
   </w:abstractNum>
   <w:abstractNum w:abstractNumId="7" w15:restartNumberingAfterBreak="0">
+    <w:nsid w:val="38182E1F"/>
+    <w:multiLevelType w:val="hybridMultilevel"/>
+    <w:tmpl w:val="04F6BA0E"/>
+    <w:lvl w:ilvl="0" w:tplc="0409000F">
+      <w:start w:val="1"/>
+      <w:numFmt w:val="decimal"/>
+      <w:lvlText w:val="%1."/>
+      <w:lvlJc w:val="left"/>
+      <w:pPr>
+        <w:ind w:left="720" w:hanging="360"/>
+      </w:pPr>
+      <w:rPr>
+        <w:rFonts w:hint="default"/>
+      </w:rPr>
+    </w:lvl>
+    <w:lvl w:ilvl="1" w:tplc="04090019" w:tentative="1">
+      <w:start w:val="1"/>
+      <w:numFmt w:val="lowerLetter"/>
+      <w:lvlText w:val="%2."/>
+      <w:lvlJc w:val="left"/>
+      <w:pPr>
+        <w:ind w:left="1440" w:hanging="360"/>
+      </w:pPr>
+    </w:lvl>
+    <w:lvl w:ilvl="2" w:tplc="0409001B" w:tentative="1">
+      <w:start w:val="1"/>
+      <w:numFmt w:val="lowerRoman"/>
+      <w:lvlText w:val="%3."/>
+      <w:lvlJc w:val="right"/>
+      <w:pPr>
+        <w:ind w:left="2160" w:hanging="180"/>
+      </w:pPr>
+    </w:lvl>
+    <w:lvl w:ilvl="3" w:tplc="0409000F" w:tentative="1">
+      <w:start w:val="1"/>
+      <w:numFmt w:val="decimal"/>
+      <w:lvlText w:val="%4."/>
+      <w:lvlJc w:val="left"/>
+      <w:pPr>
+        <w:ind w:left="2880" w:hanging="360"/>
+      </w:pPr>
+    </w:lvl>
+    <w:lvl w:ilvl="4" w:tplc="04090019" w:tentative="1">
+      <w:start w:val="1"/>
+      <w:numFmt w:val="lowerLetter"/>
+      <w:lvlText w:val="%5."/>
+      <w:lvlJc w:val="left"/>
+      <w:pPr>
+        <w:ind w:left="3600" w:hanging="360"/>
+      </w:pPr>
+    </w:lvl>
+    <w:lvl w:ilvl="5" w:tplc="0409001B" w:tentative="1">
+      <w:start w:val="1"/>
+      <w:numFmt w:val="lowerRoman"/>
+      <w:lvlText w:val="%6."/>
+      <w:lvlJc w:val="right"/>
+      <w:pPr>
+        <w:ind w:left="4320" w:hanging="180"/>
+      </w:pPr>
+    </w:lvl>
+    <w:lvl w:ilvl="6" w:tplc="0409000F" w:tentative="1">
+      <w:start w:val="1"/>
+      <w:numFmt w:val="decimal"/>
+      <w:lvlText w:val="%7."/>
+      <w:lvlJc w:val="left"/>
+      <w:pPr>
+        <w:ind w:left="5040" w:hanging="360"/>
+      </w:pPr>
+    </w:lvl>
+    <w:lvl w:ilvl="7" w:tplc="04090019" w:tentative="1">
+      <w:start w:val="1"/>
+      <w:numFmt w:val="lowerLetter"/>
+      <w:lvlText w:val="%8."/>
+      <w:lvlJc w:val="left"/>
+      <w:pPr>
+        <w:ind w:left="5760" w:hanging="360"/>
+      </w:pPr>
+    </w:lvl>
+    <w:lvl w:ilvl="8" w:tplc="0409001B" w:tentative="1">
+      <w:start w:val="1"/>
+      <w:numFmt w:val="lowerRoman"/>
+      <w:lvlText w:val="%9."/>
+      <w:lvlJc w:val="right"/>
+      <w:pPr>
+        <w:ind w:left="6480" w:hanging="180"/>
+      </w:pPr>
+    </w:lvl>
+  </w:abstractNum>
+  <w:abstractNum w:abstractNumId="8" w15:restartNumberingAfterBreak="0">
     <w:nsid w:val="3B7B0D9A"/>
     <w:multiLevelType w:val="hybridMultilevel"/>
     <w:tmpl w:val="E05A9C40"/>
@@ -7184,7 +7505,7 @@
       </w:pPr>
     </w:lvl>
   </w:abstractNum>
-  <w:abstractNum w:abstractNumId="8" w15:restartNumberingAfterBreak="0">
+  <w:abstractNum w:abstractNumId="9" w15:restartNumberingAfterBreak="0">
     <w:nsid w:val="4D0B6B37"/>
     <w:multiLevelType w:val="hybridMultilevel"/>
     <w:tmpl w:val="E05A9C40"/>
@@ -7273,7 +7594,7 @@
       </w:pPr>
     </w:lvl>
   </w:abstractNum>
-  <w:abstractNum w:abstractNumId="9" w15:restartNumberingAfterBreak="0">
+  <w:abstractNum w:abstractNumId="10" w15:restartNumberingAfterBreak="0">
     <w:nsid w:val="59C817E1"/>
     <w:multiLevelType w:val="hybridMultilevel"/>
     <w:tmpl w:val="95EE6F52"/>
@@ -7413,7 +7734,7 @@
       </w:rPr>
     </w:lvl>
   </w:abstractNum>
-  <w:abstractNum w:abstractNumId="10" w15:restartNumberingAfterBreak="0">
+  <w:abstractNum w:abstractNumId="11" w15:restartNumberingAfterBreak="0">
     <w:nsid w:val="5B1E4BD8"/>
     <w:multiLevelType w:val="hybridMultilevel"/>
     <w:tmpl w:val="ACF82286"/>
@@ -7502,7 +7823,7 @@
       </w:pPr>
     </w:lvl>
   </w:abstractNum>
-  <w:abstractNum w:abstractNumId="11" w15:restartNumberingAfterBreak="0">
+  <w:abstractNum w:abstractNumId="12" w15:restartNumberingAfterBreak="0">
     <w:nsid w:val="60D5078D"/>
     <w:multiLevelType w:val="hybridMultilevel"/>
     <w:tmpl w:val="E05A9C40"/>
@@ -7591,7 +7912,7 @@
       </w:pPr>
     </w:lvl>
   </w:abstractNum>
-  <w:abstractNum w:abstractNumId="12" w15:restartNumberingAfterBreak="0">
+  <w:abstractNum w:abstractNumId="13" w15:restartNumberingAfterBreak="0">
     <w:nsid w:val="648104C0"/>
     <w:multiLevelType w:val="hybridMultilevel"/>
     <w:tmpl w:val="E8EC44CA"/>
@@ -7731,7 +8052,7 @@
       </w:rPr>
     </w:lvl>
   </w:abstractNum>
-  <w:abstractNum w:abstractNumId="13" w15:restartNumberingAfterBreak="0">
+  <w:abstractNum w:abstractNumId="14" w15:restartNumberingAfterBreak="0">
     <w:nsid w:val="65715AC9"/>
     <w:multiLevelType w:val="hybridMultilevel"/>
     <w:tmpl w:val="33E677D4"/>
@@ -7871,7 +8192,7 @@
       </w:rPr>
     </w:lvl>
   </w:abstractNum>
-  <w:abstractNum w:abstractNumId="14" w15:restartNumberingAfterBreak="0">
+  <w:abstractNum w:abstractNumId="15" w15:restartNumberingAfterBreak="0">
     <w:nsid w:val="6D1B72B1"/>
     <w:multiLevelType w:val="hybridMultilevel"/>
     <w:tmpl w:val="A8A43ADA"/>
@@ -7960,7 +8281,7 @@
       </w:pPr>
     </w:lvl>
   </w:abstractNum>
-  <w:abstractNum w:abstractNumId="15" w15:restartNumberingAfterBreak="0">
+  <w:abstractNum w:abstractNumId="16" w15:restartNumberingAfterBreak="0">
     <w:nsid w:val="6F4A3CF4"/>
     <w:multiLevelType w:val="hybridMultilevel"/>
     <w:tmpl w:val="507C05BE"/>
@@ -8104,7 +8425,7 @@
     <w:abstractNumId w:val="0"/>
   </w:num>
   <w:num w:numId="2">
-    <w:abstractNumId w:val="8"/>
+    <w:abstractNumId w:val="9"/>
   </w:num>
   <w:num w:numId="3">
     <w:abstractNumId w:val="6"/>
@@ -8113,31 +8434,31 @@
     <w:abstractNumId w:val="3"/>
   </w:num>
   <w:num w:numId="5">
-    <w:abstractNumId w:val="10"/>
+    <w:abstractNumId w:val="11"/>
   </w:num>
   <w:num w:numId="6">
     <w:abstractNumId w:val="5"/>
   </w:num>
   <w:num w:numId="7">
-    <w:abstractNumId w:val="7"/>
+    <w:abstractNumId w:val="8"/>
   </w:num>
   <w:num w:numId="8">
-    <w:abstractNumId w:val="11"/>
+    <w:abstractNumId w:val="12"/>
   </w:num>
   <w:num w:numId="9">
-    <w:abstractNumId w:val="14"/>
+    <w:abstractNumId w:val="15"/>
   </w:num>
   <w:num w:numId="10">
     <w:abstractNumId w:val="4"/>
   </w:num>
   <w:num w:numId="11">
-    <w:abstractNumId w:val="13"/>
+    <w:abstractNumId w:val="14"/>
   </w:num>
   <w:num w:numId="12">
-    <w:abstractNumId w:val="15"/>
+    <w:abstractNumId w:val="16"/>
   </w:num>
   <w:num w:numId="13">
-    <w:abstractNumId w:val="9"/>
+    <w:abstractNumId w:val="10"/>
   </w:num>
   <w:num w:numId="14">
     <w:abstractNumId w:val="1"/>
@@ -8146,7 +8467,10 @@
     <w:abstractNumId w:val="2"/>
   </w:num>
   <w:num w:numId="16">
-    <w:abstractNumId w:val="12"/>
+    <w:abstractNumId w:val="13"/>
+  </w:num>
+  <w:num w:numId="17">
+    <w:abstractNumId w:val="7"/>
   </w:num>
 </w:numbering>
 </file>
@@ -8618,6 +8942,7 @@
   <w:style w:type="character" w:default="1" w:styleId="a0">
     <w:name w:val="Default Paragraph Font"/>
     <w:uiPriority w:val="1"/>
+    <w:semiHidden/>
     <w:unhideWhenUsed/>
   </w:style>
   <w:style w:type="table" w:default="1" w:styleId="a1">

</xml_diff>

<commit_message>
enemies structure finished and levels to work with JSON in progress
</commit_message>
<xml_diff>
--- a/DevLog  .docx
+++ b/DevLog  .docx
@@ -18,6 +18,7 @@
         </w:rPr>
         <w:t xml:space="preserve">Sea Adventures- </w:t>
       </w:r>
+      <w:proofErr w:type="spellStart"/>
       <w:r>
         <w:rPr>
           <w:b/>
@@ -26,6 +27,7 @@
         </w:rPr>
         <w:t>DevLog</w:t>
       </w:r>
+      <w:proofErr w:type="spellEnd"/>
       <w:r>
         <w:rPr>
           <w:b/>
@@ -3318,16 +3320,24 @@
           <w:lang w:val="en-US"/>
         </w:rPr>
       </w:pPr>
+      <w:proofErr w:type="spellStart"/>
       <w:r>
         <w:rPr>
           <w:rStyle w:val="20"/>
         </w:rPr>
-        <w:t xml:space="preserve">Enemies </w:t>
-      </w:r>
+        <w:t>Enemies</w:t>
+      </w:r>
+      <w:proofErr w:type="spellEnd"/>
       <w:r>
         <w:rPr>
           <w:rStyle w:val="20"/>
         </w:rPr>
+        <w:t xml:space="preserve"> </w:t>
+      </w:r>
+      <w:r>
+        <w:rPr>
+          <w:rStyle w:val="20"/>
+        </w:rPr>
         <w:t>AI</w:t>
       </w:r>
       <w:r>
@@ -3344,30 +3354,32 @@
           <w:lang w:val="en-US"/>
         </w:rPr>
       </w:pPr>
-      <w:r>
-        <w:rPr>
-          <w:lang w:val="en-US"/>
-        </w:rPr>
-        <w:t>Pathfiding:</w:t>
-      </w:r>
-    </w:p>
-    <w:p>
-      <w:pPr>
-        <w:rPr>
-          <w:lang w:val="en-US"/>
-        </w:rPr>
-      </w:pPr>
-      <w:r>
-        <w:rPr>
-          <w:lang w:val="en-US"/>
-        </w:rPr>
-        <w:t xml:space="preserve">My enemies should spawn on the edges of the level and go to the center of it and attack the Island. </w:t>
-      </w:r>
-      <w:r>
-        <w:rPr>
-          <w:lang w:val="en-US"/>
-        </w:rPr>
-        <w:t xml:space="preserve">As I want to have traps in my game, I had to create my enemies go to the island, but in the same time go around the traps on the map. In order to do that I had to create some kind of a pathfinding system. As </w:t>
+      <w:proofErr w:type="spellStart"/>
+      <w:r>
+        <w:rPr>
+          <w:lang w:val="en-US"/>
+        </w:rPr>
+        <w:t>Pathfiding</w:t>
+      </w:r>
+      <w:proofErr w:type="spellEnd"/>
+      <w:r>
+        <w:rPr>
+          <w:lang w:val="en-US"/>
+        </w:rPr>
+        <w:t>:</w:t>
+      </w:r>
+    </w:p>
+    <w:p>
+      <w:pPr>
+        <w:rPr>
+          <w:lang w:val="en-US"/>
+        </w:rPr>
+      </w:pPr>
+      <w:r>
+        <w:rPr>
+          <w:lang w:val="en-US"/>
+        </w:rPr>
+        <w:t xml:space="preserve">My enemies should spawn on the edges of the level and go to the center of it and attack the Island. As I want to have traps in my game, I had to create my enemies go to the island, but in the same time go around the traps on the map. In order to do that I had to create some kind of a pathfinding system. As </w:t>
       </w:r>
       <w:r>
         <w:rPr>
@@ -3788,6 +3800,9 @@
     <w:p>
       <w:pPr>
         <w:pStyle w:val="ac"/>
+        <w:rPr>
+          <w:lang w:val="en-US"/>
+        </w:rPr>
       </w:pPr>
       <w:r>
         <w:t xml:space="preserve">Figure </w:t>
@@ -3831,6 +3846,127 @@
         </w:rPr>
         <w:br/>
         <w:t>Green line = player in range and in view -&gt; attack player.</w:t>
+      </w:r>
+    </w:p>
+    <w:p>
+      <w:pPr>
+        <w:rPr>
+          <w:lang w:val="en-US"/>
+        </w:rPr>
+      </w:pPr>
+    </w:p>
+    <w:p>
+      <w:pPr>
+        <w:pStyle w:val="1"/>
+        <w:rPr>
+          <w:lang w:val="en-US"/>
+        </w:rPr>
+      </w:pPr>
+      <w:r>
+        <w:rPr>
+          <w:lang w:val="en-US"/>
+        </w:rPr>
+        <w:t xml:space="preserve">Code </w:t>
+      </w:r>
+      <w:r>
+        <w:rPr>
+          <w:lang w:val="en-US"/>
+        </w:rPr>
+        <w:t>Talks</w:t>
+      </w:r>
+      <w:r>
+        <w:rPr>
+          <w:lang w:val="en-US"/>
+        </w:rPr>
+        <w:t>:</w:t>
+      </w:r>
+    </w:p>
+    <w:p>
+      <w:pPr>
+        <w:pStyle w:val="2"/>
+        <w:rPr>
+          <w:lang w:val="en-US"/>
+        </w:rPr>
+      </w:pPr>
+      <w:r>
+        <w:rPr>
+          <w:lang w:val="en-US"/>
+        </w:rPr>
+        <w:t>Enemies Design:</w:t>
+      </w:r>
+    </w:p>
+    <w:p>
+      <w:pPr>
+        <w:rPr>
+          <w:lang w:val="en-US"/>
+        </w:rPr>
+      </w:pPr>
+      <w:r>
+        <w:rPr>
+          <w:lang w:val="en-US"/>
+        </w:rPr>
+        <w:t xml:space="preserve">My idea is to make the enemies easily extendable and easily modifiable. In order to do that I researched several coding patterns. I implemented the </w:t>
+      </w:r>
+      <w:hyperlink w:anchor="OpenClosedPrinciple" w:history="1">
+        <w:r>
+          <w:rPr>
+            <w:rStyle w:val="aa"/>
+            <w:lang w:val="en-US"/>
+          </w:rPr>
+          <w:t>O</w:t>
+        </w:r>
+        <w:r>
+          <w:rPr>
+            <w:rStyle w:val="aa"/>
+            <w:b/>
+            <w:bCs/>
+            <w:lang w:val="en-US"/>
+          </w:rPr>
+          <w:t>pen Closed Principle</w:t>
+        </w:r>
+        <w:r>
+          <w:rPr>
+            <w:rStyle w:val="aa"/>
+            <w:lang w:val="en-US"/>
+          </w:rPr>
+          <w:t xml:space="preserve"> </w:t>
+        </w:r>
+        <w:r>
+          <w:rPr>
+            <w:rStyle w:val="aa"/>
+            <w:b/>
+            <w:bCs/>
+            <w:lang w:val="en-US"/>
+          </w:rPr>
+          <w:t>(OCP)</w:t>
+        </w:r>
+      </w:hyperlink>
+      <w:r>
+        <w:rPr>
+          <w:b/>
+          <w:bCs/>
+          <w:lang w:val="en-US"/>
+        </w:rPr>
+        <w:t xml:space="preserve"> </w:t>
+      </w:r>
+      <w:r>
+        <w:rPr>
+          <w:lang w:val="en-US"/>
+        </w:rPr>
+        <w:t>for the development of the enemies.</w:t>
+      </w:r>
+    </w:p>
+    <w:p>
+      <w:pPr>
+        <w:rPr>
+          <w:lang w:val="en-US"/>
+        </w:rPr>
+      </w:pPr>
+      <w:r>
+        <w:rPr>
+          <w:lang w:val="en-US"/>
+        </w:rPr>
+        <w:t>HP Bar: Observer pattern.</w:t>
       </w:r>
     </w:p>
     <w:p>
@@ -3917,7 +4053,21 @@
         <w:rPr>
           <w:lang w:val="en-US"/>
         </w:rPr>
-        <w:t xml:space="preserve">, Author: Sensortower Ref: </w:t>
+        <w:t xml:space="preserve">, Author: </w:t>
+      </w:r>
+      <w:proofErr w:type="spellStart"/>
+      <w:r>
+        <w:rPr>
+          <w:lang w:val="en-US"/>
+        </w:rPr>
+        <w:t>Sensortower</w:t>
+      </w:r>
+      <w:proofErr w:type="spellEnd"/>
+      <w:r>
+        <w:rPr>
+          <w:lang w:val="en-US"/>
+        </w:rPr>
+        <w:t xml:space="preserve"> Ref: </w:t>
       </w:r>
       <w:hyperlink r:id="rId22" w:history="1">
         <w:r>
@@ -3977,11 +4127,33 @@
       <w:r>
         <w:t xml:space="preserve"> </w:t>
       </w:r>
-      <w:r>
-        <w:rPr>
-          <w:lang w:val="en-US"/>
-        </w:rPr>
-        <w:t xml:space="preserve">ExchangeWire PressBox (date: 12.02.2020) Ref: </w:t>
+      <w:proofErr w:type="spellStart"/>
+      <w:r>
+        <w:rPr>
+          <w:lang w:val="en-US"/>
+        </w:rPr>
+        <w:t>ExchangeWire</w:t>
+      </w:r>
+      <w:proofErr w:type="spellEnd"/>
+      <w:r>
+        <w:rPr>
+          <w:lang w:val="en-US"/>
+        </w:rPr>
+        <w:t xml:space="preserve"> </w:t>
+      </w:r>
+      <w:proofErr w:type="spellStart"/>
+      <w:r>
+        <w:rPr>
+          <w:lang w:val="en-US"/>
+        </w:rPr>
+        <w:t>PressBox</w:t>
+      </w:r>
+      <w:proofErr w:type="spellEnd"/>
+      <w:r>
+        <w:rPr>
+          <w:lang w:val="en-US"/>
+        </w:rPr>
+        <w:t xml:space="preserve"> (date: 12.02.2020) Ref: </w:t>
       </w:r>
       <w:hyperlink r:id="rId23" w:history="1">
         <w:r>
@@ -4066,12 +4238,28 @@
       <w:r>
         <w:t xml:space="preserve"> </w:t>
       </w:r>
-      <w:r>
-        <w:rPr>
-          <w:lang w:val="en-US"/>
-        </w:rPr>
-        <w:t>Michail Katkoff</w:t>
-      </w:r>
+      <w:proofErr w:type="spellStart"/>
+      <w:r>
+        <w:rPr>
+          <w:lang w:val="en-US"/>
+        </w:rPr>
+        <w:t>Michail</w:t>
+      </w:r>
+      <w:proofErr w:type="spellEnd"/>
+      <w:r>
+        <w:rPr>
+          <w:lang w:val="en-US"/>
+        </w:rPr>
+        <w:t xml:space="preserve"> </w:t>
+      </w:r>
+      <w:proofErr w:type="spellStart"/>
+      <w:r>
+        <w:rPr>
+          <w:lang w:val="en-US"/>
+        </w:rPr>
+        <w:t>Katkoff</w:t>
+      </w:r>
+      <w:proofErr w:type="spellEnd"/>
       <w:r>
         <w:rPr>
           <w:lang w:val="en-US"/>
@@ -4104,6 +4292,7 @@
         <w:rPr>
           <w:lang w:val="en-US"/>
         </w:rPr>
+        <w:lastRenderedPageBreak/>
         <w:t xml:space="preserve">Unity NavMesh </w:t>
       </w:r>
       <w:bookmarkEnd w:id="5"/>
@@ -4129,7 +4318,21 @@
         <w:rPr>
           <w:lang w:val="en-US"/>
         </w:rPr>
-        <w:t xml:space="preserve">, Author: Brackeys, Ref: </w:t>
+        <w:t xml:space="preserve">, Author: </w:t>
+      </w:r>
+      <w:proofErr w:type="spellStart"/>
+      <w:r>
+        <w:rPr>
+          <w:lang w:val="en-US"/>
+        </w:rPr>
+        <w:t>Brackeys</w:t>
+      </w:r>
+      <w:proofErr w:type="spellEnd"/>
+      <w:r>
+        <w:rPr>
+          <w:lang w:val="en-US"/>
+        </w:rPr>
+        <w:t xml:space="preserve">, Ref: </w:t>
       </w:r>
       <w:hyperlink r:id="rId26" w:history="1">
         <w:r>
@@ -4169,14 +4372,28 @@
         <w:rPr>
           <w:lang w:val="en-US"/>
         </w:rPr>
-        <w:t xml:space="preserve">Simple Enemy AI </w:t>
+        <w:t xml:space="preserve">Simple Enemy </w:t>
+      </w:r>
+      <w:proofErr w:type="gramStart"/>
+      <w:r>
+        <w:rPr>
+          <w:lang w:val="en-US"/>
+        </w:rPr>
+        <w:t xml:space="preserve">AI </w:t>
       </w:r>
       <w:bookmarkEnd w:id="6"/>
       <w:r>
         <w:rPr>
           <w:lang w:val="en-US"/>
         </w:rPr>
-        <w:t xml:space="preserve">,Author: Code Monkey, Ref: </w:t>
+        <w:t>,Author</w:t>
+      </w:r>
+      <w:proofErr w:type="gramEnd"/>
+      <w:r>
+        <w:rPr>
+          <w:lang w:val="en-US"/>
+        </w:rPr>
+        <w:t xml:space="preserve">: Code Monkey, Ref: </w:t>
       </w:r>
       <w:hyperlink r:id="rId27" w:history="1">
         <w:r>
@@ -4217,7 +4434,21 @@
         <w:rPr>
           <w:lang w:val="en-US"/>
         </w:rPr>
-        <w:t xml:space="preserve">Author: Jason Weimann Ref: </w:t>
+        <w:t xml:space="preserve">Author: Jason </w:t>
+      </w:r>
+      <w:proofErr w:type="spellStart"/>
+      <w:r>
+        <w:rPr>
+          <w:lang w:val="en-US"/>
+        </w:rPr>
+        <w:t>Weimann</w:t>
+      </w:r>
+      <w:proofErr w:type="spellEnd"/>
+      <w:r>
+        <w:rPr>
+          <w:lang w:val="en-US"/>
+        </w:rPr>
+        <w:t xml:space="preserve"> Ref: </w:t>
       </w:r>
       <w:hyperlink r:id="rId28" w:history="1">
         <w:r>
@@ -4238,6 +4469,166 @@
     <w:p>
       <w:pPr>
         <w:pStyle w:val="a7"/>
+        <w:numPr>
+          <w:ilvl w:val="0"/>
+          <w:numId w:val="9"/>
+        </w:numPr>
+        <w:rPr>
+          <w:lang w:val="en-US"/>
+        </w:rPr>
+      </w:pPr>
+      <w:bookmarkStart w:id="8" w:name="OpenClosedPrinciple"/>
+      <w:r>
+        <w:rPr>
+          <w:lang w:val="en-US"/>
+        </w:rPr>
+        <w:t>Unity3D - SOLID Code - Open Closed Principle</w:t>
+      </w:r>
+      <w:bookmarkEnd w:id="8"/>
+      <w:r>
+        <w:rPr>
+          <w:lang w:val="en-US"/>
+        </w:rPr>
+        <w:t>,</w:t>
+      </w:r>
+      <w:r>
+        <w:rPr>
+          <w:lang w:val="en-US"/>
+        </w:rPr>
+        <w:t xml:space="preserve"> Author: Jason </w:t>
+      </w:r>
+      <w:proofErr w:type="spellStart"/>
+      <w:r>
+        <w:rPr>
+          <w:lang w:val="en-US"/>
+        </w:rPr>
+        <w:t>Weimann</w:t>
+      </w:r>
+      <w:proofErr w:type="spellEnd"/>
+      <w:r>
+        <w:rPr>
+          <w:lang w:val="en-US"/>
+        </w:rPr>
+        <w:t xml:space="preserve"> </w:t>
+      </w:r>
+      <w:r>
+        <w:rPr>
+          <w:lang w:val="en-US"/>
+        </w:rPr>
+        <w:t xml:space="preserve">Ref: </w:t>
+      </w:r>
+      <w:hyperlink r:id="rId29" w:history="1">
+        <w:r>
+          <w:rPr>
+            <w:rStyle w:val="aa"/>
+            <w:lang w:val="en-US"/>
+          </w:rPr>
+          <w:t>https://www.youtube.com/watch?v=wYkzeKghjsI&amp;list=P</w:t>
+        </w:r>
+        <w:r>
+          <w:rPr>
+            <w:rStyle w:val="aa"/>
+            <w:lang w:val="en-US"/>
+          </w:rPr>
+          <w:t>L</w:t>
+        </w:r>
+        <w:r>
+          <w:rPr>
+            <w:rStyle w:val="aa"/>
+            <w:lang w:val="en-US"/>
+          </w:rPr>
+          <w:t>B5_EOMkLx_WjcjrsGUXq9wpTib3NCuqg&amp;index=2</w:t>
+        </w:r>
+      </w:hyperlink>
+      <w:r>
+        <w:rPr>
+          <w:lang w:val="en-US"/>
+        </w:rPr>
+        <w:t xml:space="preserve"> </w:t>
+      </w:r>
+    </w:p>
+    <w:p>
+      <w:pPr>
+        <w:pStyle w:val="a7"/>
+        <w:numPr>
+          <w:ilvl w:val="0"/>
+          <w:numId w:val="9"/>
+        </w:numPr>
+        <w:rPr>
+          <w:lang w:val="en-US"/>
+        </w:rPr>
+      </w:pPr>
+      <w:r>
+        <w:rPr>
+          <w:lang w:val="en-US"/>
+        </w:rPr>
+        <w:t xml:space="preserve"> </w:t>
+      </w:r>
+      <w:r>
+        <w:rPr>
+          <w:lang w:val="en-US"/>
+        </w:rPr>
+        <w:t xml:space="preserve">Observer Pattern - Game Programming Patterns in Unity &amp; </w:t>
+      </w:r>
+      <w:proofErr w:type="gramStart"/>
+      <w:r>
+        <w:rPr>
+          <w:lang w:val="en-US"/>
+        </w:rPr>
+        <w:t>C#</w:t>
+      </w:r>
+      <w:r>
+        <w:rPr>
+          <w:lang w:val="en-US"/>
+        </w:rPr>
+        <w:t xml:space="preserve"> </w:t>
+      </w:r>
+      <w:r>
+        <w:rPr>
+          <w:lang w:val="en-US"/>
+        </w:rPr>
+        <w:t>,</w:t>
+      </w:r>
+      <w:proofErr w:type="gramEnd"/>
+      <w:r>
+        <w:rPr>
+          <w:lang w:val="en-US"/>
+        </w:rPr>
+        <w:t xml:space="preserve"> Author: Jason </w:t>
+      </w:r>
+      <w:proofErr w:type="spellStart"/>
+      <w:r>
+        <w:rPr>
+          <w:lang w:val="en-US"/>
+        </w:rPr>
+        <w:t>Weinmann</w:t>
+      </w:r>
+      <w:proofErr w:type="spellEnd"/>
+      <w:r>
+        <w:rPr>
+          <w:lang w:val="en-US"/>
+        </w:rPr>
+        <w:t xml:space="preserve"> Ref: </w:t>
+      </w:r>
+      <w:hyperlink r:id="rId30" w:history="1">
+        <w:r>
+          <w:rPr>
+            <w:rStyle w:val="aa"/>
+            <w:lang w:val="en-US"/>
+          </w:rPr>
+          <w:t>https://www.youtube.com/watch?v=Yy7Dt2usGy0&amp;t=612s</w:t>
+        </w:r>
+      </w:hyperlink>
+      <w:r>
+        <w:rPr>
+          <w:lang w:val="en-US"/>
+        </w:rPr>
+        <w:t xml:space="preserve"> </w:t>
+      </w:r>
+    </w:p>
+    <w:p>
+      <w:pPr>
+        <w:pStyle w:val="a7"/>
         <w:rPr>
           <w:lang w:val="en-US"/>
         </w:rPr>
@@ -4254,7 +4645,6 @@
         <w:rPr>
           <w:lang w:val="en-US"/>
         </w:rPr>
-        <w:lastRenderedPageBreak/>
         <w:t>To be decided</w:t>
       </w:r>
       <w:r>
@@ -4405,7 +4795,23 @@
           <w:strike/>
           <w:lang w:val="en-US"/>
         </w:rPr>
-        <w:t>? If the game is going to be mobile, automatic shooting (Archero) will be easier on the player, but would as well give the feeling that the user has less control over the level and his actions.</w:t>
+        <w:t>? If the game is going to be mobile, automatic shooting (</w:t>
+      </w:r>
+      <w:proofErr w:type="spellStart"/>
+      <w:r>
+        <w:rPr>
+          <w:strike/>
+          <w:lang w:val="en-US"/>
+        </w:rPr>
+        <w:t>Archero</w:t>
+      </w:r>
+      <w:proofErr w:type="spellEnd"/>
+      <w:r>
+        <w:rPr>
+          <w:strike/>
+          <w:lang w:val="en-US"/>
+        </w:rPr>
+        <w:t>) will be easier on the player, but would as well give the feeling that the user has less control over the level and his actions.</w:t>
       </w:r>
       <w:r>
         <w:rPr>
@@ -4745,6 +5151,7 @@
         <w:rPr>
           <w:lang w:val="en-US"/>
         </w:rPr>
+        <w:lastRenderedPageBreak/>
         <w:t>I</w:t>
       </w:r>
       <w:r>
@@ -4992,7 +5399,6 @@
         <w:rPr>
           <w:lang w:val="en-US"/>
         </w:rPr>
-        <w:lastRenderedPageBreak/>
         <w:t xml:space="preserve">10. </w:t>
       </w:r>
       <w:r>
@@ -5415,7 +5821,6 @@
         <w:rPr>
           <w:lang w:val="en-US"/>
         </w:rPr>
-        <w:lastRenderedPageBreak/>
         <w:br/>
       </w:r>
       <w:r>
@@ -5452,7 +5857,7 @@
                     </pic:cNvPicPr>
                   </pic:nvPicPr>
                   <pic:blipFill>
-                    <a:blip r:embed="rId29" cstate="print">
+                    <a:blip r:embed="rId31" cstate="print">
                       <a:extLst>
                         <a:ext uri="{28A0092B-C50C-407E-A947-70E740481C1C}">
                           <a14:useLocalDpi xmlns:a14="http://schemas.microsoft.com/office/drawing/2010/main" val="0"/>
@@ -5583,7 +5988,7 @@
                     <pic:cNvPicPr/>
                   </pic:nvPicPr>
                   <pic:blipFill>
-                    <a:blip r:embed="rId30"/>
+                    <a:blip r:embed="rId32"/>
                     <a:stretch>
                       <a:fillRect/>
                     </a:stretch>
@@ -5618,7 +6023,7 @@
           <w:lang w:val="en-US"/>
         </w:rPr>
       </w:pPr>
-      <w:bookmarkStart w:id="8" w:name="appendix1"/>
+      <w:bookmarkStart w:id="9" w:name="appendix1"/>
       <w:r>
         <w:rPr>
           <w:lang w:val="en-US"/>
@@ -5638,7 +6043,7 @@
         <w:t xml:space="preserve"> within the game industry:</w:t>
       </w:r>
     </w:p>
-    <w:bookmarkEnd w:id="8"/>
+    <w:bookmarkEnd w:id="9"/>
     <w:p>
       <w:pPr>
         <w:pStyle w:val="2"/>
@@ -5839,15 +6244,31 @@
         </w:rPr>
         <w:t>Successful games (revenue-wise) such as the Supercell games, ‘Fortnite’, ‘Overwatch’, all use Microtransactions to make money (</w:t>
       </w:r>
-      <w:hyperlink w:anchor="Sensortower" w:history="1">
-        <w:r>
-          <w:rPr>
-            <w:rStyle w:val="aa"/>
-            <w:lang w:val="en-US"/>
-          </w:rPr>
-          <w:t>Sensortower</w:t>
-        </w:r>
-      </w:hyperlink>
+      <w:proofErr w:type="spellStart"/>
+      <w:r>
+        <w:fldChar w:fldCharType="begin"/>
+      </w:r>
+      <w:r>
+        <w:instrText xml:space="preserve"> HYPERLINK \l "Sensortower" </w:instrText>
+      </w:r>
+      <w:r>
+        <w:fldChar w:fldCharType="separate"/>
+      </w:r>
+      <w:r>
+        <w:rPr>
+          <w:rStyle w:val="aa"/>
+          <w:lang w:val="en-US"/>
+        </w:rPr>
+        <w:t>Sensortower</w:t>
+      </w:r>
+      <w:proofErr w:type="spellEnd"/>
+      <w:r>
+        <w:rPr>
+          <w:rStyle w:val="aa"/>
+          <w:lang w:val="en-US"/>
+        </w:rPr>
+        <w:fldChar w:fldCharType="end"/>
+      </w:r>
       <w:r>
         <w:rPr>
           <w:lang w:val="en-US"/>
@@ -5923,7 +6344,21 @@
         <w:rPr>
           <w:lang w:val="en-US"/>
         </w:rPr>
-        <w:t xml:space="preserve">Hard currency aims to maintain value by remaining a rarer resource, which can give a better experience to the player, by giving access to exclusive items, gacha, skins and/or focuses on time/grind </w:t>
+        <w:t xml:space="preserve">Hard currency aims to maintain value by remaining a rarer resource, which can give a better experience to the player, by giving access to exclusive items, </w:t>
+      </w:r>
+      <w:proofErr w:type="spellStart"/>
+      <w:r>
+        <w:rPr>
+          <w:lang w:val="en-US"/>
+        </w:rPr>
+        <w:t>gacha</w:t>
+      </w:r>
+      <w:proofErr w:type="spellEnd"/>
+      <w:r>
+        <w:rPr>
+          <w:lang w:val="en-US"/>
+        </w:rPr>
+        <w:t xml:space="preserve">, skins and/or focuses on time/grind </w:t>
       </w:r>
       <w:r>
         <w:rPr>
@@ -6347,62 +6782,80 @@
         </w:rPr>
         <w:t>” (</w:t>
       </w:r>
-      <w:hyperlink w:anchor="premiumGameGraph" w:history="1">
-        <w:r>
-          <w:rPr>
-            <w:rStyle w:val="aa"/>
-            <w:i/>
-            <w:iCs/>
-            <w:lang w:val="en-US"/>
-          </w:rPr>
-          <w:t>D</w:t>
-        </w:r>
-        <w:r>
-          <w:rPr>
-            <w:rStyle w:val="aa"/>
-            <w:i/>
-            <w:iCs/>
-            <w:lang w:val="en-US"/>
-          </w:rPr>
-          <w:t>econstructor</w:t>
-        </w:r>
-        <w:r>
-          <w:rPr>
-            <w:rStyle w:val="aa"/>
-            <w:i/>
-            <w:iCs/>
-            <w:lang w:val="en-US"/>
-          </w:rPr>
-          <w:t xml:space="preserve"> </w:t>
-        </w:r>
-        <w:r>
-          <w:rPr>
-            <w:rStyle w:val="aa"/>
-            <w:i/>
-            <w:iCs/>
-            <w:lang w:val="en-US"/>
-          </w:rPr>
-          <w:t>of</w:t>
-        </w:r>
-        <w:r>
-          <w:rPr>
-            <w:rStyle w:val="aa"/>
-            <w:i/>
-            <w:iCs/>
-            <w:lang w:val="en-US"/>
-          </w:rPr>
-          <w:t xml:space="preserve"> </w:t>
-        </w:r>
-        <w:r>
-          <w:rPr>
-            <w:rStyle w:val="aa"/>
-            <w:i/>
-            <w:iCs/>
-            <w:lang w:val="en-US"/>
-          </w:rPr>
-          <w:t>fun</w:t>
-        </w:r>
-      </w:hyperlink>
+      <w:proofErr w:type="spellStart"/>
+      <w:r>
+        <w:fldChar w:fldCharType="begin"/>
+      </w:r>
+      <w:r>
+        <w:instrText xml:space="preserve"> HYPERLINK \l "premiumGameGraph" </w:instrText>
+      </w:r>
+      <w:r>
+        <w:fldChar w:fldCharType="separate"/>
+      </w:r>
+      <w:r>
+        <w:rPr>
+          <w:rStyle w:val="aa"/>
+          <w:i/>
+          <w:iCs/>
+          <w:lang w:val="en-US"/>
+        </w:rPr>
+        <w:t>D</w:t>
+      </w:r>
+      <w:r>
+        <w:rPr>
+          <w:rStyle w:val="aa"/>
+          <w:i/>
+          <w:iCs/>
+          <w:lang w:val="en-US"/>
+        </w:rPr>
+        <w:t>econstructor</w:t>
+      </w:r>
+      <w:proofErr w:type="spellEnd"/>
+      <w:r>
+        <w:rPr>
+          <w:rStyle w:val="aa"/>
+          <w:i/>
+          <w:iCs/>
+          <w:lang w:val="en-US"/>
+        </w:rPr>
+        <w:t xml:space="preserve"> </w:t>
+      </w:r>
+      <w:r>
+        <w:rPr>
+          <w:rStyle w:val="aa"/>
+          <w:i/>
+          <w:iCs/>
+          <w:lang w:val="en-US"/>
+        </w:rPr>
+        <w:t>of</w:t>
+      </w:r>
+      <w:r>
+        <w:rPr>
+          <w:rStyle w:val="aa"/>
+          <w:i/>
+          <w:iCs/>
+          <w:lang w:val="en-US"/>
+        </w:rPr>
+        <w:t xml:space="preserve"> </w:t>
+      </w:r>
+      <w:r>
+        <w:rPr>
+          <w:rStyle w:val="aa"/>
+          <w:i/>
+          <w:iCs/>
+          <w:lang w:val="en-US"/>
+        </w:rPr>
+        <w:t>fun</w:t>
+      </w:r>
+      <w:r>
+        <w:rPr>
+          <w:rStyle w:val="aa"/>
+          <w:i/>
+          <w:iCs/>
+          <w:lang w:val="en-US"/>
+        </w:rPr>
+        <w:fldChar w:fldCharType="end"/>
+      </w:r>
       <w:r>
         <w:rPr>
           <w:i/>
@@ -6446,7 +6899,7 @@
                     <pic:cNvPicPr preferRelativeResize="0"/>
                   </pic:nvPicPr>
                   <pic:blipFill>
-                    <a:blip r:embed="rId31">
+                    <a:blip r:embed="rId33">
                       <a:alphaModFix/>
                     </a:blip>
                     <a:stretch>

</xml_diff>

<commit_message>
starting a level via json working good
</commit_message>
<xml_diff>
--- a/DevLog  .docx
+++ b/DevLog  .docx
@@ -1313,27 +1313,14 @@
       <w:r>
         <w:t xml:space="preserve">Figure </w:t>
       </w:r>
-      <w:r>
-        <w:fldChar w:fldCharType="begin"/>
-      </w:r>
-      <w:r>
-        <w:instrText xml:space="preserve"> SEQ Figure \* ARABIC </w:instrText>
-      </w:r>
-      <w:r>
-        <w:fldChar w:fldCharType="separate"/>
-      </w:r>
-      <w:r>
-        <w:rPr>
-          <w:noProof/>
-        </w:rPr>
-        <w:t>1</w:t>
-      </w:r>
-      <w:r>
-        <w:rPr>
-          <w:noProof/>
-        </w:rPr>
-        <w:fldChar w:fldCharType="end"/>
-      </w:r>
+      <w:fldSimple w:instr=" SEQ Figure \* ARABIC ">
+        <w:r>
+          <w:rPr>
+            <w:noProof/>
+          </w:rPr>
+          <w:t>1</w:t>
+        </w:r>
+      </w:fldSimple>
       <w:r>
         <w:rPr>
           <w:lang w:val="en-US"/>
@@ -3497,14 +3484,27 @@
       <w:r>
         <w:t xml:space="preserve">Figure </w:t>
       </w:r>
-      <w:fldSimple w:instr=" SEQ Figure \* ARABIC ">
-        <w:r>
-          <w:rPr>
-            <w:noProof/>
-          </w:rPr>
-          <w:t>2</w:t>
-        </w:r>
-      </w:fldSimple>
+      <w:r>
+        <w:fldChar w:fldCharType="begin"/>
+      </w:r>
+      <w:r>
+        <w:instrText xml:space="preserve"> SEQ Figure \* ARABIC </w:instrText>
+      </w:r>
+      <w:r>
+        <w:fldChar w:fldCharType="separate"/>
+      </w:r>
+      <w:r>
+        <w:rPr>
+          <w:noProof/>
+        </w:rPr>
+        <w:t>2</w:t>
+      </w:r>
+      <w:r>
+        <w:rPr>
+          <w:noProof/>
+        </w:rPr>
+        <w:fldChar w:fldCharType="end"/>
+      </w:r>
       <w:r>
         <w:t xml:space="preserve">: </w:t>
       </w:r>
@@ -3807,14 +3807,27 @@
       <w:r>
         <w:t xml:space="preserve">Figure </w:t>
       </w:r>
-      <w:fldSimple w:instr=" SEQ Figure \* ARABIC ">
-        <w:r>
-          <w:rPr>
-            <w:noProof/>
-          </w:rPr>
-          <w:t>3</w:t>
-        </w:r>
-      </w:fldSimple>
+      <w:r>
+        <w:fldChar w:fldCharType="begin"/>
+      </w:r>
+      <w:r>
+        <w:instrText xml:space="preserve"> SEQ Figure \* ARABIC </w:instrText>
+      </w:r>
+      <w:r>
+        <w:fldChar w:fldCharType="separate"/>
+      </w:r>
+      <w:r>
+        <w:rPr>
+          <w:noProof/>
+        </w:rPr>
+        <w:t>3</w:t>
+      </w:r>
+      <w:r>
+        <w:rPr>
+          <w:noProof/>
+        </w:rPr>
+        <w:fldChar w:fldCharType="end"/>
+      </w:r>
       <w:r>
         <w:rPr>
           <w:lang w:val="en-US"/>
@@ -3971,6 +3984,1614 @@
     </w:p>
     <w:p>
       <w:pPr>
+        <w:rPr>
+          <w:lang w:val="en-US"/>
+        </w:rPr>
+      </w:pPr>
+    </w:p>
+    <w:p>
+      <w:pPr>
+        <w:pStyle w:val="2"/>
+        <w:rPr>
+          <w:lang w:val="en-US"/>
+        </w:rPr>
+      </w:pPr>
+      <w:r>
+        <w:rPr>
+          <w:lang w:val="en-US"/>
+        </w:rPr>
+        <w:t>Levels parsing:</w:t>
+      </w:r>
+    </w:p>
+    <w:p>
+      <w:pPr>
+        <w:rPr>
+          <w:lang w:val="en-US"/>
+        </w:rPr>
+      </w:pPr>
+    </w:p>
+    <w:p>
+      <w:pPr>
+        <w:rPr>
+          <w:lang w:val="en-US"/>
+        </w:rPr>
+      </w:pPr>
+      <w:r>
+        <w:rPr>
+          <w:lang w:val="en-US"/>
+        </w:rPr>
+        <w:t xml:space="preserve">Json parser which has Json object. Parse the </w:t>
+      </w:r>
+    </w:p>
+    <w:p>
+      <w:pPr>
+        <w:rPr>
+          <w:lang w:val="en-US"/>
+        </w:rPr>
+      </w:pPr>
+    </w:p>
+    <w:p>
+      <w:pPr>
+        <w:autoSpaceDE w:val="0"/>
+        <w:autoSpaceDN w:val="0"/>
+        <w:adjustRightInd w:val="0"/>
+        <w:spacing w:after="0" w:line="240" w:lineRule="auto"/>
+        <w:rPr>
+          <w:rFonts w:ascii="Consolas" w:hAnsi="Consolas" w:cs="Consolas"/>
+          <w:color w:val="000000"/>
+          <w:sz w:val="19"/>
+          <w:szCs w:val="19"/>
+          <w:highlight w:val="lightGray"/>
+          <w:lang w:val="en-US"/>
+        </w:rPr>
+      </w:pPr>
+      <w:r>
+        <w:rPr>
+          <w:rFonts w:ascii="Consolas" w:hAnsi="Consolas" w:cs="Consolas"/>
+          <w:color w:val="000000"/>
+          <w:sz w:val="19"/>
+          <w:szCs w:val="19"/>
+          <w:lang w:val="en-US"/>
+        </w:rPr>
+        <w:t xml:space="preserve">        </w:t>
+      </w:r>
+      <w:r>
+        <w:rPr>
+          <w:rFonts w:ascii="Consolas" w:hAnsi="Consolas" w:cs="Consolas"/>
+          <w:color w:val="0000FF"/>
+          <w:sz w:val="19"/>
+          <w:szCs w:val="19"/>
+          <w:highlight w:val="lightGray"/>
+          <w:lang w:val="en-US"/>
+        </w:rPr>
+        <w:t>string</w:t>
+      </w:r>
+      <w:r>
+        <w:rPr>
+          <w:rFonts w:ascii="Consolas" w:hAnsi="Consolas" w:cs="Consolas"/>
+          <w:color w:val="000000"/>
+          <w:sz w:val="19"/>
+          <w:szCs w:val="19"/>
+          <w:highlight w:val="lightGray"/>
+          <w:lang w:val="en-US"/>
+        </w:rPr>
+        <w:t xml:space="preserve"> json = </w:t>
+      </w:r>
+      <w:proofErr w:type="spellStart"/>
+      <w:r>
+        <w:rPr>
+          <w:rFonts w:ascii="Consolas" w:hAnsi="Consolas" w:cs="Consolas"/>
+          <w:color w:val="000000"/>
+          <w:sz w:val="19"/>
+          <w:szCs w:val="19"/>
+          <w:highlight w:val="lightGray"/>
+          <w:lang w:val="en-US"/>
+        </w:rPr>
+        <w:t>Resources.Load</w:t>
+      </w:r>
+      <w:proofErr w:type="spellEnd"/>
+      <w:r>
+        <w:rPr>
+          <w:rFonts w:ascii="Consolas" w:hAnsi="Consolas" w:cs="Consolas"/>
+          <w:color w:val="000000"/>
+          <w:sz w:val="19"/>
+          <w:szCs w:val="19"/>
+          <w:highlight w:val="lightGray"/>
+          <w:lang w:val="en-US"/>
+        </w:rPr>
+        <w:t>&lt;</w:t>
+      </w:r>
+      <w:proofErr w:type="spellStart"/>
+      <w:r>
+        <w:rPr>
+          <w:rFonts w:ascii="Consolas" w:hAnsi="Consolas" w:cs="Consolas"/>
+          <w:color w:val="000000"/>
+          <w:sz w:val="19"/>
+          <w:szCs w:val="19"/>
+          <w:highlight w:val="lightGray"/>
+          <w:lang w:val="en-US"/>
+        </w:rPr>
+        <w:t>TextAsset</w:t>
+      </w:r>
+      <w:proofErr w:type="spellEnd"/>
+      <w:r>
+        <w:rPr>
+          <w:rFonts w:ascii="Consolas" w:hAnsi="Consolas" w:cs="Consolas"/>
+          <w:color w:val="000000"/>
+          <w:sz w:val="19"/>
+          <w:szCs w:val="19"/>
+          <w:highlight w:val="lightGray"/>
+          <w:lang w:val="en-US"/>
+        </w:rPr>
+        <w:t>&gt;(</w:t>
+      </w:r>
+      <w:r>
+        <w:rPr>
+          <w:rFonts w:ascii="Consolas" w:hAnsi="Consolas" w:cs="Consolas"/>
+          <w:color w:val="A31515"/>
+          <w:sz w:val="19"/>
+          <w:szCs w:val="19"/>
+          <w:highlight w:val="lightGray"/>
+          <w:lang w:val="en-US"/>
+        </w:rPr>
+        <w:t>"</w:t>
+      </w:r>
+      <w:proofErr w:type="spellStart"/>
+      <w:r>
+        <w:rPr>
+          <w:rFonts w:ascii="Consolas" w:hAnsi="Consolas" w:cs="Consolas"/>
+          <w:color w:val="A31515"/>
+          <w:sz w:val="19"/>
+          <w:szCs w:val="19"/>
+          <w:highlight w:val="lightGray"/>
+          <w:lang w:val="en-US"/>
+        </w:rPr>
+        <w:t>GameJSONData</w:t>
+      </w:r>
+      <w:proofErr w:type="spellEnd"/>
+      <w:r>
+        <w:rPr>
+          <w:rFonts w:ascii="Consolas" w:hAnsi="Consolas" w:cs="Consolas"/>
+          <w:color w:val="A31515"/>
+          <w:sz w:val="19"/>
+          <w:szCs w:val="19"/>
+          <w:highlight w:val="lightGray"/>
+          <w:lang w:val="en-US"/>
+        </w:rPr>
+        <w:t>/level1"</w:t>
+      </w:r>
+      <w:r>
+        <w:rPr>
+          <w:rFonts w:ascii="Consolas" w:hAnsi="Consolas" w:cs="Consolas"/>
+          <w:color w:val="000000"/>
+          <w:sz w:val="19"/>
+          <w:szCs w:val="19"/>
+          <w:highlight w:val="lightGray"/>
+          <w:lang w:val="en-US"/>
+        </w:rPr>
+        <w:t>).text;</w:t>
+      </w:r>
+    </w:p>
+    <w:p>
+      <w:pPr>
+        <w:autoSpaceDE w:val="0"/>
+        <w:autoSpaceDN w:val="0"/>
+        <w:adjustRightInd w:val="0"/>
+        <w:spacing w:after="0" w:line="240" w:lineRule="auto"/>
+        <w:rPr>
+          <w:rFonts w:ascii="Consolas" w:hAnsi="Consolas" w:cs="Consolas"/>
+          <w:color w:val="000000"/>
+          <w:sz w:val="19"/>
+          <w:szCs w:val="19"/>
+          <w:highlight w:val="lightGray"/>
+          <w:lang w:val="en-US"/>
+        </w:rPr>
+      </w:pPr>
+      <w:r>
+        <w:rPr>
+          <w:rFonts w:ascii="Consolas" w:hAnsi="Consolas" w:cs="Consolas"/>
+          <w:color w:val="000000"/>
+          <w:sz w:val="19"/>
+          <w:szCs w:val="19"/>
+          <w:highlight w:val="lightGray"/>
+          <w:lang w:val="en-US"/>
+        </w:rPr>
+        <w:t xml:space="preserve">        </w:t>
+      </w:r>
+      <w:proofErr w:type="spellStart"/>
+      <w:r>
+        <w:rPr>
+          <w:rFonts w:ascii="Consolas" w:hAnsi="Consolas" w:cs="Consolas"/>
+          <w:color w:val="000000"/>
+          <w:sz w:val="19"/>
+          <w:szCs w:val="19"/>
+          <w:highlight w:val="lightGray"/>
+          <w:lang w:val="en-US"/>
+        </w:rPr>
+        <w:t>JObject</w:t>
+      </w:r>
+      <w:proofErr w:type="spellEnd"/>
+      <w:r>
+        <w:rPr>
+          <w:rFonts w:ascii="Consolas" w:hAnsi="Consolas" w:cs="Consolas"/>
+          <w:color w:val="000000"/>
+          <w:sz w:val="19"/>
+          <w:szCs w:val="19"/>
+          <w:highlight w:val="lightGray"/>
+          <w:lang w:val="en-US"/>
+        </w:rPr>
+        <w:t xml:space="preserve"> </w:t>
+      </w:r>
+      <w:proofErr w:type="spellStart"/>
+      <w:r>
+        <w:rPr>
+          <w:rFonts w:ascii="Consolas" w:hAnsi="Consolas" w:cs="Consolas"/>
+          <w:color w:val="000000"/>
+          <w:sz w:val="19"/>
+          <w:szCs w:val="19"/>
+          <w:highlight w:val="lightGray"/>
+          <w:lang w:val="en-US"/>
+        </w:rPr>
+        <w:t>levelJsonObject</w:t>
+      </w:r>
+      <w:proofErr w:type="spellEnd"/>
+      <w:r>
+        <w:rPr>
+          <w:rFonts w:ascii="Consolas" w:hAnsi="Consolas" w:cs="Consolas"/>
+          <w:color w:val="000000"/>
+          <w:sz w:val="19"/>
+          <w:szCs w:val="19"/>
+          <w:highlight w:val="lightGray"/>
+          <w:lang w:val="en-US"/>
+        </w:rPr>
+        <w:t xml:space="preserve"> = </w:t>
+      </w:r>
+      <w:proofErr w:type="spellStart"/>
+      <w:r>
+        <w:rPr>
+          <w:rFonts w:ascii="Consolas" w:hAnsi="Consolas" w:cs="Consolas"/>
+          <w:color w:val="000000"/>
+          <w:sz w:val="19"/>
+          <w:szCs w:val="19"/>
+          <w:highlight w:val="lightGray"/>
+          <w:lang w:val="en-US"/>
+        </w:rPr>
+        <w:t>JObject.Parse</w:t>
+      </w:r>
+      <w:proofErr w:type="spellEnd"/>
+      <w:r>
+        <w:rPr>
+          <w:rFonts w:ascii="Consolas" w:hAnsi="Consolas" w:cs="Consolas"/>
+          <w:color w:val="000000"/>
+          <w:sz w:val="19"/>
+          <w:szCs w:val="19"/>
+          <w:highlight w:val="lightGray"/>
+          <w:lang w:val="en-US"/>
+        </w:rPr>
+        <w:t>(json);</w:t>
+      </w:r>
+    </w:p>
+    <w:p>
+      <w:pPr>
+        <w:autoSpaceDE w:val="0"/>
+        <w:autoSpaceDN w:val="0"/>
+        <w:adjustRightInd w:val="0"/>
+        <w:spacing w:after="0" w:line="240" w:lineRule="auto"/>
+        <w:rPr>
+          <w:rFonts w:ascii="Consolas" w:hAnsi="Consolas" w:cs="Consolas"/>
+          <w:color w:val="000000"/>
+          <w:sz w:val="19"/>
+          <w:szCs w:val="19"/>
+          <w:highlight w:val="lightGray"/>
+          <w:lang w:val="en-US"/>
+        </w:rPr>
+      </w:pPr>
+    </w:p>
+    <w:p>
+      <w:pPr>
+        <w:autoSpaceDE w:val="0"/>
+        <w:autoSpaceDN w:val="0"/>
+        <w:adjustRightInd w:val="0"/>
+        <w:spacing w:after="0" w:line="240" w:lineRule="auto"/>
+        <w:rPr>
+          <w:rFonts w:ascii="Consolas" w:hAnsi="Consolas" w:cs="Consolas"/>
+          <w:color w:val="000000"/>
+          <w:sz w:val="19"/>
+          <w:szCs w:val="19"/>
+          <w:highlight w:val="lightGray"/>
+          <w:lang w:val="en-US"/>
+        </w:rPr>
+      </w:pPr>
+      <w:r>
+        <w:rPr>
+          <w:rFonts w:ascii="Consolas" w:hAnsi="Consolas" w:cs="Consolas"/>
+          <w:color w:val="000000"/>
+          <w:sz w:val="19"/>
+          <w:szCs w:val="19"/>
+          <w:highlight w:val="lightGray"/>
+          <w:lang w:val="en-US"/>
+        </w:rPr>
+        <w:t xml:space="preserve">        </w:t>
+      </w:r>
+      <w:proofErr w:type="spellStart"/>
+      <w:r>
+        <w:rPr>
+          <w:rFonts w:ascii="Consolas" w:hAnsi="Consolas" w:cs="Consolas"/>
+          <w:color w:val="000000"/>
+          <w:sz w:val="19"/>
+          <w:szCs w:val="19"/>
+          <w:highlight w:val="lightGray"/>
+          <w:lang w:val="en-US"/>
+        </w:rPr>
+        <w:t>JArray</w:t>
+      </w:r>
+      <w:proofErr w:type="spellEnd"/>
+      <w:r>
+        <w:rPr>
+          <w:rFonts w:ascii="Consolas" w:hAnsi="Consolas" w:cs="Consolas"/>
+          <w:color w:val="000000"/>
+          <w:sz w:val="19"/>
+          <w:szCs w:val="19"/>
+          <w:highlight w:val="lightGray"/>
+          <w:lang w:val="en-US"/>
+        </w:rPr>
+        <w:t xml:space="preserve"> waves = (</w:t>
+      </w:r>
+      <w:proofErr w:type="spellStart"/>
+      <w:r>
+        <w:rPr>
+          <w:rFonts w:ascii="Consolas" w:hAnsi="Consolas" w:cs="Consolas"/>
+          <w:color w:val="000000"/>
+          <w:sz w:val="19"/>
+          <w:szCs w:val="19"/>
+          <w:highlight w:val="lightGray"/>
+          <w:lang w:val="en-US"/>
+        </w:rPr>
+        <w:t>JArray</w:t>
+      </w:r>
+      <w:proofErr w:type="spellEnd"/>
+      <w:r>
+        <w:rPr>
+          <w:rFonts w:ascii="Consolas" w:hAnsi="Consolas" w:cs="Consolas"/>
+          <w:color w:val="000000"/>
+          <w:sz w:val="19"/>
+          <w:szCs w:val="19"/>
+          <w:highlight w:val="lightGray"/>
+          <w:lang w:val="en-US"/>
+        </w:rPr>
+        <w:t>)</w:t>
+      </w:r>
+      <w:proofErr w:type="spellStart"/>
+      <w:r>
+        <w:rPr>
+          <w:rFonts w:ascii="Consolas" w:hAnsi="Consolas" w:cs="Consolas"/>
+          <w:color w:val="000000"/>
+          <w:sz w:val="19"/>
+          <w:szCs w:val="19"/>
+          <w:highlight w:val="lightGray"/>
+          <w:lang w:val="en-US"/>
+        </w:rPr>
+        <w:t>levelJsonObject</w:t>
+      </w:r>
+      <w:proofErr w:type="spellEnd"/>
+      <w:r>
+        <w:rPr>
+          <w:rFonts w:ascii="Consolas" w:hAnsi="Consolas" w:cs="Consolas"/>
+          <w:color w:val="000000"/>
+          <w:sz w:val="19"/>
+          <w:szCs w:val="19"/>
+          <w:highlight w:val="lightGray"/>
+          <w:lang w:val="en-US"/>
+        </w:rPr>
+        <w:t>[</w:t>
+      </w:r>
+      <w:r>
+        <w:rPr>
+          <w:rFonts w:ascii="Consolas" w:hAnsi="Consolas" w:cs="Consolas"/>
+          <w:color w:val="A31515"/>
+          <w:sz w:val="19"/>
+          <w:szCs w:val="19"/>
+          <w:highlight w:val="lightGray"/>
+          <w:lang w:val="en-US"/>
+        </w:rPr>
+        <w:t>"waves"</w:t>
+      </w:r>
+      <w:r>
+        <w:rPr>
+          <w:rFonts w:ascii="Consolas" w:hAnsi="Consolas" w:cs="Consolas"/>
+          <w:color w:val="000000"/>
+          <w:sz w:val="19"/>
+          <w:szCs w:val="19"/>
+          <w:highlight w:val="lightGray"/>
+          <w:lang w:val="en-US"/>
+        </w:rPr>
+        <w:t>];</w:t>
+      </w:r>
+    </w:p>
+    <w:p>
+      <w:pPr>
+        <w:autoSpaceDE w:val="0"/>
+        <w:autoSpaceDN w:val="0"/>
+        <w:adjustRightInd w:val="0"/>
+        <w:spacing w:after="0" w:line="240" w:lineRule="auto"/>
+        <w:rPr>
+          <w:rFonts w:ascii="Consolas" w:hAnsi="Consolas" w:cs="Consolas"/>
+          <w:color w:val="000000"/>
+          <w:sz w:val="19"/>
+          <w:szCs w:val="19"/>
+          <w:highlight w:val="lightGray"/>
+          <w:lang w:val="en-US"/>
+        </w:rPr>
+      </w:pPr>
+      <w:r>
+        <w:rPr>
+          <w:rFonts w:ascii="Consolas" w:hAnsi="Consolas" w:cs="Consolas"/>
+          <w:color w:val="000000"/>
+          <w:sz w:val="19"/>
+          <w:szCs w:val="19"/>
+          <w:highlight w:val="lightGray"/>
+          <w:lang w:val="en-US"/>
+        </w:rPr>
+        <w:t xml:space="preserve">        </w:t>
+      </w:r>
+      <w:r>
+        <w:rPr>
+          <w:rFonts w:ascii="Consolas" w:hAnsi="Consolas" w:cs="Consolas"/>
+          <w:color w:val="0000FF"/>
+          <w:sz w:val="19"/>
+          <w:szCs w:val="19"/>
+          <w:highlight w:val="lightGray"/>
+          <w:lang w:val="en-US"/>
+        </w:rPr>
+        <w:t>for</w:t>
+      </w:r>
+      <w:r>
+        <w:rPr>
+          <w:rFonts w:ascii="Consolas" w:hAnsi="Consolas" w:cs="Consolas"/>
+          <w:color w:val="000000"/>
+          <w:sz w:val="19"/>
+          <w:szCs w:val="19"/>
+          <w:highlight w:val="lightGray"/>
+          <w:lang w:val="en-US"/>
+        </w:rPr>
+        <w:t xml:space="preserve"> (</w:t>
+      </w:r>
+      <w:r>
+        <w:rPr>
+          <w:rFonts w:ascii="Consolas" w:hAnsi="Consolas" w:cs="Consolas"/>
+          <w:color w:val="0000FF"/>
+          <w:sz w:val="19"/>
+          <w:szCs w:val="19"/>
+          <w:highlight w:val="lightGray"/>
+          <w:lang w:val="en-US"/>
+        </w:rPr>
+        <w:t>int</w:t>
+      </w:r>
+      <w:r>
+        <w:rPr>
+          <w:rFonts w:ascii="Consolas" w:hAnsi="Consolas" w:cs="Consolas"/>
+          <w:color w:val="000000"/>
+          <w:sz w:val="19"/>
+          <w:szCs w:val="19"/>
+          <w:highlight w:val="lightGray"/>
+          <w:lang w:val="en-US"/>
+        </w:rPr>
+        <w:t xml:space="preserve"> </w:t>
+      </w:r>
+      <w:proofErr w:type="spellStart"/>
+      <w:r>
+        <w:rPr>
+          <w:rFonts w:ascii="Consolas" w:hAnsi="Consolas" w:cs="Consolas"/>
+          <w:color w:val="000000"/>
+          <w:sz w:val="19"/>
+          <w:szCs w:val="19"/>
+          <w:highlight w:val="lightGray"/>
+          <w:lang w:val="en-US"/>
+        </w:rPr>
+        <w:t>i</w:t>
+      </w:r>
+      <w:proofErr w:type="spellEnd"/>
+      <w:r>
+        <w:rPr>
+          <w:rFonts w:ascii="Consolas" w:hAnsi="Consolas" w:cs="Consolas"/>
+          <w:color w:val="000000"/>
+          <w:sz w:val="19"/>
+          <w:szCs w:val="19"/>
+          <w:highlight w:val="lightGray"/>
+          <w:lang w:val="en-US"/>
+        </w:rPr>
+        <w:t xml:space="preserve"> = 0; </w:t>
+      </w:r>
+      <w:proofErr w:type="spellStart"/>
+      <w:r>
+        <w:rPr>
+          <w:rFonts w:ascii="Consolas" w:hAnsi="Consolas" w:cs="Consolas"/>
+          <w:color w:val="000000"/>
+          <w:sz w:val="19"/>
+          <w:szCs w:val="19"/>
+          <w:highlight w:val="lightGray"/>
+          <w:lang w:val="en-US"/>
+        </w:rPr>
+        <w:t>i</w:t>
+      </w:r>
+      <w:proofErr w:type="spellEnd"/>
+      <w:r>
+        <w:rPr>
+          <w:rFonts w:ascii="Consolas" w:hAnsi="Consolas" w:cs="Consolas"/>
+          <w:color w:val="000000"/>
+          <w:sz w:val="19"/>
+          <w:szCs w:val="19"/>
+          <w:highlight w:val="lightGray"/>
+          <w:lang w:val="en-US"/>
+        </w:rPr>
+        <w:t xml:space="preserve"> &lt; </w:t>
+      </w:r>
+      <w:proofErr w:type="spellStart"/>
+      <w:r>
+        <w:rPr>
+          <w:rFonts w:ascii="Consolas" w:hAnsi="Consolas" w:cs="Consolas"/>
+          <w:color w:val="000000"/>
+          <w:sz w:val="19"/>
+          <w:szCs w:val="19"/>
+          <w:highlight w:val="lightGray"/>
+          <w:lang w:val="en-US"/>
+        </w:rPr>
+        <w:t>waves.Count</w:t>
+      </w:r>
+      <w:proofErr w:type="spellEnd"/>
+      <w:r>
+        <w:rPr>
+          <w:rFonts w:ascii="Consolas" w:hAnsi="Consolas" w:cs="Consolas"/>
+          <w:color w:val="000000"/>
+          <w:sz w:val="19"/>
+          <w:szCs w:val="19"/>
+          <w:highlight w:val="lightGray"/>
+          <w:lang w:val="en-US"/>
+        </w:rPr>
+        <w:t xml:space="preserve">; </w:t>
+      </w:r>
+      <w:proofErr w:type="spellStart"/>
+      <w:r>
+        <w:rPr>
+          <w:rFonts w:ascii="Consolas" w:hAnsi="Consolas" w:cs="Consolas"/>
+          <w:color w:val="000000"/>
+          <w:sz w:val="19"/>
+          <w:szCs w:val="19"/>
+          <w:highlight w:val="lightGray"/>
+          <w:lang w:val="en-US"/>
+        </w:rPr>
+        <w:t>i</w:t>
+      </w:r>
+      <w:proofErr w:type="spellEnd"/>
+      <w:r>
+        <w:rPr>
+          <w:rFonts w:ascii="Consolas" w:hAnsi="Consolas" w:cs="Consolas"/>
+          <w:color w:val="000000"/>
+          <w:sz w:val="19"/>
+          <w:szCs w:val="19"/>
+          <w:highlight w:val="lightGray"/>
+          <w:lang w:val="en-US"/>
+        </w:rPr>
+        <w:t>++)</w:t>
+      </w:r>
+    </w:p>
+    <w:p>
+      <w:pPr>
+        <w:autoSpaceDE w:val="0"/>
+        <w:autoSpaceDN w:val="0"/>
+        <w:adjustRightInd w:val="0"/>
+        <w:spacing w:after="0" w:line="240" w:lineRule="auto"/>
+        <w:rPr>
+          <w:rFonts w:ascii="Consolas" w:hAnsi="Consolas" w:cs="Consolas"/>
+          <w:color w:val="000000"/>
+          <w:sz w:val="19"/>
+          <w:szCs w:val="19"/>
+          <w:highlight w:val="lightGray"/>
+          <w:lang w:val="en-US"/>
+        </w:rPr>
+      </w:pPr>
+      <w:r>
+        <w:rPr>
+          <w:rFonts w:ascii="Consolas" w:hAnsi="Consolas" w:cs="Consolas"/>
+          <w:color w:val="000000"/>
+          <w:sz w:val="19"/>
+          <w:szCs w:val="19"/>
+          <w:highlight w:val="lightGray"/>
+          <w:lang w:val="en-US"/>
+        </w:rPr>
+        <w:t xml:space="preserve">        {</w:t>
+      </w:r>
+    </w:p>
+    <w:p>
+      <w:pPr>
+        <w:autoSpaceDE w:val="0"/>
+        <w:autoSpaceDN w:val="0"/>
+        <w:adjustRightInd w:val="0"/>
+        <w:spacing w:after="0" w:line="240" w:lineRule="auto"/>
+        <w:rPr>
+          <w:rFonts w:ascii="Consolas" w:hAnsi="Consolas" w:cs="Consolas"/>
+          <w:color w:val="000000"/>
+          <w:sz w:val="19"/>
+          <w:szCs w:val="19"/>
+          <w:highlight w:val="lightGray"/>
+          <w:lang w:val="en-US"/>
+        </w:rPr>
+      </w:pPr>
+      <w:r>
+        <w:rPr>
+          <w:rFonts w:ascii="Consolas" w:hAnsi="Consolas" w:cs="Consolas"/>
+          <w:color w:val="000000"/>
+          <w:sz w:val="19"/>
+          <w:szCs w:val="19"/>
+          <w:highlight w:val="lightGray"/>
+          <w:lang w:val="en-US"/>
+        </w:rPr>
+        <w:t xml:space="preserve">            </w:t>
+      </w:r>
+      <w:proofErr w:type="spellStart"/>
+      <w:r>
+        <w:rPr>
+          <w:rFonts w:ascii="Consolas" w:hAnsi="Consolas" w:cs="Consolas"/>
+          <w:color w:val="000000"/>
+          <w:sz w:val="19"/>
+          <w:szCs w:val="19"/>
+          <w:highlight w:val="lightGray"/>
+          <w:lang w:val="en-US"/>
+        </w:rPr>
+        <w:t>JArray</w:t>
+      </w:r>
+      <w:proofErr w:type="spellEnd"/>
+      <w:r>
+        <w:rPr>
+          <w:rFonts w:ascii="Consolas" w:hAnsi="Consolas" w:cs="Consolas"/>
+          <w:color w:val="000000"/>
+          <w:sz w:val="19"/>
+          <w:szCs w:val="19"/>
+          <w:highlight w:val="lightGray"/>
+          <w:lang w:val="en-US"/>
+        </w:rPr>
+        <w:t xml:space="preserve"> </w:t>
+      </w:r>
+      <w:proofErr w:type="spellStart"/>
+      <w:r>
+        <w:rPr>
+          <w:rFonts w:ascii="Consolas" w:hAnsi="Consolas" w:cs="Consolas"/>
+          <w:color w:val="000000"/>
+          <w:sz w:val="19"/>
+          <w:szCs w:val="19"/>
+          <w:highlight w:val="lightGray"/>
+          <w:lang w:val="en-US"/>
+        </w:rPr>
+        <w:t>typesInWave</w:t>
+      </w:r>
+      <w:proofErr w:type="spellEnd"/>
+      <w:r>
+        <w:rPr>
+          <w:rFonts w:ascii="Consolas" w:hAnsi="Consolas" w:cs="Consolas"/>
+          <w:color w:val="000000"/>
+          <w:sz w:val="19"/>
+          <w:szCs w:val="19"/>
+          <w:highlight w:val="lightGray"/>
+          <w:lang w:val="en-US"/>
+        </w:rPr>
+        <w:t xml:space="preserve"> = (</w:t>
+      </w:r>
+      <w:proofErr w:type="spellStart"/>
+      <w:r>
+        <w:rPr>
+          <w:rFonts w:ascii="Consolas" w:hAnsi="Consolas" w:cs="Consolas"/>
+          <w:color w:val="000000"/>
+          <w:sz w:val="19"/>
+          <w:szCs w:val="19"/>
+          <w:highlight w:val="lightGray"/>
+          <w:lang w:val="en-US"/>
+        </w:rPr>
+        <w:t>JArray</w:t>
+      </w:r>
+      <w:proofErr w:type="spellEnd"/>
+      <w:r>
+        <w:rPr>
+          <w:rFonts w:ascii="Consolas" w:hAnsi="Consolas" w:cs="Consolas"/>
+          <w:color w:val="000000"/>
+          <w:sz w:val="19"/>
+          <w:szCs w:val="19"/>
+          <w:highlight w:val="lightGray"/>
+          <w:lang w:val="en-US"/>
+        </w:rPr>
+        <w:t>)</w:t>
+      </w:r>
+      <w:proofErr w:type="spellStart"/>
+      <w:r>
+        <w:rPr>
+          <w:rFonts w:ascii="Consolas" w:hAnsi="Consolas" w:cs="Consolas"/>
+          <w:color w:val="000000"/>
+          <w:sz w:val="19"/>
+          <w:szCs w:val="19"/>
+          <w:highlight w:val="lightGray"/>
+          <w:lang w:val="en-US"/>
+        </w:rPr>
+        <w:t>levelJsonObject</w:t>
+      </w:r>
+      <w:proofErr w:type="spellEnd"/>
+      <w:r>
+        <w:rPr>
+          <w:rFonts w:ascii="Consolas" w:hAnsi="Consolas" w:cs="Consolas"/>
+          <w:color w:val="000000"/>
+          <w:sz w:val="19"/>
+          <w:szCs w:val="19"/>
+          <w:highlight w:val="lightGray"/>
+          <w:lang w:val="en-US"/>
+        </w:rPr>
+        <w:t>[</w:t>
+      </w:r>
+      <w:r>
+        <w:rPr>
+          <w:rFonts w:ascii="Consolas" w:hAnsi="Consolas" w:cs="Consolas"/>
+          <w:color w:val="A31515"/>
+          <w:sz w:val="19"/>
+          <w:szCs w:val="19"/>
+          <w:highlight w:val="lightGray"/>
+          <w:lang w:val="en-US"/>
+        </w:rPr>
+        <w:t>"waves"</w:t>
+      </w:r>
+      <w:r>
+        <w:rPr>
+          <w:rFonts w:ascii="Consolas" w:hAnsi="Consolas" w:cs="Consolas"/>
+          <w:color w:val="000000"/>
+          <w:sz w:val="19"/>
+          <w:szCs w:val="19"/>
+          <w:highlight w:val="lightGray"/>
+          <w:lang w:val="en-US"/>
+        </w:rPr>
+        <w:t>][</w:t>
+      </w:r>
+      <w:proofErr w:type="spellStart"/>
+      <w:r>
+        <w:rPr>
+          <w:rFonts w:ascii="Consolas" w:hAnsi="Consolas" w:cs="Consolas"/>
+          <w:color w:val="000000"/>
+          <w:sz w:val="19"/>
+          <w:szCs w:val="19"/>
+          <w:highlight w:val="lightGray"/>
+          <w:lang w:val="en-US"/>
+        </w:rPr>
+        <w:t>i</w:t>
+      </w:r>
+      <w:proofErr w:type="spellEnd"/>
+      <w:r>
+        <w:rPr>
+          <w:rFonts w:ascii="Consolas" w:hAnsi="Consolas" w:cs="Consolas"/>
+          <w:color w:val="000000"/>
+          <w:sz w:val="19"/>
+          <w:szCs w:val="19"/>
+          <w:highlight w:val="lightGray"/>
+          <w:lang w:val="en-US"/>
+        </w:rPr>
+        <w:t>][</w:t>
+      </w:r>
+      <w:r>
+        <w:rPr>
+          <w:rFonts w:ascii="Consolas" w:hAnsi="Consolas" w:cs="Consolas"/>
+          <w:color w:val="A31515"/>
+          <w:sz w:val="19"/>
+          <w:szCs w:val="19"/>
+          <w:highlight w:val="lightGray"/>
+          <w:lang w:val="en-US"/>
+        </w:rPr>
+        <w:t>"types"</w:t>
+      </w:r>
+      <w:r>
+        <w:rPr>
+          <w:rFonts w:ascii="Consolas" w:hAnsi="Consolas" w:cs="Consolas"/>
+          <w:color w:val="000000"/>
+          <w:sz w:val="19"/>
+          <w:szCs w:val="19"/>
+          <w:highlight w:val="lightGray"/>
+          <w:lang w:val="en-US"/>
+        </w:rPr>
+        <w:t>];</w:t>
+      </w:r>
+    </w:p>
+    <w:p>
+      <w:pPr>
+        <w:autoSpaceDE w:val="0"/>
+        <w:autoSpaceDN w:val="0"/>
+        <w:adjustRightInd w:val="0"/>
+        <w:spacing w:after="0" w:line="240" w:lineRule="auto"/>
+        <w:rPr>
+          <w:rFonts w:ascii="Consolas" w:hAnsi="Consolas" w:cs="Consolas"/>
+          <w:color w:val="000000"/>
+          <w:sz w:val="19"/>
+          <w:szCs w:val="19"/>
+          <w:highlight w:val="lightGray"/>
+          <w:lang w:val="en-US"/>
+        </w:rPr>
+      </w:pPr>
+      <w:r>
+        <w:rPr>
+          <w:rFonts w:ascii="Consolas" w:hAnsi="Consolas" w:cs="Consolas"/>
+          <w:color w:val="000000"/>
+          <w:sz w:val="19"/>
+          <w:szCs w:val="19"/>
+          <w:highlight w:val="lightGray"/>
+          <w:lang w:val="en-US"/>
+        </w:rPr>
+        <w:t xml:space="preserve">            </w:t>
+      </w:r>
+      <w:proofErr w:type="spellStart"/>
+      <w:r>
+        <w:rPr>
+          <w:rFonts w:ascii="Consolas" w:hAnsi="Consolas" w:cs="Consolas"/>
+          <w:color w:val="000000"/>
+          <w:sz w:val="19"/>
+          <w:szCs w:val="19"/>
+          <w:highlight w:val="lightGray"/>
+          <w:lang w:val="en-US"/>
+        </w:rPr>
+        <w:t>Debug.Log</w:t>
+      </w:r>
+      <w:proofErr w:type="spellEnd"/>
+      <w:r>
+        <w:rPr>
+          <w:rFonts w:ascii="Consolas" w:hAnsi="Consolas" w:cs="Consolas"/>
+          <w:color w:val="000000"/>
+          <w:sz w:val="19"/>
+          <w:szCs w:val="19"/>
+          <w:highlight w:val="lightGray"/>
+          <w:lang w:val="en-US"/>
+        </w:rPr>
+        <w:t>(</w:t>
+      </w:r>
+      <w:r>
+        <w:rPr>
+          <w:rFonts w:ascii="Consolas" w:hAnsi="Consolas" w:cs="Consolas"/>
+          <w:color w:val="A31515"/>
+          <w:sz w:val="19"/>
+          <w:szCs w:val="19"/>
+          <w:highlight w:val="lightGray"/>
+          <w:lang w:val="en-US"/>
+        </w:rPr>
+        <w:t>"WAVE: "</w:t>
+      </w:r>
+      <w:r>
+        <w:rPr>
+          <w:rFonts w:ascii="Consolas" w:hAnsi="Consolas" w:cs="Consolas"/>
+          <w:color w:val="000000"/>
+          <w:sz w:val="19"/>
+          <w:szCs w:val="19"/>
+          <w:highlight w:val="lightGray"/>
+          <w:lang w:val="en-US"/>
+        </w:rPr>
+        <w:t xml:space="preserve"> + </w:t>
+      </w:r>
+      <w:proofErr w:type="spellStart"/>
+      <w:r>
+        <w:rPr>
+          <w:rFonts w:ascii="Consolas" w:hAnsi="Consolas" w:cs="Consolas"/>
+          <w:color w:val="000000"/>
+          <w:sz w:val="19"/>
+          <w:szCs w:val="19"/>
+          <w:highlight w:val="lightGray"/>
+          <w:lang w:val="en-US"/>
+        </w:rPr>
+        <w:t>i</w:t>
+      </w:r>
+      <w:proofErr w:type="spellEnd"/>
+      <w:r>
+        <w:rPr>
+          <w:rFonts w:ascii="Consolas" w:hAnsi="Consolas" w:cs="Consolas"/>
+          <w:color w:val="000000"/>
+          <w:sz w:val="19"/>
+          <w:szCs w:val="19"/>
+          <w:highlight w:val="lightGray"/>
+          <w:lang w:val="en-US"/>
+        </w:rPr>
+        <w:t>);</w:t>
+      </w:r>
+    </w:p>
+    <w:p>
+      <w:pPr>
+        <w:autoSpaceDE w:val="0"/>
+        <w:autoSpaceDN w:val="0"/>
+        <w:adjustRightInd w:val="0"/>
+        <w:spacing w:after="0" w:line="240" w:lineRule="auto"/>
+        <w:rPr>
+          <w:rFonts w:ascii="Consolas" w:hAnsi="Consolas" w:cs="Consolas"/>
+          <w:color w:val="000000"/>
+          <w:sz w:val="19"/>
+          <w:szCs w:val="19"/>
+          <w:highlight w:val="lightGray"/>
+          <w:lang w:val="en-US"/>
+        </w:rPr>
+      </w:pPr>
+      <w:r>
+        <w:rPr>
+          <w:rFonts w:ascii="Consolas" w:hAnsi="Consolas" w:cs="Consolas"/>
+          <w:color w:val="000000"/>
+          <w:sz w:val="19"/>
+          <w:szCs w:val="19"/>
+          <w:highlight w:val="lightGray"/>
+          <w:lang w:val="en-US"/>
+        </w:rPr>
+        <w:t xml:space="preserve">            </w:t>
+      </w:r>
+      <w:r>
+        <w:rPr>
+          <w:rFonts w:ascii="Consolas" w:hAnsi="Consolas" w:cs="Consolas"/>
+          <w:color w:val="0000FF"/>
+          <w:sz w:val="19"/>
+          <w:szCs w:val="19"/>
+          <w:highlight w:val="lightGray"/>
+          <w:lang w:val="en-US"/>
+        </w:rPr>
+        <w:t>for</w:t>
+      </w:r>
+      <w:r>
+        <w:rPr>
+          <w:rFonts w:ascii="Consolas" w:hAnsi="Consolas" w:cs="Consolas"/>
+          <w:color w:val="000000"/>
+          <w:sz w:val="19"/>
+          <w:szCs w:val="19"/>
+          <w:highlight w:val="lightGray"/>
+          <w:lang w:val="en-US"/>
+        </w:rPr>
+        <w:t xml:space="preserve"> (</w:t>
+      </w:r>
+      <w:r>
+        <w:rPr>
+          <w:rFonts w:ascii="Consolas" w:hAnsi="Consolas" w:cs="Consolas"/>
+          <w:color w:val="0000FF"/>
+          <w:sz w:val="19"/>
+          <w:szCs w:val="19"/>
+          <w:highlight w:val="lightGray"/>
+          <w:lang w:val="en-US"/>
+        </w:rPr>
+        <w:t>int</w:t>
+      </w:r>
+      <w:r>
+        <w:rPr>
+          <w:rFonts w:ascii="Consolas" w:hAnsi="Consolas" w:cs="Consolas"/>
+          <w:color w:val="000000"/>
+          <w:sz w:val="19"/>
+          <w:szCs w:val="19"/>
+          <w:highlight w:val="lightGray"/>
+          <w:lang w:val="en-US"/>
+        </w:rPr>
+        <w:t xml:space="preserve"> k = 0; k &lt; </w:t>
+      </w:r>
+      <w:proofErr w:type="spellStart"/>
+      <w:r>
+        <w:rPr>
+          <w:rFonts w:ascii="Consolas" w:hAnsi="Consolas" w:cs="Consolas"/>
+          <w:color w:val="000000"/>
+          <w:sz w:val="19"/>
+          <w:szCs w:val="19"/>
+          <w:highlight w:val="lightGray"/>
+          <w:lang w:val="en-US"/>
+        </w:rPr>
+        <w:t>typesInWave.Count</w:t>
+      </w:r>
+      <w:proofErr w:type="spellEnd"/>
+      <w:r>
+        <w:rPr>
+          <w:rFonts w:ascii="Consolas" w:hAnsi="Consolas" w:cs="Consolas"/>
+          <w:color w:val="000000"/>
+          <w:sz w:val="19"/>
+          <w:szCs w:val="19"/>
+          <w:highlight w:val="lightGray"/>
+          <w:lang w:val="en-US"/>
+        </w:rPr>
+        <w:t>; k++)</w:t>
+      </w:r>
+    </w:p>
+    <w:p>
+      <w:pPr>
+        <w:autoSpaceDE w:val="0"/>
+        <w:autoSpaceDN w:val="0"/>
+        <w:adjustRightInd w:val="0"/>
+        <w:spacing w:after="0" w:line="240" w:lineRule="auto"/>
+        <w:rPr>
+          <w:rFonts w:ascii="Consolas" w:hAnsi="Consolas" w:cs="Consolas"/>
+          <w:color w:val="000000"/>
+          <w:sz w:val="19"/>
+          <w:szCs w:val="19"/>
+          <w:highlight w:val="lightGray"/>
+          <w:lang w:val="en-US"/>
+        </w:rPr>
+      </w:pPr>
+      <w:r>
+        <w:rPr>
+          <w:rFonts w:ascii="Consolas" w:hAnsi="Consolas" w:cs="Consolas"/>
+          <w:color w:val="000000"/>
+          <w:sz w:val="19"/>
+          <w:szCs w:val="19"/>
+          <w:highlight w:val="lightGray"/>
+          <w:lang w:val="en-US"/>
+        </w:rPr>
+        <w:t xml:space="preserve">            {</w:t>
+      </w:r>
+    </w:p>
+    <w:p>
+      <w:pPr>
+        <w:autoSpaceDE w:val="0"/>
+        <w:autoSpaceDN w:val="0"/>
+        <w:adjustRightInd w:val="0"/>
+        <w:spacing w:after="0" w:line="240" w:lineRule="auto"/>
+        <w:rPr>
+          <w:rFonts w:ascii="Consolas" w:hAnsi="Consolas" w:cs="Consolas"/>
+          <w:color w:val="000000"/>
+          <w:sz w:val="19"/>
+          <w:szCs w:val="19"/>
+          <w:highlight w:val="lightGray"/>
+          <w:lang w:val="en-US"/>
+        </w:rPr>
+      </w:pPr>
+      <w:r>
+        <w:rPr>
+          <w:rFonts w:ascii="Consolas" w:hAnsi="Consolas" w:cs="Consolas"/>
+          <w:color w:val="000000"/>
+          <w:sz w:val="19"/>
+          <w:szCs w:val="19"/>
+          <w:highlight w:val="lightGray"/>
+          <w:lang w:val="en-US"/>
+        </w:rPr>
+        <w:lastRenderedPageBreak/>
+        <w:t xml:space="preserve">                </w:t>
+      </w:r>
+      <w:r>
+        <w:rPr>
+          <w:rFonts w:ascii="Consolas" w:hAnsi="Consolas" w:cs="Consolas"/>
+          <w:color w:val="0000FF"/>
+          <w:sz w:val="19"/>
+          <w:szCs w:val="19"/>
+          <w:highlight w:val="lightGray"/>
+          <w:lang w:val="en-US"/>
+        </w:rPr>
+        <w:t>string</w:t>
+      </w:r>
+      <w:r>
+        <w:rPr>
+          <w:rFonts w:ascii="Consolas" w:hAnsi="Consolas" w:cs="Consolas"/>
+          <w:color w:val="000000"/>
+          <w:sz w:val="19"/>
+          <w:szCs w:val="19"/>
+          <w:highlight w:val="lightGray"/>
+          <w:lang w:val="en-US"/>
+        </w:rPr>
+        <w:t xml:space="preserve"> type = (</w:t>
+      </w:r>
+      <w:r>
+        <w:rPr>
+          <w:rFonts w:ascii="Consolas" w:hAnsi="Consolas" w:cs="Consolas"/>
+          <w:color w:val="0000FF"/>
+          <w:sz w:val="19"/>
+          <w:szCs w:val="19"/>
+          <w:highlight w:val="lightGray"/>
+          <w:lang w:val="en-US"/>
+        </w:rPr>
+        <w:t>string</w:t>
+      </w:r>
+      <w:r>
+        <w:rPr>
+          <w:rFonts w:ascii="Consolas" w:hAnsi="Consolas" w:cs="Consolas"/>
+          <w:color w:val="000000"/>
+          <w:sz w:val="19"/>
+          <w:szCs w:val="19"/>
+          <w:highlight w:val="lightGray"/>
+          <w:lang w:val="en-US"/>
+        </w:rPr>
+        <w:t>)</w:t>
+      </w:r>
+      <w:proofErr w:type="spellStart"/>
+      <w:r>
+        <w:rPr>
+          <w:rFonts w:ascii="Consolas" w:hAnsi="Consolas" w:cs="Consolas"/>
+          <w:color w:val="000000"/>
+          <w:sz w:val="19"/>
+          <w:szCs w:val="19"/>
+          <w:highlight w:val="lightGray"/>
+          <w:lang w:val="en-US"/>
+        </w:rPr>
+        <w:t>levelJsonObject</w:t>
+      </w:r>
+      <w:proofErr w:type="spellEnd"/>
+      <w:r>
+        <w:rPr>
+          <w:rFonts w:ascii="Consolas" w:hAnsi="Consolas" w:cs="Consolas"/>
+          <w:color w:val="000000"/>
+          <w:sz w:val="19"/>
+          <w:szCs w:val="19"/>
+          <w:highlight w:val="lightGray"/>
+          <w:lang w:val="en-US"/>
+        </w:rPr>
+        <w:t>[</w:t>
+      </w:r>
+      <w:r>
+        <w:rPr>
+          <w:rFonts w:ascii="Consolas" w:hAnsi="Consolas" w:cs="Consolas"/>
+          <w:color w:val="A31515"/>
+          <w:sz w:val="19"/>
+          <w:szCs w:val="19"/>
+          <w:highlight w:val="lightGray"/>
+          <w:lang w:val="en-US"/>
+        </w:rPr>
+        <w:t>"waves"</w:t>
+      </w:r>
+      <w:r>
+        <w:rPr>
+          <w:rFonts w:ascii="Consolas" w:hAnsi="Consolas" w:cs="Consolas"/>
+          <w:color w:val="000000"/>
+          <w:sz w:val="19"/>
+          <w:szCs w:val="19"/>
+          <w:highlight w:val="lightGray"/>
+          <w:lang w:val="en-US"/>
+        </w:rPr>
+        <w:t>][</w:t>
+      </w:r>
+      <w:proofErr w:type="spellStart"/>
+      <w:r>
+        <w:rPr>
+          <w:rFonts w:ascii="Consolas" w:hAnsi="Consolas" w:cs="Consolas"/>
+          <w:color w:val="000000"/>
+          <w:sz w:val="19"/>
+          <w:szCs w:val="19"/>
+          <w:highlight w:val="lightGray"/>
+          <w:lang w:val="en-US"/>
+        </w:rPr>
+        <w:t>i</w:t>
+      </w:r>
+      <w:proofErr w:type="spellEnd"/>
+      <w:r>
+        <w:rPr>
+          <w:rFonts w:ascii="Consolas" w:hAnsi="Consolas" w:cs="Consolas"/>
+          <w:color w:val="000000"/>
+          <w:sz w:val="19"/>
+          <w:szCs w:val="19"/>
+          <w:highlight w:val="lightGray"/>
+          <w:lang w:val="en-US"/>
+        </w:rPr>
+        <w:t>][</w:t>
+      </w:r>
+      <w:r>
+        <w:rPr>
+          <w:rFonts w:ascii="Consolas" w:hAnsi="Consolas" w:cs="Consolas"/>
+          <w:color w:val="A31515"/>
+          <w:sz w:val="19"/>
+          <w:szCs w:val="19"/>
+          <w:highlight w:val="lightGray"/>
+          <w:lang w:val="en-US"/>
+        </w:rPr>
+        <w:t>"types"</w:t>
+      </w:r>
+      <w:r>
+        <w:rPr>
+          <w:rFonts w:ascii="Consolas" w:hAnsi="Consolas" w:cs="Consolas"/>
+          <w:color w:val="000000"/>
+          <w:sz w:val="19"/>
+          <w:szCs w:val="19"/>
+          <w:highlight w:val="lightGray"/>
+          <w:lang w:val="en-US"/>
+        </w:rPr>
+        <w:t>][k][</w:t>
+      </w:r>
+      <w:r>
+        <w:rPr>
+          <w:rFonts w:ascii="Consolas" w:hAnsi="Consolas" w:cs="Consolas"/>
+          <w:color w:val="A31515"/>
+          <w:sz w:val="19"/>
+          <w:szCs w:val="19"/>
+          <w:highlight w:val="lightGray"/>
+          <w:lang w:val="en-US"/>
+        </w:rPr>
+        <w:t>"type"</w:t>
+      </w:r>
+      <w:r>
+        <w:rPr>
+          <w:rFonts w:ascii="Consolas" w:hAnsi="Consolas" w:cs="Consolas"/>
+          <w:color w:val="000000"/>
+          <w:sz w:val="19"/>
+          <w:szCs w:val="19"/>
+          <w:highlight w:val="lightGray"/>
+          <w:lang w:val="en-US"/>
+        </w:rPr>
+        <w:t>];</w:t>
+      </w:r>
+    </w:p>
+    <w:p>
+      <w:pPr>
+        <w:autoSpaceDE w:val="0"/>
+        <w:autoSpaceDN w:val="0"/>
+        <w:adjustRightInd w:val="0"/>
+        <w:spacing w:after="0" w:line="240" w:lineRule="auto"/>
+        <w:rPr>
+          <w:rFonts w:ascii="Consolas" w:hAnsi="Consolas" w:cs="Consolas"/>
+          <w:color w:val="000000"/>
+          <w:sz w:val="19"/>
+          <w:szCs w:val="19"/>
+          <w:highlight w:val="lightGray"/>
+          <w:lang w:val="en-US"/>
+        </w:rPr>
+      </w:pPr>
+      <w:r>
+        <w:rPr>
+          <w:rFonts w:ascii="Consolas" w:hAnsi="Consolas" w:cs="Consolas"/>
+          <w:color w:val="000000"/>
+          <w:sz w:val="19"/>
+          <w:szCs w:val="19"/>
+          <w:highlight w:val="lightGray"/>
+          <w:lang w:val="en-US"/>
+        </w:rPr>
+        <w:t xml:space="preserve">                </w:t>
+      </w:r>
+      <w:r>
+        <w:rPr>
+          <w:rFonts w:ascii="Consolas" w:hAnsi="Consolas" w:cs="Consolas"/>
+          <w:color w:val="0000FF"/>
+          <w:sz w:val="19"/>
+          <w:szCs w:val="19"/>
+          <w:highlight w:val="lightGray"/>
+          <w:lang w:val="en-US"/>
+        </w:rPr>
+        <w:t>int</w:t>
+      </w:r>
+      <w:r>
+        <w:rPr>
+          <w:rFonts w:ascii="Consolas" w:hAnsi="Consolas" w:cs="Consolas"/>
+          <w:color w:val="000000"/>
+          <w:sz w:val="19"/>
+          <w:szCs w:val="19"/>
+          <w:highlight w:val="lightGray"/>
+          <w:lang w:val="en-US"/>
+        </w:rPr>
+        <w:t xml:space="preserve"> count = (</w:t>
+      </w:r>
+      <w:r>
+        <w:rPr>
+          <w:rFonts w:ascii="Consolas" w:hAnsi="Consolas" w:cs="Consolas"/>
+          <w:color w:val="0000FF"/>
+          <w:sz w:val="19"/>
+          <w:szCs w:val="19"/>
+          <w:highlight w:val="lightGray"/>
+          <w:lang w:val="en-US"/>
+        </w:rPr>
+        <w:t>int</w:t>
+      </w:r>
+      <w:r>
+        <w:rPr>
+          <w:rFonts w:ascii="Consolas" w:hAnsi="Consolas" w:cs="Consolas"/>
+          <w:color w:val="000000"/>
+          <w:sz w:val="19"/>
+          <w:szCs w:val="19"/>
+          <w:highlight w:val="lightGray"/>
+          <w:lang w:val="en-US"/>
+        </w:rPr>
+        <w:t>)</w:t>
+      </w:r>
+      <w:proofErr w:type="spellStart"/>
+      <w:r>
+        <w:rPr>
+          <w:rFonts w:ascii="Consolas" w:hAnsi="Consolas" w:cs="Consolas"/>
+          <w:color w:val="000000"/>
+          <w:sz w:val="19"/>
+          <w:szCs w:val="19"/>
+          <w:highlight w:val="lightGray"/>
+          <w:lang w:val="en-US"/>
+        </w:rPr>
+        <w:t>levelJsonObject</w:t>
+      </w:r>
+      <w:proofErr w:type="spellEnd"/>
+      <w:r>
+        <w:rPr>
+          <w:rFonts w:ascii="Consolas" w:hAnsi="Consolas" w:cs="Consolas"/>
+          <w:color w:val="000000"/>
+          <w:sz w:val="19"/>
+          <w:szCs w:val="19"/>
+          <w:highlight w:val="lightGray"/>
+          <w:lang w:val="en-US"/>
+        </w:rPr>
+        <w:t>[</w:t>
+      </w:r>
+      <w:r>
+        <w:rPr>
+          <w:rFonts w:ascii="Consolas" w:hAnsi="Consolas" w:cs="Consolas"/>
+          <w:color w:val="A31515"/>
+          <w:sz w:val="19"/>
+          <w:szCs w:val="19"/>
+          <w:highlight w:val="lightGray"/>
+          <w:lang w:val="en-US"/>
+        </w:rPr>
+        <w:t>"waves"</w:t>
+      </w:r>
+      <w:r>
+        <w:rPr>
+          <w:rFonts w:ascii="Consolas" w:hAnsi="Consolas" w:cs="Consolas"/>
+          <w:color w:val="000000"/>
+          <w:sz w:val="19"/>
+          <w:szCs w:val="19"/>
+          <w:highlight w:val="lightGray"/>
+          <w:lang w:val="en-US"/>
+        </w:rPr>
+        <w:t>][</w:t>
+      </w:r>
+      <w:proofErr w:type="spellStart"/>
+      <w:r>
+        <w:rPr>
+          <w:rFonts w:ascii="Consolas" w:hAnsi="Consolas" w:cs="Consolas"/>
+          <w:color w:val="000000"/>
+          <w:sz w:val="19"/>
+          <w:szCs w:val="19"/>
+          <w:highlight w:val="lightGray"/>
+          <w:lang w:val="en-US"/>
+        </w:rPr>
+        <w:t>i</w:t>
+      </w:r>
+      <w:proofErr w:type="spellEnd"/>
+      <w:r>
+        <w:rPr>
+          <w:rFonts w:ascii="Consolas" w:hAnsi="Consolas" w:cs="Consolas"/>
+          <w:color w:val="000000"/>
+          <w:sz w:val="19"/>
+          <w:szCs w:val="19"/>
+          <w:highlight w:val="lightGray"/>
+          <w:lang w:val="en-US"/>
+        </w:rPr>
+        <w:t>][</w:t>
+      </w:r>
+      <w:r>
+        <w:rPr>
+          <w:rFonts w:ascii="Consolas" w:hAnsi="Consolas" w:cs="Consolas"/>
+          <w:color w:val="A31515"/>
+          <w:sz w:val="19"/>
+          <w:szCs w:val="19"/>
+          <w:highlight w:val="lightGray"/>
+          <w:lang w:val="en-US"/>
+        </w:rPr>
+        <w:t>"types"</w:t>
+      </w:r>
+      <w:r>
+        <w:rPr>
+          <w:rFonts w:ascii="Consolas" w:hAnsi="Consolas" w:cs="Consolas"/>
+          <w:color w:val="000000"/>
+          <w:sz w:val="19"/>
+          <w:szCs w:val="19"/>
+          <w:highlight w:val="lightGray"/>
+          <w:lang w:val="en-US"/>
+        </w:rPr>
+        <w:t>][k][</w:t>
+      </w:r>
+      <w:r>
+        <w:rPr>
+          <w:rFonts w:ascii="Consolas" w:hAnsi="Consolas" w:cs="Consolas"/>
+          <w:color w:val="A31515"/>
+          <w:sz w:val="19"/>
+          <w:szCs w:val="19"/>
+          <w:highlight w:val="lightGray"/>
+          <w:lang w:val="en-US"/>
+        </w:rPr>
+        <w:t>"count"</w:t>
+      </w:r>
+      <w:r>
+        <w:rPr>
+          <w:rFonts w:ascii="Consolas" w:hAnsi="Consolas" w:cs="Consolas"/>
+          <w:color w:val="000000"/>
+          <w:sz w:val="19"/>
+          <w:szCs w:val="19"/>
+          <w:highlight w:val="lightGray"/>
+          <w:lang w:val="en-US"/>
+        </w:rPr>
+        <w:t>];</w:t>
+      </w:r>
+    </w:p>
+    <w:p>
+      <w:pPr>
+        <w:autoSpaceDE w:val="0"/>
+        <w:autoSpaceDN w:val="0"/>
+        <w:adjustRightInd w:val="0"/>
+        <w:spacing w:after="0" w:line="240" w:lineRule="auto"/>
+        <w:rPr>
+          <w:rFonts w:ascii="Consolas" w:hAnsi="Consolas" w:cs="Consolas"/>
+          <w:color w:val="000000"/>
+          <w:sz w:val="19"/>
+          <w:szCs w:val="19"/>
+          <w:highlight w:val="lightGray"/>
+          <w:lang w:val="en-US"/>
+        </w:rPr>
+      </w:pPr>
+    </w:p>
+    <w:p>
+      <w:pPr>
+        <w:autoSpaceDE w:val="0"/>
+        <w:autoSpaceDN w:val="0"/>
+        <w:adjustRightInd w:val="0"/>
+        <w:spacing w:after="0" w:line="240" w:lineRule="auto"/>
+        <w:rPr>
+          <w:rFonts w:ascii="Consolas" w:hAnsi="Consolas" w:cs="Consolas"/>
+          <w:color w:val="000000"/>
+          <w:sz w:val="19"/>
+          <w:szCs w:val="19"/>
+          <w:highlight w:val="lightGray"/>
+          <w:lang w:val="en-US"/>
+        </w:rPr>
+      </w:pPr>
+      <w:r>
+        <w:rPr>
+          <w:rFonts w:ascii="Consolas" w:hAnsi="Consolas" w:cs="Consolas"/>
+          <w:color w:val="000000"/>
+          <w:sz w:val="19"/>
+          <w:szCs w:val="19"/>
+          <w:highlight w:val="lightGray"/>
+          <w:lang w:val="en-US"/>
+        </w:rPr>
+        <w:t xml:space="preserve">                </w:t>
+      </w:r>
+      <w:proofErr w:type="spellStart"/>
+      <w:r>
+        <w:rPr>
+          <w:rFonts w:ascii="Consolas" w:hAnsi="Consolas" w:cs="Consolas"/>
+          <w:color w:val="000000"/>
+          <w:sz w:val="19"/>
+          <w:szCs w:val="19"/>
+          <w:highlight w:val="lightGray"/>
+          <w:lang w:val="en-US"/>
+        </w:rPr>
+        <w:t>Debug.Log</w:t>
+      </w:r>
+      <w:proofErr w:type="spellEnd"/>
+      <w:r>
+        <w:rPr>
+          <w:rFonts w:ascii="Consolas" w:hAnsi="Consolas" w:cs="Consolas"/>
+          <w:color w:val="000000"/>
+          <w:sz w:val="19"/>
+          <w:szCs w:val="19"/>
+          <w:highlight w:val="lightGray"/>
+          <w:lang w:val="en-US"/>
+        </w:rPr>
+        <w:t>(</w:t>
+      </w:r>
+      <w:r>
+        <w:rPr>
+          <w:rFonts w:ascii="Consolas" w:hAnsi="Consolas" w:cs="Consolas"/>
+          <w:color w:val="A31515"/>
+          <w:sz w:val="19"/>
+          <w:szCs w:val="19"/>
+          <w:highlight w:val="lightGray"/>
+          <w:lang w:val="en-US"/>
+        </w:rPr>
+        <w:t>"type: "</w:t>
+      </w:r>
+      <w:r>
+        <w:rPr>
+          <w:rFonts w:ascii="Consolas" w:hAnsi="Consolas" w:cs="Consolas"/>
+          <w:color w:val="000000"/>
+          <w:sz w:val="19"/>
+          <w:szCs w:val="19"/>
+          <w:highlight w:val="lightGray"/>
+          <w:lang w:val="en-US"/>
+        </w:rPr>
+        <w:t>+ type);</w:t>
+      </w:r>
+    </w:p>
+    <w:p>
+      <w:pPr>
+        <w:autoSpaceDE w:val="0"/>
+        <w:autoSpaceDN w:val="0"/>
+        <w:adjustRightInd w:val="0"/>
+        <w:spacing w:after="0" w:line="240" w:lineRule="auto"/>
+        <w:rPr>
+          <w:rFonts w:ascii="Consolas" w:hAnsi="Consolas" w:cs="Consolas"/>
+          <w:color w:val="000000"/>
+          <w:sz w:val="19"/>
+          <w:szCs w:val="19"/>
+          <w:highlight w:val="lightGray"/>
+          <w:lang w:val="en-US"/>
+        </w:rPr>
+      </w:pPr>
+      <w:r>
+        <w:rPr>
+          <w:rFonts w:ascii="Consolas" w:hAnsi="Consolas" w:cs="Consolas"/>
+          <w:color w:val="000000"/>
+          <w:sz w:val="19"/>
+          <w:szCs w:val="19"/>
+          <w:highlight w:val="lightGray"/>
+          <w:lang w:val="en-US"/>
+        </w:rPr>
+        <w:t xml:space="preserve">                </w:t>
+      </w:r>
+      <w:proofErr w:type="spellStart"/>
+      <w:r>
+        <w:rPr>
+          <w:rFonts w:ascii="Consolas" w:hAnsi="Consolas" w:cs="Consolas"/>
+          <w:color w:val="000000"/>
+          <w:sz w:val="19"/>
+          <w:szCs w:val="19"/>
+          <w:highlight w:val="lightGray"/>
+          <w:lang w:val="en-US"/>
+        </w:rPr>
+        <w:t>Debug.Log</w:t>
+      </w:r>
+      <w:proofErr w:type="spellEnd"/>
+      <w:r>
+        <w:rPr>
+          <w:rFonts w:ascii="Consolas" w:hAnsi="Consolas" w:cs="Consolas"/>
+          <w:color w:val="000000"/>
+          <w:sz w:val="19"/>
+          <w:szCs w:val="19"/>
+          <w:highlight w:val="lightGray"/>
+          <w:lang w:val="en-US"/>
+        </w:rPr>
+        <w:t>(</w:t>
+      </w:r>
+      <w:r>
+        <w:rPr>
+          <w:rFonts w:ascii="Consolas" w:hAnsi="Consolas" w:cs="Consolas"/>
+          <w:color w:val="A31515"/>
+          <w:sz w:val="19"/>
+          <w:szCs w:val="19"/>
+          <w:highlight w:val="lightGray"/>
+          <w:lang w:val="en-US"/>
+        </w:rPr>
+        <w:t>"count: "</w:t>
+      </w:r>
+      <w:r>
+        <w:rPr>
+          <w:rFonts w:ascii="Consolas" w:hAnsi="Consolas" w:cs="Consolas"/>
+          <w:color w:val="000000"/>
+          <w:sz w:val="19"/>
+          <w:szCs w:val="19"/>
+          <w:highlight w:val="lightGray"/>
+          <w:lang w:val="en-US"/>
+        </w:rPr>
+        <w:t xml:space="preserve"> + count);</w:t>
+      </w:r>
+    </w:p>
+    <w:p>
+      <w:pPr>
+        <w:autoSpaceDE w:val="0"/>
+        <w:autoSpaceDN w:val="0"/>
+        <w:adjustRightInd w:val="0"/>
+        <w:spacing w:after="0" w:line="240" w:lineRule="auto"/>
+        <w:rPr>
+          <w:rFonts w:ascii="Consolas" w:hAnsi="Consolas" w:cs="Consolas"/>
+          <w:color w:val="000000"/>
+          <w:sz w:val="19"/>
+          <w:szCs w:val="19"/>
+          <w:highlight w:val="lightGray"/>
+          <w:lang w:val="en-US"/>
+        </w:rPr>
+      </w:pPr>
+      <w:r>
+        <w:rPr>
+          <w:rFonts w:ascii="Consolas" w:hAnsi="Consolas" w:cs="Consolas"/>
+          <w:color w:val="000000"/>
+          <w:sz w:val="19"/>
+          <w:szCs w:val="19"/>
+          <w:highlight w:val="lightGray"/>
+          <w:lang w:val="en-US"/>
+        </w:rPr>
+        <w:t xml:space="preserve">            }</w:t>
+      </w:r>
+    </w:p>
+    <w:p>
+      <w:pPr>
+        <w:rPr>
+          <w:lang w:val="en-US"/>
+        </w:rPr>
+      </w:pPr>
+      <w:r>
+        <w:rPr>
+          <w:rFonts w:ascii="Consolas" w:hAnsi="Consolas" w:cs="Consolas"/>
+          <w:color w:val="000000"/>
+          <w:sz w:val="19"/>
+          <w:szCs w:val="19"/>
+          <w:highlight w:val="lightGray"/>
+          <w:lang w:val="en-US"/>
+        </w:rPr>
+        <w:t xml:space="preserve">        }</w:t>
+      </w:r>
+    </w:p>
+    <w:p>
+      <w:pPr>
         <w:pStyle w:val="1"/>
         <w:rPr>
           <w:lang w:val="en-US"/>
@@ -4292,7 +5913,6 @@
         <w:rPr>
           <w:lang w:val="en-US"/>
         </w:rPr>
-        <w:lastRenderedPageBreak/>
         <w:t xml:space="preserve">Unity NavMesh </w:t>
       </w:r>
       <w:bookmarkEnd w:id="5"/>
@@ -4372,28 +5992,14 @@
         <w:rPr>
           <w:lang w:val="en-US"/>
         </w:rPr>
-        <w:t xml:space="preserve">Simple Enemy </w:t>
-      </w:r>
-      <w:proofErr w:type="gramStart"/>
-      <w:r>
-        <w:rPr>
-          <w:lang w:val="en-US"/>
-        </w:rPr>
-        <w:t xml:space="preserve">AI </w:t>
+        <w:t xml:space="preserve">Simple Enemy AI </w:t>
       </w:r>
       <w:bookmarkEnd w:id="6"/>
       <w:r>
         <w:rPr>
           <w:lang w:val="en-US"/>
         </w:rPr>
-        <w:t>,Author</w:t>
-      </w:r>
-      <w:proofErr w:type="gramEnd"/>
-      <w:r>
-        <w:rPr>
-          <w:lang w:val="en-US"/>
-        </w:rPr>
-        <w:t xml:space="preserve">: Code Monkey, Ref: </w:t>
+        <w:t xml:space="preserve">,Author: Code Monkey, Ref: </w:t>
       </w:r>
       <w:hyperlink r:id="rId27" w:history="1">
         <w:r>
@@ -4489,13 +6095,7 @@
         <w:rPr>
           <w:lang w:val="en-US"/>
         </w:rPr>
-        <w:t>,</w:t>
-      </w:r>
-      <w:r>
-        <w:rPr>
-          <w:lang w:val="en-US"/>
-        </w:rPr>
-        <w:t xml:space="preserve"> Author: Jason </w:t>
+        <w:t xml:space="preserve">, Author: Jason </w:t>
       </w:r>
       <w:proofErr w:type="spellStart"/>
       <w:r>
@@ -4523,21 +6123,7 @@
             <w:rStyle w:val="aa"/>
             <w:lang w:val="en-US"/>
           </w:rPr>
-          <w:t>https://www.youtube.com/watch?v=wYkzeKghjsI&amp;list=P</w:t>
-        </w:r>
-        <w:r>
-          <w:rPr>
-            <w:rStyle w:val="aa"/>
-            <w:lang w:val="en-US"/>
-          </w:rPr>
-          <w:t>L</w:t>
-        </w:r>
-        <w:r>
-          <w:rPr>
-            <w:rStyle w:val="aa"/>
-            <w:lang w:val="en-US"/>
-          </w:rPr>
-          <w:t>B5_EOMkLx_WjcjrsGUXq9wpTib3NCuqg&amp;index=2</w:t>
+          <w:t>https://www.youtube.com/watch?v=wYkzeKghjsI&amp;list=PLB5_EOMkLx_WjcjrsGUXq9wpTib3NCuqg&amp;index=2</w:t>
         </w:r>
       </w:hyperlink>
       <w:r>
@@ -4568,33 +6154,13 @@
         <w:rPr>
           <w:lang w:val="en-US"/>
         </w:rPr>
-        <w:t xml:space="preserve">Observer Pattern - Game Programming Patterns in Unity &amp; </w:t>
-      </w:r>
-      <w:proofErr w:type="gramStart"/>
-      <w:r>
-        <w:rPr>
-          <w:lang w:val="en-US"/>
-        </w:rPr>
-        <w:t>C#</w:t>
-      </w:r>
-      <w:r>
-        <w:rPr>
-          <w:lang w:val="en-US"/>
-        </w:rPr>
-        <w:t xml:space="preserve"> </w:t>
-      </w:r>
-      <w:r>
-        <w:rPr>
-          <w:lang w:val="en-US"/>
-        </w:rPr>
-        <w:t>,</w:t>
-      </w:r>
-      <w:proofErr w:type="gramEnd"/>
-      <w:r>
-        <w:rPr>
-          <w:lang w:val="en-US"/>
-        </w:rPr>
-        <w:t xml:space="preserve"> Author: Jason </w:t>
+        <w:t xml:space="preserve">Observer Pattern - Game Programming Patterns in Unity &amp; C# </w:t>
+      </w:r>
+      <w:r>
+        <w:rPr>
+          <w:lang w:val="en-US"/>
+        </w:rPr>
+        <w:t xml:space="preserve">, Author: Jason </w:t>
       </w:r>
       <w:proofErr w:type="spellStart"/>
       <w:r>
@@ -4898,6 +6464,7 @@
           <w:strike/>
           <w:lang w:val="en-US"/>
         </w:rPr>
+        <w:lastRenderedPageBreak/>
         <w:t>What are the advantages and disadvantages of the different player ships (characters)?</w:t>
       </w:r>
     </w:p>
@@ -5151,7 +6718,6 @@
         <w:rPr>
           <w:lang w:val="en-US"/>
         </w:rPr>
-        <w:lastRenderedPageBreak/>
         <w:t>I</w:t>
       </w:r>
       <w:r>
@@ -5483,6 +7049,7 @@
         <w:rPr>
           <w:lang w:val="en-US"/>
         </w:rPr>
+        <w:lastRenderedPageBreak/>
         <w:t>Balanced Stats and gameplay design(old):</w:t>
       </w:r>
     </w:p>
@@ -5821,6 +7388,7 @@
         <w:rPr>
           <w:lang w:val="en-US"/>
         </w:rPr>
+        <w:lastRenderedPageBreak/>
         <w:br/>
       </w:r>
       <w:r>
@@ -5899,27 +7467,14 @@
       <w:r>
         <w:t xml:space="preserve">Figure </w:t>
       </w:r>
-      <w:r>
-        <w:fldChar w:fldCharType="begin"/>
-      </w:r>
-      <w:r>
-        <w:instrText xml:space="preserve"> SEQ Figure \* ARABIC </w:instrText>
-      </w:r>
-      <w:r>
-        <w:fldChar w:fldCharType="separate"/>
-      </w:r>
-      <w:r>
-        <w:rPr>
-          <w:noProof/>
-        </w:rPr>
-        <w:t>4</w:t>
-      </w:r>
-      <w:r>
-        <w:rPr>
-          <w:noProof/>
-        </w:rPr>
-        <w:fldChar w:fldCharType="end"/>
-      </w:r>
+      <w:fldSimple w:instr=" SEQ Figure \* ARABIC ">
+        <w:r>
+          <w:rPr>
+            <w:noProof/>
+          </w:rPr>
+          <w:t>4</w:t>
+        </w:r>
+      </w:fldSimple>
       <w:r>
         <w:rPr>
           <w:lang w:val="en-US"/>

</xml_diff>

<commit_message>
documents + some code fixes
</commit_message>
<xml_diff>
--- a/DevLog  .docx
+++ b/DevLog  .docx
@@ -1313,14 +1313,27 @@
       <w:r>
         <w:t xml:space="preserve">Figure </w:t>
       </w:r>
-      <w:fldSimple w:instr=" SEQ Figure \* ARABIC ">
-        <w:r>
-          <w:rPr>
-            <w:noProof/>
-          </w:rPr>
-          <w:t>1</w:t>
-        </w:r>
-      </w:fldSimple>
+      <w:r>
+        <w:fldChar w:fldCharType="begin"/>
+      </w:r>
+      <w:r>
+        <w:instrText xml:space="preserve"> SEQ Figure \* ARABIC </w:instrText>
+      </w:r>
+      <w:r>
+        <w:fldChar w:fldCharType="separate"/>
+      </w:r>
+      <w:r>
+        <w:rPr>
+          <w:noProof/>
+        </w:rPr>
+        <w:t>1</w:t>
+      </w:r>
+      <w:r>
+        <w:rPr>
+          <w:noProof/>
+        </w:rPr>
+        <w:fldChar w:fldCharType="end"/>
+      </w:r>
       <w:r>
         <w:rPr>
           <w:lang w:val="en-US"/>
@@ -3366,7 +3379,19 @@
         <w:rPr>
           <w:lang w:val="en-US"/>
         </w:rPr>
-        <w:t xml:space="preserve">My enemies should spawn on the edges of the level and go to the center of it and attack the Island. As I want to have traps in my game, I had to create my enemies go to the island, but in the same time go around the traps on the map. In order to do that I had to create some kind of a pathfinding system. As </w:t>
+        <w:t>My enemies should spawn on the edges of the level and go to the center of it and attack the Island. As I want to have traps in my game, I had to create my enemies go to the island, but in the same time go around the traps</w:t>
+      </w:r>
+      <w:r>
+        <w:rPr>
+          <w:lang w:val="en-US"/>
+        </w:rPr>
+        <w:t xml:space="preserve"> (walls) </w:t>
+      </w:r>
+      <w:r>
+        <w:rPr>
+          <w:lang w:val="en-US"/>
+        </w:rPr>
+        <w:t xml:space="preserve">on the map. In order to do that I had to create some kind of a pathfinding system. As </w:t>
       </w:r>
       <w:r>
         <w:rPr>
@@ -3546,7 +3571,39 @@
         <w:rPr>
           <w:lang w:val="en-US"/>
         </w:rPr>
-        <w:t xml:space="preserve">My enemy AI works the following way: </w:t>
+        <w:t>My enemy AI</w:t>
+      </w:r>
+      <w:r>
+        <w:rPr>
+          <w:lang w:val="en-US"/>
+        </w:rPr>
+        <w:t xml:space="preserve"> </w:t>
+      </w:r>
+      <w:bookmarkStart w:id="1" w:name="AIstates"/>
+      <w:r>
+        <w:rPr>
+          <w:lang w:val="en-US"/>
+        </w:rPr>
+        <w:t>states</w:t>
+      </w:r>
+      <w:r>
+        <w:rPr>
+          <w:lang w:val="en-US"/>
+        </w:rPr>
+        <w:t xml:space="preserve"> </w:t>
+      </w:r>
+      <w:bookmarkEnd w:id="1"/>
+      <w:r>
+        <w:rPr>
+          <w:lang w:val="en-US"/>
+        </w:rPr>
+        <w:t xml:space="preserve">are the </w:t>
+      </w:r>
+      <w:r>
+        <w:rPr>
+          <w:lang w:val="en-US"/>
+        </w:rPr>
+        <w:t xml:space="preserve">following: </w:t>
       </w:r>
     </w:p>
     <w:p>
@@ -3652,23 +3709,23 @@
       </w:r>
     </w:p>
     <w:p>
-      <w:r>
-        <w:rPr>
-          <w:lang w:val="en-US"/>
-        </w:rPr>
-        <w:t xml:space="preserve">In order to create the state </w:t>
-      </w:r>
-      <w:r>
-        <w:rPr>
-          <w:lang w:val="en-US"/>
-        </w:rPr>
-        <w:t>AI,</w:t>
-      </w:r>
-      <w:r>
-        <w:rPr>
-          <w:lang w:val="en-US"/>
-        </w:rPr>
-        <w:t xml:space="preserve"> I did a library research on the internet (</w:t>
+      <w:pPr>
+        <w:rPr>
+          <w:lang w:val="en-US"/>
+        </w:rPr>
+      </w:pPr>
+      <w:r>
+        <w:rPr>
+          <w:lang w:val="en-US"/>
+        </w:rPr>
+        <w:lastRenderedPageBreak/>
+        <w:t>I wanted to choose the fastest approach to simulate enemy behavior and the simplest way to create that turned out to be an AI state machine</w:t>
+      </w:r>
+      <w:r>
+        <w:rPr>
+          <w:lang w:val="en-US"/>
+        </w:rPr>
+        <w:t>(</w:t>
       </w:r>
       <w:hyperlink w:anchor="codemonkey" w:history="1">
         <w:r>
@@ -3676,7 +3733,21 @@
             <w:rStyle w:val="aa"/>
             <w:lang w:val="en-US"/>
           </w:rPr>
-          <w:t>Simple Enemy AI</w:t>
+          <w:t>Simple Ene</w:t>
+        </w:r>
+        <w:r>
+          <w:rPr>
+            <w:rStyle w:val="aa"/>
+            <w:lang w:val="en-US"/>
+          </w:rPr>
+          <w:t>m</w:t>
+        </w:r>
+        <w:r>
+          <w:rPr>
+            <w:rStyle w:val="aa"/>
+            <w:lang w:val="en-US"/>
+          </w:rPr>
+          <w:t>y AI</w:t>
         </w:r>
       </w:hyperlink>
       <w:r>
@@ -3704,37 +3775,128 @@
         <w:rPr>
           <w:lang w:val="en-US"/>
         </w:rPr>
-        <w:t>.</w:t>
-      </w:r>
-      <w:r>
-        <w:rPr>
-          <w:lang w:val="en-US"/>
-        </w:rPr>
-        <w:t xml:space="preserve"> I modified the code so it suits my needs. For example, I changed the detection of the player function. I had </w:t>
-      </w:r>
-      <w:r>
-        <w:rPr>
-          <w:lang w:val="en-US"/>
-        </w:rPr>
-        <w:t xml:space="preserve">to make the AI ignore </w:t>
-      </w:r>
-      <w:r>
-        <w:rPr>
-          <w:lang w:val="en-US"/>
-        </w:rPr>
-        <w:t>(don’t see)</w:t>
-      </w:r>
-      <w:r>
-        <w:rPr>
-          <w:lang w:val="en-US"/>
-        </w:rPr>
-        <w:t xml:space="preserve"> </w:t>
-      </w:r>
-      <w:r>
-        <w:rPr>
-          <w:lang w:val="en-US"/>
-        </w:rPr>
-        <w:t>the player, if the player is behind a wall.</w:t>
+        <w:t>:</w:t>
+      </w:r>
+      <w:r>
+        <w:rPr>
+          <w:lang w:val="en-US"/>
+        </w:rPr>
+        <w:br/>
+      </w:r>
+      <w:r>
+        <w:rPr>
+          <w:lang w:val="en-US"/>
+        </w:rPr>
+        <w:drawing>
+          <wp:inline distT="0" distB="0" distL="0" distR="0" wp14:anchorId="0D7D4C4C" wp14:editId="1AE4B197">
+            <wp:extent cx="2610214" cy="3324689"/>
+            <wp:effectExtent l="0" t="0" r="0" b="9525"/>
+            <wp:docPr id="9" name="Картина 9"/>
+            <wp:cNvGraphicFramePr>
+              <a:graphicFrameLocks xmlns:a="http://schemas.openxmlformats.org/drawingml/2006/main" noChangeAspect="1"/>
+            </wp:cNvGraphicFramePr>
+            <a:graphic xmlns:a="http://schemas.openxmlformats.org/drawingml/2006/main">
+              <a:graphicData uri="http://schemas.openxmlformats.org/drawingml/2006/picture">
+                <pic:pic xmlns:pic="http://schemas.openxmlformats.org/drawingml/2006/picture">
+                  <pic:nvPicPr>
+                    <pic:cNvPr id="1" name=""/>
+                    <pic:cNvPicPr/>
+                  </pic:nvPicPr>
+                  <pic:blipFill>
+                    <a:blip r:embed="rId19"/>
+                    <a:stretch>
+                      <a:fillRect/>
+                    </a:stretch>
+                  </pic:blipFill>
+                  <pic:spPr>
+                    <a:xfrm>
+                      <a:off x="0" y="0"/>
+                      <a:ext cx="2610214" cy="3324689"/>
+                    </a:xfrm>
+                    <a:prstGeom prst="rect">
+                      <a:avLst/>
+                    </a:prstGeom>
+                  </pic:spPr>
+                </pic:pic>
+              </a:graphicData>
+            </a:graphic>
+          </wp:inline>
+        </w:drawing>
+      </w:r>
+    </w:p>
+    <w:p>
+      <w:pPr>
+        <w:rPr>
+          <w:lang w:val="en-US"/>
+        </w:rPr>
+      </w:pPr>
+      <w:r>
+        <w:rPr>
+          <w:lang w:val="en-US"/>
+        </w:rPr>
+        <w:t xml:space="preserve">Where the </w:t>
+      </w:r>
+      <w:hyperlink w:anchor="AIstates" w:history="1">
+        <w:r>
+          <w:rPr>
+            <w:rStyle w:val="aa"/>
+            <w:lang w:val="en-US"/>
+          </w:rPr>
+          <w:t>states</w:t>
+        </w:r>
+      </w:hyperlink>
+      <w:r>
+        <w:rPr>
+          <w:lang w:val="en-US"/>
+        </w:rPr>
+        <w:t xml:space="preserve"> of the AI change from similar to this function:</w:t>
+      </w:r>
+    </w:p>
+    <w:p>
+      <w:pPr>
+        <w:rPr>
+          <w:lang w:val="en-US"/>
+        </w:rPr>
+      </w:pPr>
+      <w:r>
+        <w:rPr>
+          <w:lang w:val="en-US"/>
+        </w:rPr>
+        <w:drawing>
+          <wp:inline distT="0" distB="0" distL="0" distR="0" wp14:anchorId="3B396927" wp14:editId="2483E206">
+            <wp:extent cx="4906060" cy="2610214"/>
+            <wp:effectExtent l="0" t="0" r="8890" b="0"/>
+            <wp:docPr id="10" name="Картина 10"/>
+            <wp:cNvGraphicFramePr>
+              <a:graphicFrameLocks xmlns:a="http://schemas.openxmlformats.org/drawingml/2006/main" noChangeAspect="1"/>
+            </wp:cNvGraphicFramePr>
+            <a:graphic xmlns:a="http://schemas.openxmlformats.org/drawingml/2006/main">
+              <a:graphicData uri="http://schemas.openxmlformats.org/drawingml/2006/picture">
+                <pic:pic xmlns:pic="http://schemas.openxmlformats.org/drawingml/2006/picture">
+                  <pic:nvPicPr>
+                    <pic:cNvPr id="1" name=""/>
+                    <pic:cNvPicPr/>
+                  </pic:nvPicPr>
+                  <pic:blipFill>
+                    <a:blip r:embed="rId20"/>
+                    <a:stretch>
+                      <a:fillRect/>
+                    </a:stretch>
+                  </pic:blipFill>
+                  <pic:spPr>
+                    <a:xfrm>
+                      <a:off x="0" y="0"/>
+                      <a:ext cx="4906060" cy="2610214"/>
+                    </a:xfrm>
+                    <a:prstGeom prst="rect">
+                      <a:avLst/>
+                    </a:prstGeom>
+                  </pic:spPr>
+                </pic:pic>
+              </a:graphicData>
+            </a:graphic>
+          </wp:inline>
+        </w:drawing>
       </w:r>
     </w:p>
     <w:p/>
@@ -3752,7 +3914,7 @@
             <wp:extent cx="4572000" cy="3429000"/>
             <wp:effectExtent l="0" t="0" r="0" b="0"/>
             <wp:docPr id="7" name="Видео 7" descr="Enemy States (+ pathfinding)">
-              <a:hlinkClick xmlns:a="http://schemas.openxmlformats.org/drawingml/2006/main" r:id="rId19"/>
+              <a:hlinkClick xmlns:a="http://schemas.openxmlformats.org/drawingml/2006/main" r:id="rId21"/>
             </wp:docPr>
             <wp:cNvGraphicFramePr>
               <a:graphicFrameLocks xmlns:a="http://schemas.openxmlformats.org/drawingml/2006/main" noChangeAspect="1"/>
@@ -3762,12 +3924,12 @@
                 <pic:pic xmlns:pic="http://schemas.openxmlformats.org/drawingml/2006/picture">
                   <pic:nvPicPr>
                     <pic:cNvPr id="7" name="Видео 7" descr="Enemy States (+ pathfinding)">
-                      <a:hlinkClick r:id="rId19"/>
+                      <a:hlinkClick r:id="rId21"/>
                     </pic:cNvPr>
                     <pic:cNvPicPr/>
                   </pic:nvPicPr>
                   <pic:blipFill>
-                    <a:blip r:embed="rId20">
+                    <a:blip r:embed="rId22">
                       <a:extLst>
                         <a:ext uri="{28A0092B-C50C-407E-A947-70E740481C1C}">
                           <a14:useLocalDpi xmlns:a14="http://schemas.microsoft.com/office/drawing/2010/main" val="0"/>
@@ -3879,6 +4041,7 @@
         <w:rPr>
           <w:lang w:val="en-US"/>
         </w:rPr>
+        <w:lastRenderedPageBreak/>
         <w:t xml:space="preserve">Code </w:t>
       </w:r>
       <w:r>
@@ -3916,9 +4079,159 @@
       </w:pPr>
       <w:r>
         <w:rPr>
-          <w:lang w:val="en-US"/>
-        </w:rPr>
-        <w:t xml:space="preserve">My idea is to make the enemies easily extendable and easily modifiable. In order to do that I researched several coding patterns. I implemented the </w:t>
+          <w:noProof/>
+          <w:lang w:val="en-US"/>
+        </w:rPr>
+        <w:drawing>
+          <wp:inline distT="0" distB="0" distL="0" distR="0" wp14:anchorId="05C4BAA2" wp14:editId="07768D20">
+            <wp:extent cx="3293770" cy="4951563"/>
+            <wp:effectExtent l="0" t="0" r="1905" b="1905"/>
+            <wp:docPr id="11" name="Картина 11"/>
+            <wp:cNvGraphicFramePr>
+              <a:graphicFrameLocks xmlns:a="http://schemas.openxmlformats.org/drawingml/2006/main" noChangeAspect="1"/>
+            </wp:cNvGraphicFramePr>
+            <a:graphic xmlns:a="http://schemas.openxmlformats.org/drawingml/2006/main">
+              <a:graphicData uri="http://schemas.openxmlformats.org/drawingml/2006/picture">
+                <pic:pic xmlns:pic="http://schemas.openxmlformats.org/drawingml/2006/picture">
+                  <pic:nvPicPr>
+                    <pic:cNvPr id="0" name="Picture 1"/>
+                    <pic:cNvPicPr>
+                      <a:picLocks noChangeAspect="1" noChangeArrowheads="1"/>
+                    </pic:cNvPicPr>
+                  </pic:nvPicPr>
+                  <pic:blipFill>
+                    <a:blip r:embed="rId23" cstate="print">
+                      <a:extLst>
+                        <a:ext uri="{28A0092B-C50C-407E-A947-70E740481C1C}">
+                          <a14:useLocalDpi xmlns:a14="http://schemas.microsoft.com/office/drawing/2010/main" val="0"/>
+                        </a:ext>
+                      </a:extLst>
+                    </a:blip>
+                    <a:srcRect/>
+                    <a:stretch>
+                      <a:fillRect/>
+                    </a:stretch>
+                  </pic:blipFill>
+                  <pic:spPr bwMode="auto">
+                    <a:xfrm>
+                      <a:off x="0" y="0"/>
+                      <a:ext cx="3296852" cy="4956196"/>
+                    </a:xfrm>
+                    <a:prstGeom prst="rect">
+                      <a:avLst/>
+                    </a:prstGeom>
+                    <a:noFill/>
+                    <a:ln>
+                      <a:noFill/>
+                    </a:ln>
+                  </pic:spPr>
+                </pic:pic>
+              </a:graphicData>
+            </a:graphic>
+          </wp:inline>
+        </w:drawing>
+      </w:r>
+    </w:p>
+    <w:p>
+      <w:pPr>
+        <w:pStyle w:val="2"/>
+        <w:rPr>
+          <w:lang w:val="en-US"/>
+        </w:rPr>
+      </w:pPr>
+      <w:r>
+        <w:rPr>
+          <w:lang w:val="en-US"/>
+        </w:rPr>
+        <w:t>SOLID Code:</w:t>
+      </w:r>
+    </w:p>
+    <w:p>
+      <w:pPr>
+        <w:rPr>
+          <w:lang w:val="en-US"/>
+        </w:rPr>
+      </w:pPr>
+      <w:r>
+        <w:rPr>
+          <w:lang w:val="en-US"/>
+        </w:rPr>
+        <w:t xml:space="preserve">By design I want to have </w:t>
+      </w:r>
+      <w:r>
+        <w:rPr>
+          <w:lang w:val="en-US"/>
+        </w:rPr>
+        <w:t xml:space="preserve">different types of enemies. </w:t>
+      </w:r>
+      <w:r>
+        <w:rPr>
+          <w:lang w:val="en-US"/>
+        </w:rPr>
+        <w:t xml:space="preserve">If I want to scale the game and follow good code practices, </w:t>
+      </w:r>
+      <w:r>
+        <w:rPr>
+          <w:lang w:val="en-US"/>
+        </w:rPr>
+        <w:t xml:space="preserve">I want </w:t>
+      </w:r>
+      <w:r>
+        <w:rPr>
+          <w:lang w:val="en-US"/>
+        </w:rPr>
+        <w:t xml:space="preserve">my enemies </w:t>
+      </w:r>
+      <w:r>
+        <w:rPr>
+          <w:lang w:val="en-US"/>
+        </w:rPr>
+        <w:t xml:space="preserve">to be easily extendable and easily modifiable. In order to do that I did a library research </w:t>
+      </w:r>
+      <w:r>
+        <w:rPr>
+          <w:lang w:val="en-US"/>
+        </w:rPr>
+        <w:t xml:space="preserve">on </w:t>
+      </w:r>
+      <w:r>
+        <w:rPr>
+          <w:lang w:val="en-US"/>
+        </w:rPr>
+        <w:t>SOLID</w:t>
+      </w:r>
+      <w:r>
+        <w:rPr>
+          <w:lang w:val="en-US"/>
+        </w:rPr>
+        <w:t xml:space="preserve"> principles.</w:t>
+      </w:r>
+    </w:p>
+    <w:p>
+      <w:pPr>
+        <w:pStyle w:val="3"/>
+        <w:rPr>
+          <w:lang w:val="en-US"/>
+        </w:rPr>
+      </w:pPr>
+      <w:r>
+        <w:rPr>
+          <w:lang w:val="en-US"/>
+        </w:rPr>
+        <w:t>Open Closed Principle:</w:t>
+      </w:r>
+    </w:p>
+    <w:p>
+      <w:pPr>
+        <w:rPr>
+          <w:lang w:val="en-US"/>
+        </w:rPr>
+      </w:pPr>
+      <w:r>
+        <w:rPr>
+          <w:lang w:val="en-US"/>
+        </w:rPr>
+        <w:t xml:space="preserve">I implemented the </w:t>
       </w:r>
       <w:hyperlink w:anchor="OpenClosedPrinciple" w:history="1">
         <w:r>
@@ -3935,7 +4248,16 @@
             <w:bCs/>
             <w:lang w:val="en-US"/>
           </w:rPr>
-          <w:t>pen Closed Principle</w:t>
+          <w:t>pen Closed Principl</w:t>
+        </w:r>
+        <w:r>
+          <w:rPr>
+            <w:rStyle w:val="aa"/>
+            <w:b/>
+            <w:bCs/>
+            <w:lang w:val="en-US"/>
+          </w:rPr>
+          <w:t>e</w:t>
         </w:r>
         <w:r>
           <w:rPr>
@@ -3966,8 +4288,600 @@
         <w:rPr>
           <w:lang w:val="en-US"/>
         </w:rPr>
-        <w:t>for the development of the enemies.</w:t>
-      </w:r>
+        <w:t>for the development of the enemies</w:t>
+      </w:r>
+      <w:r>
+        <w:rPr>
+          <w:lang w:val="en-US"/>
+        </w:rPr>
+        <w:t xml:space="preserve">, because it allows </w:t>
+      </w:r>
+      <w:r>
+        <w:rPr>
+          <w:lang w:val="en-US"/>
+        </w:rPr>
+        <w:t>me to not change my AI</w:t>
+      </w:r>
+      <w:r>
+        <w:rPr>
+          <w:lang w:val="en-US"/>
+        </w:rPr>
+        <w:t xml:space="preserve"> class</w:t>
+      </w:r>
+      <w:r>
+        <w:rPr>
+          <w:lang w:val="en-US"/>
+        </w:rPr>
+        <w:t xml:space="preserve"> (closed for modification), but at the same time, extend and modify the behavior of my different types of enemies very easy (open for extension).</w:t>
+      </w:r>
+    </w:p>
+    <w:p>
+      <w:pPr>
+        <w:keepNext/>
+      </w:pPr>
+      <w:r>
+        <w:rPr>
+          <w:lang w:val="en-US"/>
+        </w:rPr>
+        <w:lastRenderedPageBreak/>
+        <w:drawing>
+          <wp:inline distT="0" distB="0" distL="0" distR="0" wp14:anchorId="2C5FE6C5" wp14:editId="7624DC18">
+            <wp:extent cx="4801270" cy="5458587"/>
+            <wp:effectExtent l="0" t="0" r="0" b="8890"/>
+            <wp:docPr id="13" name="Картина 13"/>
+            <wp:cNvGraphicFramePr>
+              <a:graphicFrameLocks xmlns:a="http://schemas.openxmlformats.org/drawingml/2006/main" noChangeAspect="1"/>
+            </wp:cNvGraphicFramePr>
+            <a:graphic xmlns:a="http://schemas.openxmlformats.org/drawingml/2006/main">
+              <a:graphicData uri="http://schemas.openxmlformats.org/drawingml/2006/picture">
+                <pic:pic xmlns:pic="http://schemas.openxmlformats.org/drawingml/2006/picture">
+                  <pic:nvPicPr>
+                    <pic:cNvPr id="1" name=""/>
+                    <pic:cNvPicPr/>
+                  </pic:nvPicPr>
+                  <pic:blipFill>
+                    <a:blip r:embed="rId24"/>
+                    <a:stretch>
+                      <a:fillRect/>
+                    </a:stretch>
+                  </pic:blipFill>
+                  <pic:spPr>
+                    <a:xfrm>
+                      <a:off x="0" y="0"/>
+                      <a:ext cx="4801270" cy="5458587"/>
+                    </a:xfrm>
+                    <a:prstGeom prst="rect">
+                      <a:avLst/>
+                    </a:prstGeom>
+                  </pic:spPr>
+                </pic:pic>
+              </a:graphicData>
+            </a:graphic>
+          </wp:inline>
+        </w:drawing>
+      </w:r>
+    </w:p>
+    <w:p>
+      <w:pPr>
+        <w:pStyle w:val="ac"/>
+      </w:pPr>
+      <w:r>
+        <w:t xml:space="preserve">Figure </w:t>
+      </w:r>
+      <w:r>
+        <w:rPr>
+          <w:lang w:val="en-US"/>
+        </w:rPr>
+        <w:t xml:space="preserve">4: </w:t>
+      </w:r>
+      <w:r>
+        <w:rPr>
+          <w:lang w:val="en-US"/>
+        </w:rPr>
+        <w:t>Enemy AI operates with only abstract classes, so that I don’t have to modify it when a new enemy is introduced.</w:t>
+      </w:r>
+    </w:p>
+    <w:p>
+      <w:pPr>
+        <w:keepNext/>
+      </w:pPr>
+      <w:r>
+        <w:rPr>
+          <w:lang w:val="en-US"/>
+        </w:rPr>
+        <w:drawing>
+          <wp:inline distT="0" distB="0" distL="0" distR="0" wp14:anchorId="014FC9C5" wp14:editId="6CFC4E4D">
+            <wp:extent cx="5410955" cy="2534004"/>
+            <wp:effectExtent l="0" t="0" r="0" b="0"/>
+            <wp:docPr id="14" name="Картина 14"/>
+            <wp:cNvGraphicFramePr>
+              <a:graphicFrameLocks xmlns:a="http://schemas.openxmlformats.org/drawingml/2006/main" noChangeAspect="1"/>
+            </wp:cNvGraphicFramePr>
+            <a:graphic xmlns:a="http://schemas.openxmlformats.org/drawingml/2006/main">
+              <a:graphicData uri="http://schemas.openxmlformats.org/drawingml/2006/picture">
+                <pic:pic xmlns:pic="http://schemas.openxmlformats.org/drawingml/2006/picture">
+                  <pic:nvPicPr>
+                    <pic:cNvPr id="1" name=""/>
+                    <pic:cNvPicPr/>
+                  </pic:nvPicPr>
+                  <pic:blipFill>
+                    <a:blip r:embed="rId25"/>
+                    <a:stretch>
+                      <a:fillRect/>
+                    </a:stretch>
+                  </pic:blipFill>
+                  <pic:spPr>
+                    <a:xfrm>
+                      <a:off x="0" y="0"/>
+                      <a:ext cx="5410955" cy="2534004"/>
+                    </a:xfrm>
+                    <a:prstGeom prst="rect">
+                      <a:avLst/>
+                    </a:prstGeom>
+                  </pic:spPr>
+                </pic:pic>
+              </a:graphicData>
+            </a:graphic>
+          </wp:inline>
+        </w:drawing>
+      </w:r>
+    </w:p>
+    <w:p>
+      <w:pPr>
+        <w:pStyle w:val="ac"/>
+        <w:rPr>
+          <w:lang w:val="en-US"/>
+        </w:rPr>
+      </w:pPr>
+      <w:r>
+        <w:t xml:space="preserve">Figure </w:t>
+      </w:r>
+      <w:r>
+        <w:fldChar w:fldCharType="begin"/>
+      </w:r>
+      <w:r>
+        <w:instrText xml:space="preserve"> SEQ Figure \* ARABIC </w:instrText>
+      </w:r>
+      <w:r>
+        <w:fldChar w:fldCharType="separate"/>
+      </w:r>
+      <w:r>
+        <w:rPr>
+          <w:noProof/>
+        </w:rPr>
+        <w:t>4</w:t>
+      </w:r>
+      <w:r>
+        <w:fldChar w:fldCharType="end"/>
+      </w:r>
+      <w:r>
+        <w:t xml:space="preserve">: </w:t>
+      </w:r>
+      <w:r>
+        <w:rPr>
+          <w:lang w:val="en-US"/>
+        </w:rPr>
+        <w:t>Abstract class implemented by every new type of enemy, which wants to use the AI</w:t>
+      </w:r>
+    </w:p>
+    <w:p>
+      <w:pPr>
+        <w:keepNext/>
+      </w:pPr>
+      <w:r>
+        <w:lastRenderedPageBreak/>
+        <w:drawing>
+          <wp:inline distT="0" distB="0" distL="0" distR="0" wp14:anchorId="7565FB39" wp14:editId="6463BE67">
+            <wp:extent cx="4744112" cy="5811061"/>
+            <wp:effectExtent l="0" t="0" r="0" b="0"/>
+            <wp:docPr id="16" name="Картина 16"/>
+            <wp:cNvGraphicFramePr>
+              <a:graphicFrameLocks xmlns:a="http://schemas.openxmlformats.org/drawingml/2006/main" noChangeAspect="1"/>
+            </wp:cNvGraphicFramePr>
+            <a:graphic xmlns:a="http://schemas.openxmlformats.org/drawingml/2006/main">
+              <a:graphicData uri="http://schemas.openxmlformats.org/drawingml/2006/picture">
+                <pic:pic xmlns:pic="http://schemas.openxmlformats.org/drawingml/2006/picture">
+                  <pic:nvPicPr>
+                    <pic:cNvPr id="1" name=""/>
+                    <pic:cNvPicPr/>
+                  </pic:nvPicPr>
+                  <pic:blipFill>
+                    <a:blip r:embed="rId26"/>
+                    <a:stretch>
+                      <a:fillRect/>
+                    </a:stretch>
+                  </pic:blipFill>
+                  <pic:spPr>
+                    <a:xfrm>
+                      <a:off x="0" y="0"/>
+                      <a:ext cx="4744112" cy="5811061"/>
+                    </a:xfrm>
+                    <a:prstGeom prst="rect">
+                      <a:avLst/>
+                    </a:prstGeom>
+                  </pic:spPr>
+                </pic:pic>
+              </a:graphicData>
+            </a:graphic>
+          </wp:inline>
+        </w:drawing>
+      </w:r>
+    </w:p>
+    <w:p>
+      <w:pPr>
+        <w:pStyle w:val="ac"/>
+        <w:rPr>
+          <w:lang w:val="en-US"/>
+        </w:rPr>
+      </w:pPr>
+      <w:r>
+        <w:t xml:space="preserve">Figure </w:t>
+      </w:r>
+      <w:r>
+        <w:fldChar w:fldCharType="begin"/>
+      </w:r>
+      <w:r>
+        <w:instrText xml:space="preserve"> SEQ Figure \* ARABIC </w:instrText>
+      </w:r>
+      <w:r>
+        <w:fldChar w:fldCharType="separate"/>
+      </w:r>
+      <w:r>
+        <w:rPr>
+          <w:noProof/>
+        </w:rPr>
+        <w:t>5</w:t>
+      </w:r>
+      <w:r>
+        <w:fldChar w:fldCharType="end"/>
+      </w:r>
+      <w:r>
+        <w:rPr>
+          <w:lang w:val="en-US"/>
+        </w:rPr>
+        <w:t>: One enemy type could have its vision blocked by walls, so then it won't see the target and have a great view range</w:t>
+      </w:r>
+    </w:p>
+    <w:p>
+      <w:pPr>
+        <w:rPr>
+          <w:lang w:val="en-US"/>
+        </w:rPr>
+      </w:pPr>
+    </w:p>
+    <w:p>
+      <w:pPr>
+        <w:keepNext/>
+      </w:pPr>
+      <w:r>
+        <w:lastRenderedPageBreak/>
+        <w:drawing>
+          <wp:inline distT="0" distB="0" distL="0" distR="0" wp14:anchorId="770DAF1D" wp14:editId="6303D6AE">
+            <wp:extent cx="4820323" cy="4791744"/>
+            <wp:effectExtent l="0" t="0" r="0" b="8890"/>
+            <wp:docPr id="18" name="Картина 18"/>
+            <wp:cNvGraphicFramePr>
+              <a:graphicFrameLocks xmlns:a="http://schemas.openxmlformats.org/drawingml/2006/main" noChangeAspect="1"/>
+            </wp:cNvGraphicFramePr>
+            <a:graphic xmlns:a="http://schemas.openxmlformats.org/drawingml/2006/main">
+              <a:graphicData uri="http://schemas.openxmlformats.org/drawingml/2006/picture">
+                <pic:pic xmlns:pic="http://schemas.openxmlformats.org/drawingml/2006/picture">
+                  <pic:nvPicPr>
+                    <pic:cNvPr id="1" name=""/>
+                    <pic:cNvPicPr/>
+                  </pic:nvPicPr>
+                  <pic:blipFill>
+                    <a:blip r:embed="rId27"/>
+                    <a:stretch>
+                      <a:fillRect/>
+                    </a:stretch>
+                  </pic:blipFill>
+                  <pic:spPr>
+                    <a:xfrm>
+                      <a:off x="0" y="0"/>
+                      <a:ext cx="4820323" cy="4791744"/>
+                    </a:xfrm>
+                    <a:prstGeom prst="rect">
+                      <a:avLst/>
+                    </a:prstGeom>
+                  </pic:spPr>
+                </pic:pic>
+              </a:graphicData>
+            </a:graphic>
+          </wp:inline>
+        </w:drawing>
+      </w:r>
+    </w:p>
+    <w:p>
+      <w:pPr>
+        <w:pStyle w:val="ac"/>
+        <w:rPr>
+          <w:lang w:val="en-US"/>
+        </w:rPr>
+      </w:pPr>
+      <w:r>
+        <w:t xml:space="preserve">Figure </w:t>
+      </w:r>
+      <w:r>
+        <w:fldChar w:fldCharType="begin"/>
+      </w:r>
+      <w:r>
+        <w:instrText xml:space="preserve"> SEQ Figure \* ARABIC </w:instrText>
+      </w:r>
+      <w:r>
+        <w:fldChar w:fldCharType="separate"/>
+      </w:r>
+      <w:r>
+        <w:rPr>
+          <w:noProof/>
+        </w:rPr>
+        <w:t>6</w:t>
+      </w:r>
+      <w:r>
+        <w:fldChar w:fldCharType="end"/>
+      </w:r>
+      <w:r>
+        <w:rPr>
+          <w:lang w:val="en-US"/>
+        </w:rPr>
+        <w:t>: Another type could be that it has smaller vision, but it can see you and attack you through walls</w:t>
+      </w:r>
+    </w:p>
+    <w:p>
+      <w:pPr>
+        <w:rPr>
+          <w:lang w:val="en-US"/>
+        </w:rPr>
+      </w:pPr>
+      <w:r>
+        <w:rPr>
+          <w:lang w:val="en-US"/>
+        </w:rPr>
+        <w:t>In the latter examples, both</w:t>
+      </w:r>
+      <w:r>
+        <w:rPr>
+          <w:lang w:val="en-US"/>
+        </w:rPr>
+        <w:t xml:space="preserve"> enemies will work correctly without modifying the Enemy AI</w:t>
+      </w:r>
+      <w:r>
+        <w:rPr>
+          <w:lang w:val="en-US"/>
+        </w:rPr>
+        <w:t xml:space="preserve">, as it only works with the abstract classes. </w:t>
+      </w:r>
+      <w:r>
+        <w:rPr>
+          <w:lang w:val="en-US"/>
+        </w:rPr>
+        <w:t>This approach allows me to fast create enemies without constantly modifying my enemy AI class.</w:t>
+      </w:r>
+    </w:p>
+    <w:p>
+      <w:pPr>
+        <w:pStyle w:val="3"/>
+        <w:rPr>
+          <w:lang w:val="en-US"/>
+        </w:rPr>
+      </w:pPr>
+      <w:r>
+        <w:rPr>
+          <w:lang w:val="en-US"/>
+        </w:rPr>
+        <w:t>Single Responsibility Principle:</w:t>
+      </w:r>
+    </w:p>
+    <w:p>
+      <w:pPr>
+        <w:rPr>
+          <w:lang w:val="en-US"/>
+        </w:rPr>
+      </w:pPr>
+      <w:r>
+        <w:rPr>
+          <w:lang w:val="en-US"/>
+        </w:rPr>
+        <w:t xml:space="preserve">As you see in the latter examples, my classes are responsible </w:t>
+      </w:r>
+      <w:r>
+        <w:rPr>
+          <w:u w:val="single"/>
+          <w:lang w:val="en-US"/>
+        </w:rPr>
+        <w:t xml:space="preserve">only </w:t>
+      </w:r>
+      <w:r>
+        <w:rPr>
+          <w:u w:val="single"/>
+          <w:lang w:val="en-US"/>
+        </w:rPr>
+        <w:t xml:space="preserve">for </w:t>
+      </w:r>
+      <w:r>
+        <w:rPr>
+          <w:u w:val="single"/>
+          <w:lang w:val="en-US"/>
+        </w:rPr>
+        <w:t>one</w:t>
+      </w:r>
+      <w:r>
+        <w:rPr>
+          <w:lang w:val="en-US"/>
+        </w:rPr>
+        <w:t xml:space="preserve"> very specific behavior. A class for the enemy eyes, enemy attacks, </w:t>
+      </w:r>
+      <w:r>
+        <w:rPr>
+          <w:lang w:val="en-US"/>
+        </w:rPr>
+        <w:t xml:space="preserve">game object’s </w:t>
+      </w:r>
+      <w:r>
+        <w:rPr>
+          <w:lang w:val="en-US"/>
+        </w:rPr>
+        <w:t xml:space="preserve">health, etc. </w:t>
+      </w:r>
+      <w:r>
+        <w:rPr>
+          <w:lang w:val="en-US"/>
+        </w:rPr>
+        <w:t>From a library research (</w:t>
+      </w:r>
+      <w:hyperlink w:anchor="SingleREsponsibility" w:history="1">
+        <w:r>
+          <w:rPr>
+            <w:rStyle w:val="aa"/>
+            <w:lang w:val="en-US"/>
+          </w:rPr>
+          <w:t>Single Responsibility principle)</w:t>
+        </w:r>
+      </w:hyperlink>
+      <w:r>
+        <w:rPr>
+          <w:lang w:val="en-US"/>
+        </w:rPr>
+        <w:t xml:space="preserve"> and</w:t>
+      </w:r>
+      <w:r>
+        <w:rPr>
+          <w:lang w:val="en-US"/>
+        </w:rPr>
+        <w:t xml:space="preserve"> seeing its advantages in my game</w:t>
+      </w:r>
+      <w:r>
+        <w:rPr>
+          <w:lang w:val="en-US"/>
+        </w:rPr>
+        <w:t>, I reached the conclusion that t</w:t>
+      </w:r>
+      <w:r>
+        <w:rPr>
+          <w:lang w:val="en-US"/>
+        </w:rPr>
+        <w:t>his approach has the following benefits:</w:t>
+      </w:r>
+    </w:p>
+    <w:p>
+      <w:pPr>
+        <w:numPr>
+          <w:ilvl w:val="0"/>
+          <w:numId w:val="18"/>
+        </w:numPr>
+        <w:spacing w:after="0" w:line="360" w:lineRule="atLeast"/>
+        <w:textAlignment w:val="baseline"/>
+        <w:rPr>
+          <w:rFonts w:eastAsia="Times New Roman" w:cstheme="minorHAnsi"/>
+          <w:color w:val="343434"/>
+          <w:lang w:val="en-US"/>
+        </w:rPr>
+      </w:pPr>
+      <w:r>
+        <w:rPr>
+          <w:rFonts w:eastAsia="Times New Roman" w:cstheme="minorHAnsi"/>
+          <w:b/>
+          <w:bCs/>
+          <w:color w:val="343434"/>
+          <w:bdr w:val="none" w:sz="0" w:space="0" w:color="auto" w:frame="1"/>
+          <w:lang w:val="en-US"/>
+        </w:rPr>
+        <w:t>Readability</w:t>
+      </w:r>
+      <w:r>
+        <w:rPr>
+          <w:rFonts w:eastAsia="Times New Roman" w:cstheme="minorHAnsi"/>
+          <w:color w:val="343434"/>
+          <w:lang w:val="en-US"/>
+        </w:rPr>
+        <w:t> – Classes are easy to keep between 20-100 lines when they correctly follow SRP.</w:t>
+      </w:r>
+    </w:p>
+    <w:p>
+      <w:pPr>
+        <w:numPr>
+          <w:ilvl w:val="0"/>
+          <w:numId w:val="18"/>
+        </w:numPr>
+        <w:spacing w:after="0" w:line="360" w:lineRule="atLeast"/>
+        <w:textAlignment w:val="baseline"/>
+        <w:rPr>
+          <w:rFonts w:eastAsia="Times New Roman" w:cstheme="minorHAnsi"/>
+          <w:color w:val="343434"/>
+          <w:lang w:val="en-US"/>
+        </w:rPr>
+      </w:pPr>
+      <w:r>
+        <w:rPr>
+          <w:rFonts w:eastAsia="Times New Roman" w:cstheme="minorHAnsi"/>
+          <w:b/>
+          <w:bCs/>
+          <w:color w:val="343434"/>
+          <w:bdr w:val="none" w:sz="0" w:space="0" w:color="auto" w:frame="1"/>
+          <w:lang w:val="en-US"/>
+        </w:rPr>
+        <w:t>Extensibility</w:t>
+      </w:r>
+      <w:r>
+        <w:rPr>
+          <w:rFonts w:eastAsia="Times New Roman" w:cstheme="minorHAnsi"/>
+          <w:color w:val="343434"/>
+          <w:lang w:val="en-US"/>
+        </w:rPr>
+        <w:t> – Small classes are easy to inherit from, modify, or replace.</w:t>
+      </w:r>
+    </w:p>
+    <w:p>
+      <w:pPr>
+        <w:numPr>
+          <w:ilvl w:val="0"/>
+          <w:numId w:val="18"/>
+        </w:numPr>
+        <w:spacing w:after="0" w:line="360" w:lineRule="atLeast"/>
+        <w:textAlignment w:val="baseline"/>
+        <w:rPr>
+          <w:rFonts w:eastAsia="Times New Roman" w:cstheme="minorHAnsi"/>
+          <w:color w:val="343434"/>
+          <w:lang w:val="en-US"/>
+        </w:rPr>
+      </w:pPr>
+      <w:r>
+        <w:rPr>
+          <w:rFonts w:eastAsia="Times New Roman" w:cstheme="minorHAnsi"/>
+          <w:b/>
+          <w:bCs/>
+          <w:color w:val="343434"/>
+          <w:bdr w:val="none" w:sz="0" w:space="0" w:color="auto" w:frame="1"/>
+          <w:lang w:val="en-US"/>
+        </w:rPr>
+        <w:t>Re-usability</w:t>
+      </w:r>
+      <w:r>
+        <w:rPr>
+          <w:rFonts w:eastAsia="Times New Roman" w:cstheme="minorHAnsi"/>
+          <w:color w:val="343434"/>
+          <w:lang w:val="en-US"/>
+        </w:rPr>
+        <w:t> – If your class does one thing and does that thing well, it can do that thing for other parts of your game.</w:t>
+      </w:r>
+    </w:p>
+    <w:p>
+      <w:pPr>
+        <w:spacing w:after="0" w:line="360" w:lineRule="atLeast"/>
+        <w:textAlignment w:val="baseline"/>
+        <w:rPr>
+          <w:rFonts w:eastAsia="Times New Roman" w:cstheme="minorHAnsi"/>
+          <w:color w:val="343434"/>
+          <w:lang w:val="en-US"/>
+        </w:rPr>
+      </w:pPr>
+    </w:p>
+    <w:p>
+      <w:pPr>
+        <w:rPr>
+          <w:lang w:val="en-US"/>
+        </w:rPr>
+      </w:pPr>
     </w:p>
     <w:p>
       <w:pPr>
@@ -3984,7 +4898,22 @@
     </w:p>
     <w:p>
       <w:pPr>
-        <w:rPr>
+        <w:spacing w:after="0" w:line="360" w:lineRule="atLeast"/>
+        <w:textAlignment w:val="baseline"/>
+        <w:rPr>
+          <w:rFonts w:eastAsia="Times New Roman" w:cstheme="minorHAnsi"/>
+          <w:color w:val="343434"/>
+          <w:lang w:val="en-US"/>
+        </w:rPr>
+      </w:pPr>
+    </w:p>
+    <w:p>
+      <w:pPr>
+        <w:spacing w:after="0" w:line="360" w:lineRule="atLeast"/>
+        <w:textAlignment w:val="baseline"/>
+        <w:rPr>
+          <w:rFonts w:eastAsia="Times New Roman" w:cstheme="minorHAnsi"/>
+          <w:color w:val="343434"/>
           <w:lang w:val="en-US"/>
         </w:rPr>
       </w:pPr>
@@ -5036,7 +5965,6 @@
           <w:highlight w:val="lightGray"/>
           <w:lang w:val="en-US"/>
         </w:rPr>
-        <w:lastRenderedPageBreak/>
         <w:t xml:space="preserve">                </w:t>
       </w:r>
       <w:r>
@@ -5615,14 +6543,14 @@
           <w:lang w:val="en-US"/>
         </w:rPr>
       </w:pPr>
-      <w:bookmarkStart w:id="1" w:name="BusinessModels"/>
+      <w:bookmarkStart w:id="2" w:name="BusinessModels"/>
       <w:r>
         <w:rPr>
           <w:lang w:val="en-US"/>
         </w:rPr>
         <w:t>Business Models</w:t>
       </w:r>
-      <w:bookmarkEnd w:id="1"/>
+      <w:bookmarkEnd w:id="2"/>
       <w:r>
         <w:rPr>
           <w:lang w:val="en-US"/>
@@ -5641,7 +6569,7 @@
         </w:rPr>
         <w:t xml:space="preserve"> Ref: </w:t>
       </w:r>
-      <w:hyperlink r:id="rId21" w:anchor=":~:text=The%20six%20types%20of%20game,gotta%20pay%20for%20the%20oars" w:history="1">
+      <w:hyperlink r:id="rId28" w:anchor=":~:text=The%20six%20types%20of%20game,gotta%20pay%20for%20the%20oars" w:history="1">
         <w:r>
           <w:rPr>
             <w:rStyle w:val="aa"/>
@@ -5662,14 +6590,14 @@
           <w:lang w:val="en-US"/>
         </w:rPr>
       </w:pPr>
-      <w:bookmarkStart w:id="2" w:name="Sensortower"/>
+      <w:bookmarkStart w:id="3" w:name="Sensortower"/>
       <w:r>
         <w:rPr>
           <w:lang w:val="en-US"/>
         </w:rPr>
         <w:t>Revenue information of mobile apps</w:t>
       </w:r>
-      <w:bookmarkEnd w:id="2"/>
+      <w:bookmarkEnd w:id="3"/>
       <w:r>
         <w:rPr>
           <w:lang w:val="en-US"/>
@@ -5690,7 +6618,7 @@
         </w:rPr>
         <w:t xml:space="preserve"> Ref: </w:t>
       </w:r>
-      <w:hyperlink r:id="rId22" w:history="1">
+      <w:hyperlink r:id="rId29" w:history="1">
         <w:r>
           <w:rPr>
             <w:rStyle w:val="aa"/>
@@ -5719,7 +6647,7 @@
           <w:lang w:val="en-US"/>
         </w:rPr>
       </w:pPr>
-      <w:bookmarkStart w:id="3" w:name="ResearchStatsOnMonetization"/>
+      <w:bookmarkStart w:id="4" w:name="ResearchStatsOnMonetization"/>
       <w:r>
         <w:rPr>
           <w:lang w:val="en-US"/>
@@ -5738,7 +6666,7 @@
         </w:rPr>
         <w:t>ation</w:t>
       </w:r>
-      <w:bookmarkEnd w:id="3"/>
+      <w:bookmarkEnd w:id="4"/>
       <w:r>
         <w:rPr>
           <w:lang w:val="en-US"/>
@@ -5776,7 +6704,7 @@
         </w:rPr>
         <w:t xml:space="preserve"> (date: 12.02.2020) Ref: </w:t>
       </w:r>
-      <w:hyperlink r:id="rId23" w:history="1">
+      <w:hyperlink r:id="rId30" w:history="1">
         <w:r>
           <w:rPr>
             <w:rStyle w:val="aa"/>
@@ -5809,7 +6737,7 @@
         </w:rPr>
         <w:t xml:space="preserve">, Author: Game Dev Underground (Date: 12.06.2020), Ref: </w:t>
       </w:r>
-      <w:hyperlink r:id="rId24" w:history="1">
+      <w:hyperlink r:id="rId31" w:history="1">
         <w:r>
           <w:rPr>
             <w:rStyle w:val="aa"/>
@@ -5842,8 +6770,8 @@
         </w:rPr>
         <w:t>S</w:t>
       </w:r>
-      <w:bookmarkStart w:id="4" w:name="premiumGameGraph"/>
-      <w:bookmarkEnd w:id="4"/>
+      <w:bookmarkStart w:id="5" w:name="premiumGameGraph"/>
+      <w:bookmarkEnd w:id="5"/>
       <w:r>
         <w:rPr>
           <w:lang w:val="en-US"/>
@@ -5887,7 +6815,7 @@
         </w:rPr>
         <w:t xml:space="preserve"> (date 21.11.2018) Ref: </w:t>
       </w:r>
-      <w:hyperlink r:id="rId25" w:history="1">
+      <w:hyperlink r:id="rId32" w:history="1">
         <w:r>
           <w:rPr>
             <w:rStyle w:val="aa"/>
@@ -5908,14 +6836,14 @@
           <w:lang w:val="en-US"/>
         </w:rPr>
       </w:pPr>
-      <w:bookmarkStart w:id="5" w:name="brackeys"/>
+      <w:bookmarkStart w:id="6" w:name="brackeys"/>
       <w:r>
         <w:rPr>
           <w:lang w:val="en-US"/>
         </w:rPr>
         <w:t xml:space="preserve">Unity NavMesh </w:t>
       </w:r>
-      <w:bookmarkEnd w:id="5"/>
+      <w:bookmarkEnd w:id="6"/>
       <w:r>
         <w:rPr>
           <w:lang w:val="en-US"/>
@@ -5954,7 +6882,7 @@
         </w:rPr>
         <w:t xml:space="preserve">, Ref: </w:t>
       </w:r>
-      <w:hyperlink r:id="rId26" w:history="1">
+      <w:hyperlink r:id="rId33" w:history="1">
         <w:r>
           <w:rPr>
             <w:rStyle w:val="aa"/>
@@ -5987,27 +6915,53 @@
         </w:rPr>
         <w:t xml:space="preserve"> </w:t>
       </w:r>
-      <w:bookmarkStart w:id="6" w:name="codemonkey"/>
-      <w:r>
-        <w:rPr>
-          <w:lang w:val="en-US"/>
-        </w:rPr>
-        <w:t xml:space="preserve">Simple Enemy AI </w:t>
-      </w:r>
-      <w:bookmarkEnd w:id="6"/>
-      <w:r>
-        <w:rPr>
-          <w:lang w:val="en-US"/>
-        </w:rPr>
-        <w:t xml:space="preserve">,Author: Code Monkey, Ref: </w:t>
-      </w:r>
-      <w:hyperlink r:id="rId27" w:history="1">
+      <w:bookmarkStart w:id="7" w:name="codemonkey"/>
+      <w:r>
+        <w:rPr>
+          <w:lang w:val="en-US"/>
+        </w:rPr>
+        <w:t>Simple Enemy AI</w:t>
+      </w:r>
+      <w:bookmarkEnd w:id="7"/>
+      <w:r>
+        <w:rPr>
+          <w:lang w:val="en-US"/>
+        </w:rPr>
+        <w:t>,</w:t>
+      </w:r>
+      <w:r>
+        <w:rPr>
+          <w:lang w:val="en-US"/>
+        </w:rPr>
+        <w:t xml:space="preserve"> </w:t>
+      </w:r>
+      <w:r>
+        <w:rPr>
+          <w:lang w:val="en-US"/>
+        </w:rPr>
+        <w:t xml:space="preserve">Author: Code Monkey, Ref: </w:t>
+      </w:r>
+      <w:hyperlink r:id="rId34" w:history="1">
         <w:r>
           <w:rPr>
             <w:rStyle w:val="aa"/>
             <w:lang w:val="en-US"/>
           </w:rPr>
-          <w:t>https://www.youtube.com/watch?v=db0KWYaWfeM</w:t>
+          <w:t>https://www.youtub</w:t>
+        </w:r>
+        <w:r>
+          <w:rPr>
+            <w:rStyle w:val="aa"/>
+            <w:lang w:val="en-US"/>
+          </w:rPr>
+          <w:t>e</w:t>
+        </w:r>
+        <w:r>
+          <w:rPr>
+            <w:rStyle w:val="aa"/>
+            <w:lang w:val="en-US"/>
+          </w:rPr>
+          <w:t>.com/watch?v=db0KWYaWfeM</w:t>
         </w:r>
       </w:hyperlink>
       <w:r>
@@ -6028,14 +6982,14 @@
           <w:lang w:val="en-US"/>
         </w:rPr>
       </w:pPr>
-      <w:bookmarkStart w:id="7" w:name="JasonWeimann"/>
+      <w:bookmarkStart w:id="8" w:name="JasonWeimann"/>
       <w:r>
         <w:rPr>
           <w:lang w:val="en-US"/>
         </w:rPr>
         <w:t xml:space="preserve">AI with state machine, </w:t>
       </w:r>
-      <w:bookmarkEnd w:id="7"/>
+      <w:bookmarkEnd w:id="8"/>
       <w:r>
         <w:rPr>
           <w:lang w:val="en-US"/>
@@ -6056,7 +7010,7 @@
         </w:rPr>
         <w:t xml:space="preserve"> Ref: </w:t>
       </w:r>
-      <w:hyperlink r:id="rId28" w:history="1">
+      <w:hyperlink r:id="rId35" w:history="1">
         <w:r>
           <w:rPr>
             <w:rStyle w:val="aa"/>
@@ -6083,14 +7037,14 @@
           <w:lang w:val="en-US"/>
         </w:rPr>
       </w:pPr>
-      <w:bookmarkStart w:id="8" w:name="OpenClosedPrinciple"/>
+      <w:bookmarkStart w:id="9" w:name="OpenClosedPrinciple"/>
       <w:r>
         <w:rPr>
           <w:lang w:val="en-US"/>
         </w:rPr>
         <w:t>Unity3D - SOLID Code - Open Closed Principle</w:t>
       </w:r>
-      <w:bookmarkEnd w:id="8"/>
+      <w:bookmarkEnd w:id="9"/>
       <w:r>
         <w:rPr>
           <w:lang w:val="en-US"/>
@@ -6117,13 +7071,27 @@
         </w:rPr>
         <w:t xml:space="preserve">Ref: </w:t>
       </w:r>
-      <w:hyperlink r:id="rId29" w:history="1">
+      <w:hyperlink r:id="rId36" w:history="1">
         <w:r>
           <w:rPr>
             <w:rStyle w:val="aa"/>
             <w:lang w:val="en-US"/>
           </w:rPr>
-          <w:t>https://www.youtube.com/watch?v=wYkzeKghjsI&amp;list=PLB5_EOMkLx_WjcjrsGUXq9wpTib3NCuqg&amp;index=2</w:t>
+          <w:t>https://www.</w:t>
+        </w:r>
+        <w:r>
+          <w:rPr>
+            <w:rStyle w:val="aa"/>
+            <w:lang w:val="en-US"/>
+          </w:rPr>
+          <w:t>y</w:t>
+        </w:r>
+        <w:r>
+          <w:rPr>
+            <w:rStyle w:val="aa"/>
+            <w:lang w:val="en-US"/>
+          </w:rPr>
+          <w:t>outube.com/watch?v=wYkzeKghjsI&amp;list=PLB5_EOMkLx_WjcjrsGUXq9wpTib3NCuqg&amp;index=2</w:t>
         </w:r>
       </w:hyperlink>
       <w:r>
@@ -6176,7 +7144,7 @@
         </w:rPr>
         <w:t xml:space="preserve"> Ref: </w:t>
       </w:r>
-      <w:hyperlink r:id="rId30" w:history="1">
+      <w:hyperlink r:id="rId37" w:history="1">
         <w:r>
           <w:rPr>
             <w:rStyle w:val="aa"/>
@@ -6195,6 +7163,73 @@
     <w:p>
       <w:pPr>
         <w:pStyle w:val="a7"/>
+        <w:numPr>
+          <w:ilvl w:val="0"/>
+          <w:numId w:val="9"/>
+        </w:numPr>
+        <w:rPr>
+          <w:lang w:val="en-US"/>
+        </w:rPr>
+      </w:pPr>
+      <w:bookmarkStart w:id="10" w:name="SingleREsponsibility"/>
+      <w:r>
+        <w:rPr>
+          <w:lang w:val="en-US"/>
+        </w:rPr>
+        <w:t>Single Responsibility principle</w:t>
+      </w:r>
+      <w:bookmarkEnd w:id="10"/>
+      <w:r>
+        <w:rPr>
+          <w:lang w:val="en-US"/>
+        </w:rPr>
+        <w:t xml:space="preserve">, Author: </w:t>
+      </w:r>
+      <w:r>
+        <w:rPr>
+          <w:lang w:val="en-US"/>
+        </w:rPr>
+        <w:t xml:space="preserve">Jason </w:t>
+      </w:r>
+      <w:proofErr w:type="spellStart"/>
+      <w:r>
+        <w:rPr>
+          <w:lang w:val="en-US"/>
+        </w:rPr>
+        <w:t>Weimann</w:t>
+      </w:r>
+      <w:proofErr w:type="spellEnd"/>
+      <w:r>
+        <w:rPr>
+          <w:lang w:val="en-US"/>
+        </w:rPr>
+        <w:t xml:space="preserve"> Ref: </w:t>
+      </w:r>
+      <w:hyperlink r:id="rId38" w:history="1">
+        <w:r>
+          <w:rPr>
+            <w:rStyle w:val="aa"/>
+            <w:lang w:val="en-US"/>
+          </w:rPr>
+          <w:t>https://unity3d.college/2017/01/10/unity3d-architecture-srp/#:~:text=The%20single%20responsibility%20principle%20states,narrowly%20aligned%20with%20that%20responsibility</w:t>
+        </w:r>
+      </w:hyperlink>
+      <w:r>
+        <w:rPr>
+          <w:lang w:val="en-US"/>
+        </w:rPr>
+        <w:t>.</w:t>
+      </w:r>
+      <w:r>
+        <w:rPr>
+          <w:lang w:val="en-US"/>
+        </w:rPr>
+        <w:t xml:space="preserve"> </w:t>
+      </w:r>
+    </w:p>
+    <w:p>
+      <w:pPr>
+        <w:pStyle w:val="a7"/>
         <w:rPr>
           <w:lang w:val="en-US"/>
         </w:rPr>
@@ -6444,6 +7479,7 @@
           <w:strike/>
           <w:lang w:val="en-US"/>
         </w:rPr>
+        <w:lastRenderedPageBreak/>
         <w:t>What defenses should be there?</w:t>
       </w:r>
     </w:p>
@@ -6464,7 +7500,6 @@
           <w:strike/>
           <w:lang w:val="en-US"/>
         </w:rPr>
-        <w:lastRenderedPageBreak/>
         <w:t>What are the advantages and disadvantages of the different player ships (characters)?</w:t>
       </w:r>
     </w:p>
@@ -7425,7 +8460,7 @@
                     </pic:cNvPicPr>
                   </pic:nvPicPr>
                   <pic:blipFill>
-                    <a:blip r:embed="rId31" cstate="print">
+                    <a:blip r:embed="rId39" cstate="print">
                       <a:extLst>
                         <a:ext uri="{28A0092B-C50C-407E-A947-70E740481C1C}">
                           <a14:useLocalDpi xmlns:a14="http://schemas.microsoft.com/office/drawing/2010/main" val="0"/>
@@ -7467,14 +8502,27 @@
       <w:r>
         <w:t xml:space="preserve">Figure </w:t>
       </w:r>
-      <w:fldSimple w:instr=" SEQ Figure \* ARABIC ">
-        <w:r>
-          <w:rPr>
-            <w:noProof/>
-          </w:rPr>
-          <w:t>4</w:t>
-        </w:r>
-      </w:fldSimple>
+      <w:r>
+        <w:fldChar w:fldCharType="begin"/>
+      </w:r>
+      <w:r>
+        <w:instrText xml:space="preserve"> SEQ Figure \* ARABIC </w:instrText>
+      </w:r>
+      <w:r>
+        <w:fldChar w:fldCharType="separate"/>
+      </w:r>
+      <w:r>
+        <w:rPr>
+          <w:noProof/>
+        </w:rPr>
+        <w:t>7</w:t>
+      </w:r>
+      <w:r>
+        <w:rPr>
+          <w:noProof/>
+        </w:rPr>
+        <w:fldChar w:fldCharType="end"/>
+      </w:r>
       <w:r>
         <w:rPr>
           <w:lang w:val="en-US"/>
@@ -7543,7 +8591,7 @@
                     <pic:cNvPicPr/>
                   </pic:nvPicPr>
                   <pic:blipFill>
-                    <a:blip r:embed="rId32"/>
+                    <a:blip r:embed="rId40"/>
                     <a:stretch>
                       <a:fillRect/>
                     </a:stretch>
@@ -7578,7 +8626,7 @@
           <w:lang w:val="en-US"/>
         </w:rPr>
       </w:pPr>
-      <w:bookmarkStart w:id="9" w:name="appendix1"/>
+      <w:bookmarkStart w:id="11" w:name="appendix1"/>
       <w:r>
         <w:rPr>
           <w:lang w:val="en-US"/>
@@ -7598,7 +8646,7 @@
         <w:t xml:space="preserve"> within the game industry:</w:t>
       </w:r>
     </w:p>
-    <w:bookmarkEnd w:id="9"/>
+    <w:bookmarkEnd w:id="11"/>
     <w:p>
       <w:pPr>
         <w:pStyle w:val="2"/>
@@ -8454,7 +9502,7 @@
                     <pic:cNvPicPr preferRelativeResize="0"/>
                   </pic:nvPicPr>
                   <pic:blipFill>
-                    <a:blip r:embed="rId33">
+                    <a:blip r:embed="rId41">
                       <a:alphaModFix/>
                     </a:blip>
                     <a:stretch>
@@ -10426,6 +11474,155 @@
       </w:pPr>
       <w:rPr>
         <w:rFonts w:ascii="Symbol" w:hAnsi="Symbol" w:hint="default"/>
+      </w:rPr>
+    </w:lvl>
+  </w:abstractNum>
+  <w:abstractNum w:abstractNumId="17" w15:restartNumberingAfterBreak="0">
+    <w:nsid w:val="79493604"/>
+    <w:multiLevelType w:val="multilevel"/>
+    <w:tmpl w:val="F4D8C85E"/>
+    <w:lvl w:ilvl="0">
+      <w:start w:val="1"/>
+      <w:numFmt w:val="bullet"/>
+      <w:lvlText w:val=""/>
+      <w:lvlJc w:val="left"/>
+      <w:pPr>
+        <w:tabs>
+          <w:tab w:val="num" w:pos="720"/>
+        </w:tabs>
+        <w:ind w:left="720" w:hanging="360"/>
+      </w:pPr>
+      <w:rPr>
+        <w:rFonts w:ascii="Symbol" w:hAnsi="Symbol" w:hint="default"/>
+        <w:sz w:val="20"/>
+      </w:rPr>
+    </w:lvl>
+    <w:lvl w:ilvl="1" w:tentative="1">
+      <w:start w:val="1"/>
+      <w:numFmt w:val="bullet"/>
+      <w:lvlText w:val="o"/>
+      <w:lvlJc w:val="left"/>
+      <w:pPr>
+        <w:tabs>
+          <w:tab w:val="num" w:pos="1440"/>
+        </w:tabs>
+        <w:ind w:left="1440" w:hanging="360"/>
+      </w:pPr>
+      <w:rPr>
+        <w:rFonts w:ascii="Courier New" w:hAnsi="Courier New" w:hint="default"/>
+        <w:sz w:val="20"/>
+      </w:rPr>
+    </w:lvl>
+    <w:lvl w:ilvl="2" w:tentative="1">
+      <w:start w:val="1"/>
+      <w:numFmt w:val="bullet"/>
+      <w:lvlText w:val=""/>
+      <w:lvlJc w:val="left"/>
+      <w:pPr>
+        <w:tabs>
+          <w:tab w:val="num" w:pos="2160"/>
+        </w:tabs>
+        <w:ind w:left="2160" w:hanging="360"/>
+      </w:pPr>
+      <w:rPr>
+        <w:rFonts w:ascii="Wingdings" w:hAnsi="Wingdings" w:hint="default"/>
+        <w:sz w:val="20"/>
+      </w:rPr>
+    </w:lvl>
+    <w:lvl w:ilvl="3" w:tentative="1">
+      <w:start w:val="1"/>
+      <w:numFmt w:val="bullet"/>
+      <w:lvlText w:val=""/>
+      <w:lvlJc w:val="left"/>
+      <w:pPr>
+        <w:tabs>
+          <w:tab w:val="num" w:pos="2880"/>
+        </w:tabs>
+        <w:ind w:left="2880" w:hanging="360"/>
+      </w:pPr>
+      <w:rPr>
+        <w:rFonts w:ascii="Wingdings" w:hAnsi="Wingdings" w:hint="default"/>
+        <w:sz w:val="20"/>
+      </w:rPr>
+    </w:lvl>
+    <w:lvl w:ilvl="4" w:tentative="1">
+      <w:start w:val="1"/>
+      <w:numFmt w:val="bullet"/>
+      <w:lvlText w:val=""/>
+      <w:lvlJc w:val="left"/>
+      <w:pPr>
+        <w:tabs>
+          <w:tab w:val="num" w:pos="3600"/>
+        </w:tabs>
+        <w:ind w:left="3600" w:hanging="360"/>
+      </w:pPr>
+      <w:rPr>
+        <w:rFonts w:ascii="Wingdings" w:hAnsi="Wingdings" w:hint="default"/>
+        <w:sz w:val="20"/>
+      </w:rPr>
+    </w:lvl>
+    <w:lvl w:ilvl="5" w:tentative="1">
+      <w:start w:val="1"/>
+      <w:numFmt w:val="bullet"/>
+      <w:lvlText w:val=""/>
+      <w:lvlJc w:val="left"/>
+      <w:pPr>
+        <w:tabs>
+          <w:tab w:val="num" w:pos="4320"/>
+        </w:tabs>
+        <w:ind w:left="4320" w:hanging="360"/>
+      </w:pPr>
+      <w:rPr>
+        <w:rFonts w:ascii="Wingdings" w:hAnsi="Wingdings" w:hint="default"/>
+        <w:sz w:val="20"/>
+      </w:rPr>
+    </w:lvl>
+    <w:lvl w:ilvl="6" w:tentative="1">
+      <w:start w:val="1"/>
+      <w:numFmt w:val="bullet"/>
+      <w:lvlText w:val=""/>
+      <w:lvlJc w:val="left"/>
+      <w:pPr>
+        <w:tabs>
+          <w:tab w:val="num" w:pos="5040"/>
+        </w:tabs>
+        <w:ind w:left="5040" w:hanging="360"/>
+      </w:pPr>
+      <w:rPr>
+        <w:rFonts w:ascii="Wingdings" w:hAnsi="Wingdings" w:hint="default"/>
+        <w:sz w:val="20"/>
+      </w:rPr>
+    </w:lvl>
+    <w:lvl w:ilvl="7" w:tentative="1">
+      <w:start w:val="1"/>
+      <w:numFmt w:val="bullet"/>
+      <w:lvlText w:val=""/>
+      <w:lvlJc w:val="left"/>
+      <w:pPr>
+        <w:tabs>
+          <w:tab w:val="num" w:pos="5760"/>
+        </w:tabs>
+        <w:ind w:left="5760" w:hanging="360"/>
+      </w:pPr>
+      <w:rPr>
+        <w:rFonts w:ascii="Wingdings" w:hAnsi="Wingdings" w:hint="default"/>
+        <w:sz w:val="20"/>
+      </w:rPr>
+    </w:lvl>
+    <w:lvl w:ilvl="8" w:tentative="1">
+      <w:start w:val="1"/>
+      <w:numFmt w:val="bullet"/>
+      <w:lvlText w:val=""/>
+      <w:lvlJc w:val="left"/>
+      <w:pPr>
+        <w:tabs>
+          <w:tab w:val="num" w:pos="6480"/>
+        </w:tabs>
+        <w:ind w:left="6480" w:hanging="360"/>
+      </w:pPr>
+      <w:rPr>
+        <w:rFonts w:ascii="Wingdings" w:hAnsi="Wingdings" w:hint="default"/>
+        <w:sz w:val="20"/>
       </w:rPr>
     </w:lvl>
   </w:abstractNum>
@@ -10479,6 +11676,9 @@
   </w:num>
   <w:num w:numId="17">
     <w:abstractNumId w:val="7"/>
+  </w:num>
+  <w:num w:numId="18">
+    <w:abstractNumId w:val="17"/>
   </w:num>
 </w:numbering>
 </file>
@@ -11305,6 +12505,17 @@
       <w:szCs w:val="18"/>
     </w:rPr>
   </w:style>
+  <w:style w:type="character" w:styleId="af8">
+    <w:name w:val="Strong"/>
+    <w:basedOn w:val="a0"/>
+    <w:uiPriority w:val="22"/>
+    <w:qFormat/>
+    <w:rsid w:val="00F47B6B"/>
+    <w:rPr>
+      <w:b/>
+      <w:bCs/>
+    </w:rPr>
+  </w:style>
 </w:styles>
 </file>
 

</xml_diff>

<commit_message>
Ads configured for mobile
</commit_message>
<xml_diff>
--- a/DevLog  .docx
+++ b/DevLog  .docx
@@ -100,7 +100,72 @@
         <w:rPr>
           <w:lang w:val="en-US"/>
         </w:rPr>
-        <w:t>My focus on this project will be to research and design a strategy for monetizing a game. There are several wide-known business models for achieving that goal (</w:t>
+        <w:t xml:space="preserve">My focus on this project will be to </w:t>
+      </w:r>
+      <w:r>
+        <w:rPr>
+          <w:lang w:val="en-US"/>
+        </w:rPr>
+        <w:t xml:space="preserve">use the </w:t>
+      </w:r>
+      <w:r>
+        <w:rPr>
+          <w:color w:val="538135" w:themeColor="accent6" w:themeShade="BF"/>
+          <w:lang w:val="en-US"/>
+        </w:rPr>
+        <w:t>available products analysis</w:t>
+      </w:r>
+      <w:r>
+        <w:rPr>
+          <w:lang w:val="en-US"/>
+        </w:rPr>
+        <w:t xml:space="preserve">, </w:t>
+      </w:r>
+      <w:r>
+        <w:rPr>
+          <w:color w:val="538135" w:themeColor="accent6" w:themeShade="BF"/>
+          <w:lang w:val="en-US"/>
+        </w:rPr>
+        <w:t xml:space="preserve">literature study </w:t>
+      </w:r>
+      <w:r>
+        <w:rPr>
+          <w:lang w:val="en-US"/>
+        </w:rPr>
+        <w:t xml:space="preserve">and </w:t>
+      </w:r>
+      <w:r>
+        <w:rPr>
+          <w:color w:val="538135" w:themeColor="accent6" w:themeShade="BF"/>
+          <w:lang w:val="en-US"/>
+        </w:rPr>
+        <w:t>Best Good Bad Practices</w:t>
+      </w:r>
+      <w:r>
+        <w:rPr>
+          <w:color w:val="538135" w:themeColor="accent6" w:themeShade="BF"/>
+          <w:lang w:val="en-US"/>
+        </w:rPr>
+        <w:t xml:space="preserve"> </w:t>
+      </w:r>
+      <w:r>
+        <w:rPr>
+          <w:lang w:val="en-US"/>
+        </w:rPr>
+        <w:t>to</w:t>
+      </w:r>
+      <w:r>
+        <w:rPr>
+          <w:color w:val="538135" w:themeColor="accent6" w:themeShade="BF"/>
+          <w:lang w:val="en-US"/>
+        </w:rPr>
+        <w:t xml:space="preserve"> </w:t>
+      </w:r>
+      <w:r>
+        <w:rPr>
+          <w:lang w:val="en-US"/>
+        </w:rPr>
+        <w:t>research and design a strategy for monetizing a game. There are several wide-known business models for achieving that goal (</w:t>
       </w:r>
       <w:hyperlink w:anchor="appendix1" w:history="1">
         <w:r>
@@ -173,19 +238,13 @@
         <w:rPr>
           <w:lang w:val="en-US"/>
         </w:rPr>
-        <w:t>because of that</w:t>
-      </w:r>
-      <w:r>
-        <w:rPr>
-          <w:lang w:val="en-US"/>
-        </w:rPr>
-        <w:t xml:space="preserve"> </w:t>
-      </w:r>
-      <w:r>
-        <w:rPr>
-          <w:lang w:val="en-US"/>
-        </w:rPr>
-        <w:t xml:space="preserve">the business strategy I will be designing to monetize the game, will work as making the game </w:t>
+        <w:t>t</w:t>
+      </w:r>
+      <w:r>
+        <w:rPr>
+          <w:lang w:val="en-US"/>
+        </w:rPr>
+        <w:t xml:space="preserve">he business strategy I will be designing to monetize the game, will work as making the game </w:t>
       </w:r>
       <w:r>
         <w:rPr>
@@ -249,7 +308,41 @@
         <w:rPr>
           <w:lang w:val="en-US"/>
         </w:rPr>
-        <w:t>After a library research</w:t>
+        <w:t xml:space="preserve">After </w:t>
+      </w:r>
+      <w:r>
+        <w:rPr>
+          <w:color w:val="538135" w:themeColor="accent6" w:themeShade="BF"/>
+          <w:lang w:val="en-US"/>
+        </w:rPr>
+        <w:t>a</w:t>
+      </w:r>
+      <w:r>
+        <w:rPr>
+          <w:color w:val="538135" w:themeColor="accent6" w:themeShade="BF"/>
+          <w:lang w:val="en-US"/>
+        </w:rPr>
+        <w:t xml:space="preserve">nalyzing the available games </w:t>
+      </w:r>
+      <w:r>
+        <w:rPr>
+          <w:lang w:val="en-US"/>
+        </w:rPr>
+        <w:t xml:space="preserve">and doing </w:t>
+      </w:r>
+      <w:r>
+        <w:rPr>
+          <w:color w:val="538135" w:themeColor="accent6" w:themeShade="BF"/>
+          <w:lang w:val="en-US"/>
+        </w:rPr>
+        <w:t xml:space="preserve">a </w:t>
+      </w:r>
+      <w:r>
+        <w:rPr>
+          <w:color w:val="538135" w:themeColor="accent6" w:themeShade="BF"/>
+          <w:lang w:val="en-US"/>
+        </w:rPr>
+        <w:t>library research</w:t>
       </w:r>
       <w:r>
         <w:rPr>
@@ -523,6 +616,42 @@
         <w:rPr>
           <w:lang w:val="en-US"/>
         </w:rPr>
+        <w:t>By using the</w:t>
+      </w:r>
+      <w:r>
+        <w:t xml:space="preserve"> </w:t>
+      </w:r>
+      <w:r>
+        <w:rPr>
+          <w:color w:val="538135" w:themeColor="accent6" w:themeShade="BF"/>
+          <w:lang w:val="en-US"/>
+        </w:rPr>
+        <w:t>‘</w:t>
+      </w:r>
+      <w:r>
+        <w:rPr>
+          <w:color w:val="538135" w:themeColor="accent6" w:themeShade="BF"/>
+          <w:lang w:val="en-US"/>
+        </w:rPr>
+        <w:t>Best good and bad practices</w:t>
+      </w:r>
+      <w:r>
+        <w:rPr>
+          <w:color w:val="538135" w:themeColor="accent6" w:themeShade="BF"/>
+          <w:lang w:val="en-US"/>
+        </w:rPr>
+        <w:t xml:space="preserve">’ </w:t>
+      </w:r>
+      <w:r>
+        <w:rPr>
+          <w:lang w:val="en-US"/>
+        </w:rPr>
+        <w:t xml:space="preserve">method when it comes to Ads in games, I reached the following conclusions: </w:t>
+      </w:r>
+      <w:r>
+        <w:rPr>
+          <w:lang w:val="en-US"/>
+        </w:rPr>
         <w:t xml:space="preserve">I </w:t>
       </w:r>
       <w:r>
@@ -593,20 +722,71 @@
         <w:rPr>
           <w:lang w:val="en-US"/>
         </w:rPr>
-        <w:t>On the contrary, I want to present the Ads in the game in such a way so that my users want to watch them -&gt; By giving them a very valuable reward after the Ad.</w:t>
-      </w:r>
-    </w:p>
-    <w:p>
-      <w:pPr>
-        <w:rPr>
-          <w:lang w:val="en-US"/>
-        </w:rPr>
-      </w:pPr>
-      <w:r>
-        <w:rPr>
-          <w:lang w:val="en-US"/>
-        </w:rPr>
-        <w:t>In Sea Adventures after the user has died during the level, he will be given the choice to continue,</w:t>
+        <w:t xml:space="preserve">On the contrary, I want to present the Ads in the game in such a way so that my users want to watch them -&gt; </w:t>
+      </w:r>
+      <w:r>
+        <w:rPr>
+          <w:lang w:val="en-US"/>
+        </w:rPr>
+        <w:t>I will give</w:t>
+      </w:r>
+      <w:r>
+        <w:rPr>
+          <w:lang w:val="en-US"/>
+        </w:rPr>
+        <w:t xml:space="preserve"> them a very valuable reward after the Ad</w:t>
+      </w:r>
+      <w:r>
+        <w:rPr>
+          <w:lang w:val="en-US"/>
+        </w:rPr>
+        <w:t xml:space="preserve"> and give them the option to cancel the Ad and not receive the reward</w:t>
+      </w:r>
+      <w:r>
+        <w:rPr>
+          <w:lang w:val="en-US"/>
+        </w:rPr>
+        <w:t>.</w:t>
+      </w:r>
+    </w:p>
+    <w:p>
+      <w:pPr>
+        <w:pStyle w:val="4"/>
+        <w:rPr>
+          <w:lang w:val="en-US"/>
+        </w:rPr>
+      </w:pPr>
+      <w:r>
+        <w:rPr>
+          <w:lang w:val="en-US"/>
+        </w:rPr>
+        <w:lastRenderedPageBreak/>
+        <w:t>Rewarded Ads in Sea Adventures:</w:t>
+      </w:r>
+    </w:p>
+    <w:p>
+      <w:pPr>
+        <w:rPr>
+          <w:lang w:val="en-US"/>
+        </w:rPr>
+      </w:pPr>
+      <w:r>
+        <w:rPr>
+          <w:lang w:val="en-US"/>
+        </w:rPr>
+        <w:t xml:space="preserve">In Sea Adventures after the user </w:t>
+      </w:r>
+      <w:r>
+        <w:rPr>
+          <w:lang w:val="en-US"/>
+        </w:rPr>
+        <w:t>dies</w:t>
+      </w:r>
+      <w:r>
+        <w:rPr>
+          <w:lang w:val="en-US"/>
+        </w:rPr>
+        <w:t xml:space="preserve"> during the level, he will be given the choice to continue,</w:t>
       </w:r>
       <w:r>
         <w:rPr>
@@ -767,7 +947,6 @@
         <w:rPr>
           <w:lang w:val="en-US"/>
         </w:rPr>
-        <w:lastRenderedPageBreak/>
         <w:t>Currencies:</w:t>
       </w:r>
     </w:p>
@@ -1251,6 +1430,7 @@
         <w:rPr>
           <w:noProof/>
         </w:rPr>
+        <w:lastRenderedPageBreak/>
         <w:drawing>
           <wp:inline distT="0" distB="0" distL="0" distR="0" wp14:anchorId="2B1530F6" wp14:editId="0B46849E">
             <wp:extent cx="5760720" cy="3729355"/>
@@ -1414,7 +1594,6 @@
           <w:noProof/>
           <w:lang w:val="en-US"/>
         </w:rPr>
-        <w:lastRenderedPageBreak/>
         <w:drawing>
           <wp:inline distT="0" distB="0" distL="0" distR="0" wp14:anchorId="37587F4B" wp14:editId="59184194">
             <wp:extent cx="5760720" cy="4320540"/>
@@ -1756,7 +1935,6 @@
         <w:rPr>
           <w:lang w:val="en-US"/>
         </w:rPr>
-        <w:lastRenderedPageBreak/>
         <w:t>Lose State:</w:t>
       </w:r>
     </w:p>
@@ -2510,6 +2688,7 @@
                 <w:bCs/>
                 <w:lang w:val="en-US"/>
               </w:rPr>
+              <w:lastRenderedPageBreak/>
               <w:t>Main Menu after 10</w:t>
             </w:r>
             <w:r>
@@ -3156,14 +3335,7 @@
         <w:rPr>
           <w:lang w:val="en-US"/>
         </w:rPr>
-        <w:t xml:space="preserve">” the player, would be able to </w:t>
-      </w:r>
-      <w:r>
-        <w:rPr>
-          <w:lang w:val="en-US"/>
-        </w:rPr>
-        <w:lastRenderedPageBreak/>
-        <w:t xml:space="preserve">place </w:t>
+        <w:t xml:space="preserve">” the player, would be able to place </w:t>
       </w:r>
       <w:r>
         <w:rPr>
@@ -3250,14 +3422,13 @@
         <w:rPr>
           <w:lang w:val="en-US"/>
         </w:rPr>
+        <w:lastRenderedPageBreak/>
         <w:t>Enemies design:</w:t>
       </w:r>
     </w:p>
     <w:p>
       <w:pPr>
-        <w:rPr>
-          <w:lang w:val="en-US"/>
-        </w:rPr>
+        <w:keepNext/>
       </w:pPr>
       <w:r>
         <w:rPr>
@@ -3315,28 +3486,92 @@
     </w:p>
     <w:p>
       <w:pPr>
+        <w:pStyle w:val="ac"/>
+        <w:rPr>
+          <w:lang w:val="en-US"/>
+        </w:rPr>
+      </w:pPr>
+      <w:r>
+        <w:rPr>
+          <w:lang w:val="en-US"/>
+        </w:rPr>
+        <w:t xml:space="preserve">Figure </w:t>
+      </w:r>
+      <w:r>
+        <w:rPr>
+          <w:lang w:val="en-US"/>
+        </w:rPr>
+        <w:fldChar w:fldCharType="begin"/>
+      </w:r>
+      <w:r>
+        <w:rPr>
+          <w:lang w:val="en-US"/>
+        </w:rPr>
+        <w:instrText xml:space="preserve"> SEQ Figure \* ARABIC </w:instrText>
+      </w:r>
+      <w:r>
+        <w:rPr>
+          <w:lang w:val="en-US"/>
+        </w:rPr>
+        <w:fldChar w:fldCharType="separate"/>
+      </w:r>
+      <w:r>
+        <w:rPr>
+          <w:noProof/>
+          <w:lang w:val="en-US"/>
+        </w:rPr>
+        <w:t>2</w:t>
+      </w:r>
+      <w:r>
+        <w:rPr>
+          <w:lang w:val="en-US"/>
+        </w:rPr>
+        <w:fldChar w:fldCharType="end"/>
+      </w:r>
+      <w:r>
+        <w:rPr>
+          <w:lang w:val="en-US"/>
+        </w:rPr>
+        <w:t xml:space="preserve">: </w:t>
+      </w:r>
+      <w:r>
+        <w:rPr>
+          <w:color w:val="0070C0"/>
+          <w:lang w:val="en-US"/>
+        </w:rPr>
+        <w:t xml:space="preserve">IT Architecture sketching </w:t>
+      </w:r>
+      <w:r>
+        <w:rPr>
+          <w:lang w:val="en-US"/>
+        </w:rPr>
+        <w:t>method (Workshop)</w:t>
+      </w:r>
+      <w:r>
+        <w:rPr>
+          <w:lang w:val="en-US"/>
+        </w:rPr>
+        <w:t xml:space="preserve"> on Enemies in Sea adventures</w:t>
+      </w:r>
+    </w:p>
+    <w:p>
+      <w:pPr>
         <w:pStyle w:val="3"/>
         <w:rPr>
           <w:lang w:val="en-US"/>
         </w:rPr>
       </w:pPr>
-      <w:proofErr w:type="spellStart"/>
       <w:r>
         <w:rPr>
           <w:rStyle w:val="20"/>
-        </w:rPr>
-        <w:t>Enemies</w:t>
-      </w:r>
-      <w:proofErr w:type="spellEnd"/>
+          <w:lang w:val="en-US"/>
+        </w:rPr>
+        <w:t xml:space="preserve">Enemies </w:t>
+      </w:r>
       <w:r>
         <w:rPr>
           <w:rStyle w:val="20"/>
-        </w:rPr>
-        <w:t xml:space="preserve"> </w:t>
-      </w:r>
-      <w:r>
-        <w:rPr>
-          <w:rStyle w:val="20"/>
+          <w:lang w:val="en-US"/>
         </w:rPr>
         <w:t>AI</w:t>
       </w:r>
@@ -3354,14 +3589,12 @@
           <w:lang w:val="en-US"/>
         </w:rPr>
       </w:pPr>
-      <w:proofErr w:type="spellStart"/>
-      <w:r>
-        <w:rPr>
-          <w:lang w:val="en-US"/>
-        </w:rPr>
-        <w:t>Pathfiding</w:t>
-      </w:r>
-      <w:proofErr w:type="spellEnd"/>
+      <w:r>
+        <w:rPr>
+          <w:lang w:val="en-US"/>
+        </w:rPr>
+        <w:t>Pathfinding</w:t>
+      </w:r>
       <w:r>
         <w:rPr>
           <w:lang w:val="en-US"/>
@@ -3522,7 +3755,7 @@
         <w:rPr>
           <w:noProof/>
         </w:rPr>
-        <w:t>2</w:t>
+        <w:t>3</w:t>
       </w:r>
       <w:r>
         <w:rPr>
@@ -3719,13 +3952,7 @@
           <w:lang w:val="en-US"/>
         </w:rPr>
         <w:lastRenderedPageBreak/>
-        <w:t>I wanted to choose the fastest approach to simulate enemy behavior and the simplest way to create that turned out to be an AI state machine</w:t>
-      </w:r>
-      <w:r>
-        <w:rPr>
-          <w:lang w:val="en-US"/>
-        </w:rPr>
-        <w:t>(</w:t>
+        <w:t>I wanted to choose the fastest approach to simulate enemy behavior and the simplest way to create that turned out to be an AI state machine(</w:t>
       </w:r>
       <w:hyperlink w:anchor="codemonkey" w:history="1">
         <w:r>
@@ -3733,21 +3960,7 @@
             <w:rStyle w:val="aa"/>
             <w:lang w:val="en-US"/>
           </w:rPr>
-          <w:t>Simple Ene</w:t>
-        </w:r>
-        <w:r>
-          <w:rPr>
-            <w:rStyle w:val="aa"/>
-            <w:lang w:val="en-US"/>
-          </w:rPr>
-          <w:t>m</w:t>
-        </w:r>
-        <w:r>
-          <w:rPr>
-            <w:rStyle w:val="aa"/>
-            <w:lang w:val="en-US"/>
-          </w:rPr>
-          <w:t>y AI</w:t>
+          <w:t>Simple Enemy AI</w:t>
         </w:r>
       </w:hyperlink>
       <w:r>
@@ -3769,13 +3982,7 @@
         <w:rPr>
           <w:lang w:val="en-US"/>
         </w:rPr>
-        <w:t>)</w:t>
-      </w:r>
-      <w:r>
-        <w:rPr>
-          <w:lang w:val="en-US"/>
-        </w:rPr>
-        <w:t>:</w:t>
+        <w:t>):</w:t>
       </w:r>
       <w:r>
         <w:rPr>
@@ -3785,6 +3992,7 @@
       </w:r>
       <w:r>
         <w:rPr>
+          <w:noProof/>
           <w:lang w:val="en-US"/>
         </w:rPr>
         <w:drawing>
@@ -3860,6 +4068,7 @@
       </w:pPr>
       <w:r>
         <w:rPr>
+          <w:noProof/>
           <w:lang w:val="en-US"/>
         </w:rPr>
         <w:drawing>
@@ -3982,7 +4191,7 @@
         <w:rPr>
           <w:noProof/>
         </w:rPr>
-        <w:t>3</w:t>
+        <w:t>4</w:t>
       </w:r>
       <w:r>
         <w:rPr>
@@ -4156,13 +4365,7 @@
         <w:rPr>
           <w:lang w:val="en-US"/>
         </w:rPr>
-        <w:t xml:space="preserve">By design I want to have </w:t>
-      </w:r>
-      <w:r>
-        <w:rPr>
-          <w:lang w:val="en-US"/>
-        </w:rPr>
-        <w:t xml:space="preserve">different types of enemies. </w:t>
+        <w:t xml:space="preserve">By design I want to have different types of enemies. </w:t>
       </w:r>
       <w:r>
         <w:rPr>
@@ -4186,7 +4389,21 @@
         <w:rPr>
           <w:lang w:val="en-US"/>
         </w:rPr>
-        <w:t xml:space="preserve">to be easily extendable and easily modifiable. In order to do that I did a library research </w:t>
+        <w:t xml:space="preserve">to be easily extendable and easily modifiable. In order to do that I did a </w:t>
+      </w:r>
+      <w:r>
+        <w:rPr>
+          <w:color w:val="538135" w:themeColor="accent6" w:themeShade="BF"/>
+          <w:lang w:val="en-US"/>
+        </w:rPr>
+        <w:t>Design patterns</w:t>
+      </w:r>
+      <w:r>
+        <w:rPr>
+          <w:color w:val="538135" w:themeColor="accent6" w:themeShade="BF"/>
+          <w:lang w:val="en-US"/>
+        </w:rPr>
+        <w:t xml:space="preserve"> research </w:t>
       </w:r>
       <w:r>
         <w:rPr>
@@ -4248,16 +4465,7 @@
             <w:bCs/>
             <w:lang w:val="en-US"/>
           </w:rPr>
-          <w:t>pen Closed Principl</w:t>
-        </w:r>
-        <w:r>
-          <w:rPr>
-            <w:rStyle w:val="aa"/>
-            <w:b/>
-            <w:bCs/>
-            <w:lang w:val="en-US"/>
-          </w:rPr>
-          <w:t>e</w:t>
+          <w:t>pen Closed Principle</w:t>
         </w:r>
         <w:r>
           <w:rPr>
@@ -4321,6 +4529,7 @@
       </w:pPr>
       <w:r>
         <w:rPr>
+          <w:noProof/>
           <w:lang w:val="en-US"/>
         </w:rPr>
         <w:lastRenderedPageBreak/>
@@ -4387,6 +4596,7 @@
       </w:pPr>
       <w:r>
         <w:rPr>
+          <w:noProof/>
           <w:lang w:val="en-US"/>
         </w:rPr>
         <w:drawing>
@@ -4449,9 +4659,12 @@
         <w:rPr>
           <w:noProof/>
         </w:rPr>
-        <w:t>4</w:t>
-      </w:r>
-      <w:r>
+        <w:t>5</w:t>
+      </w:r>
+      <w:r>
+        <w:rPr>
+          <w:noProof/>
+        </w:rPr>
         <w:fldChar w:fldCharType="end"/>
       </w:r>
       <w:r>
@@ -4469,6 +4682,9 @@
         <w:keepNext/>
       </w:pPr>
       <w:r>
+        <w:rPr>
+          <w:noProof/>
+        </w:rPr>
         <w:lastRenderedPageBreak/>
         <w:drawing>
           <wp:inline distT="0" distB="0" distL="0" distR="0" wp14:anchorId="7565FB39" wp14:editId="6463BE67">
@@ -4530,9 +4746,12 @@
         <w:rPr>
           <w:noProof/>
         </w:rPr>
-        <w:t>5</w:t>
-      </w:r>
-      <w:r>
+        <w:t>6</w:t>
+      </w:r>
+      <w:r>
+        <w:rPr>
+          <w:noProof/>
+        </w:rPr>
         <w:fldChar w:fldCharType="end"/>
       </w:r>
       <w:r>
@@ -4554,6 +4773,9 @@
         <w:keepNext/>
       </w:pPr>
       <w:r>
+        <w:rPr>
+          <w:noProof/>
+        </w:rPr>
         <w:lastRenderedPageBreak/>
         <w:drawing>
           <wp:inline distT="0" distB="0" distL="0" distR="0" wp14:anchorId="770DAF1D" wp14:editId="6303D6AE">
@@ -4615,9 +4837,12 @@
         <w:rPr>
           <w:noProof/>
         </w:rPr>
-        <w:t>6</w:t>
-      </w:r>
-      <w:r>
+        <w:t>7</w:t>
+      </w:r>
+      <w:r>
+        <w:rPr>
+          <w:noProof/>
+        </w:rPr>
         <w:fldChar w:fldCharType="end"/>
       </w:r>
       <w:r>
@@ -4637,7 +4862,7 @@
         <w:rPr>
           <w:lang w:val="en-US"/>
         </w:rPr>
-        <w:t>In the latter examples, both</w:t>
+        <w:t>In the latter, both</w:t>
       </w:r>
       <w:r>
         <w:rPr>
@@ -4727,7 +4952,27 @@
         <w:rPr>
           <w:lang w:val="en-US"/>
         </w:rPr>
-        <w:t>From a library research (</w:t>
+        <w:t xml:space="preserve">From a </w:t>
+      </w:r>
+      <w:r>
+        <w:rPr>
+          <w:color w:val="538135" w:themeColor="accent6" w:themeShade="BF"/>
+          <w:lang w:val="en-US"/>
+        </w:rPr>
+        <w:t>Design Pattern</w:t>
+      </w:r>
+      <w:r>
+        <w:rPr>
+          <w:color w:val="538135" w:themeColor="accent6" w:themeShade="BF"/>
+          <w:lang w:val="en-US"/>
+        </w:rPr>
+        <w:t xml:space="preserve"> research </w:t>
+      </w:r>
+      <w:r>
+        <w:rPr>
+          <w:lang w:val="en-US"/>
+        </w:rPr>
+        <w:t>(</w:t>
       </w:r>
       <w:hyperlink w:anchor="SingleREsponsibility" w:history="1">
         <w:r>
@@ -4878,22 +5123,341 @@
     </w:p>
     <w:p>
       <w:pPr>
-        <w:rPr>
-          <w:lang w:val="en-US"/>
-        </w:rPr>
-      </w:pPr>
-    </w:p>
-    <w:p>
-      <w:pPr>
-        <w:rPr>
-          <w:lang w:val="en-US"/>
-        </w:rPr>
-      </w:pPr>
-      <w:r>
-        <w:rPr>
-          <w:lang w:val="en-US"/>
-        </w:rPr>
-        <w:t>HP Bar: Observer pattern.</w:t>
+        <w:pStyle w:val="3"/>
+        <w:rPr>
+          <w:lang w:val="en-US"/>
+        </w:rPr>
+      </w:pPr>
+      <w:r>
+        <w:rPr>
+          <w:lang w:val="en-US"/>
+        </w:rPr>
+        <w:t>Observer pattern:</w:t>
+      </w:r>
+    </w:p>
+    <w:p>
+      <w:pPr>
+        <w:rPr>
+          <w:lang w:val="en-US"/>
+        </w:rPr>
+      </w:pPr>
+      <w:r>
+        <w:rPr>
+          <w:lang w:val="en-US"/>
+        </w:rPr>
+        <w:t xml:space="preserve">This is a very popular pattern, which I learned by doing a </w:t>
+      </w:r>
+      <w:r>
+        <w:rPr>
+          <w:color w:val="538135" w:themeColor="accent6" w:themeShade="BF"/>
+          <w:lang w:val="en-US"/>
+        </w:rPr>
+        <w:t>Design Pattern</w:t>
+      </w:r>
+      <w:r>
+        <w:rPr>
+          <w:color w:val="538135" w:themeColor="accent6" w:themeShade="BF"/>
+          <w:lang w:val="en-US"/>
+        </w:rPr>
+        <w:t xml:space="preserve"> research</w:t>
+      </w:r>
+      <w:r>
+        <w:rPr>
+          <w:lang w:val="en-US"/>
+        </w:rPr>
+        <w:t>, and decided I want to learn and implement it.</w:t>
+      </w:r>
+    </w:p>
+    <w:p>
+      <w:pPr>
+        <w:rPr>
+          <w:lang w:val="en-US"/>
+        </w:rPr>
+      </w:pPr>
+      <w:r>
+        <w:rPr>
+          <w:lang w:val="en-US"/>
+        </w:rPr>
+        <w:lastRenderedPageBreak/>
+        <w:t xml:space="preserve">I my case bellow I have implemented </w:t>
+      </w:r>
+      <w:r>
+        <w:rPr>
+          <w:lang w:val="en-US"/>
+        </w:rPr>
+        <w:t>it</w:t>
+      </w:r>
+      <w:r>
+        <w:rPr>
+          <w:lang w:val="en-US"/>
+        </w:rPr>
+        <w:t xml:space="preserve"> in my ‘’</w:t>
+      </w:r>
+      <w:proofErr w:type="spellStart"/>
+      <w:r>
+        <w:rPr>
+          <w:lang w:val="en-US"/>
+        </w:rPr>
+        <w:t>BaseHealth</w:t>
+      </w:r>
+      <w:proofErr w:type="spellEnd"/>
+      <w:r>
+        <w:rPr>
+          <w:lang w:val="en-US"/>
+        </w:rPr>
+        <w:t>’’ class so that I every time when the object with the ‘’</w:t>
+      </w:r>
+      <w:proofErr w:type="spellStart"/>
+      <w:r>
+        <w:rPr>
+          <w:lang w:val="en-US"/>
+        </w:rPr>
+        <w:t>BaseHealth</w:t>
+      </w:r>
+      <w:proofErr w:type="spellEnd"/>
+      <w:r>
+        <w:rPr>
+          <w:lang w:val="en-US"/>
+        </w:rPr>
+        <w:t xml:space="preserve">’’ class attached (player or enemy) is taking damage, </w:t>
+      </w:r>
+      <w:r>
+        <w:rPr>
+          <w:lang w:val="en-US"/>
+        </w:rPr>
+        <w:t xml:space="preserve">all </w:t>
+      </w:r>
+      <w:r>
+        <w:rPr>
+          <w:lang w:val="en-US"/>
+        </w:rPr>
+        <w:t>classes which are subscribed to the ‘’</w:t>
+      </w:r>
+      <w:proofErr w:type="spellStart"/>
+      <w:r>
+        <w:rPr>
+          <w:lang w:val="en-US"/>
+        </w:rPr>
+        <w:t>TakeDamageEvent</w:t>
+      </w:r>
+      <w:proofErr w:type="spellEnd"/>
+      <w:r>
+        <w:rPr>
+          <w:lang w:val="en-US"/>
+        </w:rPr>
+        <w:t xml:space="preserve">’’ are notified and act respectively: reduce the HP Bar, play animation for taking damage, play sound for taking damage. All of that is </w:t>
+      </w:r>
+      <w:r>
+        <w:rPr>
+          <w:lang w:val="en-US"/>
+        </w:rPr>
+        <w:t>done so that it obeys</w:t>
+      </w:r>
+      <w:r>
+        <w:rPr>
+          <w:lang w:val="en-US"/>
+        </w:rPr>
+        <w:t xml:space="preserve"> the single responsibility question and as well keep</w:t>
+      </w:r>
+      <w:r>
+        <w:rPr>
+          <w:lang w:val="en-US"/>
+        </w:rPr>
+        <w:t xml:space="preserve"> </w:t>
+      </w:r>
+      <w:r>
+        <w:rPr>
+          <w:lang w:val="en-US"/>
+        </w:rPr>
+        <w:t>the code easy to read.</w:t>
+      </w:r>
+    </w:p>
+    <w:p>
+      <w:pPr>
+        <w:rPr>
+          <w:lang w:val="en-US"/>
+        </w:rPr>
+      </w:pPr>
+    </w:p>
+    <w:p>
+      <w:pPr>
+        <w:keepNext/>
+      </w:pPr>
+      <w:r>
+        <w:rPr>
+          <w:noProof/>
+          <w:lang w:val="en-US"/>
+        </w:rPr>
+        <w:drawing>
+          <wp:inline distT="0" distB="0" distL="0" distR="0" wp14:anchorId="1596A71D" wp14:editId="4F95C8D8">
+            <wp:extent cx="4191585" cy="6068272"/>
+            <wp:effectExtent l="0" t="0" r="0" b="8890"/>
+            <wp:docPr id="8" name="Картина 8"/>
+            <wp:cNvGraphicFramePr>
+              <a:graphicFrameLocks xmlns:a="http://schemas.openxmlformats.org/drawingml/2006/main" noChangeAspect="1"/>
+            </wp:cNvGraphicFramePr>
+            <a:graphic xmlns:a="http://schemas.openxmlformats.org/drawingml/2006/main">
+              <a:graphicData uri="http://schemas.openxmlformats.org/drawingml/2006/picture">
+                <pic:pic xmlns:pic="http://schemas.openxmlformats.org/drawingml/2006/picture">
+                  <pic:nvPicPr>
+                    <pic:cNvPr id="1" name=""/>
+                    <pic:cNvPicPr/>
+                  </pic:nvPicPr>
+                  <pic:blipFill>
+                    <a:blip r:embed="rId28"/>
+                    <a:stretch>
+                      <a:fillRect/>
+                    </a:stretch>
+                  </pic:blipFill>
+                  <pic:spPr>
+                    <a:xfrm>
+                      <a:off x="0" y="0"/>
+                      <a:ext cx="4191585" cy="6068272"/>
+                    </a:xfrm>
+                    <a:prstGeom prst="rect">
+                      <a:avLst/>
+                    </a:prstGeom>
+                  </pic:spPr>
+                </pic:pic>
+              </a:graphicData>
+            </a:graphic>
+          </wp:inline>
+        </w:drawing>
+      </w:r>
+    </w:p>
+    <w:p>
+      <w:pPr>
+        <w:pStyle w:val="ac"/>
+        <w:rPr>
+          <w:lang w:val="en-US"/>
+        </w:rPr>
+      </w:pPr>
+      <w:r>
+        <w:t xml:space="preserve">Figure </w:t>
+      </w:r>
+      <w:r>
+        <w:fldChar w:fldCharType="begin"/>
+      </w:r>
+      <w:r>
+        <w:instrText xml:space="preserve"> SEQ Figure \* ARABIC </w:instrText>
+      </w:r>
+      <w:r>
+        <w:fldChar w:fldCharType="separate"/>
+      </w:r>
+      <w:r>
+        <w:rPr>
+          <w:noProof/>
+        </w:rPr>
+        <w:t>8</w:t>
+      </w:r>
+      <w:r>
+        <w:rPr>
+          <w:noProof/>
+        </w:rPr>
+        <w:fldChar w:fldCharType="end"/>
+      </w:r>
+      <w:r>
+        <w:rPr>
+          <w:lang w:val="en-US"/>
+        </w:rPr>
+        <w:t xml:space="preserve">: </w:t>
+      </w:r>
+      <w:r>
+        <w:rPr>
+          <w:lang w:val="en-US"/>
+        </w:rPr>
+        <w:t>Notifying</w:t>
+      </w:r>
+      <w:r>
+        <w:rPr>
+          <w:lang w:val="en-US"/>
+        </w:rPr>
+        <w:t xml:space="preserve"> of all the observers of those events</w:t>
+      </w:r>
+    </w:p>
+    <w:p>
+      <w:pPr>
+        <w:keepNext/>
+      </w:pPr>
+      <w:r>
+        <w:rPr>
+          <w:noProof/>
+          <w:lang w:val="en-US"/>
+        </w:rPr>
+        <w:lastRenderedPageBreak/>
+        <w:drawing>
+          <wp:inline distT="0" distB="0" distL="0" distR="0" wp14:anchorId="1A7C9713" wp14:editId="38BC8580">
+            <wp:extent cx="4610743" cy="3372321"/>
+            <wp:effectExtent l="0" t="0" r="0" b="0"/>
+            <wp:docPr id="12" name="Картина 12"/>
+            <wp:cNvGraphicFramePr>
+              <a:graphicFrameLocks xmlns:a="http://schemas.openxmlformats.org/drawingml/2006/main" noChangeAspect="1"/>
+            </wp:cNvGraphicFramePr>
+            <a:graphic xmlns:a="http://schemas.openxmlformats.org/drawingml/2006/main">
+              <a:graphicData uri="http://schemas.openxmlformats.org/drawingml/2006/picture">
+                <pic:pic xmlns:pic="http://schemas.openxmlformats.org/drawingml/2006/picture">
+                  <pic:nvPicPr>
+                    <pic:cNvPr id="1" name=""/>
+                    <pic:cNvPicPr/>
+                  </pic:nvPicPr>
+                  <pic:blipFill>
+                    <a:blip r:embed="rId29"/>
+                    <a:stretch>
+                      <a:fillRect/>
+                    </a:stretch>
+                  </pic:blipFill>
+                  <pic:spPr>
+                    <a:xfrm>
+                      <a:off x="0" y="0"/>
+                      <a:ext cx="4610743" cy="3372321"/>
+                    </a:xfrm>
+                    <a:prstGeom prst="rect">
+                      <a:avLst/>
+                    </a:prstGeom>
+                  </pic:spPr>
+                </pic:pic>
+              </a:graphicData>
+            </a:graphic>
+          </wp:inline>
+        </w:drawing>
+      </w:r>
+    </w:p>
+    <w:p>
+      <w:pPr>
+        <w:pStyle w:val="ac"/>
+        <w:rPr>
+          <w:lang w:val="en-US"/>
+        </w:rPr>
+      </w:pPr>
+      <w:r>
+        <w:t xml:space="preserve">Figure </w:t>
+      </w:r>
+      <w:r>
+        <w:fldChar w:fldCharType="begin"/>
+      </w:r>
+      <w:r>
+        <w:instrText xml:space="preserve"> SEQ Figure \* ARABIC </w:instrText>
+      </w:r>
+      <w:r>
+        <w:fldChar w:fldCharType="separate"/>
+      </w:r>
+      <w:r>
+        <w:rPr>
+          <w:noProof/>
+        </w:rPr>
+        <w:t>9</w:t>
+      </w:r>
+      <w:r>
+        <w:rPr>
+          <w:noProof/>
+        </w:rPr>
+        <w:fldChar w:fldCharType="end"/>
+      </w:r>
+      <w:r>
+        <w:rPr>
+          <w:lang w:val="en-US"/>
+        </w:rPr>
+        <w:t>: On creation of the enemy, we subscribe to the event, so that when it triggers, we visually reduce the HP bar</w:t>
       </w:r>
     </w:p>
     <w:p>
@@ -4909,17 +5473,6 @@
     </w:p>
     <w:p>
       <w:pPr>
-        <w:spacing w:after="0" w:line="360" w:lineRule="atLeast"/>
-        <w:textAlignment w:val="baseline"/>
-        <w:rPr>
-          <w:rFonts w:eastAsia="Times New Roman" w:cstheme="minorHAnsi"/>
-          <w:color w:val="343434"/>
-          <w:lang w:val="en-US"/>
-        </w:rPr>
-      </w:pPr>
-    </w:p>
-    <w:p>
-      <w:pPr>
         <w:pStyle w:val="2"/>
         <w:rPr>
           <w:lang w:val="en-US"/>
@@ -4929,1593 +5482,551 @@
         <w:rPr>
           <w:lang w:val="en-US"/>
         </w:rPr>
-        <w:t>Levels parsing:</w:t>
-      </w:r>
-    </w:p>
-    <w:p>
-      <w:pPr>
-        <w:rPr>
-          <w:lang w:val="en-US"/>
-        </w:rPr>
-      </w:pPr>
-    </w:p>
-    <w:p>
-      <w:pPr>
-        <w:rPr>
-          <w:lang w:val="en-US"/>
-        </w:rPr>
-      </w:pPr>
-      <w:r>
-        <w:rPr>
-          <w:lang w:val="en-US"/>
-        </w:rPr>
-        <w:t xml:space="preserve">Json parser which has Json object. Parse the </w:t>
-      </w:r>
-    </w:p>
-    <w:p>
-      <w:pPr>
-        <w:rPr>
-          <w:lang w:val="en-US"/>
-        </w:rPr>
-      </w:pPr>
-    </w:p>
-    <w:p>
-      <w:pPr>
-        <w:autoSpaceDE w:val="0"/>
-        <w:autoSpaceDN w:val="0"/>
-        <w:adjustRightInd w:val="0"/>
-        <w:spacing w:after="0" w:line="240" w:lineRule="auto"/>
-        <w:rPr>
-          <w:rFonts w:ascii="Consolas" w:hAnsi="Consolas" w:cs="Consolas"/>
-          <w:color w:val="000000"/>
+        <w:lastRenderedPageBreak/>
+        <w:t>Levels</w:t>
+      </w:r>
+      <w:r>
+        <w:rPr>
+          <w:lang w:val="en-US"/>
+        </w:rPr>
+        <w:t xml:space="preserve"> in code</w:t>
+      </w:r>
+      <w:r>
+        <w:rPr>
+          <w:lang w:val="en-US"/>
+        </w:rPr>
+        <w:t>:</w:t>
+      </w:r>
+    </w:p>
+    <w:p>
+      <w:pPr>
+        <w:keepNext/>
+      </w:pPr>
+      <w:r>
+        <w:rPr>
+          <w:noProof/>
+          <w:lang w:val="en-US"/>
+        </w:rPr>
+        <w:drawing>
+          <wp:inline distT="0" distB="0" distL="0" distR="0" wp14:anchorId="0E7C10E6" wp14:editId="74501AAA">
+            <wp:extent cx="2834222" cy="4380588"/>
+            <wp:effectExtent l="0" t="0" r="4445" b="1270"/>
+            <wp:docPr id="17" name="Картина 17"/>
+            <wp:cNvGraphicFramePr>
+              <a:graphicFrameLocks xmlns:a="http://schemas.openxmlformats.org/drawingml/2006/main" noChangeAspect="1"/>
+            </wp:cNvGraphicFramePr>
+            <a:graphic xmlns:a="http://schemas.openxmlformats.org/drawingml/2006/main">
+              <a:graphicData uri="http://schemas.openxmlformats.org/drawingml/2006/picture">
+                <pic:pic xmlns:pic="http://schemas.openxmlformats.org/drawingml/2006/picture">
+                  <pic:nvPicPr>
+                    <pic:cNvPr id="0" name="Picture 2"/>
+                    <pic:cNvPicPr>
+                      <a:picLocks noChangeAspect="1" noChangeArrowheads="1"/>
+                    </pic:cNvPicPr>
+                  </pic:nvPicPr>
+                  <pic:blipFill>
+                    <a:blip r:embed="rId30" cstate="print">
+                      <a:extLst>
+                        <a:ext uri="{28A0092B-C50C-407E-A947-70E740481C1C}">
+                          <a14:useLocalDpi xmlns:a14="http://schemas.microsoft.com/office/drawing/2010/main" val="0"/>
+                        </a:ext>
+                      </a:extLst>
+                    </a:blip>
+                    <a:srcRect/>
+                    <a:stretch>
+                      <a:fillRect/>
+                    </a:stretch>
+                  </pic:blipFill>
+                  <pic:spPr bwMode="auto">
+                    <a:xfrm>
+                      <a:off x="0" y="0"/>
+                      <a:ext cx="2845879" cy="4398605"/>
+                    </a:xfrm>
+                    <a:prstGeom prst="rect">
+                      <a:avLst/>
+                    </a:prstGeom>
+                    <a:noFill/>
+                    <a:ln>
+                      <a:noFill/>
+                    </a:ln>
+                  </pic:spPr>
+                </pic:pic>
+              </a:graphicData>
+            </a:graphic>
+          </wp:inline>
+        </w:drawing>
+      </w:r>
+    </w:p>
+    <w:p>
+      <w:pPr>
+        <w:pStyle w:val="ac"/>
+        <w:rPr>
+          <w:lang w:val="en-US"/>
+        </w:rPr>
+      </w:pPr>
+      <w:bookmarkStart w:id="2" w:name="figure10"/>
+      <w:r>
+        <w:t xml:space="preserve">Figure </w:t>
+      </w:r>
+      <w:bookmarkEnd w:id="2"/>
+      <w:r>
+        <w:fldChar w:fldCharType="begin"/>
+      </w:r>
+      <w:r>
+        <w:instrText xml:space="preserve"> SEQ Figure \* ARABIC </w:instrText>
+      </w:r>
+      <w:r>
+        <w:fldChar w:fldCharType="separate"/>
+      </w:r>
+      <w:r>
+        <w:rPr>
+          <w:noProof/>
+        </w:rPr>
+        <w:t>10</w:t>
+      </w:r>
+      <w:r>
+        <w:rPr>
+          <w:noProof/>
+        </w:rPr>
+        <w:fldChar w:fldCharType="end"/>
+      </w:r>
+      <w:r>
+        <w:rPr>
+          <w:lang w:val="en-US"/>
+        </w:rPr>
+        <w:t xml:space="preserve">: </w:t>
+      </w:r>
+      <w:r>
+        <w:rPr>
+          <w:lang w:val="en-US"/>
+        </w:rPr>
+        <w:t xml:space="preserve"> </w:t>
+      </w:r>
+      <w:r>
+        <w:rPr>
+          <w:color w:val="0070C0"/>
+          <w:lang w:val="en-US"/>
+        </w:rPr>
+        <w:t>IT Architecture sketching method (Workshop</w:t>
+      </w:r>
+      <w:r>
+        <w:rPr>
+          <w:color w:val="0070C0"/>
+          <w:lang w:val="en-US"/>
+        </w:rPr>
+        <w:t xml:space="preserve">). </w:t>
+      </w:r>
+      <w:r>
+        <w:rPr>
+          <w:lang w:val="en-US"/>
+        </w:rPr>
+        <w:t xml:space="preserve">Design on how I want to start </w:t>
+      </w:r>
+      <w:r>
+        <w:rPr>
+          <w:lang w:val="en-US"/>
+        </w:rPr>
+        <w:t>a</w:t>
+      </w:r>
+      <w:r>
+        <w:rPr>
+          <w:lang w:val="en-US"/>
+        </w:rPr>
+        <w:t xml:space="preserve"> level + What a level data structure will be.</w:t>
+      </w:r>
+    </w:p>
+    <w:p>
+      <w:pPr>
+        <w:rPr>
+          <w:lang w:val="en-US"/>
+        </w:rPr>
+      </w:pPr>
+    </w:p>
+    <w:p>
+      <w:pPr>
+        <w:rPr>
+          <w:lang w:val="en-US"/>
+        </w:rPr>
+      </w:pPr>
+      <w:r>
+        <w:rPr>
+          <w:lang w:val="en-US"/>
+        </w:rPr>
+        <w:t xml:space="preserve">From my personal experience, working at Blue </w:t>
+      </w:r>
+      <w:r>
+        <w:rPr>
+          <w:lang w:val="en-US"/>
+        </w:rPr>
+        <w:t>Giraffe</w:t>
+      </w:r>
+      <w:r>
+        <w:rPr>
+          <w:lang w:val="en-US"/>
+        </w:rPr>
+        <w:t xml:space="preserve"> (Game developer), I know that i</w:t>
+      </w:r>
+      <w:r>
+        <w:rPr>
+          <w:lang w:val="en-US"/>
+        </w:rPr>
+        <w:t xml:space="preserve">t is crucial to any game to be </w:t>
+      </w:r>
+      <w:r>
+        <w:rPr>
+          <w:lang w:val="en-US"/>
+        </w:rPr>
+        <w:t xml:space="preserve">flexibly and be </w:t>
+      </w:r>
+      <w:r>
+        <w:rPr>
+          <w:lang w:val="en-US"/>
+        </w:rPr>
+        <w:t>able to easily modify its levels, so that when you spot on which level people die a lot or beat the level easily, you can change the levels difficulty</w:t>
+      </w:r>
+      <w:r>
+        <w:rPr>
+          <w:lang w:val="en-US"/>
+        </w:rPr>
+        <w:t xml:space="preserve"> to suit your needs</w:t>
+      </w:r>
+      <w:r>
+        <w:rPr>
+          <w:lang w:val="en-US"/>
+        </w:rPr>
+        <w:t xml:space="preserve">. </w:t>
+      </w:r>
+      <w:r>
+        <w:rPr>
+          <w:lang w:val="en-US"/>
+        </w:rPr>
+        <w:t>By design</w:t>
+      </w:r>
+      <w:r>
+        <w:rPr>
+          <w:lang w:val="en-US"/>
+        </w:rPr>
+        <w:t xml:space="preserve">, </w:t>
+      </w:r>
+      <w:r>
+        <w:rPr>
+          <w:lang w:val="en-US"/>
+        </w:rPr>
+        <w:t xml:space="preserve">I want to </w:t>
+      </w:r>
+      <w:r>
+        <w:rPr>
+          <w:lang w:val="en-US"/>
+        </w:rPr>
+        <w:t xml:space="preserve">have full control over my </w:t>
+      </w:r>
+      <w:r>
+        <w:rPr>
+          <w:lang w:val="en-US"/>
+        </w:rPr>
+        <w:t>levels, so that in the future</w:t>
+      </w:r>
+      <w:r>
+        <w:rPr>
+          <w:lang w:val="en-US"/>
+        </w:rPr>
+        <w:t xml:space="preserve">, when I had </w:t>
+      </w:r>
+      <w:r>
+        <w:rPr>
+          <w:rFonts w:ascii="Verdana" w:hAnsi="Verdana"/>
+          <w:color w:val="333333"/>
           <w:sz w:val="19"/>
           <w:szCs w:val="19"/>
-          <w:highlight w:val="lightGray"/>
-          <w:lang w:val="en-US"/>
-        </w:rPr>
-      </w:pPr>
-      <w:r>
-        <w:rPr>
-          <w:rFonts w:ascii="Consolas" w:hAnsi="Consolas" w:cs="Consolas"/>
-          <w:color w:val="000000"/>
+          <w:lang w:val="en-US"/>
+        </w:rPr>
+        <w:t xml:space="preserve">multiple rounds of </w:t>
+      </w:r>
+      <w:r>
+        <w:rPr>
+          <w:rFonts w:ascii="Verdana" w:hAnsi="Verdana"/>
+          <w:color w:val="333333"/>
           <w:sz w:val="19"/>
           <w:szCs w:val="19"/>
           <w:lang w:val="en-US"/>
         </w:rPr>
-        <w:t xml:space="preserve">        </w:t>
-      </w:r>
-      <w:r>
-        <w:rPr>
-          <w:rFonts w:ascii="Consolas" w:hAnsi="Consolas" w:cs="Consolas"/>
-          <w:color w:val="0000FF"/>
-          <w:sz w:val="19"/>
-          <w:szCs w:val="19"/>
-          <w:highlight w:val="lightGray"/>
-          <w:lang w:val="en-US"/>
-        </w:rPr>
-        <w:t>string</w:t>
-      </w:r>
-      <w:r>
-        <w:rPr>
-          <w:rFonts w:ascii="Consolas" w:hAnsi="Consolas" w:cs="Consolas"/>
-          <w:color w:val="000000"/>
-          <w:sz w:val="19"/>
-          <w:szCs w:val="19"/>
-          <w:highlight w:val="lightGray"/>
-          <w:lang w:val="en-US"/>
-        </w:rPr>
-        <w:t xml:space="preserve"> json = </w:t>
-      </w:r>
-      <w:proofErr w:type="spellStart"/>
-      <w:r>
-        <w:rPr>
-          <w:rFonts w:ascii="Consolas" w:hAnsi="Consolas" w:cs="Consolas"/>
-          <w:color w:val="000000"/>
-          <w:sz w:val="19"/>
-          <w:szCs w:val="19"/>
-          <w:highlight w:val="lightGray"/>
-          <w:lang w:val="en-US"/>
-        </w:rPr>
-        <w:t>Resources.Load</w:t>
-      </w:r>
-      <w:proofErr w:type="spellEnd"/>
-      <w:r>
-        <w:rPr>
-          <w:rFonts w:ascii="Consolas" w:hAnsi="Consolas" w:cs="Consolas"/>
-          <w:color w:val="000000"/>
-          <w:sz w:val="19"/>
-          <w:szCs w:val="19"/>
-          <w:highlight w:val="lightGray"/>
-          <w:lang w:val="en-US"/>
-        </w:rPr>
-        <w:t>&lt;</w:t>
-      </w:r>
-      <w:proofErr w:type="spellStart"/>
-      <w:r>
-        <w:rPr>
-          <w:rFonts w:ascii="Consolas" w:hAnsi="Consolas" w:cs="Consolas"/>
-          <w:color w:val="000000"/>
-          <w:sz w:val="19"/>
-          <w:szCs w:val="19"/>
-          <w:highlight w:val="lightGray"/>
-          <w:lang w:val="en-US"/>
-        </w:rPr>
-        <w:t>TextAsset</w:t>
-      </w:r>
-      <w:proofErr w:type="spellEnd"/>
-      <w:r>
-        <w:rPr>
-          <w:rFonts w:ascii="Consolas" w:hAnsi="Consolas" w:cs="Consolas"/>
-          <w:color w:val="000000"/>
-          <w:sz w:val="19"/>
-          <w:szCs w:val="19"/>
-          <w:highlight w:val="lightGray"/>
-          <w:lang w:val="en-US"/>
-        </w:rPr>
-        <w:t>&gt;(</w:t>
-      </w:r>
-      <w:r>
-        <w:rPr>
-          <w:rFonts w:ascii="Consolas" w:hAnsi="Consolas" w:cs="Consolas"/>
-          <w:color w:val="A31515"/>
-          <w:sz w:val="19"/>
-          <w:szCs w:val="19"/>
-          <w:highlight w:val="lightGray"/>
-          <w:lang w:val="en-US"/>
-        </w:rPr>
-        <w:t>"</w:t>
-      </w:r>
-      <w:proofErr w:type="spellStart"/>
-      <w:r>
-        <w:rPr>
-          <w:rFonts w:ascii="Consolas" w:hAnsi="Consolas" w:cs="Consolas"/>
-          <w:color w:val="A31515"/>
-          <w:sz w:val="19"/>
-          <w:szCs w:val="19"/>
-          <w:highlight w:val="lightGray"/>
-          <w:lang w:val="en-US"/>
-        </w:rPr>
-        <w:t>GameJSONData</w:t>
-      </w:r>
-      <w:proofErr w:type="spellEnd"/>
-      <w:r>
-        <w:rPr>
-          <w:rFonts w:ascii="Consolas" w:hAnsi="Consolas" w:cs="Consolas"/>
-          <w:color w:val="A31515"/>
-          <w:sz w:val="19"/>
-          <w:szCs w:val="19"/>
-          <w:highlight w:val="lightGray"/>
-          <w:lang w:val="en-US"/>
-        </w:rPr>
-        <w:t>/level1"</w:t>
-      </w:r>
-      <w:r>
-        <w:rPr>
-          <w:rFonts w:ascii="Consolas" w:hAnsi="Consolas" w:cs="Consolas"/>
-          <w:color w:val="000000"/>
-          <w:sz w:val="19"/>
-          <w:szCs w:val="19"/>
-          <w:highlight w:val="lightGray"/>
-          <w:lang w:val="en-US"/>
-        </w:rPr>
-        <w:t>).text;</w:t>
-      </w:r>
-    </w:p>
-    <w:p>
-      <w:pPr>
-        <w:autoSpaceDE w:val="0"/>
-        <w:autoSpaceDN w:val="0"/>
-        <w:adjustRightInd w:val="0"/>
-        <w:spacing w:after="0" w:line="240" w:lineRule="auto"/>
-        <w:rPr>
-          <w:rFonts w:ascii="Consolas" w:hAnsi="Consolas" w:cs="Consolas"/>
-          <w:color w:val="000000"/>
-          <w:sz w:val="19"/>
-          <w:szCs w:val="19"/>
-          <w:highlight w:val="lightGray"/>
-          <w:lang w:val="en-US"/>
-        </w:rPr>
-      </w:pPr>
-      <w:r>
-        <w:rPr>
-          <w:rFonts w:ascii="Consolas" w:hAnsi="Consolas" w:cs="Consolas"/>
-          <w:color w:val="000000"/>
-          <w:sz w:val="19"/>
-          <w:szCs w:val="19"/>
-          <w:highlight w:val="lightGray"/>
-          <w:lang w:val="en-US"/>
-        </w:rPr>
-        <w:t xml:space="preserve">        </w:t>
-      </w:r>
-      <w:proofErr w:type="spellStart"/>
-      <w:r>
-        <w:rPr>
-          <w:rFonts w:ascii="Consolas" w:hAnsi="Consolas" w:cs="Consolas"/>
-          <w:color w:val="000000"/>
-          <w:sz w:val="19"/>
-          <w:szCs w:val="19"/>
-          <w:highlight w:val="lightGray"/>
-          <w:lang w:val="en-US"/>
-        </w:rPr>
-        <w:t>JObject</w:t>
-      </w:r>
-      <w:proofErr w:type="spellEnd"/>
-      <w:r>
-        <w:rPr>
-          <w:rFonts w:ascii="Consolas" w:hAnsi="Consolas" w:cs="Consolas"/>
-          <w:color w:val="000000"/>
-          <w:sz w:val="19"/>
-          <w:szCs w:val="19"/>
-          <w:highlight w:val="lightGray"/>
+        <w:t>playtesting,</w:t>
+      </w:r>
+      <w:r>
+        <w:rPr>
+          <w:lang w:val="en-US"/>
+        </w:rPr>
+        <w:t xml:space="preserve"> I can balance the</w:t>
+      </w:r>
+      <w:r>
+        <w:rPr>
+          <w:lang w:val="en-US"/>
+        </w:rPr>
+        <w:t xml:space="preserve"> levels effortless</w:t>
+      </w:r>
+      <w:r>
+        <w:rPr>
+          <w:lang w:val="en-US"/>
+        </w:rPr>
+        <w:t>ly</w:t>
+      </w:r>
+      <w:r>
+        <w:rPr>
+          <w:lang w:val="en-US"/>
+        </w:rPr>
+        <w:t>.</w:t>
+      </w:r>
+      <w:r>
+        <w:rPr>
           <w:lang w:val="en-US"/>
         </w:rPr>
         <w:t xml:space="preserve"> </w:t>
       </w:r>
-      <w:proofErr w:type="spellStart"/>
-      <w:r>
-        <w:rPr>
-          <w:rFonts w:ascii="Consolas" w:hAnsi="Consolas" w:cs="Consolas"/>
-          <w:color w:val="000000"/>
-          <w:sz w:val="19"/>
-          <w:szCs w:val="19"/>
-          <w:highlight w:val="lightGray"/>
-          <w:lang w:val="en-US"/>
-        </w:rPr>
-        <w:t>levelJsonObject</w:t>
-      </w:r>
-      <w:proofErr w:type="spellEnd"/>
-      <w:r>
-        <w:rPr>
-          <w:rFonts w:ascii="Consolas" w:hAnsi="Consolas" w:cs="Consolas"/>
-          <w:color w:val="000000"/>
-          <w:sz w:val="19"/>
-          <w:szCs w:val="19"/>
-          <w:highlight w:val="lightGray"/>
-          <w:lang w:val="en-US"/>
-        </w:rPr>
-        <w:t xml:space="preserve"> = </w:t>
-      </w:r>
-      <w:proofErr w:type="spellStart"/>
-      <w:r>
-        <w:rPr>
-          <w:rFonts w:ascii="Consolas" w:hAnsi="Consolas" w:cs="Consolas"/>
-          <w:color w:val="000000"/>
-          <w:sz w:val="19"/>
-          <w:szCs w:val="19"/>
-          <w:highlight w:val="lightGray"/>
-          <w:lang w:val="en-US"/>
-        </w:rPr>
-        <w:t>JObject.Parse</w:t>
-      </w:r>
-      <w:proofErr w:type="spellEnd"/>
-      <w:r>
-        <w:rPr>
-          <w:rFonts w:ascii="Consolas" w:hAnsi="Consolas" w:cs="Consolas"/>
-          <w:color w:val="000000"/>
-          <w:sz w:val="19"/>
-          <w:szCs w:val="19"/>
-          <w:highlight w:val="lightGray"/>
-          <w:lang w:val="en-US"/>
-        </w:rPr>
-        <w:t>(json);</w:t>
-      </w:r>
-    </w:p>
-    <w:p>
-      <w:pPr>
-        <w:autoSpaceDE w:val="0"/>
-        <w:autoSpaceDN w:val="0"/>
-        <w:adjustRightInd w:val="0"/>
-        <w:spacing w:after="0" w:line="240" w:lineRule="auto"/>
-        <w:rPr>
-          <w:rFonts w:ascii="Consolas" w:hAnsi="Consolas" w:cs="Consolas"/>
-          <w:color w:val="000000"/>
-          <w:sz w:val="19"/>
-          <w:szCs w:val="19"/>
-          <w:highlight w:val="lightGray"/>
-          <w:lang w:val="en-US"/>
-        </w:rPr>
-      </w:pPr>
-    </w:p>
-    <w:p>
-      <w:pPr>
-        <w:autoSpaceDE w:val="0"/>
-        <w:autoSpaceDN w:val="0"/>
-        <w:adjustRightInd w:val="0"/>
-        <w:spacing w:after="0" w:line="240" w:lineRule="auto"/>
-        <w:rPr>
-          <w:rFonts w:ascii="Consolas" w:hAnsi="Consolas" w:cs="Consolas"/>
-          <w:color w:val="000000"/>
-          <w:sz w:val="19"/>
-          <w:szCs w:val="19"/>
-          <w:highlight w:val="lightGray"/>
-          <w:lang w:val="en-US"/>
-        </w:rPr>
-      </w:pPr>
-      <w:r>
-        <w:rPr>
-          <w:rFonts w:ascii="Consolas" w:hAnsi="Consolas" w:cs="Consolas"/>
-          <w:color w:val="000000"/>
-          <w:sz w:val="19"/>
-          <w:szCs w:val="19"/>
-          <w:highlight w:val="lightGray"/>
-          <w:lang w:val="en-US"/>
-        </w:rPr>
-        <w:t xml:space="preserve">        </w:t>
-      </w:r>
-      <w:proofErr w:type="spellStart"/>
-      <w:r>
-        <w:rPr>
-          <w:rFonts w:ascii="Consolas" w:hAnsi="Consolas" w:cs="Consolas"/>
-          <w:color w:val="000000"/>
-          <w:sz w:val="19"/>
-          <w:szCs w:val="19"/>
-          <w:highlight w:val="lightGray"/>
-          <w:lang w:val="en-US"/>
-        </w:rPr>
-        <w:t>JArray</w:t>
-      </w:r>
-      <w:proofErr w:type="spellEnd"/>
-      <w:r>
-        <w:rPr>
-          <w:rFonts w:ascii="Consolas" w:hAnsi="Consolas" w:cs="Consolas"/>
-          <w:color w:val="000000"/>
-          <w:sz w:val="19"/>
-          <w:szCs w:val="19"/>
-          <w:highlight w:val="lightGray"/>
-          <w:lang w:val="en-US"/>
-        </w:rPr>
-        <w:t xml:space="preserve"> waves = (</w:t>
-      </w:r>
-      <w:proofErr w:type="spellStart"/>
-      <w:r>
-        <w:rPr>
-          <w:rFonts w:ascii="Consolas" w:hAnsi="Consolas" w:cs="Consolas"/>
-          <w:color w:val="000000"/>
-          <w:sz w:val="19"/>
-          <w:szCs w:val="19"/>
-          <w:highlight w:val="lightGray"/>
-          <w:lang w:val="en-US"/>
-        </w:rPr>
-        <w:t>JArray</w:t>
-      </w:r>
-      <w:proofErr w:type="spellEnd"/>
-      <w:r>
-        <w:rPr>
-          <w:rFonts w:ascii="Consolas" w:hAnsi="Consolas" w:cs="Consolas"/>
-          <w:color w:val="000000"/>
-          <w:sz w:val="19"/>
-          <w:szCs w:val="19"/>
-          <w:highlight w:val="lightGray"/>
-          <w:lang w:val="en-US"/>
-        </w:rPr>
-        <w:t>)</w:t>
-      </w:r>
-      <w:proofErr w:type="spellStart"/>
-      <w:r>
-        <w:rPr>
-          <w:rFonts w:ascii="Consolas" w:hAnsi="Consolas" w:cs="Consolas"/>
-          <w:color w:val="000000"/>
-          <w:sz w:val="19"/>
-          <w:szCs w:val="19"/>
-          <w:highlight w:val="lightGray"/>
-          <w:lang w:val="en-US"/>
-        </w:rPr>
-        <w:t>levelJsonObject</w:t>
-      </w:r>
-      <w:proofErr w:type="spellEnd"/>
-      <w:r>
-        <w:rPr>
-          <w:rFonts w:ascii="Consolas" w:hAnsi="Consolas" w:cs="Consolas"/>
-          <w:color w:val="000000"/>
-          <w:sz w:val="19"/>
-          <w:szCs w:val="19"/>
-          <w:highlight w:val="lightGray"/>
-          <w:lang w:val="en-US"/>
-        </w:rPr>
-        <w:t>[</w:t>
-      </w:r>
-      <w:r>
-        <w:rPr>
-          <w:rFonts w:ascii="Consolas" w:hAnsi="Consolas" w:cs="Consolas"/>
-          <w:color w:val="A31515"/>
-          <w:sz w:val="19"/>
-          <w:szCs w:val="19"/>
-          <w:highlight w:val="lightGray"/>
-          <w:lang w:val="en-US"/>
-        </w:rPr>
-        <w:t>"waves"</w:t>
-      </w:r>
-      <w:r>
-        <w:rPr>
-          <w:rFonts w:ascii="Consolas" w:hAnsi="Consolas" w:cs="Consolas"/>
-          <w:color w:val="000000"/>
-          <w:sz w:val="19"/>
-          <w:szCs w:val="19"/>
-          <w:highlight w:val="lightGray"/>
-          <w:lang w:val="en-US"/>
-        </w:rPr>
-        <w:t>];</w:t>
-      </w:r>
-    </w:p>
-    <w:p>
-      <w:pPr>
-        <w:autoSpaceDE w:val="0"/>
-        <w:autoSpaceDN w:val="0"/>
-        <w:adjustRightInd w:val="0"/>
-        <w:spacing w:after="0" w:line="240" w:lineRule="auto"/>
-        <w:rPr>
-          <w:rFonts w:ascii="Consolas" w:hAnsi="Consolas" w:cs="Consolas"/>
-          <w:color w:val="000000"/>
-          <w:sz w:val="19"/>
-          <w:szCs w:val="19"/>
-          <w:highlight w:val="lightGray"/>
-          <w:lang w:val="en-US"/>
-        </w:rPr>
-      </w:pPr>
-      <w:r>
-        <w:rPr>
-          <w:rFonts w:ascii="Consolas" w:hAnsi="Consolas" w:cs="Consolas"/>
-          <w:color w:val="000000"/>
-          <w:sz w:val="19"/>
-          <w:szCs w:val="19"/>
-          <w:highlight w:val="lightGray"/>
-          <w:lang w:val="en-US"/>
-        </w:rPr>
-        <w:t xml:space="preserve">        </w:t>
-      </w:r>
-      <w:r>
-        <w:rPr>
-          <w:rFonts w:ascii="Consolas" w:hAnsi="Consolas" w:cs="Consolas"/>
-          <w:color w:val="0000FF"/>
-          <w:sz w:val="19"/>
-          <w:szCs w:val="19"/>
-          <w:highlight w:val="lightGray"/>
-          <w:lang w:val="en-US"/>
-        </w:rPr>
-        <w:t>for</w:t>
-      </w:r>
-      <w:r>
-        <w:rPr>
-          <w:rFonts w:ascii="Consolas" w:hAnsi="Consolas" w:cs="Consolas"/>
-          <w:color w:val="000000"/>
-          <w:sz w:val="19"/>
-          <w:szCs w:val="19"/>
-          <w:highlight w:val="lightGray"/>
+    </w:p>
+    <w:p>
+      <w:pPr>
+        <w:rPr>
+          <w:lang w:val="en-US"/>
+        </w:rPr>
+      </w:pPr>
+      <w:r>
+        <w:rPr>
+          <w:lang w:val="en-US"/>
+        </w:rPr>
+        <w:t xml:space="preserve">That is why I decided to </w:t>
+      </w:r>
+      <w:r>
+        <w:rPr>
+          <w:lang w:val="en-US"/>
+        </w:rPr>
+        <w:t xml:space="preserve">develop the game in such way, that </w:t>
+      </w:r>
+      <w:r>
+        <w:rPr>
+          <w:lang w:val="en-US"/>
+        </w:rPr>
+        <w:t xml:space="preserve">my levels </w:t>
+      </w:r>
+      <w:r>
+        <w:rPr>
+          <w:lang w:val="en-US"/>
+        </w:rPr>
+        <w:t xml:space="preserve">are read and started </w:t>
+      </w:r>
+      <w:r>
+        <w:rPr>
+          <w:lang w:val="en-US"/>
+        </w:rPr>
+        <w:t>from a JSON File</w:t>
+      </w:r>
+      <w:r>
+        <w:rPr>
           <w:lang w:val="en-US"/>
         </w:rPr>
         <w:t xml:space="preserve"> (</w:t>
       </w:r>
-      <w:r>
-        <w:rPr>
-          <w:rFonts w:ascii="Consolas" w:hAnsi="Consolas" w:cs="Consolas"/>
-          <w:color w:val="0000FF"/>
-          <w:sz w:val="19"/>
-          <w:szCs w:val="19"/>
-          <w:highlight w:val="lightGray"/>
-          <w:lang w:val="en-US"/>
-        </w:rPr>
-        <w:t>int</w:t>
-      </w:r>
-      <w:r>
-        <w:rPr>
-          <w:rFonts w:ascii="Consolas" w:hAnsi="Consolas" w:cs="Consolas"/>
-          <w:color w:val="000000"/>
-          <w:sz w:val="19"/>
-          <w:szCs w:val="19"/>
-          <w:highlight w:val="lightGray"/>
-          <w:lang w:val="en-US"/>
-        </w:rPr>
-        <w:t xml:space="preserve"> </w:t>
-      </w:r>
-      <w:proofErr w:type="spellStart"/>
-      <w:r>
-        <w:rPr>
-          <w:rFonts w:ascii="Consolas" w:hAnsi="Consolas" w:cs="Consolas"/>
-          <w:color w:val="000000"/>
-          <w:sz w:val="19"/>
-          <w:szCs w:val="19"/>
-          <w:highlight w:val="lightGray"/>
-          <w:lang w:val="en-US"/>
-        </w:rPr>
-        <w:t>i</w:t>
-      </w:r>
-      <w:proofErr w:type="spellEnd"/>
-      <w:r>
-        <w:rPr>
-          <w:rFonts w:ascii="Consolas" w:hAnsi="Consolas" w:cs="Consolas"/>
-          <w:color w:val="000000"/>
-          <w:sz w:val="19"/>
-          <w:szCs w:val="19"/>
-          <w:highlight w:val="lightGray"/>
-          <w:lang w:val="en-US"/>
-        </w:rPr>
-        <w:t xml:space="preserve"> = 0; </w:t>
-      </w:r>
-      <w:proofErr w:type="spellStart"/>
-      <w:r>
-        <w:rPr>
-          <w:rFonts w:ascii="Consolas" w:hAnsi="Consolas" w:cs="Consolas"/>
-          <w:color w:val="000000"/>
-          <w:sz w:val="19"/>
-          <w:szCs w:val="19"/>
-          <w:highlight w:val="lightGray"/>
-          <w:lang w:val="en-US"/>
-        </w:rPr>
-        <w:t>i</w:t>
-      </w:r>
-      <w:proofErr w:type="spellEnd"/>
-      <w:r>
-        <w:rPr>
-          <w:rFonts w:ascii="Consolas" w:hAnsi="Consolas" w:cs="Consolas"/>
-          <w:color w:val="000000"/>
-          <w:sz w:val="19"/>
-          <w:szCs w:val="19"/>
-          <w:highlight w:val="lightGray"/>
-          <w:lang w:val="en-US"/>
-        </w:rPr>
-        <w:t xml:space="preserve"> &lt; </w:t>
-      </w:r>
-      <w:proofErr w:type="spellStart"/>
-      <w:r>
-        <w:rPr>
-          <w:rFonts w:ascii="Consolas" w:hAnsi="Consolas" w:cs="Consolas"/>
-          <w:color w:val="000000"/>
-          <w:sz w:val="19"/>
-          <w:szCs w:val="19"/>
-          <w:highlight w:val="lightGray"/>
-          <w:lang w:val="en-US"/>
-        </w:rPr>
-        <w:t>waves.Count</w:t>
-      </w:r>
-      <w:proofErr w:type="spellEnd"/>
-      <w:r>
-        <w:rPr>
-          <w:rFonts w:ascii="Consolas" w:hAnsi="Consolas" w:cs="Consolas"/>
-          <w:color w:val="000000"/>
-          <w:sz w:val="19"/>
-          <w:szCs w:val="19"/>
-          <w:highlight w:val="lightGray"/>
-          <w:lang w:val="en-US"/>
-        </w:rPr>
-        <w:t xml:space="preserve">; </w:t>
-      </w:r>
-      <w:proofErr w:type="spellStart"/>
-      <w:r>
-        <w:rPr>
-          <w:rFonts w:ascii="Consolas" w:hAnsi="Consolas" w:cs="Consolas"/>
-          <w:color w:val="000000"/>
-          <w:sz w:val="19"/>
-          <w:szCs w:val="19"/>
-          <w:highlight w:val="lightGray"/>
-          <w:lang w:val="en-US"/>
-        </w:rPr>
-        <w:t>i</w:t>
-      </w:r>
-      <w:proofErr w:type="spellEnd"/>
-      <w:r>
-        <w:rPr>
-          <w:rFonts w:ascii="Consolas" w:hAnsi="Consolas" w:cs="Consolas"/>
-          <w:color w:val="000000"/>
-          <w:sz w:val="19"/>
-          <w:szCs w:val="19"/>
-          <w:highlight w:val="lightGray"/>
-          <w:lang w:val="en-US"/>
-        </w:rPr>
-        <w:t>++)</w:t>
-      </w:r>
-    </w:p>
-    <w:p>
-      <w:pPr>
-        <w:autoSpaceDE w:val="0"/>
-        <w:autoSpaceDN w:val="0"/>
-        <w:adjustRightInd w:val="0"/>
-        <w:spacing w:after="0" w:line="240" w:lineRule="auto"/>
-        <w:rPr>
-          <w:rFonts w:ascii="Consolas" w:hAnsi="Consolas" w:cs="Consolas"/>
-          <w:color w:val="000000"/>
-          <w:sz w:val="19"/>
-          <w:szCs w:val="19"/>
-          <w:highlight w:val="lightGray"/>
-          <w:lang w:val="en-US"/>
-        </w:rPr>
-      </w:pPr>
-      <w:r>
-        <w:rPr>
-          <w:rFonts w:ascii="Consolas" w:hAnsi="Consolas" w:cs="Consolas"/>
-          <w:color w:val="000000"/>
-          <w:sz w:val="19"/>
-          <w:szCs w:val="19"/>
-          <w:highlight w:val="lightGray"/>
-          <w:lang w:val="en-US"/>
-        </w:rPr>
-        <w:t xml:space="preserve">        {</w:t>
-      </w:r>
-    </w:p>
-    <w:p>
-      <w:pPr>
-        <w:autoSpaceDE w:val="0"/>
-        <w:autoSpaceDN w:val="0"/>
-        <w:adjustRightInd w:val="0"/>
-        <w:spacing w:after="0" w:line="240" w:lineRule="auto"/>
-        <w:rPr>
-          <w:rFonts w:ascii="Consolas" w:hAnsi="Consolas" w:cs="Consolas"/>
-          <w:color w:val="000000"/>
-          <w:sz w:val="19"/>
-          <w:szCs w:val="19"/>
-          <w:highlight w:val="lightGray"/>
-          <w:lang w:val="en-US"/>
-        </w:rPr>
-      </w:pPr>
-      <w:r>
-        <w:rPr>
-          <w:rFonts w:ascii="Consolas" w:hAnsi="Consolas" w:cs="Consolas"/>
-          <w:color w:val="000000"/>
-          <w:sz w:val="19"/>
-          <w:szCs w:val="19"/>
-          <w:highlight w:val="lightGray"/>
-          <w:lang w:val="en-US"/>
-        </w:rPr>
-        <w:t xml:space="preserve">            </w:t>
-      </w:r>
-      <w:proofErr w:type="spellStart"/>
-      <w:r>
-        <w:rPr>
-          <w:rFonts w:ascii="Consolas" w:hAnsi="Consolas" w:cs="Consolas"/>
-          <w:color w:val="000000"/>
-          <w:sz w:val="19"/>
-          <w:szCs w:val="19"/>
-          <w:highlight w:val="lightGray"/>
-          <w:lang w:val="en-US"/>
-        </w:rPr>
-        <w:t>JArray</w:t>
-      </w:r>
-      <w:proofErr w:type="spellEnd"/>
-      <w:r>
-        <w:rPr>
-          <w:rFonts w:ascii="Consolas" w:hAnsi="Consolas" w:cs="Consolas"/>
-          <w:color w:val="000000"/>
-          <w:sz w:val="19"/>
-          <w:szCs w:val="19"/>
-          <w:highlight w:val="lightGray"/>
-          <w:lang w:val="en-US"/>
-        </w:rPr>
-        <w:t xml:space="preserve"> </w:t>
-      </w:r>
-      <w:proofErr w:type="spellStart"/>
-      <w:r>
-        <w:rPr>
-          <w:rFonts w:ascii="Consolas" w:hAnsi="Consolas" w:cs="Consolas"/>
-          <w:color w:val="000000"/>
-          <w:sz w:val="19"/>
-          <w:szCs w:val="19"/>
-          <w:highlight w:val="lightGray"/>
-          <w:lang w:val="en-US"/>
-        </w:rPr>
-        <w:t>typesInWave</w:t>
-      </w:r>
-      <w:proofErr w:type="spellEnd"/>
-      <w:r>
-        <w:rPr>
-          <w:rFonts w:ascii="Consolas" w:hAnsi="Consolas" w:cs="Consolas"/>
-          <w:color w:val="000000"/>
-          <w:sz w:val="19"/>
-          <w:szCs w:val="19"/>
-          <w:highlight w:val="lightGray"/>
-          <w:lang w:val="en-US"/>
-        </w:rPr>
-        <w:t xml:space="preserve"> = (</w:t>
-      </w:r>
-      <w:proofErr w:type="spellStart"/>
-      <w:r>
-        <w:rPr>
-          <w:rFonts w:ascii="Consolas" w:hAnsi="Consolas" w:cs="Consolas"/>
-          <w:color w:val="000000"/>
-          <w:sz w:val="19"/>
-          <w:szCs w:val="19"/>
-          <w:highlight w:val="lightGray"/>
-          <w:lang w:val="en-US"/>
-        </w:rPr>
-        <w:t>JArray</w:t>
-      </w:r>
-      <w:proofErr w:type="spellEnd"/>
-      <w:r>
-        <w:rPr>
-          <w:rFonts w:ascii="Consolas" w:hAnsi="Consolas" w:cs="Consolas"/>
-          <w:color w:val="000000"/>
-          <w:sz w:val="19"/>
-          <w:szCs w:val="19"/>
-          <w:highlight w:val="lightGray"/>
-          <w:lang w:val="en-US"/>
-        </w:rPr>
-        <w:t>)</w:t>
-      </w:r>
-      <w:proofErr w:type="spellStart"/>
-      <w:r>
-        <w:rPr>
-          <w:rFonts w:ascii="Consolas" w:hAnsi="Consolas" w:cs="Consolas"/>
-          <w:color w:val="000000"/>
-          <w:sz w:val="19"/>
-          <w:szCs w:val="19"/>
-          <w:highlight w:val="lightGray"/>
-          <w:lang w:val="en-US"/>
-        </w:rPr>
-        <w:t>levelJsonObject</w:t>
-      </w:r>
-      <w:proofErr w:type="spellEnd"/>
-      <w:r>
-        <w:rPr>
-          <w:rFonts w:ascii="Consolas" w:hAnsi="Consolas" w:cs="Consolas"/>
-          <w:color w:val="000000"/>
-          <w:sz w:val="19"/>
-          <w:szCs w:val="19"/>
-          <w:highlight w:val="lightGray"/>
-          <w:lang w:val="en-US"/>
-        </w:rPr>
-        <w:t>[</w:t>
-      </w:r>
-      <w:r>
-        <w:rPr>
-          <w:rFonts w:ascii="Consolas" w:hAnsi="Consolas" w:cs="Consolas"/>
-          <w:color w:val="A31515"/>
-          <w:sz w:val="19"/>
-          <w:szCs w:val="19"/>
-          <w:highlight w:val="lightGray"/>
-          <w:lang w:val="en-US"/>
-        </w:rPr>
-        <w:t>"waves"</w:t>
-      </w:r>
-      <w:r>
-        <w:rPr>
-          <w:rFonts w:ascii="Consolas" w:hAnsi="Consolas" w:cs="Consolas"/>
-          <w:color w:val="000000"/>
-          <w:sz w:val="19"/>
-          <w:szCs w:val="19"/>
-          <w:highlight w:val="lightGray"/>
-          <w:lang w:val="en-US"/>
-        </w:rPr>
-        <w:t>][</w:t>
-      </w:r>
-      <w:proofErr w:type="spellStart"/>
-      <w:r>
-        <w:rPr>
-          <w:rFonts w:ascii="Consolas" w:hAnsi="Consolas" w:cs="Consolas"/>
-          <w:color w:val="000000"/>
-          <w:sz w:val="19"/>
-          <w:szCs w:val="19"/>
-          <w:highlight w:val="lightGray"/>
-          <w:lang w:val="en-US"/>
-        </w:rPr>
-        <w:t>i</w:t>
-      </w:r>
-      <w:proofErr w:type="spellEnd"/>
-      <w:r>
-        <w:rPr>
-          <w:rFonts w:ascii="Consolas" w:hAnsi="Consolas" w:cs="Consolas"/>
-          <w:color w:val="000000"/>
-          <w:sz w:val="19"/>
-          <w:szCs w:val="19"/>
-          <w:highlight w:val="lightGray"/>
-          <w:lang w:val="en-US"/>
-        </w:rPr>
-        <w:t>][</w:t>
-      </w:r>
-      <w:r>
-        <w:rPr>
-          <w:rFonts w:ascii="Consolas" w:hAnsi="Consolas" w:cs="Consolas"/>
-          <w:color w:val="A31515"/>
-          <w:sz w:val="19"/>
-          <w:szCs w:val="19"/>
-          <w:highlight w:val="lightGray"/>
-          <w:lang w:val="en-US"/>
-        </w:rPr>
-        <w:t>"types"</w:t>
-      </w:r>
-      <w:r>
-        <w:rPr>
-          <w:rFonts w:ascii="Consolas" w:hAnsi="Consolas" w:cs="Consolas"/>
-          <w:color w:val="000000"/>
-          <w:sz w:val="19"/>
-          <w:szCs w:val="19"/>
-          <w:highlight w:val="lightGray"/>
-          <w:lang w:val="en-US"/>
-        </w:rPr>
-        <w:t>];</w:t>
-      </w:r>
-    </w:p>
-    <w:p>
-      <w:pPr>
-        <w:autoSpaceDE w:val="0"/>
-        <w:autoSpaceDN w:val="0"/>
-        <w:adjustRightInd w:val="0"/>
-        <w:spacing w:after="0" w:line="240" w:lineRule="auto"/>
-        <w:rPr>
-          <w:rFonts w:ascii="Consolas" w:hAnsi="Consolas" w:cs="Consolas"/>
-          <w:color w:val="000000"/>
-          <w:sz w:val="19"/>
-          <w:szCs w:val="19"/>
-          <w:highlight w:val="lightGray"/>
-          <w:lang w:val="en-US"/>
-        </w:rPr>
-      </w:pPr>
-      <w:r>
-        <w:rPr>
-          <w:rFonts w:ascii="Consolas" w:hAnsi="Consolas" w:cs="Consolas"/>
-          <w:color w:val="000000"/>
-          <w:sz w:val="19"/>
-          <w:szCs w:val="19"/>
-          <w:highlight w:val="lightGray"/>
-          <w:lang w:val="en-US"/>
-        </w:rPr>
-        <w:t xml:space="preserve">            </w:t>
-      </w:r>
-      <w:proofErr w:type="spellStart"/>
-      <w:r>
-        <w:rPr>
-          <w:rFonts w:ascii="Consolas" w:hAnsi="Consolas" w:cs="Consolas"/>
-          <w:color w:val="000000"/>
-          <w:sz w:val="19"/>
-          <w:szCs w:val="19"/>
-          <w:highlight w:val="lightGray"/>
-          <w:lang w:val="en-US"/>
-        </w:rPr>
-        <w:t>Debug.Log</w:t>
-      </w:r>
-      <w:proofErr w:type="spellEnd"/>
-      <w:r>
-        <w:rPr>
-          <w:rFonts w:ascii="Consolas" w:hAnsi="Consolas" w:cs="Consolas"/>
-          <w:color w:val="000000"/>
-          <w:sz w:val="19"/>
-          <w:szCs w:val="19"/>
-          <w:highlight w:val="lightGray"/>
-          <w:lang w:val="en-US"/>
-        </w:rPr>
-        <w:t>(</w:t>
-      </w:r>
-      <w:r>
-        <w:rPr>
-          <w:rFonts w:ascii="Consolas" w:hAnsi="Consolas" w:cs="Consolas"/>
-          <w:color w:val="A31515"/>
-          <w:sz w:val="19"/>
-          <w:szCs w:val="19"/>
-          <w:highlight w:val="lightGray"/>
-          <w:lang w:val="en-US"/>
-        </w:rPr>
-        <w:t>"WAVE: "</w:t>
-      </w:r>
-      <w:r>
-        <w:rPr>
-          <w:rFonts w:ascii="Consolas" w:hAnsi="Consolas" w:cs="Consolas"/>
-          <w:color w:val="000000"/>
-          <w:sz w:val="19"/>
-          <w:szCs w:val="19"/>
-          <w:highlight w:val="lightGray"/>
-          <w:lang w:val="en-US"/>
-        </w:rPr>
-        <w:t xml:space="preserve"> + </w:t>
-      </w:r>
-      <w:proofErr w:type="spellStart"/>
-      <w:r>
-        <w:rPr>
-          <w:rFonts w:ascii="Consolas" w:hAnsi="Consolas" w:cs="Consolas"/>
-          <w:color w:val="000000"/>
-          <w:sz w:val="19"/>
-          <w:szCs w:val="19"/>
-          <w:highlight w:val="lightGray"/>
-          <w:lang w:val="en-US"/>
-        </w:rPr>
-        <w:t>i</w:t>
-      </w:r>
-      <w:proofErr w:type="spellEnd"/>
-      <w:r>
-        <w:rPr>
-          <w:rFonts w:ascii="Consolas" w:hAnsi="Consolas" w:cs="Consolas"/>
-          <w:color w:val="000000"/>
-          <w:sz w:val="19"/>
-          <w:szCs w:val="19"/>
-          <w:highlight w:val="lightGray"/>
-          <w:lang w:val="en-US"/>
-        </w:rPr>
-        <w:t>);</w:t>
-      </w:r>
-    </w:p>
-    <w:p>
-      <w:pPr>
-        <w:autoSpaceDE w:val="0"/>
-        <w:autoSpaceDN w:val="0"/>
-        <w:adjustRightInd w:val="0"/>
-        <w:spacing w:after="0" w:line="240" w:lineRule="auto"/>
-        <w:rPr>
-          <w:rFonts w:ascii="Consolas" w:hAnsi="Consolas" w:cs="Consolas"/>
-          <w:color w:val="000000"/>
-          <w:sz w:val="19"/>
-          <w:szCs w:val="19"/>
-          <w:highlight w:val="lightGray"/>
-          <w:lang w:val="en-US"/>
-        </w:rPr>
-      </w:pPr>
-      <w:r>
-        <w:rPr>
-          <w:rFonts w:ascii="Consolas" w:hAnsi="Consolas" w:cs="Consolas"/>
-          <w:color w:val="000000"/>
-          <w:sz w:val="19"/>
-          <w:szCs w:val="19"/>
-          <w:highlight w:val="lightGray"/>
-          <w:lang w:val="en-US"/>
-        </w:rPr>
-        <w:t xml:space="preserve">            </w:t>
-      </w:r>
-      <w:r>
-        <w:rPr>
-          <w:rFonts w:ascii="Consolas" w:hAnsi="Consolas" w:cs="Consolas"/>
-          <w:color w:val="0000FF"/>
-          <w:sz w:val="19"/>
-          <w:szCs w:val="19"/>
-          <w:highlight w:val="lightGray"/>
-          <w:lang w:val="en-US"/>
-        </w:rPr>
-        <w:t>for</w:t>
-      </w:r>
-      <w:r>
-        <w:rPr>
-          <w:rFonts w:ascii="Consolas" w:hAnsi="Consolas" w:cs="Consolas"/>
-          <w:color w:val="000000"/>
-          <w:sz w:val="19"/>
-          <w:szCs w:val="19"/>
-          <w:highlight w:val="lightGray"/>
-          <w:lang w:val="en-US"/>
-        </w:rPr>
-        <w:t xml:space="preserve"> (</w:t>
-      </w:r>
-      <w:r>
-        <w:rPr>
-          <w:rFonts w:ascii="Consolas" w:hAnsi="Consolas" w:cs="Consolas"/>
-          <w:color w:val="0000FF"/>
-          <w:sz w:val="19"/>
-          <w:szCs w:val="19"/>
-          <w:highlight w:val="lightGray"/>
-          <w:lang w:val="en-US"/>
-        </w:rPr>
-        <w:t>int</w:t>
-      </w:r>
-      <w:r>
-        <w:rPr>
-          <w:rFonts w:ascii="Consolas" w:hAnsi="Consolas" w:cs="Consolas"/>
-          <w:color w:val="000000"/>
-          <w:sz w:val="19"/>
-          <w:szCs w:val="19"/>
-          <w:highlight w:val="lightGray"/>
-          <w:lang w:val="en-US"/>
-        </w:rPr>
-        <w:t xml:space="preserve"> k = 0; k &lt; </w:t>
-      </w:r>
-      <w:proofErr w:type="spellStart"/>
-      <w:r>
-        <w:rPr>
-          <w:rFonts w:ascii="Consolas" w:hAnsi="Consolas" w:cs="Consolas"/>
-          <w:color w:val="000000"/>
-          <w:sz w:val="19"/>
-          <w:szCs w:val="19"/>
-          <w:highlight w:val="lightGray"/>
-          <w:lang w:val="en-US"/>
-        </w:rPr>
-        <w:t>typesInWave.Count</w:t>
-      </w:r>
-      <w:proofErr w:type="spellEnd"/>
-      <w:r>
-        <w:rPr>
-          <w:rFonts w:ascii="Consolas" w:hAnsi="Consolas" w:cs="Consolas"/>
-          <w:color w:val="000000"/>
-          <w:sz w:val="19"/>
-          <w:szCs w:val="19"/>
-          <w:highlight w:val="lightGray"/>
-          <w:lang w:val="en-US"/>
-        </w:rPr>
-        <w:t>; k++)</w:t>
-      </w:r>
-    </w:p>
-    <w:p>
-      <w:pPr>
-        <w:autoSpaceDE w:val="0"/>
-        <w:autoSpaceDN w:val="0"/>
-        <w:adjustRightInd w:val="0"/>
-        <w:spacing w:after="0" w:line="240" w:lineRule="auto"/>
-        <w:rPr>
-          <w:rFonts w:ascii="Consolas" w:hAnsi="Consolas" w:cs="Consolas"/>
-          <w:color w:val="000000"/>
-          <w:sz w:val="19"/>
-          <w:szCs w:val="19"/>
-          <w:highlight w:val="lightGray"/>
-          <w:lang w:val="en-US"/>
-        </w:rPr>
-      </w:pPr>
-      <w:r>
-        <w:rPr>
-          <w:rFonts w:ascii="Consolas" w:hAnsi="Consolas" w:cs="Consolas"/>
-          <w:color w:val="000000"/>
-          <w:sz w:val="19"/>
-          <w:szCs w:val="19"/>
-          <w:highlight w:val="lightGray"/>
-          <w:lang w:val="en-US"/>
-        </w:rPr>
-        <w:t xml:space="preserve">            {</w:t>
-      </w:r>
-    </w:p>
-    <w:p>
-      <w:pPr>
-        <w:autoSpaceDE w:val="0"/>
-        <w:autoSpaceDN w:val="0"/>
-        <w:adjustRightInd w:val="0"/>
-        <w:spacing w:after="0" w:line="240" w:lineRule="auto"/>
-        <w:rPr>
-          <w:rFonts w:ascii="Consolas" w:hAnsi="Consolas" w:cs="Consolas"/>
-          <w:color w:val="000000"/>
-          <w:sz w:val="19"/>
-          <w:szCs w:val="19"/>
-          <w:highlight w:val="lightGray"/>
-          <w:lang w:val="en-US"/>
-        </w:rPr>
-      </w:pPr>
-      <w:r>
-        <w:rPr>
-          <w:rFonts w:ascii="Consolas" w:hAnsi="Consolas" w:cs="Consolas"/>
-          <w:color w:val="000000"/>
-          <w:sz w:val="19"/>
-          <w:szCs w:val="19"/>
-          <w:highlight w:val="lightGray"/>
-          <w:lang w:val="en-US"/>
-        </w:rPr>
-        <w:t xml:space="preserve">                </w:t>
-      </w:r>
-      <w:r>
-        <w:rPr>
-          <w:rFonts w:ascii="Consolas" w:hAnsi="Consolas" w:cs="Consolas"/>
-          <w:color w:val="0000FF"/>
-          <w:sz w:val="19"/>
-          <w:szCs w:val="19"/>
-          <w:highlight w:val="lightGray"/>
-          <w:lang w:val="en-US"/>
-        </w:rPr>
-        <w:t>string</w:t>
-      </w:r>
-      <w:r>
-        <w:rPr>
-          <w:rFonts w:ascii="Consolas" w:hAnsi="Consolas" w:cs="Consolas"/>
-          <w:color w:val="000000"/>
-          <w:sz w:val="19"/>
-          <w:szCs w:val="19"/>
-          <w:highlight w:val="lightGray"/>
-          <w:lang w:val="en-US"/>
-        </w:rPr>
-        <w:t xml:space="preserve"> type = (</w:t>
-      </w:r>
-      <w:r>
-        <w:rPr>
-          <w:rFonts w:ascii="Consolas" w:hAnsi="Consolas" w:cs="Consolas"/>
-          <w:color w:val="0000FF"/>
-          <w:sz w:val="19"/>
-          <w:szCs w:val="19"/>
-          <w:highlight w:val="lightGray"/>
-          <w:lang w:val="en-US"/>
-        </w:rPr>
-        <w:t>string</w:t>
-      </w:r>
-      <w:r>
-        <w:rPr>
-          <w:rFonts w:ascii="Consolas" w:hAnsi="Consolas" w:cs="Consolas"/>
-          <w:color w:val="000000"/>
-          <w:sz w:val="19"/>
-          <w:szCs w:val="19"/>
-          <w:highlight w:val="lightGray"/>
-          <w:lang w:val="en-US"/>
-        </w:rPr>
-        <w:t>)</w:t>
-      </w:r>
-      <w:proofErr w:type="spellStart"/>
-      <w:r>
-        <w:rPr>
-          <w:rFonts w:ascii="Consolas" w:hAnsi="Consolas" w:cs="Consolas"/>
-          <w:color w:val="000000"/>
-          <w:sz w:val="19"/>
-          <w:szCs w:val="19"/>
-          <w:highlight w:val="lightGray"/>
-          <w:lang w:val="en-US"/>
-        </w:rPr>
-        <w:t>levelJsonObject</w:t>
-      </w:r>
-      <w:proofErr w:type="spellEnd"/>
-      <w:r>
-        <w:rPr>
-          <w:rFonts w:ascii="Consolas" w:hAnsi="Consolas" w:cs="Consolas"/>
-          <w:color w:val="000000"/>
-          <w:sz w:val="19"/>
-          <w:szCs w:val="19"/>
-          <w:highlight w:val="lightGray"/>
-          <w:lang w:val="en-US"/>
-        </w:rPr>
-        <w:t>[</w:t>
-      </w:r>
-      <w:r>
-        <w:rPr>
-          <w:rFonts w:ascii="Consolas" w:hAnsi="Consolas" w:cs="Consolas"/>
-          <w:color w:val="A31515"/>
-          <w:sz w:val="19"/>
-          <w:szCs w:val="19"/>
-          <w:highlight w:val="lightGray"/>
-          <w:lang w:val="en-US"/>
-        </w:rPr>
-        <w:t>"waves"</w:t>
-      </w:r>
-      <w:r>
-        <w:rPr>
-          <w:rFonts w:ascii="Consolas" w:hAnsi="Consolas" w:cs="Consolas"/>
-          <w:color w:val="000000"/>
-          <w:sz w:val="19"/>
-          <w:szCs w:val="19"/>
-          <w:highlight w:val="lightGray"/>
-          <w:lang w:val="en-US"/>
-        </w:rPr>
-        <w:t>][</w:t>
-      </w:r>
-      <w:proofErr w:type="spellStart"/>
-      <w:r>
-        <w:rPr>
-          <w:rFonts w:ascii="Consolas" w:hAnsi="Consolas" w:cs="Consolas"/>
-          <w:color w:val="000000"/>
-          <w:sz w:val="19"/>
-          <w:szCs w:val="19"/>
-          <w:highlight w:val="lightGray"/>
-          <w:lang w:val="en-US"/>
-        </w:rPr>
-        <w:t>i</w:t>
-      </w:r>
-      <w:proofErr w:type="spellEnd"/>
-      <w:r>
-        <w:rPr>
-          <w:rFonts w:ascii="Consolas" w:hAnsi="Consolas" w:cs="Consolas"/>
-          <w:color w:val="000000"/>
-          <w:sz w:val="19"/>
-          <w:szCs w:val="19"/>
-          <w:highlight w:val="lightGray"/>
-          <w:lang w:val="en-US"/>
-        </w:rPr>
-        <w:t>][</w:t>
-      </w:r>
-      <w:r>
-        <w:rPr>
-          <w:rFonts w:ascii="Consolas" w:hAnsi="Consolas" w:cs="Consolas"/>
-          <w:color w:val="A31515"/>
-          <w:sz w:val="19"/>
-          <w:szCs w:val="19"/>
-          <w:highlight w:val="lightGray"/>
-          <w:lang w:val="en-US"/>
-        </w:rPr>
-        <w:t>"types"</w:t>
-      </w:r>
-      <w:r>
-        <w:rPr>
-          <w:rFonts w:ascii="Consolas" w:hAnsi="Consolas" w:cs="Consolas"/>
-          <w:color w:val="000000"/>
-          <w:sz w:val="19"/>
-          <w:szCs w:val="19"/>
-          <w:highlight w:val="lightGray"/>
-          <w:lang w:val="en-US"/>
-        </w:rPr>
-        <w:t>][k][</w:t>
-      </w:r>
-      <w:r>
-        <w:rPr>
-          <w:rFonts w:ascii="Consolas" w:hAnsi="Consolas" w:cs="Consolas"/>
-          <w:color w:val="A31515"/>
-          <w:sz w:val="19"/>
-          <w:szCs w:val="19"/>
-          <w:highlight w:val="lightGray"/>
-          <w:lang w:val="en-US"/>
-        </w:rPr>
-        <w:t>"type"</w:t>
-      </w:r>
-      <w:r>
-        <w:rPr>
-          <w:rFonts w:ascii="Consolas" w:hAnsi="Consolas" w:cs="Consolas"/>
-          <w:color w:val="000000"/>
-          <w:sz w:val="19"/>
-          <w:szCs w:val="19"/>
-          <w:highlight w:val="lightGray"/>
-          <w:lang w:val="en-US"/>
-        </w:rPr>
-        <w:t>];</w:t>
-      </w:r>
-    </w:p>
-    <w:p>
-      <w:pPr>
-        <w:autoSpaceDE w:val="0"/>
-        <w:autoSpaceDN w:val="0"/>
-        <w:adjustRightInd w:val="0"/>
-        <w:spacing w:after="0" w:line="240" w:lineRule="auto"/>
-        <w:rPr>
-          <w:rFonts w:ascii="Consolas" w:hAnsi="Consolas" w:cs="Consolas"/>
-          <w:color w:val="000000"/>
-          <w:sz w:val="19"/>
-          <w:szCs w:val="19"/>
-          <w:highlight w:val="lightGray"/>
-          <w:lang w:val="en-US"/>
-        </w:rPr>
-      </w:pPr>
-      <w:r>
-        <w:rPr>
-          <w:rFonts w:ascii="Consolas" w:hAnsi="Consolas" w:cs="Consolas"/>
-          <w:color w:val="000000"/>
-          <w:sz w:val="19"/>
-          <w:szCs w:val="19"/>
-          <w:highlight w:val="lightGray"/>
-          <w:lang w:val="en-US"/>
-        </w:rPr>
-        <w:t xml:space="preserve">                </w:t>
-      </w:r>
-      <w:r>
-        <w:rPr>
-          <w:rFonts w:ascii="Consolas" w:hAnsi="Consolas" w:cs="Consolas"/>
-          <w:color w:val="0000FF"/>
-          <w:sz w:val="19"/>
-          <w:szCs w:val="19"/>
-          <w:highlight w:val="lightGray"/>
-          <w:lang w:val="en-US"/>
-        </w:rPr>
-        <w:t>int</w:t>
-      </w:r>
-      <w:r>
-        <w:rPr>
-          <w:rFonts w:ascii="Consolas" w:hAnsi="Consolas" w:cs="Consolas"/>
-          <w:color w:val="000000"/>
-          <w:sz w:val="19"/>
-          <w:szCs w:val="19"/>
-          <w:highlight w:val="lightGray"/>
-          <w:lang w:val="en-US"/>
-        </w:rPr>
-        <w:t xml:space="preserve"> count = (</w:t>
-      </w:r>
-      <w:r>
-        <w:rPr>
-          <w:rFonts w:ascii="Consolas" w:hAnsi="Consolas" w:cs="Consolas"/>
-          <w:color w:val="0000FF"/>
-          <w:sz w:val="19"/>
-          <w:szCs w:val="19"/>
-          <w:highlight w:val="lightGray"/>
-          <w:lang w:val="en-US"/>
-        </w:rPr>
-        <w:t>int</w:t>
-      </w:r>
-      <w:r>
-        <w:rPr>
-          <w:rFonts w:ascii="Consolas" w:hAnsi="Consolas" w:cs="Consolas"/>
-          <w:color w:val="000000"/>
-          <w:sz w:val="19"/>
-          <w:szCs w:val="19"/>
-          <w:highlight w:val="lightGray"/>
-          <w:lang w:val="en-US"/>
-        </w:rPr>
-        <w:t>)</w:t>
-      </w:r>
-      <w:proofErr w:type="spellStart"/>
-      <w:r>
-        <w:rPr>
-          <w:rFonts w:ascii="Consolas" w:hAnsi="Consolas" w:cs="Consolas"/>
-          <w:color w:val="000000"/>
-          <w:sz w:val="19"/>
-          <w:szCs w:val="19"/>
-          <w:highlight w:val="lightGray"/>
-          <w:lang w:val="en-US"/>
-        </w:rPr>
-        <w:t>levelJsonObject</w:t>
-      </w:r>
-      <w:proofErr w:type="spellEnd"/>
-      <w:r>
-        <w:rPr>
-          <w:rFonts w:ascii="Consolas" w:hAnsi="Consolas" w:cs="Consolas"/>
-          <w:color w:val="000000"/>
-          <w:sz w:val="19"/>
-          <w:szCs w:val="19"/>
-          <w:highlight w:val="lightGray"/>
-          <w:lang w:val="en-US"/>
-        </w:rPr>
-        <w:t>[</w:t>
-      </w:r>
-      <w:r>
-        <w:rPr>
-          <w:rFonts w:ascii="Consolas" w:hAnsi="Consolas" w:cs="Consolas"/>
-          <w:color w:val="A31515"/>
-          <w:sz w:val="19"/>
-          <w:szCs w:val="19"/>
-          <w:highlight w:val="lightGray"/>
-          <w:lang w:val="en-US"/>
-        </w:rPr>
-        <w:t>"waves"</w:t>
-      </w:r>
-      <w:r>
-        <w:rPr>
-          <w:rFonts w:ascii="Consolas" w:hAnsi="Consolas" w:cs="Consolas"/>
-          <w:color w:val="000000"/>
-          <w:sz w:val="19"/>
-          <w:szCs w:val="19"/>
-          <w:highlight w:val="lightGray"/>
-          <w:lang w:val="en-US"/>
-        </w:rPr>
-        <w:t>][</w:t>
-      </w:r>
-      <w:proofErr w:type="spellStart"/>
-      <w:r>
-        <w:rPr>
-          <w:rFonts w:ascii="Consolas" w:hAnsi="Consolas" w:cs="Consolas"/>
-          <w:color w:val="000000"/>
-          <w:sz w:val="19"/>
-          <w:szCs w:val="19"/>
-          <w:highlight w:val="lightGray"/>
-          <w:lang w:val="en-US"/>
-        </w:rPr>
-        <w:t>i</w:t>
-      </w:r>
-      <w:proofErr w:type="spellEnd"/>
-      <w:r>
-        <w:rPr>
-          <w:rFonts w:ascii="Consolas" w:hAnsi="Consolas" w:cs="Consolas"/>
-          <w:color w:val="000000"/>
-          <w:sz w:val="19"/>
-          <w:szCs w:val="19"/>
-          <w:highlight w:val="lightGray"/>
-          <w:lang w:val="en-US"/>
-        </w:rPr>
-        <w:t>][</w:t>
-      </w:r>
-      <w:r>
-        <w:rPr>
-          <w:rFonts w:ascii="Consolas" w:hAnsi="Consolas" w:cs="Consolas"/>
-          <w:color w:val="A31515"/>
-          <w:sz w:val="19"/>
-          <w:szCs w:val="19"/>
-          <w:highlight w:val="lightGray"/>
-          <w:lang w:val="en-US"/>
-        </w:rPr>
-        <w:t>"types"</w:t>
-      </w:r>
-      <w:r>
-        <w:rPr>
-          <w:rFonts w:ascii="Consolas" w:hAnsi="Consolas" w:cs="Consolas"/>
-          <w:color w:val="000000"/>
-          <w:sz w:val="19"/>
-          <w:szCs w:val="19"/>
-          <w:highlight w:val="lightGray"/>
-          <w:lang w:val="en-US"/>
-        </w:rPr>
-        <w:t>][k][</w:t>
-      </w:r>
-      <w:r>
-        <w:rPr>
-          <w:rFonts w:ascii="Consolas" w:hAnsi="Consolas" w:cs="Consolas"/>
-          <w:color w:val="A31515"/>
-          <w:sz w:val="19"/>
-          <w:szCs w:val="19"/>
-          <w:highlight w:val="lightGray"/>
-          <w:lang w:val="en-US"/>
-        </w:rPr>
-        <w:t>"count"</w:t>
-      </w:r>
-      <w:r>
-        <w:rPr>
-          <w:rFonts w:ascii="Consolas" w:hAnsi="Consolas" w:cs="Consolas"/>
-          <w:color w:val="000000"/>
-          <w:sz w:val="19"/>
-          <w:szCs w:val="19"/>
-          <w:highlight w:val="lightGray"/>
-          <w:lang w:val="en-US"/>
-        </w:rPr>
-        <w:t>];</w:t>
-      </w:r>
-    </w:p>
-    <w:p>
-      <w:pPr>
-        <w:autoSpaceDE w:val="0"/>
-        <w:autoSpaceDN w:val="0"/>
-        <w:adjustRightInd w:val="0"/>
-        <w:spacing w:after="0" w:line="240" w:lineRule="auto"/>
-        <w:rPr>
-          <w:rFonts w:ascii="Consolas" w:hAnsi="Consolas" w:cs="Consolas"/>
-          <w:color w:val="000000"/>
-          <w:sz w:val="19"/>
-          <w:szCs w:val="19"/>
-          <w:highlight w:val="lightGray"/>
-          <w:lang w:val="en-US"/>
-        </w:rPr>
-      </w:pPr>
-    </w:p>
-    <w:p>
-      <w:pPr>
-        <w:autoSpaceDE w:val="0"/>
-        <w:autoSpaceDN w:val="0"/>
-        <w:adjustRightInd w:val="0"/>
-        <w:spacing w:after="0" w:line="240" w:lineRule="auto"/>
-        <w:rPr>
-          <w:rFonts w:ascii="Consolas" w:hAnsi="Consolas" w:cs="Consolas"/>
-          <w:color w:val="000000"/>
-          <w:sz w:val="19"/>
-          <w:szCs w:val="19"/>
-          <w:highlight w:val="lightGray"/>
-          <w:lang w:val="en-US"/>
-        </w:rPr>
-      </w:pPr>
-      <w:r>
-        <w:rPr>
-          <w:rFonts w:ascii="Consolas" w:hAnsi="Consolas" w:cs="Consolas"/>
-          <w:color w:val="000000"/>
-          <w:sz w:val="19"/>
-          <w:szCs w:val="19"/>
-          <w:highlight w:val="lightGray"/>
-          <w:lang w:val="en-US"/>
-        </w:rPr>
-        <w:t xml:space="preserve">                </w:t>
-      </w:r>
-      <w:proofErr w:type="spellStart"/>
-      <w:r>
-        <w:rPr>
-          <w:rFonts w:ascii="Consolas" w:hAnsi="Consolas" w:cs="Consolas"/>
-          <w:color w:val="000000"/>
-          <w:sz w:val="19"/>
-          <w:szCs w:val="19"/>
-          <w:highlight w:val="lightGray"/>
-          <w:lang w:val="en-US"/>
-        </w:rPr>
-        <w:t>Debug.Log</w:t>
-      </w:r>
-      <w:proofErr w:type="spellEnd"/>
-      <w:r>
-        <w:rPr>
-          <w:rFonts w:ascii="Consolas" w:hAnsi="Consolas" w:cs="Consolas"/>
-          <w:color w:val="000000"/>
-          <w:sz w:val="19"/>
-          <w:szCs w:val="19"/>
-          <w:highlight w:val="lightGray"/>
-          <w:lang w:val="en-US"/>
-        </w:rPr>
-        <w:t>(</w:t>
-      </w:r>
-      <w:r>
-        <w:rPr>
-          <w:rFonts w:ascii="Consolas" w:hAnsi="Consolas" w:cs="Consolas"/>
-          <w:color w:val="A31515"/>
-          <w:sz w:val="19"/>
-          <w:szCs w:val="19"/>
-          <w:highlight w:val="lightGray"/>
-          <w:lang w:val="en-US"/>
-        </w:rPr>
-        <w:t>"type: "</w:t>
-      </w:r>
-      <w:r>
-        <w:rPr>
-          <w:rFonts w:ascii="Consolas" w:hAnsi="Consolas" w:cs="Consolas"/>
-          <w:color w:val="000000"/>
-          <w:sz w:val="19"/>
-          <w:szCs w:val="19"/>
-          <w:highlight w:val="lightGray"/>
-          <w:lang w:val="en-US"/>
-        </w:rPr>
-        <w:t>+ type);</w:t>
-      </w:r>
-    </w:p>
-    <w:p>
-      <w:pPr>
-        <w:autoSpaceDE w:val="0"/>
-        <w:autoSpaceDN w:val="0"/>
-        <w:adjustRightInd w:val="0"/>
-        <w:spacing w:after="0" w:line="240" w:lineRule="auto"/>
-        <w:rPr>
-          <w:rFonts w:ascii="Consolas" w:hAnsi="Consolas" w:cs="Consolas"/>
-          <w:color w:val="000000"/>
-          <w:sz w:val="19"/>
-          <w:szCs w:val="19"/>
-          <w:highlight w:val="lightGray"/>
-          <w:lang w:val="en-US"/>
-        </w:rPr>
-      </w:pPr>
-      <w:r>
-        <w:rPr>
-          <w:rFonts w:ascii="Consolas" w:hAnsi="Consolas" w:cs="Consolas"/>
-          <w:color w:val="000000"/>
-          <w:sz w:val="19"/>
-          <w:szCs w:val="19"/>
-          <w:highlight w:val="lightGray"/>
-          <w:lang w:val="en-US"/>
-        </w:rPr>
-        <w:t xml:space="preserve">                </w:t>
-      </w:r>
-      <w:proofErr w:type="spellStart"/>
-      <w:r>
-        <w:rPr>
-          <w:rFonts w:ascii="Consolas" w:hAnsi="Consolas" w:cs="Consolas"/>
-          <w:color w:val="000000"/>
-          <w:sz w:val="19"/>
-          <w:szCs w:val="19"/>
-          <w:highlight w:val="lightGray"/>
-          <w:lang w:val="en-US"/>
-        </w:rPr>
-        <w:t>Debug.Log</w:t>
-      </w:r>
-      <w:proofErr w:type="spellEnd"/>
-      <w:r>
-        <w:rPr>
-          <w:rFonts w:ascii="Consolas" w:hAnsi="Consolas" w:cs="Consolas"/>
-          <w:color w:val="000000"/>
-          <w:sz w:val="19"/>
-          <w:szCs w:val="19"/>
-          <w:highlight w:val="lightGray"/>
-          <w:lang w:val="en-US"/>
-        </w:rPr>
-        <w:t>(</w:t>
-      </w:r>
-      <w:r>
-        <w:rPr>
-          <w:rFonts w:ascii="Consolas" w:hAnsi="Consolas" w:cs="Consolas"/>
-          <w:color w:val="A31515"/>
-          <w:sz w:val="19"/>
-          <w:szCs w:val="19"/>
-          <w:highlight w:val="lightGray"/>
-          <w:lang w:val="en-US"/>
-        </w:rPr>
-        <w:t>"count: "</w:t>
-      </w:r>
-      <w:r>
-        <w:rPr>
-          <w:rFonts w:ascii="Consolas" w:hAnsi="Consolas" w:cs="Consolas"/>
-          <w:color w:val="000000"/>
-          <w:sz w:val="19"/>
-          <w:szCs w:val="19"/>
-          <w:highlight w:val="lightGray"/>
-          <w:lang w:val="en-US"/>
-        </w:rPr>
-        <w:t xml:space="preserve"> + count);</w:t>
-      </w:r>
-    </w:p>
-    <w:p>
-      <w:pPr>
-        <w:autoSpaceDE w:val="0"/>
-        <w:autoSpaceDN w:val="0"/>
-        <w:adjustRightInd w:val="0"/>
-        <w:spacing w:after="0" w:line="240" w:lineRule="auto"/>
-        <w:rPr>
-          <w:rFonts w:ascii="Consolas" w:hAnsi="Consolas" w:cs="Consolas"/>
-          <w:color w:val="000000"/>
-          <w:sz w:val="19"/>
-          <w:szCs w:val="19"/>
-          <w:highlight w:val="lightGray"/>
-          <w:lang w:val="en-US"/>
-        </w:rPr>
-      </w:pPr>
-      <w:r>
-        <w:rPr>
-          <w:rFonts w:ascii="Consolas" w:hAnsi="Consolas" w:cs="Consolas"/>
-          <w:color w:val="000000"/>
-          <w:sz w:val="19"/>
-          <w:szCs w:val="19"/>
-          <w:highlight w:val="lightGray"/>
-          <w:lang w:val="en-US"/>
-        </w:rPr>
-        <w:t xml:space="preserve">            }</w:t>
-      </w:r>
-    </w:p>
-    <w:p>
-      <w:pPr>
-        <w:rPr>
-          <w:lang w:val="en-US"/>
-        </w:rPr>
-      </w:pPr>
-      <w:r>
-        <w:rPr>
-          <w:rFonts w:ascii="Consolas" w:hAnsi="Consolas" w:cs="Consolas"/>
-          <w:color w:val="000000"/>
-          <w:sz w:val="19"/>
-          <w:szCs w:val="19"/>
-          <w:highlight w:val="lightGray"/>
-          <w:lang w:val="en-US"/>
-        </w:rPr>
-        <w:t xml:space="preserve">        }</w:t>
+      <w:hyperlink w:anchor="figure10" w:history="1">
+        <w:r>
+          <w:rPr>
+            <w:rStyle w:val="aa"/>
+            <w:lang w:val="en-US"/>
+          </w:rPr>
+          <w:t>Figure 10</w:t>
+        </w:r>
+      </w:hyperlink>
+      <w:r>
+        <w:rPr>
+          <w:lang w:val="en-US"/>
+        </w:rPr>
+        <w:t>).</w:t>
+      </w:r>
+      <w:r>
+        <w:rPr>
+          <w:lang w:val="en-US"/>
+        </w:rPr>
+        <w:t xml:space="preserve"> JSON is an easy to read and learn format known to almost everyone in the gaming industry. Having my levels on a JSON allows a person without</w:t>
+      </w:r>
+      <w:r>
+        <w:rPr>
+          <w:lang w:val="en-US"/>
+        </w:rPr>
+        <w:t xml:space="preserve"> technical knowledge</w:t>
+      </w:r>
+      <w:r>
+        <w:rPr>
+          <w:lang w:val="en-US"/>
+        </w:rPr>
+        <w:t xml:space="preserve"> to </w:t>
+      </w:r>
+      <w:r>
+        <w:rPr>
+          <w:lang w:val="en-US"/>
+        </w:rPr>
+        <w:t xml:space="preserve">have flexibility and </w:t>
+      </w:r>
+      <w:r>
+        <w:rPr>
+          <w:lang w:val="en-US"/>
+        </w:rPr>
+        <w:t>change the levels difficulty, just by changing the JSON values</w:t>
+      </w:r>
+      <w:r>
+        <w:rPr>
+          <w:lang w:val="en-US"/>
+        </w:rPr>
+        <w:t>.</w:t>
+      </w:r>
+    </w:p>
+    <w:p>
+      <w:pPr>
+        <w:keepNext/>
+      </w:pPr>
+      <w:r>
+        <w:rPr>
+          <w:lang w:val="en-US"/>
+        </w:rPr>
+        <w:lastRenderedPageBreak/>
+        <w:drawing>
+          <wp:inline distT="0" distB="0" distL="0" distR="0" wp14:anchorId="4AAEEA48" wp14:editId="335EAB17">
+            <wp:extent cx="1981477" cy="3877216"/>
+            <wp:effectExtent l="0" t="0" r="0" b="0"/>
+            <wp:docPr id="15" name="Картина 15"/>
+            <wp:cNvGraphicFramePr>
+              <a:graphicFrameLocks xmlns:a="http://schemas.openxmlformats.org/drawingml/2006/main" noChangeAspect="1"/>
+            </wp:cNvGraphicFramePr>
+            <a:graphic xmlns:a="http://schemas.openxmlformats.org/drawingml/2006/main">
+              <a:graphicData uri="http://schemas.openxmlformats.org/drawingml/2006/picture">
+                <pic:pic xmlns:pic="http://schemas.openxmlformats.org/drawingml/2006/picture">
+                  <pic:nvPicPr>
+                    <pic:cNvPr id="1" name=""/>
+                    <pic:cNvPicPr/>
+                  </pic:nvPicPr>
+                  <pic:blipFill>
+                    <a:blip r:embed="rId31"/>
+                    <a:stretch>
+                      <a:fillRect/>
+                    </a:stretch>
+                  </pic:blipFill>
+                  <pic:spPr>
+                    <a:xfrm>
+                      <a:off x="0" y="0"/>
+                      <a:ext cx="1981477" cy="3877216"/>
+                    </a:xfrm>
+                    <a:prstGeom prst="rect">
+                      <a:avLst/>
+                    </a:prstGeom>
+                  </pic:spPr>
+                </pic:pic>
+              </a:graphicData>
+            </a:graphic>
+          </wp:inline>
+        </w:drawing>
+      </w:r>
+    </w:p>
+    <w:p>
+      <w:pPr>
+        <w:pStyle w:val="ac"/>
+        <w:rPr>
+          <w:lang w:val="en-US"/>
+        </w:rPr>
+      </w:pPr>
+      <w:r>
+        <w:t xml:space="preserve">Figure </w:t>
+      </w:r>
+      <w:r>
+        <w:fldChar w:fldCharType="begin"/>
+      </w:r>
+      <w:r>
+        <w:instrText xml:space="preserve"> SEQ Figure \* ARABIC </w:instrText>
+      </w:r>
+      <w:r>
+        <w:fldChar w:fldCharType="separate"/>
+      </w:r>
+      <w:r>
+        <w:rPr>
+          <w:noProof/>
+        </w:rPr>
+        <w:t>11</w:t>
+      </w:r>
+      <w:r>
+        <w:fldChar w:fldCharType="end"/>
+      </w:r>
+      <w:r>
+        <w:rPr>
+          <w:lang w:val="en-US"/>
+        </w:rPr>
+        <w:t>:Level data in a JSON File</w:t>
+      </w:r>
+    </w:p>
+    <w:p>
+      <w:pPr>
+        <w:keepNext/>
+      </w:pPr>
+      <w:r>
+        <w:rPr>
+          <w:lang w:val="en-US"/>
+        </w:rPr>
+        <w:lastRenderedPageBreak/>
+        <w:drawing>
+          <wp:inline distT="0" distB="0" distL="0" distR="0" wp14:anchorId="43B1B24E" wp14:editId="13122F02">
+            <wp:extent cx="5630061" cy="4467849"/>
+            <wp:effectExtent l="0" t="0" r="8890" b="9525"/>
+            <wp:docPr id="19" name="Картина 19"/>
+            <wp:cNvGraphicFramePr>
+              <a:graphicFrameLocks xmlns:a="http://schemas.openxmlformats.org/drawingml/2006/main" noChangeAspect="1"/>
+            </wp:cNvGraphicFramePr>
+            <a:graphic xmlns:a="http://schemas.openxmlformats.org/drawingml/2006/main">
+              <a:graphicData uri="http://schemas.openxmlformats.org/drawingml/2006/picture">
+                <pic:pic xmlns:pic="http://schemas.openxmlformats.org/drawingml/2006/picture">
+                  <pic:nvPicPr>
+                    <pic:cNvPr id="1" name=""/>
+                    <pic:cNvPicPr/>
+                  </pic:nvPicPr>
+                  <pic:blipFill>
+                    <a:blip r:embed="rId32"/>
+                    <a:stretch>
+                      <a:fillRect/>
+                    </a:stretch>
+                  </pic:blipFill>
+                  <pic:spPr>
+                    <a:xfrm>
+                      <a:off x="0" y="0"/>
+                      <a:ext cx="5630061" cy="4467849"/>
+                    </a:xfrm>
+                    <a:prstGeom prst="rect">
+                      <a:avLst/>
+                    </a:prstGeom>
+                  </pic:spPr>
+                </pic:pic>
+              </a:graphicData>
+            </a:graphic>
+          </wp:inline>
+        </w:drawing>
+      </w:r>
+    </w:p>
+    <w:p>
+      <w:pPr>
+        <w:pStyle w:val="ac"/>
+        <w:rPr>
+          <w:lang w:val="en-US"/>
+        </w:rPr>
+      </w:pPr>
+      <w:r>
+        <w:t xml:space="preserve">Figure </w:t>
+      </w:r>
+      <w:fldSimple w:instr=" SEQ Figure \* ARABIC ">
+        <w:r>
+          <w:rPr>
+            <w:noProof/>
+          </w:rPr>
+          <w:t>12</w:t>
+        </w:r>
+      </w:fldSimple>
+      <w:r>
+        <w:rPr>
+          <w:lang w:val="en-US"/>
+        </w:rPr>
+        <w:t>: Classes Level and Wave creation from the JSON file</w:t>
       </w:r>
     </w:p>
     <w:p>
@@ -6543,14 +6054,14 @@
           <w:lang w:val="en-US"/>
         </w:rPr>
       </w:pPr>
-      <w:bookmarkStart w:id="2" w:name="BusinessModels"/>
+      <w:bookmarkStart w:id="3" w:name="BusinessModels"/>
       <w:r>
         <w:rPr>
           <w:lang w:val="en-US"/>
         </w:rPr>
         <w:t>Business Models</w:t>
       </w:r>
-      <w:bookmarkEnd w:id="2"/>
+      <w:bookmarkEnd w:id="3"/>
       <w:r>
         <w:rPr>
           <w:lang w:val="en-US"/>
@@ -6569,7 +6080,7 @@
         </w:rPr>
         <w:t xml:space="preserve"> Ref: </w:t>
       </w:r>
-      <w:hyperlink r:id="rId28" w:anchor=":~:text=The%20six%20types%20of%20game,gotta%20pay%20for%20the%20oars" w:history="1">
+      <w:hyperlink r:id="rId33" w:anchor=":~:text=The%20six%20types%20of%20game,gotta%20pay%20for%20the%20oars" w:history="1">
         <w:r>
           <w:rPr>
             <w:rStyle w:val="aa"/>
@@ -6590,14 +6101,14 @@
           <w:lang w:val="en-US"/>
         </w:rPr>
       </w:pPr>
-      <w:bookmarkStart w:id="3" w:name="Sensortower"/>
+      <w:bookmarkStart w:id="4" w:name="Sensortower"/>
       <w:r>
         <w:rPr>
           <w:lang w:val="en-US"/>
         </w:rPr>
         <w:t>Revenue information of mobile apps</w:t>
       </w:r>
-      <w:bookmarkEnd w:id="3"/>
+      <w:bookmarkEnd w:id="4"/>
       <w:r>
         <w:rPr>
           <w:lang w:val="en-US"/>
@@ -6618,7 +6129,7 @@
         </w:rPr>
         <w:t xml:space="preserve"> Ref: </w:t>
       </w:r>
-      <w:hyperlink r:id="rId29" w:history="1">
+      <w:hyperlink r:id="rId34" w:history="1">
         <w:r>
           <w:rPr>
             <w:rStyle w:val="aa"/>
@@ -6647,7 +6158,7 @@
           <w:lang w:val="en-US"/>
         </w:rPr>
       </w:pPr>
-      <w:bookmarkStart w:id="4" w:name="ResearchStatsOnMonetization"/>
+      <w:bookmarkStart w:id="5" w:name="ResearchStatsOnMonetization"/>
       <w:r>
         <w:rPr>
           <w:lang w:val="en-US"/>
@@ -6666,7 +6177,7 @@
         </w:rPr>
         <w:t>ation</w:t>
       </w:r>
-      <w:bookmarkEnd w:id="4"/>
+      <w:bookmarkEnd w:id="5"/>
       <w:r>
         <w:rPr>
           <w:lang w:val="en-US"/>
@@ -6704,7 +6215,7 @@
         </w:rPr>
         <w:t xml:space="preserve"> (date: 12.02.2020) Ref: </w:t>
       </w:r>
-      <w:hyperlink r:id="rId30" w:history="1">
+      <w:hyperlink r:id="rId35" w:history="1">
         <w:r>
           <w:rPr>
             <w:rStyle w:val="aa"/>
@@ -6737,7 +6248,7 @@
         </w:rPr>
         <w:t xml:space="preserve">, Author: Game Dev Underground (Date: 12.06.2020), Ref: </w:t>
       </w:r>
-      <w:hyperlink r:id="rId31" w:history="1">
+      <w:hyperlink r:id="rId36" w:history="1">
         <w:r>
           <w:rPr>
             <w:rStyle w:val="aa"/>
@@ -6770,8 +6281,8 @@
         </w:rPr>
         <w:t>S</w:t>
       </w:r>
-      <w:bookmarkStart w:id="5" w:name="premiumGameGraph"/>
-      <w:bookmarkEnd w:id="5"/>
+      <w:bookmarkStart w:id="6" w:name="premiumGameGraph"/>
+      <w:bookmarkEnd w:id="6"/>
       <w:r>
         <w:rPr>
           <w:lang w:val="en-US"/>
@@ -6815,7 +6326,7 @@
         </w:rPr>
         <w:t xml:space="preserve"> (date 21.11.2018) Ref: </w:t>
       </w:r>
-      <w:hyperlink r:id="rId32" w:history="1">
+      <w:hyperlink r:id="rId37" w:history="1">
         <w:r>
           <w:rPr>
             <w:rStyle w:val="aa"/>
@@ -6836,14 +6347,14 @@
           <w:lang w:val="en-US"/>
         </w:rPr>
       </w:pPr>
-      <w:bookmarkStart w:id="6" w:name="brackeys"/>
+      <w:bookmarkStart w:id="7" w:name="brackeys"/>
       <w:r>
         <w:rPr>
           <w:lang w:val="en-US"/>
         </w:rPr>
         <w:t xml:space="preserve">Unity NavMesh </w:t>
       </w:r>
-      <w:bookmarkEnd w:id="6"/>
+      <w:bookmarkEnd w:id="7"/>
       <w:r>
         <w:rPr>
           <w:lang w:val="en-US"/>
@@ -6882,7 +6393,7 @@
         </w:rPr>
         <w:t xml:space="preserve">, Ref: </w:t>
       </w:r>
-      <w:hyperlink r:id="rId33" w:history="1">
+      <w:hyperlink r:id="rId38" w:history="1">
         <w:r>
           <w:rPr>
             <w:rStyle w:val="aa"/>
@@ -6915,14 +6426,14 @@
         </w:rPr>
         <w:t xml:space="preserve"> </w:t>
       </w:r>
-      <w:bookmarkStart w:id="7" w:name="codemonkey"/>
+      <w:bookmarkStart w:id="8" w:name="codemonkey"/>
       <w:r>
         <w:rPr>
           <w:lang w:val="en-US"/>
         </w:rPr>
         <w:t>Simple Enemy AI</w:t>
       </w:r>
-      <w:bookmarkEnd w:id="7"/>
+      <w:bookmarkEnd w:id="8"/>
       <w:r>
         <w:rPr>
           <w:lang w:val="en-US"/>
@@ -6941,27 +6452,13 @@
         </w:rPr>
         <w:t xml:space="preserve">Author: Code Monkey, Ref: </w:t>
       </w:r>
-      <w:hyperlink r:id="rId34" w:history="1">
+      <w:hyperlink r:id="rId39" w:history="1">
         <w:r>
           <w:rPr>
             <w:rStyle w:val="aa"/>
             <w:lang w:val="en-US"/>
           </w:rPr>
-          <w:t>https://www.youtub</w:t>
-        </w:r>
-        <w:r>
-          <w:rPr>
-            <w:rStyle w:val="aa"/>
-            <w:lang w:val="en-US"/>
-          </w:rPr>
-          <w:t>e</w:t>
-        </w:r>
-        <w:r>
-          <w:rPr>
-            <w:rStyle w:val="aa"/>
-            <w:lang w:val="en-US"/>
-          </w:rPr>
-          <w:t>.com/watch?v=db0KWYaWfeM</w:t>
+          <w:t>https://www.youtube.com/watch?v=db0KWYaWfeM</w:t>
         </w:r>
       </w:hyperlink>
       <w:r>
@@ -6982,14 +6479,14 @@
           <w:lang w:val="en-US"/>
         </w:rPr>
       </w:pPr>
-      <w:bookmarkStart w:id="8" w:name="JasonWeimann"/>
+      <w:bookmarkStart w:id="9" w:name="JasonWeimann"/>
       <w:r>
         <w:rPr>
           <w:lang w:val="en-US"/>
         </w:rPr>
         <w:t xml:space="preserve">AI with state machine, </w:t>
       </w:r>
-      <w:bookmarkEnd w:id="8"/>
+      <w:bookmarkEnd w:id="9"/>
       <w:r>
         <w:rPr>
           <w:lang w:val="en-US"/>
@@ -7010,7 +6507,7 @@
         </w:rPr>
         <w:t xml:space="preserve"> Ref: </w:t>
       </w:r>
-      <w:hyperlink r:id="rId35" w:history="1">
+      <w:hyperlink r:id="rId40" w:history="1">
         <w:r>
           <w:rPr>
             <w:rStyle w:val="aa"/>
@@ -7037,14 +6534,15 @@
           <w:lang w:val="en-US"/>
         </w:rPr>
       </w:pPr>
-      <w:bookmarkStart w:id="9" w:name="OpenClosedPrinciple"/>
-      <w:r>
-        <w:rPr>
-          <w:lang w:val="en-US"/>
-        </w:rPr>
+      <w:bookmarkStart w:id="10" w:name="OpenClosedPrinciple"/>
+      <w:r>
+        <w:rPr>
+          <w:lang w:val="en-US"/>
+        </w:rPr>
+        <w:lastRenderedPageBreak/>
         <w:t>Unity3D - SOLID Code - Open Closed Principle</w:t>
       </w:r>
-      <w:bookmarkEnd w:id="9"/>
+      <w:bookmarkEnd w:id="10"/>
       <w:r>
         <w:rPr>
           <w:lang w:val="en-US"/>
@@ -7071,27 +6569,13 @@
         </w:rPr>
         <w:t xml:space="preserve">Ref: </w:t>
       </w:r>
-      <w:hyperlink r:id="rId36" w:history="1">
+      <w:hyperlink r:id="rId41" w:history="1">
         <w:r>
           <w:rPr>
             <w:rStyle w:val="aa"/>
             <w:lang w:val="en-US"/>
           </w:rPr>
-          <w:t>https://www.</w:t>
-        </w:r>
-        <w:r>
-          <w:rPr>
-            <w:rStyle w:val="aa"/>
-            <w:lang w:val="en-US"/>
-          </w:rPr>
-          <w:t>y</w:t>
-        </w:r>
-        <w:r>
-          <w:rPr>
-            <w:rStyle w:val="aa"/>
-            <w:lang w:val="en-US"/>
-          </w:rPr>
-          <w:t>outube.com/watch?v=wYkzeKghjsI&amp;list=PLB5_EOMkLx_WjcjrsGUXq9wpTib3NCuqg&amp;index=2</w:t>
+          <w:t>https://www.youtube.com/watch?v=wYkzeKghjsI&amp;list=PLB5_EOMkLx_WjcjrsGUXq9wpTib3NCuqg&amp;index=2</w:t>
         </w:r>
       </w:hyperlink>
       <w:r>
@@ -7122,13 +6606,27 @@
         <w:rPr>
           <w:lang w:val="en-US"/>
         </w:rPr>
-        <w:t xml:space="preserve">Observer Pattern - Game Programming Patterns in Unity &amp; C# </w:t>
-      </w:r>
-      <w:r>
-        <w:rPr>
-          <w:lang w:val="en-US"/>
-        </w:rPr>
-        <w:t xml:space="preserve">, Author: Jason </w:t>
+        <w:t xml:space="preserve">Observer Pattern - Game Programming Patterns in Unity &amp; </w:t>
+      </w:r>
+      <w:proofErr w:type="gramStart"/>
+      <w:r>
+        <w:rPr>
+          <w:lang w:val="en-US"/>
+        </w:rPr>
+        <w:t xml:space="preserve">C# </w:t>
+      </w:r>
+      <w:r>
+        <w:rPr>
+          <w:lang w:val="en-US"/>
+        </w:rPr>
+        <w:t>,</w:t>
+      </w:r>
+      <w:proofErr w:type="gramEnd"/>
+      <w:r>
+        <w:rPr>
+          <w:lang w:val="en-US"/>
+        </w:rPr>
+        <w:t xml:space="preserve"> Author: Jason </w:t>
       </w:r>
       <w:proofErr w:type="spellStart"/>
       <w:r>
@@ -7144,7 +6642,7 @@
         </w:rPr>
         <w:t xml:space="preserve"> Ref: </w:t>
       </w:r>
-      <w:hyperlink r:id="rId37" w:history="1">
+      <w:hyperlink r:id="rId42" w:history="1">
         <w:r>
           <w:rPr>
             <w:rStyle w:val="aa"/>
@@ -7171,25 +6669,19 @@
           <w:lang w:val="en-US"/>
         </w:rPr>
       </w:pPr>
-      <w:bookmarkStart w:id="10" w:name="SingleREsponsibility"/>
+      <w:bookmarkStart w:id="11" w:name="SingleREsponsibility"/>
       <w:r>
         <w:rPr>
           <w:lang w:val="en-US"/>
         </w:rPr>
         <w:t>Single Responsibility principle</w:t>
       </w:r>
-      <w:bookmarkEnd w:id="10"/>
-      <w:r>
-        <w:rPr>
-          <w:lang w:val="en-US"/>
-        </w:rPr>
-        <w:t xml:space="preserve">, Author: </w:t>
-      </w:r>
-      <w:r>
-        <w:rPr>
-          <w:lang w:val="en-US"/>
-        </w:rPr>
-        <w:t xml:space="preserve">Jason </w:t>
+      <w:bookmarkEnd w:id="11"/>
+      <w:r>
+        <w:rPr>
+          <w:lang w:val="en-US"/>
+        </w:rPr>
+        <w:t xml:space="preserve">, Author: Jason </w:t>
       </w:r>
       <w:proofErr w:type="spellStart"/>
       <w:r>
@@ -7205,7 +6697,7 @@
         </w:rPr>
         <w:t xml:space="preserve"> Ref: </w:t>
       </w:r>
-      <w:hyperlink r:id="rId38" w:history="1">
+      <w:hyperlink r:id="rId43" w:anchor=":~:text=The%20single%20responsibility%20principle%20states,narrowly%20aligned%20with%20that%20responsibility" w:history="1">
         <w:r>
           <w:rPr>
             <w:rStyle w:val="aa"/>
@@ -7479,7 +6971,6 @@
           <w:strike/>
           <w:lang w:val="en-US"/>
         </w:rPr>
-        <w:lastRenderedPageBreak/>
         <w:t>What defenses should be there?</w:t>
       </w:r>
     </w:p>
@@ -7783,7 +7274,14 @@
         <w:rPr>
           <w:lang w:val="en-US"/>
         </w:rPr>
-        <w:t>to strategies your moves during a wave. For example, where or if at all you will put your traps, and then defeat the waves of enemies. Not putting traps will be done with the idea to spare the money so that they can convert to coins at the end of the level</w:t>
+        <w:t xml:space="preserve">to strategies </w:t>
+      </w:r>
+      <w:r>
+        <w:rPr>
+          <w:lang w:val="en-US"/>
+        </w:rPr>
+        <w:lastRenderedPageBreak/>
+        <w:t>your moves during a wave. For example, where or if at all you will put your traps, and then defeat the waves of enemies. Not putting traps will be done with the idea to spare the money so that they can convert to coins at the end of the level</w:t>
       </w:r>
       <w:r>
         <w:rPr>
@@ -8084,7 +7582,6 @@
         <w:rPr>
           <w:lang w:val="en-US"/>
         </w:rPr>
-        <w:lastRenderedPageBreak/>
         <w:t>Balanced Stats and gameplay design(old):</w:t>
       </w:r>
     </w:p>
@@ -8460,7 +7957,7 @@
                     </pic:cNvPicPr>
                   </pic:nvPicPr>
                   <pic:blipFill>
-                    <a:blip r:embed="rId39" cstate="print">
+                    <a:blip r:embed="rId44" cstate="print">
                       <a:extLst>
                         <a:ext uri="{28A0092B-C50C-407E-A947-70E740481C1C}">
                           <a14:useLocalDpi xmlns:a14="http://schemas.microsoft.com/office/drawing/2010/main" val="0"/>
@@ -8515,7 +8012,7 @@
         <w:rPr>
           <w:noProof/>
         </w:rPr>
-        <w:t>7</w:t>
+        <w:t>13</w:t>
       </w:r>
       <w:r>
         <w:rPr>
@@ -8591,7 +8088,7 @@
                     <pic:cNvPicPr/>
                   </pic:nvPicPr>
                   <pic:blipFill>
-                    <a:blip r:embed="rId40"/>
+                    <a:blip r:embed="rId45"/>
                     <a:stretch>
                       <a:fillRect/>
                     </a:stretch>
@@ -8626,7 +8123,7 @@
           <w:lang w:val="en-US"/>
         </w:rPr>
       </w:pPr>
-      <w:bookmarkStart w:id="11" w:name="appendix1"/>
+      <w:bookmarkStart w:id="12" w:name="appendix1"/>
       <w:r>
         <w:rPr>
           <w:lang w:val="en-US"/>
@@ -8646,7 +8143,7 @@
         <w:t xml:space="preserve"> within the game industry:</w:t>
       </w:r>
     </w:p>
-    <w:bookmarkEnd w:id="11"/>
+    <w:bookmarkEnd w:id="12"/>
     <w:p>
       <w:pPr>
         <w:pStyle w:val="2"/>
@@ -9502,7 +8999,7 @@
                     <pic:cNvPicPr preferRelativeResize="0"/>
                   </pic:nvPicPr>
                   <pic:blipFill>
-                    <a:blip r:embed="rId41">
+                    <a:blip r:embed="rId46">
                       <a:alphaModFix/>
                     </a:blip>
                     <a:stretch>
@@ -12147,6 +11644,28 @@
       <w:szCs w:val="24"/>
     </w:rPr>
   </w:style>
+  <w:style w:type="paragraph" w:styleId="4">
+    <w:name w:val="heading 4"/>
+    <w:basedOn w:val="a"/>
+    <w:next w:val="a"/>
+    <w:link w:val="40"/>
+    <w:uiPriority w:val="9"/>
+    <w:unhideWhenUsed/>
+    <w:qFormat/>
+    <w:rsid w:val="0066660C"/>
+    <w:pPr>
+      <w:keepNext/>
+      <w:keepLines/>
+      <w:spacing w:before="40" w:after="0"/>
+      <w:outlineLvl w:val="3"/>
+    </w:pPr>
+    <w:rPr>
+      <w:rFonts w:asciiTheme="majorHAnsi" w:eastAsiaTheme="majorEastAsia" w:hAnsiTheme="majorHAnsi" w:cstheme="majorBidi"/>
+      <w:i/>
+      <w:iCs/>
+      <w:color w:val="2F5496" w:themeColor="accent1" w:themeShade="BF"/>
+    </w:rPr>
+  </w:style>
   <w:style w:type="character" w:default="1" w:styleId="a0">
     <w:name w:val="Default Paragraph Font"/>
     <w:uiPriority w:val="1"/>
@@ -12516,6 +12035,19 @@
       <w:bCs/>
     </w:rPr>
   </w:style>
+  <w:style w:type="character" w:customStyle="1" w:styleId="40">
+    <w:name w:val="Заглавие 4 Знак"/>
+    <w:basedOn w:val="a0"/>
+    <w:link w:val="4"/>
+    <w:uiPriority w:val="9"/>
+    <w:rsid w:val="0066660C"/>
+    <w:rPr>
+      <w:rFonts w:asciiTheme="majorHAnsi" w:eastAsiaTheme="majorEastAsia" w:hAnsiTheme="majorHAnsi" w:cstheme="majorBidi"/>
+      <w:i/>
+      <w:iCs/>
+      <w:color w:val="2F5496" w:themeColor="accent1" w:themeShade="BF"/>
+    </w:rPr>
+  </w:style>
 </w:styles>
 </file>
 

</xml_diff>

<commit_message>
tutorials added / traps added / warning signs over enemies added
</commit_message>
<xml_diff>
--- a/DevLog  .docx
+++ b/DevLog  .docx
@@ -226,7 +226,19 @@
         <w:rPr>
           <w:lang w:val="en-US"/>
         </w:rPr>
-        <w:t>, nor run an advertising campaign to allow my game to be premium</w:t>
+        <w:t xml:space="preserve">, nor run an advertising campaign </w:t>
+      </w:r>
+      <w:r>
+        <w:rPr>
+          <w:lang w:val="en-US"/>
+        </w:rPr>
+        <w:t xml:space="preserve">so that I can </w:t>
+      </w:r>
+      <w:r>
+        <w:rPr>
+          <w:lang w:val="en-US"/>
+        </w:rPr>
+        <w:t>allow my game to be premium</w:t>
       </w:r>
       <w:r>
         <w:rPr>
@@ -626,21 +638,7 @@
           <w:color w:val="538135" w:themeColor="accent6" w:themeShade="BF"/>
           <w:lang w:val="en-US"/>
         </w:rPr>
-        <w:t>‘</w:t>
-      </w:r>
-      <w:r>
-        <w:rPr>
-          <w:color w:val="538135" w:themeColor="accent6" w:themeShade="BF"/>
-          <w:lang w:val="en-US"/>
-        </w:rPr>
-        <w:t>Best good and bad practices</w:t>
-      </w:r>
-      <w:r>
-        <w:rPr>
-          <w:color w:val="538135" w:themeColor="accent6" w:themeShade="BF"/>
-          <w:lang w:val="en-US"/>
-        </w:rPr>
-        <w:t xml:space="preserve">’ </w:t>
+        <w:t xml:space="preserve">‘Best good and bad practices’ </w:t>
       </w:r>
       <w:r>
         <w:rPr>
@@ -1151,7 +1149,77 @@
         <w:rPr>
           <w:lang w:val="en-US"/>
         </w:rPr>
-        <w:t>Used for upgrading your fleet.</w:t>
+        <w:t>Used for upgrading your fleet</w:t>
+      </w:r>
+      <w:r>
+        <w:rPr>
+          <w:lang w:val="en-US"/>
+        </w:rPr>
+        <w:t xml:space="preserve">: With </w:t>
+      </w:r>
+      <w:r>
+        <w:rPr>
+          <w:b/>
+          <w:bCs/>
+          <w:lang w:val="en-US"/>
+        </w:rPr>
+        <w:t>coins</w:t>
+      </w:r>
+      <w:r>
+        <w:rPr>
+          <w:lang w:val="en-US"/>
+        </w:rPr>
+        <w:t xml:space="preserve"> you can buy </w:t>
+      </w:r>
+      <w:r>
+        <w:rPr>
+          <w:i/>
+          <w:iCs/>
+          <w:lang w:val="en-US"/>
+        </w:rPr>
+        <w:t>new abilities</w:t>
+      </w:r>
+      <w:r>
+        <w:rPr>
+          <w:lang w:val="en-US"/>
+        </w:rPr>
+        <w:t xml:space="preserve">, </w:t>
+      </w:r>
+      <w:r>
+        <w:rPr>
+          <w:i/>
+          <w:iCs/>
+          <w:lang w:val="en-US"/>
+        </w:rPr>
+        <w:t>customize your ship</w:t>
+      </w:r>
+      <w:r>
+        <w:rPr>
+          <w:i/>
+          <w:iCs/>
+          <w:lang w:val="en-US"/>
+        </w:rPr>
+        <w:t xml:space="preserve">, buy </w:t>
+      </w:r>
+      <w:r>
+        <w:rPr>
+          <w:b/>
+          <w:bCs/>
+          <w:i/>
+          <w:iCs/>
+          <w:lang w:val="en-US"/>
+        </w:rPr>
+        <w:t>Keys</w:t>
+      </w:r>
+      <w:r>
+        <w:rPr>
+          <w:b/>
+          <w:bCs/>
+          <w:i/>
+          <w:iCs/>
+          <w:lang w:val="en-US"/>
+        </w:rPr>
+        <w:t xml:space="preserve"> to enter a level.</w:t>
       </w:r>
     </w:p>
     <w:p>
@@ -1182,7 +1250,35 @@
         <w:rPr>
           <w:lang w:val="en-US"/>
         </w:rPr>
-        <w:t xml:space="preserve">The currency you pay 1x for starting a level. You receive 1x </w:t>
+        <w:t xml:space="preserve">The currency you pay 1x for starting a level. There will be max amount of this currency. It will recharge </w:t>
+      </w:r>
+      <w:r>
+        <w:rPr>
+          <w:i/>
+          <w:iCs/>
+          <w:lang w:val="en-US"/>
+        </w:rPr>
+        <w:t>overtime</w:t>
+      </w:r>
+      <w:r>
+        <w:rPr>
+          <w:i/>
+          <w:iCs/>
+          <w:lang w:val="en-US"/>
+        </w:rPr>
+        <w:t xml:space="preserve"> or c</w:t>
+      </w:r>
+      <w:r>
+        <w:rPr>
+          <w:lang w:val="en-US"/>
+        </w:rPr>
+        <w:t>ould be</w:t>
+      </w:r>
+      <w:r>
+        <w:rPr>
+          <w:lang w:val="en-US"/>
+        </w:rPr>
+        <w:t xml:space="preserve"> bought for </w:t>
       </w:r>
       <w:r>
         <w:rPr>
@@ -1190,49 +1286,7 @@
           <w:bCs/>
           <w:lang w:val="en-US"/>
         </w:rPr>
-        <w:t>Key</w:t>
-      </w:r>
-      <w:r>
-        <w:rPr>
-          <w:lang w:val="en-US"/>
-        </w:rPr>
-        <w:t xml:space="preserve"> upon winning a level. There will be max amount of this currency. It will recharge </w:t>
-      </w:r>
-      <w:r>
-        <w:rPr>
-          <w:i/>
-          <w:iCs/>
-          <w:lang w:val="en-US"/>
-        </w:rPr>
-        <w:t>overtime</w:t>
-      </w:r>
-      <w:r>
-        <w:rPr>
-          <w:i/>
-          <w:iCs/>
-          <w:lang w:val="en-US"/>
-        </w:rPr>
-        <w:t xml:space="preserve"> or c</w:t>
-      </w:r>
-      <w:r>
-        <w:rPr>
-          <w:lang w:val="en-US"/>
-        </w:rPr>
-        <w:t xml:space="preserve">ould be </w:t>
-      </w:r>
-      <w:r>
-        <w:rPr>
-          <w:lang w:val="en-US"/>
-        </w:rPr>
-        <w:t xml:space="preserve">received by watching an </w:t>
-      </w:r>
-      <w:r>
-        <w:rPr>
-          <w:b/>
-          <w:bCs/>
-          <w:lang w:val="en-US"/>
-        </w:rPr>
-        <w:t>Ad</w:t>
+        <w:t>coins</w:t>
       </w:r>
       <w:r>
         <w:rPr>
@@ -1334,7 +1388,43 @@
         <w:rPr>
           <w:lang w:val="en-US"/>
         </w:rPr>
-        <w:t>during his play session.</w:t>
+        <w:t>during his play session</w:t>
+      </w:r>
+      <w:r>
+        <w:rPr>
+          <w:lang w:val="en-US"/>
+        </w:rPr>
+        <w:t xml:space="preserve">, to receive </w:t>
+      </w:r>
+      <w:r>
+        <w:rPr>
+          <w:b/>
+          <w:bCs/>
+          <w:lang w:val="en-US"/>
+        </w:rPr>
+        <w:t>coins</w:t>
+      </w:r>
+      <w:r>
+        <w:rPr>
+          <w:b/>
+          <w:bCs/>
+          <w:lang w:val="en-US"/>
+        </w:rPr>
+        <w:t xml:space="preserve"> </w:t>
+      </w:r>
+      <w:r>
+        <w:rPr>
+          <w:lang w:val="en-US"/>
+        </w:rPr>
+        <w:t>and then use them for a</w:t>
+      </w:r>
+      <w:r>
+        <w:rPr>
+          <w:b/>
+          <w:bCs/>
+          <w:lang w:val="en-US"/>
+        </w:rPr>
+        <w:t xml:space="preserve"> Key.</w:t>
       </w:r>
     </w:p>
     <w:p>
@@ -1493,27 +1583,14 @@
       <w:r>
         <w:t xml:space="preserve">Figure </w:t>
       </w:r>
-      <w:r>
-        <w:fldChar w:fldCharType="begin"/>
-      </w:r>
-      <w:r>
-        <w:instrText xml:space="preserve"> SEQ Figure \* ARABIC </w:instrText>
-      </w:r>
-      <w:r>
-        <w:fldChar w:fldCharType="separate"/>
-      </w:r>
-      <w:r>
-        <w:rPr>
-          <w:noProof/>
-        </w:rPr>
-        <w:t>1</w:t>
-      </w:r>
-      <w:r>
-        <w:rPr>
-          <w:noProof/>
-        </w:rPr>
-        <w:fldChar w:fldCharType="end"/>
-      </w:r>
+      <w:fldSimple w:instr=" SEQ Figure \* ARABIC ">
+        <w:r>
+          <w:rPr>
+            <w:noProof/>
+          </w:rPr>
+          <w:t>1</w:t>
+        </w:r>
+      </w:fldSimple>
       <w:r>
         <w:rPr>
           <w:lang w:val="en-US"/>
@@ -1726,7 +1803,21 @@
         <w:rPr>
           <w:lang w:val="en-US"/>
         </w:rPr>
-        <w:t>Player loses 1x Diamond in order to start the level.</w:t>
+        <w:t xml:space="preserve">Player loses 1x </w:t>
+      </w:r>
+      <w:r>
+        <w:rPr>
+          <w:b/>
+          <w:bCs/>
+          <w:lang w:val="en-US"/>
+        </w:rPr>
+        <w:t>Key</w:t>
+      </w:r>
+      <w:r>
+        <w:rPr>
+          <w:lang w:val="en-US"/>
+        </w:rPr>
+        <w:t xml:space="preserve"> in order to start the level.</w:t>
       </w:r>
       <w:r>
         <w:rPr>
@@ -1960,7 +2051,25 @@
         <w:rPr>
           <w:lang w:val="en-US"/>
         </w:rPr>
-        <w:t>(dies)</w:t>
+        <w:t>(dies</w:t>
+      </w:r>
+      <w:r>
+        <w:rPr>
+          <w:lang w:val="en-US"/>
+        </w:rPr>
+        <w:t xml:space="preserve"> or the island</w:t>
+      </w:r>
+      <w:r>
+        <w:rPr>
+          <w:lang w:val="en-US"/>
+        </w:rPr>
+        <w:t xml:space="preserve"> dies</w:t>
+      </w:r>
+      <w:r>
+        <w:rPr>
+          <w:lang w:val="en-US"/>
+        </w:rPr>
+        <w:t>)</w:t>
       </w:r>
       <w:r>
         <w:rPr>
@@ -1986,7 +2095,7 @@
         <w:rPr>
           <w:lang w:val="en-US"/>
         </w:rPr>
-        <w:t xml:space="preserve"> If he refuses, certain amount of the (half) </w:t>
+        <w:t xml:space="preserve"> If he refuses, certain amount of the </w:t>
       </w:r>
       <w:r>
         <w:rPr>
@@ -2000,7 +2109,37 @@
         <w:rPr>
           <w:lang w:val="en-US"/>
         </w:rPr>
-        <w:t xml:space="preserve"> are converted to </w:t>
+        <w:t xml:space="preserve"> </w:t>
+      </w:r>
+      <w:r>
+        <w:rPr>
+          <w:lang w:val="en-US"/>
+        </w:rPr>
+        <w:t>(half</w:t>
+      </w:r>
+      <w:r>
+        <w:rPr>
+          <w:lang w:val="en-US"/>
+        </w:rPr>
+        <w:t>/has to be tested</w:t>
+      </w:r>
+      <w:r>
+        <w:rPr>
+          <w:lang w:val="en-US"/>
+        </w:rPr>
+        <w:t>)</w:t>
+      </w:r>
+      <w:r>
+        <w:rPr>
+          <w:lang w:val="en-US"/>
+        </w:rPr>
+        <w:t xml:space="preserve"> </w:t>
+      </w:r>
+      <w:r>
+        <w:rPr>
+          <w:lang w:val="en-US"/>
+        </w:rPr>
+        <w:t xml:space="preserve">are converted to </w:t>
       </w:r>
       <w:r>
         <w:rPr>
@@ -2041,21 +2180,42 @@
         <w:rPr>
           <w:lang w:val="en-US"/>
         </w:rPr>
-        <w:t xml:space="preserve">In case the player successfully beats the level, the one is rewarded with 1x </w:t>
+        <w:t xml:space="preserve">In case the player successfully beats the level, </w:t>
+      </w:r>
+      <w:r>
+        <w:rPr>
+          <w:strike/>
+          <w:lang w:val="en-US"/>
+        </w:rPr>
+        <w:t xml:space="preserve">the one is rewarded with 1x </w:t>
       </w:r>
       <w:r>
         <w:rPr>
           <w:b/>
           <w:bCs/>
-          <w:lang w:val="en-US"/>
-        </w:rPr>
-        <w:t>Diamond</w:t>
-      </w:r>
-      <w:r>
-        <w:rPr>
-          <w:lang w:val="en-US"/>
-        </w:rPr>
-        <w:t xml:space="preserve"> and all his left-over </w:t>
+          <w:strike/>
+          <w:lang w:val="en-US"/>
+        </w:rPr>
+        <w:t>Key</w:t>
+      </w:r>
+      <w:r>
+        <w:rPr>
+          <w:strike/>
+          <w:lang w:val="en-US"/>
+        </w:rPr>
+        <w:t xml:space="preserve"> and</w:t>
+      </w:r>
+      <w:r>
+        <w:rPr>
+          <w:lang w:val="en-US"/>
+        </w:rPr>
+        <w:t xml:space="preserve"> all</w:t>
+      </w:r>
+      <w:r>
+        <w:rPr>
+          <w:lang w:val="en-US"/>
+        </w:rPr>
+        <w:t xml:space="preserve"> his left-over </w:t>
       </w:r>
       <w:r>
         <w:rPr>
@@ -3742,27 +3902,14 @@
       <w:r>
         <w:t xml:space="preserve">Figure </w:t>
       </w:r>
-      <w:r>
-        <w:fldChar w:fldCharType="begin"/>
-      </w:r>
-      <w:r>
-        <w:instrText xml:space="preserve"> SEQ Figure \* ARABIC </w:instrText>
-      </w:r>
-      <w:r>
-        <w:fldChar w:fldCharType="separate"/>
-      </w:r>
-      <w:r>
-        <w:rPr>
-          <w:noProof/>
-        </w:rPr>
-        <w:t>3</w:t>
-      </w:r>
-      <w:r>
-        <w:rPr>
-          <w:noProof/>
-        </w:rPr>
-        <w:fldChar w:fldCharType="end"/>
-      </w:r>
+      <w:fldSimple w:instr=" SEQ Figure \* ARABIC ">
+        <w:r>
+          <w:rPr>
+            <w:noProof/>
+          </w:rPr>
+          <w:t>3</w:t>
+        </w:r>
+      </w:fldSimple>
       <w:r>
         <w:t xml:space="preserve">: </w:t>
       </w:r>
@@ -4178,27 +4325,14 @@
       <w:r>
         <w:t xml:space="preserve">Figure </w:t>
       </w:r>
-      <w:r>
-        <w:fldChar w:fldCharType="begin"/>
-      </w:r>
-      <w:r>
-        <w:instrText xml:space="preserve"> SEQ Figure \* ARABIC </w:instrText>
-      </w:r>
-      <w:r>
-        <w:fldChar w:fldCharType="separate"/>
-      </w:r>
-      <w:r>
-        <w:rPr>
-          <w:noProof/>
-        </w:rPr>
-        <w:t>4</w:t>
-      </w:r>
-      <w:r>
-        <w:rPr>
-          <w:noProof/>
-        </w:rPr>
-        <w:fldChar w:fldCharType="end"/>
-      </w:r>
+      <w:fldSimple w:instr=" SEQ Figure \* ARABIC ">
+        <w:r>
+          <w:rPr>
+            <w:noProof/>
+          </w:rPr>
+          <w:t>4</w:t>
+        </w:r>
+      </w:fldSimple>
       <w:r>
         <w:rPr>
           <w:lang w:val="en-US"/>
@@ -4646,27 +4780,14 @@
       <w:r>
         <w:t xml:space="preserve">Figure </w:t>
       </w:r>
-      <w:r>
-        <w:fldChar w:fldCharType="begin"/>
-      </w:r>
-      <w:r>
-        <w:instrText xml:space="preserve"> SEQ Figure \* ARABIC </w:instrText>
-      </w:r>
-      <w:r>
-        <w:fldChar w:fldCharType="separate"/>
-      </w:r>
-      <w:r>
-        <w:rPr>
-          <w:noProof/>
-        </w:rPr>
-        <w:t>5</w:t>
-      </w:r>
-      <w:r>
-        <w:rPr>
-          <w:noProof/>
-        </w:rPr>
-        <w:fldChar w:fldCharType="end"/>
-      </w:r>
+      <w:fldSimple w:instr=" SEQ Figure \* ARABIC ">
+        <w:r>
+          <w:rPr>
+            <w:noProof/>
+          </w:rPr>
+          <w:t>5</w:t>
+        </w:r>
+      </w:fldSimple>
       <w:r>
         <w:t xml:space="preserve">: </w:t>
       </w:r>
@@ -4733,27 +4854,14 @@
       <w:r>
         <w:t xml:space="preserve">Figure </w:t>
       </w:r>
-      <w:r>
-        <w:fldChar w:fldCharType="begin"/>
-      </w:r>
-      <w:r>
-        <w:instrText xml:space="preserve"> SEQ Figure \* ARABIC </w:instrText>
-      </w:r>
-      <w:r>
-        <w:fldChar w:fldCharType="separate"/>
-      </w:r>
-      <w:r>
-        <w:rPr>
-          <w:noProof/>
-        </w:rPr>
-        <w:t>6</w:t>
-      </w:r>
-      <w:r>
-        <w:rPr>
-          <w:noProof/>
-        </w:rPr>
-        <w:fldChar w:fldCharType="end"/>
-      </w:r>
+      <w:fldSimple w:instr=" SEQ Figure \* ARABIC ">
+        <w:r>
+          <w:rPr>
+            <w:noProof/>
+          </w:rPr>
+          <w:t>6</w:t>
+        </w:r>
+      </w:fldSimple>
       <w:r>
         <w:rPr>
           <w:lang w:val="en-US"/>
@@ -4824,27 +4932,14 @@
       <w:r>
         <w:t xml:space="preserve">Figure </w:t>
       </w:r>
-      <w:r>
-        <w:fldChar w:fldCharType="begin"/>
-      </w:r>
-      <w:r>
-        <w:instrText xml:space="preserve"> SEQ Figure \* ARABIC </w:instrText>
-      </w:r>
-      <w:r>
-        <w:fldChar w:fldCharType="separate"/>
-      </w:r>
-      <w:r>
-        <w:rPr>
-          <w:noProof/>
-        </w:rPr>
-        <w:t>7</w:t>
-      </w:r>
-      <w:r>
-        <w:rPr>
-          <w:noProof/>
-        </w:rPr>
-        <w:fldChar w:fldCharType="end"/>
-      </w:r>
+      <w:fldSimple w:instr=" SEQ Figure \* ARABIC ">
+        <w:r>
+          <w:rPr>
+            <w:noProof/>
+          </w:rPr>
+          <w:t>7</w:t>
+        </w:r>
+      </w:fldSimple>
       <w:r>
         <w:rPr>
           <w:lang w:val="en-US"/>
@@ -5335,27 +5430,14 @@
       <w:r>
         <w:t xml:space="preserve">Figure </w:t>
       </w:r>
-      <w:r>
-        <w:fldChar w:fldCharType="begin"/>
-      </w:r>
-      <w:r>
-        <w:instrText xml:space="preserve"> SEQ Figure \* ARABIC </w:instrText>
-      </w:r>
-      <w:r>
-        <w:fldChar w:fldCharType="separate"/>
-      </w:r>
-      <w:r>
-        <w:rPr>
-          <w:noProof/>
-        </w:rPr>
-        <w:t>8</w:t>
-      </w:r>
-      <w:r>
-        <w:rPr>
-          <w:noProof/>
-        </w:rPr>
-        <w:fldChar w:fldCharType="end"/>
-      </w:r>
+      <w:fldSimple w:instr=" SEQ Figure \* ARABIC ">
+        <w:r>
+          <w:rPr>
+            <w:noProof/>
+          </w:rPr>
+          <w:t>8</w:t>
+        </w:r>
+      </w:fldSimple>
       <w:r>
         <w:rPr>
           <w:lang w:val="en-US"/>
@@ -5432,27 +5514,14 @@
       <w:r>
         <w:t xml:space="preserve">Figure </w:t>
       </w:r>
-      <w:r>
-        <w:fldChar w:fldCharType="begin"/>
-      </w:r>
-      <w:r>
-        <w:instrText xml:space="preserve"> SEQ Figure \* ARABIC </w:instrText>
-      </w:r>
-      <w:r>
-        <w:fldChar w:fldCharType="separate"/>
-      </w:r>
-      <w:r>
-        <w:rPr>
-          <w:noProof/>
-        </w:rPr>
-        <w:t>9</w:t>
-      </w:r>
-      <w:r>
-        <w:rPr>
-          <w:noProof/>
-        </w:rPr>
-        <w:fldChar w:fldCharType="end"/>
-      </w:r>
+      <w:fldSimple w:instr=" SEQ Figure \* ARABIC ">
+        <w:r>
+          <w:rPr>
+            <w:noProof/>
+          </w:rPr>
+          <w:t>9</w:t>
+        </w:r>
+      </w:fldSimple>
       <w:r>
         <w:rPr>
           <w:lang w:val="en-US"/>
@@ -5607,14 +5676,7 @@
           <w:color w:val="0070C0"/>
           <w:lang w:val="en-US"/>
         </w:rPr>
-        <w:t>IT Architecture sketching method (Workshop</w:t>
-      </w:r>
-      <w:r>
-        <w:rPr>
-          <w:color w:val="0070C0"/>
-          <w:lang w:val="en-US"/>
-        </w:rPr>
-        <w:t xml:space="preserve">). </w:t>
+        <w:t xml:space="preserve">IT Architecture sketching method (Workshop). </w:t>
       </w:r>
       <w:r>
         <w:rPr>
@@ -5740,17 +5802,7 @@
           <w:szCs w:val="19"/>
           <w:lang w:val="en-US"/>
         </w:rPr>
-        <w:t xml:space="preserve">multiple rounds of </w:t>
-      </w:r>
-      <w:r>
-        <w:rPr>
-          <w:rFonts w:ascii="Verdana" w:hAnsi="Verdana"/>
-          <w:color w:val="333333"/>
-          <w:sz w:val="19"/>
-          <w:szCs w:val="19"/>
-          <w:lang w:val="en-US"/>
-        </w:rPr>
-        <w:t>playtesting,</w:t>
+        <w:t>multiple rounds of playtesting,</w:t>
       </w:r>
       <w:r>
         <w:rPr>
@@ -5883,6 +5935,7 @@
       </w:pPr>
       <w:r>
         <w:rPr>
+          <w:noProof/>
           <w:lang w:val="en-US"/>
         </w:rPr>
         <w:lastRenderedPageBreak/>
@@ -5933,37 +5986,28 @@
       <w:r>
         <w:t xml:space="preserve">Figure </w:t>
       </w:r>
-      <w:r>
-        <w:fldChar w:fldCharType="begin"/>
-      </w:r>
-      <w:r>
-        <w:instrText xml:space="preserve"> SEQ Figure \* ARABIC </w:instrText>
-      </w:r>
-      <w:r>
-        <w:fldChar w:fldCharType="separate"/>
-      </w:r>
+      <w:fldSimple w:instr=" SEQ Figure \* ARABIC ">
+        <w:r>
+          <w:rPr>
+            <w:noProof/>
+          </w:rPr>
+          <w:t>11</w:t>
+        </w:r>
+      </w:fldSimple>
+      <w:r>
+        <w:rPr>
+          <w:lang w:val="en-US"/>
+        </w:rPr>
+        <w:t>:Level data in a JSON File</w:t>
+      </w:r>
+    </w:p>
+    <w:p>
+      <w:pPr>
+        <w:keepNext/>
+      </w:pPr>
       <w:r>
         <w:rPr>
           <w:noProof/>
-        </w:rPr>
-        <w:t>11</w:t>
-      </w:r>
-      <w:r>
-        <w:fldChar w:fldCharType="end"/>
-      </w:r>
-      <w:r>
-        <w:rPr>
-          <w:lang w:val="en-US"/>
-        </w:rPr>
-        <w:t>:Level data in a JSON File</w:t>
-      </w:r>
-    </w:p>
-    <w:p>
-      <w:pPr>
-        <w:keepNext/>
-      </w:pPr>
-      <w:r>
-        <w:rPr>
           <w:lang w:val="en-US"/>
         </w:rPr>
         <w:lastRenderedPageBreak/>
@@ -6014,14 +6058,27 @@
       <w:r>
         <w:t xml:space="preserve">Figure </w:t>
       </w:r>
-      <w:fldSimple w:instr=" SEQ Figure \* ARABIC ">
-        <w:r>
-          <w:rPr>
-            <w:noProof/>
-          </w:rPr>
-          <w:t>12</w:t>
-        </w:r>
-      </w:fldSimple>
+      <w:r>
+        <w:fldChar w:fldCharType="begin"/>
+      </w:r>
+      <w:r>
+        <w:instrText xml:space="preserve"> SEQ Figure \* ARABIC </w:instrText>
+      </w:r>
+      <w:r>
+        <w:fldChar w:fldCharType="separate"/>
+      </w:r>
+      <w:r>
+        <w:rPr>
+          <w:noProof/>
+        </w:rPr>
+        <w:t>12</w:t>
+      </w:r>
+      <w:r>
+        <w:rPr>
+          <w:noProof/>
+        </w:rPr>
+        <w:fldChar w:fldCharType="end"/>
+      </w:r>
       <w:r>
         <w:rPr>
           <w:lang w:val="en-US"/>
@@ -7999,27 +8056,14 @@
       <w:r>
         <w:t xml:space="preserve">Figure </w:t>
       </w:r>
-      <w:r>
-        <w:fldChar w:fldCharType="begin"/>
-      </w:r>
-      <w:r>
-        <w:instrText xml:space="preserve"> SEQ Figure \* ARABIC </w:instrText>
-      </w:r>
-      <w:r>
-        <w:fldChar w:fldCharType="separate"/>
-      </w:r>
-      <w:r>
-        <w:rPr>
-          <w:noProof/>
-        </w:rPr>
-        <w:t>13</w:t>
-      </w:r>
-      <w:r>
-        <w:rPr>
-          <w:noProof/>
-        </w:rPr>
-        <w:fldChar w:fldCharType="end"/>
-      </w:r>
+      <w:fldSimple w:instr=" SEQ Figure \* ARABIC ">
+        <w:r>
+          <w:rPr>
+            <w:noProof/>
+          </w:rPr>
+          <w:t>13</w:t>
+        </w:r>
+      </w:fldSimple>
       <w:r>
         <w:rPr>
           <w:lang w:val="en-US"/>

</xml_diff>